<commit_message>
Added interfaces and updated class diagram
</commit_message>
<xml_diff>
--- a/Card_Game-TopCard.docx
+++ b/Card_Game-TopCard.docx
@@ -620,6 +620,12 @@
                 <w:rFonts w:ascii="Times New Roman" w:hAnsi="Times New Roman" w:cs="Times New Roman"/>
               </w:rPr>
             </w:pPr>
+            <w:r>
+              <w:rPr>
+                <w:rFonts w:ascii="Times New Roman" w:hAnsi="Times New Roman" w:cs="Times New Roman"/>
+              </w:rPr>
+              <w:t>11-06-2024</w:t>
+            </w:r>
           </w:p>
         </w:tc>
         <w:tc>
@@ -632,6 +638,12 @@
                 <w:rFonts w:ascii="Times New Roman" w:hAnsi="Times New Roman" w:cs="Times New Roman"/>
               </w:rPr>
             </w:pPr>
+            <w:r>
+              <w:rPr>
+                <w:rFonts w:ascii="Times New Roman" w:hAnsi="Times New Roman" w:cs="Times New Roman"/>
+              </w:rPr>
+              <w:t>0.3</w:t>
+            </w:r>
           </w:p>
         </w:tc>
         <w:tc>
@@ -644,6 +656,12 @@
                 <w:rFonts w:ascii="Times New Roman" w:hAnsi="Times New Roman" w:cs="Times New Roman"/>
               </w:rPr>
             </w:pPr>
+            <w:r>
+              <w:rPr>
+                <w:rFonts w:ascii="Times New Roman" w:hAnsi="Times New Roman" w:cs="Times New Roman"/>
+              </w:rPr>
+              <w:t>Rajesh Rajchal</w:t>
+            </w:r>
           </w:p>
         </w:tc>
         <w:tc>
@@ -656,6 +674,12 @@
                 <w:rFonts w:ascii="Times New Roman" w:hAnsi="Times New Roman" w:cs="Times New Roman"/>
               </w:rPr>
             </w:pPr>
+            <w:r>
+              <w:rPr>
+                <w:rFonts w:ascii="Times New Roman" w:hAnsi="Times New Roman" w:cs="Times New Roman"/>
+              </w:rPr>
+              <w:t>Added Interface</w:t>
+            </w:r>
           </w:p>
         </w:tc>
         <w:tc>
@@ -666,10 +690,51 @@
             <w:pPr>
               <w:rPr>
                 <w:rFonts w:ascii="Times New Roman" w:hAnsi="Times New Roman" w:cs="Times New Roman"/>
+              </w:rPr>
+            </w:pPr>
+            <w:r>
+              <w:rPr>
+                <w:rFonts w:ascii="Times New Roman" w:hAnsi="Times New Roman" w:cs="Times New Roman"/>
                 <w:b/>
                 <w:bCs/>
               </w:rPr>
+              <w:t>Document ID:</w:t>
+            </w:r>
+            <w:r>
+              <w:rPr>
+                <w:rFonts w:ascii="Times New Roman" w:hAnsi="Times New Roman" w:cs="Times New Roman"/>
+              </w:rPr>
+              <w:t xml:space="preserve"> TopCard </w:t>
+            </w:r>
+          </w:p>
+          <w:p>
+            <w:pPr>
+              <w:rPr>
+                <w:rFonts w:ascii="Times New Roman" w:hAnsi="Times New Roman" w:cs="Times New Roman"/>
+                <w:b/>
+                <w:bCs/>
+              </w:rPr>
             </w:pPr>
+            <w:r>
+              <w:rPr>
+                <w:rFonts w:ascii="Times New Roman" w:hAnsi="Times New Roman" w:cs="Times New Roman"/>
+                <w:b/>
+                <w:bCs/>
+              </w:rPr>
+              <w:t>Version:</w:t>
+            </w:r>
+            <w:r>
+              <w:rPr>
+                <w:rFonts w:ascii="Times New Roman" w:hAnsi="Times New Roman" w:cs="Times New Roman"/>
+              </w:rPr>
+              <w:t xml:space="preserve"> 0.</w:t>
+            </w:r>
+            <w:r>
+              <w:rPr>
+                <w:rFonts w:ascii="Times New Roman" w:hAnsi="Times New Roman" w:cs="Times New Roman"/>
+              </w:rPr>
+              <w:t>3</w:t>
+            </w:r>
           </w:p>
         </w:tc>
       </w:tr>
@@ -1339,7 +1404,7 @@
                 <w:noProof/>
                 <w:webHidden/>
               </w:rPr>
-              <w:t>1</w:t>
+              <w:t>2</w:t>
             </w:r>
             <w:r>
               <w:rPr>
@@ -5468,13 +5533,39 @@
         <w:rPr>
           <w:rFonts w:ascii="Times New Roman" w:hAnsi="Times New Roman" w:cs="Times New Roman"/>
         </w:rPr>
-        <w:t xml:space="preserve"> The game name is TopCard. </w:t>
+        <w:t xml:space="preserve"> The </w:t>
+      </w:r>
+      <w:proofErr w:type="gramStart"/>
+      <w:r>
+        <w:rPr>
+          <w:rFonts w:ascii="Times New Roman" w:hAnsi="Times New Roman" w:cs="Times New Roman"/>
+        </w:rPr>
+        <w:t>game</w:t>
+      </w:r>
+      <w:proofErr w:type="gramEnd"/>
+      <w:r>
+        <w:rPr>
+          <w:rFonts w:ascii="Times New Roman" w:hAnsi="Times New Roman" w:cs="Times New Roman"/>
+        </w:rPr>
+        <w:t xml:space="preserve"> name is TopCard. </w:t>
       </w:r>
       <w:r>
         <w:rPr>
           <w:rFonts w:ascii="Times New Roman" w:hAnsi="Times New Roman" w:cs="Times New Roman"/>
         </w:rPr>
         <w:t>TopCard is a digital card game designed to be engaging and user-friendly, leveraging the power of Java to create a seamless and interactive gaming experience.</w:t>
+      </w:r>
+      <w:r>
+        <w:rPr>
+          <w:rFonts w:ascii="Times New Roman" w:hAnsi="Times New Roman" w:cs="Times New Roman"/>
+        </w:rPr>
+        <w:t xml:space="preserve"> </w:t>
+      </w:r>
+      <w:r>
+        <w:rPr>
+          <w:rFonts w:ascii="Times New Roman" w:hAnsi="Times New Roman" w:cs="Times New Roman"/>
+        </w:rPr>
+        <w:t>The implementation focuses on providing a robust and enjoyable game environment, ensuring that all components, including the card management and player interaction features, are well-integrated and function smoothly together. The aim is to deliver a high-quality gaming experience that is both entertaining and technically sound.</w:t>
       </w:r>
     </w:p>
     <w:p>
@@ -5739,6 +5830,7 @@
         <w:rPr>
           <w:rFonts w:ascii="Times New Roman" w:hAnsi="Times New Roman" w:cs="Times New Roman"/>
         </w:rPr>
+        <w:lastRenderedPageBreak/>
         <w:t>Update</w:t>
       </w:r>
       <w:bookmarkEnd w:id="6"/>
@@ -5803,7 +5895,6 @@
         <w:rPr>
           <w:rFonts w:ascii="Times New Roman" w:hAnsi="Times New Roman" w:cs="Times New Roman"/>
         </w:rPr>
-        <w:lastRenderedPageBreak/>
         <w:t>Point Purchase</w:t>
       </w:r>
       <w:bookmarkEnd w:id="7"/>
@@ -6135,7 +6226,7 @@
         <w:rPr>
           <w:rFonts w:ascii="Times New Roman" w:hAnsi="Times New Roman" w:cs="Times New Roman"/>
         </w:rPr>
-        <w:t>Register:</w:t>
+        <w:t>Register</w:t>
       </w:r>
       <w:bookmarkEnd w:id="15"/>
     </w:p>
@@ -6192,7 +6283,7 @@
         <w:rPr>
           <w:rFonts w:ascii="Times New Roman" w:hAnsi="Times New Roman" w:cs="Times New Roman"/>
         </w:rPr>
-        <w:t>Login:</w:t>
+        <w:t>Login</w:t>
       </w:r>
       <w:bookmarkEnd w:id="16"/>
     </w:p>
@@ -6267,7 +6358,7 @@
         <w:rPr>
           <w:rFonts w:ascii="Times New Roman" w:hAnsi="Times New Roman" w:cs="Times New Roman"/>
         </w:rPr>
-        <w:t>Authenticate:</w:t>
+        <w:t>Authenticate</w:t>
       </w:r>
       <w:bookmarkEnd w:id="17"/>
     </w:p>
@@ -6318,7 +6409,7 @@
         <w:rPr>
           <w:rFonts w:ascii="Times New Roman" w:hAnsi="Times New Roman" w:cs="Times New Roman"/>
         </w:rPr>
-        <w:t>Play Game:</w:t>
+        <w:t>Play Game</w:t>
       </w:r>
       <w:bookmarkEnd w:id="18"/>
     </w:p>
@@ -6429,7 +6520,7 @@
         <w:rPr>
           <w:rFonts w:ascii="Times New Roman" w:hAnsi="Times New Roman" w:cs="Times New Roman"/>
         </w:rPr>
-        <w:t>View Profile:</w:t>
+        <w:t>View Profile</w:t>
       </w:r>
       <w:bookmarkEnd w:id="19"/>
     </w:p>
@@ -6486,7 +6577,7 @@
         <w:rPr>
           <w:rFonts w:ascii="Times New Roman" w:hAnsi="Times New Roman" w:cs="Times New Roman"/>
         </w:rPr>
-        <w:t>Update Profile:</w:t>
+        <w:t>Update Profile</w:t>
       </w:r>
       <w:bookmarkEnd w:id="20"/>
     </w:p>
@@ -6555,7 +6646,7 @@
         <w:rPr>
           <w:rFonts w:ascii="Times New Roman" w:hAnsi="Times New Roman" w:cs="Times New Roman"/>
         </w:rPr>
-        <w:t>Purchase Points:</w:t>
+        <w:t>Purchase Points</w:t>
       </w:r>
       <w:bookmarkEnd w:id="21"/>
     </w:p>
@@ -6661,7 +6752,7 @@
         <w:rPr>
           <w:rFonts w:ascii="Times New Roman" w:hAnsi="Times New Roman" w:cs="Times New Roman"/>
         </w:rPr>
-        <w:t>Logout:</w:t>
+        <w:t>Logout</w:t>
       </w:r>
       <w:bookmarkEnd w:id="22"/>
     </w:p>
@@ -6695,7 +6786,7 @@
         <w:rPr>
           <w:rFonts w:ascii="Times New Roman" w:hAnsi="Times New Roman" w:cs="Times New Roman"/>
         </w:rPr>
-        <w:t>Invalid Login:</w:t>
+        <w:t>Invalid Login</w:t>
       </w:r>
       <w:bookmarkEnd w:id="23"/>
     </w:p>
@@ -6752,7 +6843,7 @@
         <w:rPr>
           <w:rFonts w:ascii="Times New Roman" w:hAnsi="Times New Roman" w:cs="Times New Roman"/>
         </w:rPr>
-        <w:t>Insufficient Points:</w:t>
+        <w:t>Insufficient Points</w:t>
       </w:r>
       <w:bookmarkEnd w:id="24"/>
     </w:p>
@@ -6809,7 +6900,7 @@
         <w:rPr>
           <w:rFonts w:ascii="Times New Roman" w:hAnsi="Times New Roman" w:cs="Times New Roman"/>
         </w:rPr>
-        <w:t>Profile Update Error:</w:t>
+        <w:t>Profile Update Error</w:t>
       </w:r>
       <w:bookmarkEnd w:id="25"/>
     </w:p>
@@ -7959,13 +8050,13 @@
       </w:pPr>
       <w:r>
         <w:rPr>
-          <w:rFonts w:ascii="Times New Roman" w:hAnsi="Times New Roman" w:cs="Times New Roman"/>
+          <w:noProof/>
         </w:rPr>
         <w:drawing>
-          <wp:inline distT="0" distB="0" distL="0" distR="0" wp14:anchorId="5CFDCF14" wp14:editId="29CADB15">
-            <wp:extent cx="5985651" cy="4248150"/>
-            <wp:effectExtent l="0" t="0" r="0" b="0"/>
-            <wp:docPr id="347898053" name="Picture 2" descr="A diagram of a game&#10;&#10;Description automatically generated"/>
+          <wp:inline distT="0" distB="0" distL="0" distR="0" wp14:anchorId="21F26A1C" wp14:editId="13FA9075">
+            <wp:extent cx="5943600" cy="4512310"/>
+            <wp:effectExtent l="0" t="0" r="0" b="2540"/>
+            <wp:docPr id="1908446208" name="Picture 1" descr="A diagram of a card&#10;&#10;Description automatically generated"/>
             <wp:cNvGraphicFramePr>
               <a:graphicFrameLocks xmlns:a="http://schemas.openxmlformats.org/drawingml/2006/main" noChangeAspect="1"/>
             </wp:cNvGraphicFramePr>
@@ -7973,7 +8064,7 @@
               <a:graphicData uri="http://schemas.openxmlformats.org/drawingml/2006/picture">
                 <pic:pic xmlns:pic="http://schemas.openxmlformats.org/drawingml/2006/picture">
                   <pic:nvPicPr>
-                    <pic:cNvPr id="347898053" name="Picture 2" descr="A diagram of a game&#10;&#10;Description automatically generated"/>
+                    <pic:cNvPr id="1908446208" name="Picture 1" descr="A diagram of a card&#10;&#10;Description automatically generated"/>
                     <pic:cNvPicPr>
                       <a:picLocks noChangeAspect="1" noChangeArrowheads="1"/>
                     </pic:cNvPicPr>
@@ -7994,7 +8085,7 @@
                   <pic:spPr bwMode="auto">
                     <a:xfrm>
                       <a:off x="0" y="0"/>
-                      <a:ext cx="5992215" cy="4252809"/>
+                      <a:ext cx="5943600" cy="4512310"/>
                     </a:xfrm>
                     <a:prstGeom prst="rect">
                       <a:avLst/>
@@ -8064,13 +8155,7 @@
         <w:rPr>
           <w:rFonts w:ascii="Times New Roman" w:hAnsi="Times New Roman" w:cs="Times New Roman"/>
         </w:rPr>
-        <w:t>Deck and Card</w:t>
-      </w:r>
-      <w:r>
-        <w:rPr>
-          <w:rFonts w:ascii="Times New Roman" w:hAnsi="Times New Roman" w:cs="Times New Roman"/>
-        </w:rPr>
-        <w:t>: Composition</w:t>
+        <w:t>Deck and Card: Composition</w:t>
       </w:r>
       <w:bookmarkEnd w:id="42"/>
     </w:p>
@@ -8116,13 +8201,7 @@
         <w:rPr>
           <w:rFonts w:ascii="Times New Roman" w:hAnsi="Times New Roman" w:cs="Times New Roman"/>
         </w:rPr>
-        <w:t>Player and Card</w:t>
-      </w:r>
-      <w:r>
-        <w:rPr>
-          <w:rFonts w:ascii="Times New Roman" w:hAnsi="Times New Roman" w:cs="Times New Roman"/>
-        </w:rPr>
-        <w:t>: Aggregation</w:t>
+        <w:t>Player and Card: Aggregation</w:t>
       </w:r>
       <w:bookmarkEnd w:id="43"/>
     </w:p>
@@ -8259,19 +8338,7 @@
         <w:rPr>
           <w:rFonts w:ascii="Times New Roman" w:hAnsi="Times New Roman" w:cs="Times New Roman"/>
         </w:rPr>
-        <w:t xml:space="preserve">The GameService manages </w:t>
-      </w:r>
-      <w:r>
-        <w:rPr>
-          <w:rFonts w:ascii="Times New Roman" w:hAnsi="Times New Roman" w:cs="Times New Roman"/>
-        </w:rPr>
-        <w:t>interaction</w:t>
-      </w:r>
-      <w:r>
-        <w:rPr>
-          <w:rFonts w:ascii="Times New Roman" w:hAnsi="Times New Roman" w:cs="Times New Roman"/>
-        </w:rPr>
-        <w:t xml:space="preserve"> with players, such as updating scores and managing turns.</w:t>
+        <w:t>The GameService manages interaction with players, such as updating scores and managing turns.</w:t>
       </w:r>
       <w:r>
         <w:rPr>
@@ -11745,6 +11812,7 @@
   <w:style w:type="character" w:default="1" w:styleId="DefaultParagraphFont">
     <w:name w:val="Default Paragraph Font"/>
     <w:uiPriority w:val="1"/>
+    <w:semiHidden/>
     <w:unhideWhenUsed/>
   </w:style>
   <w:style w:type="table" w:default="1" w:styleId="TableNormal">

</xml_diff>

<commit_message>
Added services and updated document
</commit_message>
<xml_diff>
--- a/Card_Game-TopCard.docx
+++ b/Card_Game-TopCard.docx
@@ -624,7 +624,19 @@
               <w:rPr>
                 <w:rFonts w:ascii="Times New Roman" w:hAnsi="Times New Roman" w:cs="Times New Roman"/>
               </w:rPr>
-              <w:t>11-06-2024</w:t>
+              <w:t>11-0</w:t>
+            </w:r>
+            <w:r>
+              <w:rPr>
+                <w:rFonts w:ascii="Times New Roman" w:hAnsi="Times New Roman" w:cs="Times New Roman"/>
+              </w:rPr>
+              <w:t>8</w:t>
+            </w:r>
+            <w:r>
+              <w:rPr>
+                <w:rFonts w:ascii="Times New Roman" w:hAnsi="Times New Roman" w:cs="Times New Roman"/>
+              </w:rPr>
+              <w:t>-2024</w:t>
             </w:r>
           </w:p>
         </w:tc>
@@ -825,7 +837,7 @@
             </w:rPr>
             <w:fldChar w:fldCharType="separate"/>
           </w:r>
-          <w:hyperlink w:anchor="_Toc181131493" w:history="1">
+          <w:hyperlink w:anchor="_Toc181979112" w:history="1">
             <w:r>
               <w:rPr>
                 <w:rStyle w:val="Hyperlink"/>
@@ -868,7 +880,7 @@
                 <w:noProof/>
                 <w:webHidden/>
               </w:rPr>
-              <w:instrText xml:space="preserve"> PAGEREF _Toc181131493 \h </w:instrText>
+              <w:instrText xml:space="preserve"> PAGEREF _Toc181979112 \h </w:instrText>
             </w:r>
             <w:r>
               <w:rPr>
@@ -911,7 +923,7 @@
               <w:noProof/>
             </w:rPr>
           </w:pPr>
-          <w:hyperlink w:anchor="_Toc181131494" w:history="1">
+          <w:hyperlink w:anchor="_Toc181979113" w:history="1">
             <w:r>
               <w:rPr>
                 <w:rStyle w:val="Hyperlink"/>
@@ -954,7 +966,7 @@
                 <w:noProof/>
                 <w:webHidden/>
               </w:rPr>
-              <w:instrText xml:space="preserve"> PAGEREF _Toc181131494 \h </w:instrText>
+              <w:instrText xml:space="preserve"> PAGEREF _Toc181979113 \h </w:instrText>
             </w:r>
             <w:r>
               <w:rPr>
@@ -997,7 +1009,7 @@
               <w:noProof/>
             </w:rPr>
           </w:pPr>
-          <w:hyperlink w:anchor="_Toc181131495" w:history="1">
+          <w:hyperlink w:anchor="_Toc181979114" w:history="1">
             <w:r>
               <w:rPr>
                 <w:rStyle w:val="Hyperlink"/>
@@ -1040,7 +1052,7 @@
                 <w:noProof/>
                 <w:webHidden/>
               </w:rPr>
-              <w:instrText xml:space="preserve"> PAGEREF _Toc181131495 \h </w:instrText>
+              <w:instrText xml:space="preserve"> PAGEREF _Toc181979114 \h </w:instrText>
             </w:r>
             <w:r>
               <w:rPr>
@@ -1083,7 +1095,7 @@
               <w:noProof/>
             </w:rPr>
           </w:pPr>
-          <w:hyperlink w:anchor="_Toc181131496" w:history="1">
+          <w:hyperlink w:anchor="_Toc181979115" w:history="1">
             <w:r>
               <w:rPr>
                 <w:rStyle w:val="Hyperlink"/>
@@ -1126,7 +1138,7 @@
                 <w:noProof/>
                 <w:webHidden/>
               </w:rPr>
-              <w:instrText xml:space="preserve"> PAGEREF _Toc181131496 \h </w:instrText>
+              <w:instrText xml:space="preserve"> PAGEREF _Toc181979115 \h </w:instrText>
             </w:r>
             <w:r>
               <w:rPr>
@@ -1169,7 +1181,7 @@
               <w:noProof/>
             </w:rPr>
           </w:pPr>
-          <w:hyperlink w:anchor="_Toc181131497" w:history="1">
+          <w:hyperlink w:anchor="_Toc181979116" w:history="1">
             <w:r>
               <w:rPr>
                 <w:rStyle w:val="Hyperlink"/>
@@ -1212,7 +1224,7 @@
                 <w:noProof/>
                 <w:webHidden/>
               </w:rPr>
-              <w:instrText xml:space="preserve"> PAGEREF _Toc181131497 \h </w:instrText>
+              <w:instrText xml:space="preserve"> PAGEREF _Toc181979116 \h </w:instrText>
             </w:r>
             <w:r>
               <w:rPr>
@@ -1255,7 +1267,7 @@
               <w:noProof/>
             </w:rPr>
           </w:pPr>
-          <w:hyperlink w:anchor="_Toc181131498" w:history="1">
+          <w:hyperlink w:anchor="_Toc181979117" w:history="1">
             <w:r>
               <w:rPr>
                 <w:rStyle w:val="Hyperlink"/>
@@ -1298,7 +1310,7 @@
                 <w:noProof/>
                 <w:webHidden/>
               </w:rPr>
-              <w:instrText xml:space="preserve"> PAGEREF _Toc181131498 \h </w:instrText>
+              <w:instrText xml:space="preserve"> PAGEREF _Toc181979117 \h </w:instrText>
             </w:r>
             <w:r>
               <w:rPr>
@@ -1318,7 +1330,7 @@
                 <w:noProof/>
                 <w:webHidden/>
               </w:rPr>
-              <w:t>1</w:t>
+              <w:t>2</w:t>
             </w:r>
             <w:r>
               <w:rPr>
@@ -1341,7 +1353,7 @@
               <w:noProof/>
             </w:rPr>
           </w:pPr>
-          <w:hyperlink w:anchor="_Toc181131499" w:history="1">
+          <w:hyperlink w:anchor="_Toc181979118" w:history="1">
             <w:r>
               <w:rPr>
                 <w:rStyle w:val="Hyperlink"/>
@@ -1384,7 +1396,7 @@
                 <w:noProof/>
                 <w:webHidden/>
               </w:rPr>
-              <w:instrText xml:space="preserve"> PAGEREF _Toc181131499 \h </w:instrText>
+              <w:instrText xml:space="preserve"> PAGEREF _Toc181979118 \h </w:instrText>
             </w:r>
             <w:r>
               <w:rPr>
@@ -1427,7 +1439,7 @@
               <w:noProof/>
             </w:rPr>
           </w:pPr>
-          <w:hyperlink w:anchor="_Toc181131500" w:history="1">
+          <w:hyperlink w:anchor="_Toc181979119" w:history="1">
             <w:r>
               <w:rPr>
                 <w:rStyle w:val="Hyperlink"/>
@@ -1470,7 +1482,7 @@
                 <w:noProof/>
                 <w:webHidden/>
               </w:rPr>
-              <w:instrText xml:space="preserve"> PAGEREF _Toc181131500 \h </w:instrText>
+              <w:instrText xml:space="preserve"> PAGEREF _Toc181979119 \h </w:instrText>
             </w:r>
             <w:r>
               <w:rPr>
@@ -1513,7 +1525,7 @@
               <w:noProof/>
             </w:rPr>
           </w:pPr>
-          <w:hyperlink w:anchor="_Toc181131501" w:history="1">
+          <w:hyperlink w:anchor="_Toc181979120" w:history="1">
             <w:r>
               <w:rPr>
                 <w:rStyle w:val="Hyperlink"/>
@@ -1556,7 +1568,7 @@
                 <w:noProof/>
                 <w:webHidden/>
               </w:rPr>
-              <w:instrText xml:space="preserve"> PAGEREF _Toc181131501 \h </w:instrText>
+              <w:instrText xml:space="preserve"> PAGEREF _Toc181979120 \h </w:instrText>
             </w:r>
             <w:r>
               <w:rPr>
@@ -1599,7 +1611,7 @@
               <w:noProof/>
             </w:rPr>
           </w:pPr>
-          <w:hyperlink w:anchor="_Toc181131502" w:history="1">
+          <w:hyperlink w:anchor="_Toc181979121" w:history="1">
             <w:r>
               <w:rPr>
                 <w:rStyle w:val="Hyperlink"/>
@@ -1642,7 +1654,7 @@
                 <w:noProof/>
                 <w:webHidden/>
               </w:rPr>
-              <w:instrText xml:space="preserve"> PAGEREF _Toc181131502 \h </w:instrText>
+              <w:instrText xml:space="preserve"> PAGEREF _Toc181979121 \h </w:instrText>
             </w:r>
             <w:r>
               <w:rPr>
@@ -1685,7 +1697,7 @@
               <w:noProof/>
             </w:rPr>
           </w:pPr>
-          <w:hyperlink w:anchor="_Toc181131503" w:history="1">
+          <w:hyperlink w:anchor="_Toc181979122" w:history="1">
             <w:r>
               <w:rPr>
                 <w:rStyle w:val="Hyperlink"/>
@@ -1728,7 +1740,7 @@
                 <w:noProof/>
                 <w:webHidden/>
               </w:rPr>
-              <w:instrText xml:space="preserve"> PAGEREF _Toc181131503 \h </w:instrText>
+              <w:instrText xml:space="preserve"> PAGEREF _Toc181979122 \h </w:instrText>
             </w:r>
             <w:r>
               <w:rPr>
@@ -1771,7 +1783,7 @@
               <w:noProof/>
             </w:rPr>
           </w:pPr>
-          <w:hyperlink w:anchor="_Toc181131504" w:history="1">
+          <w:hyperlink w:anchor="_Toc181979123" w:history="1">
             <w:r>
               <w:rPr>
                 <w:rStyle w:val="Hyperlink"/>
@@ -1814,7 +1826,7 @@
                 <w:noProof/>
                 <w:webHidden/>
               </w:rPr>
-              <w:instrText xml:space="preserve"> PAGEREF _Toc181131504 \h </w:instrText>
+              <w:instrText xml:space="preserve"> PAGEREF _Toc181979123 \h </w:instrText>
             </w:r>
             <w:r>
               <w:rPr>
@@ -1853,7 +1865,7 @@
               <w:noProof/>
             </w:rPr>
           </w:pPr>
-          <w:hyperlink w:anchor="_Toc181131505" w:history="1">
+          <w:hyperlink w:anchor="_Toc181979124" w:history="1">
             <w:r>
               <w:rPr>
                 <w:rStyle w:val="Hyperlink"/>
@@ -1896,7 +1908,7 @@
                 <w:noProof/>
                 <w:webHidden/>
               </w:rPr>
-              <w:instrText xml:space="preserve"> PAGEREF _Toc181131505 \h </w:instrText>
+              <w:instrText xml:space="preserve"> PAGEREF _Toc181979124 \h </w:instrText>
             </w:r>
             <w:r>
               <w:rPr>
@@ -1939,7 +1951,7 @@
               <w:noProof/>
             </w:rPr>
           </w:pPr>
-          <w:hyperlink w:anchor="_Toc181131506" w:history="1">
+          <w:hyperlink w:anchor="_Toc181979125" w:history="1">
             <w:r>
               <w:rPr>
                 <w:rStyle w:val="Hyperlink"/>
@@ -1982,7 +1994,7 @@
                 <w:noProof/>
                 <w:webHidden/>
               </w:rPr>
-              <w:instrText xml:space="preserve"> PAGEREF _Toc181131506 \h </w:instrText>
+              <w:instrText xml:space="preserve"> PAGEREF _Toc181979125 \h </w:instrText>
             </w:r>
             <w:r>
               <w:rPr>
@@ -2025,7 +2037,7 @@
               <w:noProof/>
             </w:rPr>
           </w:pPr>
-          <w:hyperlink w:anchor="_Toc181131507" w:history="1">
+          <w:hyperlink w:anchor="_Toc181979126" w:history="1">
             <w:r>
               <w:rPr>
                 <w:rStyle w:val="Hyperlink"/>
@@ -2068,7 +2080,7 @@
                 <w:noProof/>
                 <w:webHidden/>
               </w:rPr>
-              <w:instrText xml:space="preserve"> PAGEREF _Toc181131507 \h </w:instrText>
+              <w:instrText xml:space="preserve"> PAGEREF _Toc181979126 \h </w:instrText>
             </w:r>
             <w:r>
               <w:rPr>
@@ -2111,7 +2123,7 @@
               <w:noProof/>
             </w:rPr>
           </w:pPr>
-          <w:hyperlink w:anchor="_Toc181131508" w:history="1">
+          <w:hyperlink w:anchor="_Toc181979127" w:history="1">
             <w:r>
               <w:rPr>
                 <w:rStyle w:val="Hyperlink"/>
@@ -2133,7 +2145,7 @@
                 <w:rFonts w:ascii="Times New Roman" w:hAnsi="Times New Roman" w:cs="Times New Roman"/>
                 <w:noProof/>
               </w:rPr>
-              <w:t>Register:</w:t>
+              <w:t>Register</w:t>
             </w:r>
             <w:r>
               <w:rPr>
@@ -2154,7 +2166,7 @@
                 <w:noProof/>
                 <w:webHidden/>
               </w:rPr>
-              <w:instrText xml:space="preserve"> PAGEREF _Toc181131508 \h </w:instrText>
+              <w:instrText xml:space="preserve"> PAGEREF _Toc181979127 \h </w:instrText>
             </w:r>
             <w:r>
               <w:rPr>
@@ -2197,7 +2209,7 @@
               <w:noProof/>
             </w:rPr>
           </w:pPr>
-          <w:hyperlink w:anchor="_Toc181131509" w:history="1">
+          <w:hyperlink w:anchor="_Toc181979128" w:history="1">
             <w:r>
               <w:rPr>
                 <w:rStyle w:val="Hyperlink"/>
@@ -2219,7 +2231,7 @@
                 <w:rFonts w:ascii="Times New Roman" w:hAnsi="Times New Roman" w:cs="Times New Roman"/>
                 <w:noProof/>
               </w:rPr>
-              <w:t>Login:</w:t>
+              <w:t>Login</w:t>
             </w:r>
             <w:r>
               <w:rPr>
@@ -2240,7 +2252,7 @@
                 <w:noProof/>
                 <w:webHidden/>
               </w:rPr>
-              <w:instrText xml:space="preserve"> PAGEREF _Toc181131509 \h </w:instrText>
+              <w:instrText xml:space="preserve"> PAGEREF _Toc181979128 \h </w:instrText>
             </w:r>
             <w:r>
               <w:rPr>
@@ -2283,7 +2295,7 @@
               <w:noProof/>
             </w:rPr>
           </w:pPr>
-          <w:hyperlink w:anchor="_Toc181131510" w:history="1">
+          <w:hyperlink w:anchor="_Toc181979129" w:history="1">
             <w:r>
               <w:rPr>
                 <w:rStyle w:val="Hyperlink"/>
@@ -2305,7 +2317,7 @@
                 <w:rFonts w:ascii="Times New Roman" w:hAnsi="Times New Roman" w:cs="Times New Roman"/>
                 <w:noProof/>
               </w:rPr>
-              <w:t>Authenticate:</w:t>
+              <w:t>Authenticate</w:t>
             </w:r>
             <w:r>
               <w:rPr>
@@ -2326,7 +2338,7 @@
                 <w:noProof/>
                 <w:webHidden/>
               </w:rPr>
-              <w:instrText xml:space="preserve"> PAGEREF _Toc181131510 \h </w:instrText>
+              <w:instrText xml:space="preserve"> PAGEREF _Toc181979129 \h </w:instrText>
             </w:r>
             <w:r>
               <w:rPr>
@@ -2369,7 +2381,7 @@
               <w:noProof/>
             </w:rPr>
           </w:pPr>
-          <w:hyperlink w:anchor="_Toc181131511" w:history="1">
+          <w:hyperlink w:anchor="_Toc181979130" w:history="1">
             <w:r>
               <w:rPr>
                 <w:rStyle w:val="Hyperlink"/>
@@ -2391,7 +2403,7 @@
                 <w:rFonts w:ascii="Times New Roman" w:hAnsi="Times New Roman" w:cs="Times New Roman"/>
                 <w:noProof/>
               </w:rPr>
-              <w:t>Play Game:</w:t>
+              <w:t>Play Game</w:t>
             </w:r>
             <w:r>
               <w:rPr>
@@ -2412,7 +2424,7 @@
                 <w:noProof/>
                 <w:webHidden/>
               </w:rPr>
-              <w:instrText xml:space="preserve"> PAGEREF _Toc181131511 \h </w:instrText>
+              <w:instrText xml:space="preserve"> PAGEREF _Toc181979130 \h </w:instrText>
             </w:r>
             <w:r>
               <w:rPr>
@@ -2455,7 +2467,7 @@
               <w:noProof/>
             </w:rPr>
           </w:pPr>
-          <w:hyperlink w:anchor="_Toc181131512" w:history="1">
+          <w:hyperlink w:anchor="_Toc181979131" w:history="1">
             <w:r>
               <w:rPr>
                 <w:rStyle w:val="Hyperlink"/>
@@ -2477,7 +2489,7 @@
                 <w:rFonts w:ascii="Times New Roman" w:hAnsi="Times New Roman" w:cs="Times New Roman"/>
                 <w:noProof/>
               </w:rPr>
-              <w:t>View Profile:</w:t>
+              <w:t>View Profile</w:t>
             </w:r>
             <w:r>
               <w:rPr>
@@ -2498,7 +2510,7 @@
                 <w:noProof/>
                 <w:webHidden/>
               </w:rPr>
-              <w:instrText xml:space="preserve"> PAGEREF _Toc181131512 \h </w:instrText>
+              <w:instrText xml:space="preserve"> PAGEREF _Toc181979131 \h </w:instrText>
             </w:r>
             <w:r>
               <w:rPr>
@@ -2541,7 +2553,7 @@
               <w:noProof/>
             </w:rPr>
           </w:pPr>
-          <w:hyperlink w:anchor="_Toc181131513" w:history="1">
+          <w:hyperlink w:anchor="_Toc181979132" w:history="1">
             <w:r>
               <w:rPr>
                 <w:rStyle w:val="Hyperlink"/>
@@ -2563,7 +2575,7 @@
                 <w:rFonts w:ascii="Times New Roman" w:hAnsi="Times New Roman" w:cs="Times New Roman"/>
                 <w:noProof/>
               </w:rPr>
-              <w:t>Update Profile:</w:t>
+              <w:t>Update Profile</w:t>
             </w:r>
             <w:r>
               <w:rPr>
@@ -2584,7 +2596,7 @@
                 <w:noProof/>
                 <w:webHidden/>
               </w:rPr>
-              <w:instrText xml:space="preserve"> PAGEREF _Toc181131513 \h </w:instrText>
+              <w:instrText xml:space="preserve"> PAGEREF _Toc181979132 \h </w:instrText>
             </w:r>
             <w:r>
               <w:rPr>
@@ -2627,7 +2639,7 @@
               <w:noProof/>
             </w:rPr>
           </w:pPr>
-          <w:hyperlink w:anchor="_Toc181131514" w:history="1">
+          <w:hyperlink w:anchor="_Toc181979133" w:history="1">
             <w:r>
               <w:rPr>
                 <w:rStyle w:val="Hyperlink"/>
@@ -2649,7 +2661,7 @@
                 <w:rFonts w:ascii="Times New Roman" w:hAnsi="Times New Roman" w:cs="Times New Roman"/>
                 <w:noProof/>
               </w:rPr>
-              <w:t>Purchase Points:</w:t>
+              <w:t>Purchase Points</w:t>
             </w:r>
             <w:r>
               <w:rPr>
@@ -2670,7 +2682,7 @@
                 <w:noProof/>
                 <w:webHidden/>
               </w:rPr>
-              <w:instrText xml:space="preserve"> PAGEREF _Toc181131514 \h </w:instrText>
+              <w:instrText xml:space="preserve"> PAGEREF _Toc181979133 \h </w:instrText>
             </w:r>
             <w:r>
               <w:rPr>
@@ -2713,7 +2725,7 @@
               <w:noProof/>
             </w:rPr>
           </w:pPr>
-          <w:hyperlink w:anchor="_Toc181131515" w:history="1">
+          <w:hyperlink w:anchor="_Toc181979134" w:history="1">
             <w:r>
               <w:rPr>
                 <w:rStyle w:val="Hyperlink"/>
@@ -2735,7 +2747,7 @@
                 <w:rFonts w:ascii="Times New Roman" w:hAnsi="Times New Roman" w:cs="Times New Roman"/>
                 <w:noProof/>
               </w:rPr>
-              <w:t>Logout:</w:t>
+              <w:t>Bet</w:t>
             </w:r>
             <w:r>
               <w:rPr>
@@ -2756,7 +2768,7 @@
                 <w:noProof/>
                 <w:webHidden/>
               </w:rPr>
-              <w:instrText xml:space="preserve"> PAGEREF _Toc181131515 \h </w:instrText>
+              <w:instrText xml:space="preserve"> PAGEREF _Toc181979134 \h </w:instrText>
             </w:r>
             <w:r>
               <w:rPr>
@@ -2799,7 +2811,7 @@
               <w:noProof/>
             </w:rPr>
           </w:pPr>
-          <w:hyperlink w:anchor="_Toc181131516" w:history="1">
+          <w:hyperlink w:anchor="_Toc181979135" w:history="1">
             <w:r>
               <w:rPr>
                 <w:rStyle w:val="Hyperlink"/>
@@ -2821,7 +2833,7 @@
                 <w:rFonts w:ascii="Times New Roman" w:hAnsi="Times New Roman" w:cs="Times New Roman"/>
                 <w:noProof/>
               </w:rPr>
-              <w:t>Invalid Login:</w:t>
+              <w:t>Logout</w:t>
             </w:r>
             <w:r>
               <w:rPr>
@@ -2842,7 +2854,7 @@
                 <w:noProof/>
                 <w:webHidden/>
               </w:rPr>
-              <w:instrText xml:space="preserve"> PAGEREF _Toc181131516 \h </w:instrText>
+              <w:instrText xml:space="preserve"> PAGEREF _Toc181979135 \h </w:instrText>
             </w:r>
             <w:r>
               <w:rPr>
@@ -2885,7 +2897,7 @@
               <w:noProof/>
             </w:rPr>
           </w:pPr>
-          <w:hyperlink w:anchor="_Toc181131517" w:history="1">
+          <w:hyperlink w:anchor="_Toc181979136" w:history="1">
             <w:r>
               <w:rPr>
                 <w:rStyle w:val="Hyperlink"/>
@@ -2907,7 +2919,7 @@
                 <w:rFonts w:ascii="Times New Roman" w:hAnsi="Times New Roman" w:cs="Times New Roman"/>
                 <w:noProof/>
               </w:rPr>
-              <w:t>Insufficient Points:</w:t>
+              <w:t>Invalid Login</w:t>
             </w:r>
             <w:r>
               <w:rPr>
@@ -2928,7 +2940,7 @@
                 <w:noProof/>
                 <w:webHidden/>
               </w:rPr>
-              <w:instrText xml:space="preserve"> PAGEREF _Toc181131517 \h </w:instrText>
+              <w:instrText xml:space="preserve"> PAGEREF _Toc181979136 \h </w:instrText>
             </w:r>
             <w:r>
               <w:rPr>
@@ -2971,7 +2983,7 @@
               <w:noProof/>
             </w:rPr>
           </w:pPr>
-          <w:hyperlink w:anchor="_Toc181131518" w:history="1">
+          <w:hyperlink w:anchor="_Toc181979137" w:history="1">
             <w:r>
               <w:rPr>
                 <w:rStyle w:val="Hyperlink"/>
@@ -2993,7 +3005,7 @@
                 <w:rFonts w:ascii="Times New Roman" w:hAnsi="Times New Roman" w:cs="Times New Roman"/>
                 <w:noProof/>
               </w:rPr>
-              <w:t>Profile Update Error:</w:t>
+              <w:t>Insufficient Points</w:t>
             </w:r>
             <w:r>
               <w:rPr>
@@ -3014,7 +3026,93 @@
                 <w:noProof/>
                 <w:webHidden/>
               </w:rPr>
-              <w:instrText xml:space="preserve"> PAGEREF _Toc181131518 \h </w:instrText>
+              <w:instrText xml:space="preserve"> PAGEREF _Toc181979137 \h </w:instrText>
+            </w:r>
+            <w:r>
+              <w:rPr>
+                <w:noProof/>
+                <w:webHidden/>
+              </w:rPr>
+            </w:r>
+            <w:r>
+              <w:rPr>
+                <w:noProof/>
+                <w:webHidden/>
+              </w:rPr>
+              <w:fldChar w:fldCharType="separate"/>
+            </w:r>
+            <w:r>
+              <w:rPr>
+                <w:noProof/>
+                <w:webHidden/>
+              </w:rPr>
+              <w:t>4</w:t>
+            </w:r>
+            <w:r>
+              <w:rPr>
+                <w:noProof/>
+                <w:webHidden/>
+              </w:rPr>
+              <w:fldChar w:fldCharType="end"/>
+            </w:r>
+          </w:hyperlink>
+        </w:p>
+        <w:p>
+          <w:pPr>
+            <w:pStyle w:val="TOC3"/>
+            <w:tabs>
+              <w:tab w:val="left" w:pos="1440"/>
+              <w:tab w:val="right" w:leader="dot" w:pos="9350"/>
+            </w:tabs>
+            <w:rPr>
+              <w:rFonts w:eastAsiaTheme="minorEastAsia"/>
+              <w:noProof/>
+            </w:rPr>
+          </w:pPr>
+          <w:hyperlink w:anchor="_Toc181979138" w:history="1">
+            <w:r>
+              <w:rPr>
+                <w:rStyle w:val="Hyperlink"/>
+                <w:rFonts w:ascii="Times New Roman" w:hAnsi="Times New Roman" w:cs="Times New Roman"/>
+                <w:noProof/>
+              </w:rPr>
+              <w:t>2.2.12.</w:t>
+            </w:r>
+            <w:r>
+              <w:rPr>
+                <w:rFonts w:eastAsiaTheme="minorEastAsia"/>
+                <w:noProof/>
+              </w:rPr>
+              <w:tab/>
+            </w:r>
+            <w:r>
+              <w:rPr>
+                <w:rStyle w:val="Hyperlink"/>
+                <w:rFonts w:ascii="Times New Roman" w:hAnsi="Times New Roman" w:cs="Times New Roman"/>
+                <w:noProof/>
+              </w:rPr>
+              <w:t>Profile Update Error</w:t>
+            </w:r>
+            <w:r>
+              <w:rPr>
+                <w:noProof/>
+                <w:webHidden/>
+              </w:rPr>
+              <w:tab/>
+            </w:r>
+            <w:r>
+              <w:rPr>
+                <w:noProof/>
+                <w:webHidden/>
+              </w:rPr>
+              <w:fldChar w:fldCharType="begin"/>
+            </w:r>
+            <w:r>
+              <w:rPr>
+                <w:noProof/>
+                <w:webHidden/>
+              </w:rPr>
+              <w:instrText xml:space="preserve"> PAGEREF _Toc181979138 \h </w:instrText>
             </w:r>
             <w:r>
               <w:rPr>
@@ -3057,7 +3155,7 @@
               <w:noProof/>
             </w:rPr>
           </w:pPr>
-          <w:hyperlink w:anchor="_Toc181131519" w:history="1">
+          <w:hyperlink w:anchor="_Toc181979139" w:history="1">
             <w:r>
               <w:rPr>
                 <w:rStyle w:val="Hyperlink"/>
@@ -3100,7 +3198,7 @@
                 <w:noProof/>
                 <w:webHidden/>
               </w:rPr>
-              <w:instrText xml:space="preserve"> PAGEREF _Toc181131519 \h </w:instrText>
+              <w:instrText xml:space="preserve"> PAGEREF _Toc181979139 \h </w:instrText>
             </w:r>
             <w:r>
               <w:rPr>
@@ -3143,7 +3241,7 @@
               <w:noProof/>
             </w:rPr>
           </w:pPr>
-          <w:hyperlink w:anchor="_Toc181131520" w:history="1">
+          <w:hyperlink w:anchor="_Toc181979140" w:history="1">
             <w:r>
               <w:rPr>
                 <w:rStyle w:val="Hyperlink"/>
@@ -3186,7 +3284,7 @@
                 <w:noProof/>
                 <w:webHidden/>
               </w:rPr>
-              <w:instrText xml:space="preserve"> PAGEREF _Toc181131520 \h </w:instrText>
+              <w:instrText xml:space="preserve"> PAGEREF _Toc181979140 \h </w:instrText>
             </w:r>
             <w:r>
               <w:rPr>
@@ -3229,7 +3327,7 @@
               <w:noProof/>
             </w:rPr>
           </w:pPr>
-          <w:hyperlink w:anchor="_Toc181131521" w:history="1">
+          <w:hyperlink w:anchor="_Toc181979141" w:history="1">
             <w:r>
               <w:rPr>
                 <w:rStyle w:val="Hyperlink"/>
@@ -3272,7 +3370,7 @@
                 <w:noProof/>
                 <w:webHidden/>
               </w:rPr>
-              <w:instrText xml:space="preserve"> PAGEREF _Toc181131521 \h </w:instrText>
+              <w:instrText xml:space="preserve"> PAGEREF _Toc181979141 \h </w:instrText>
             </w:r>
             <w:r>
               <w:rPr>
@@ -3311,7 +3409,7 @@
               <w:noProof/>
             </w:rPr>
           </w:pPr>
-          <w:hyperlink w:anchor="_Toc181131522" w:history="1">
+          <w:hyperlink w:anchor="_Toc181979142" w:history="1">
             <w:r>
               <w:rPr>
                 <w:rStyle w:val="Hyperlink"/>
@@ -3354,7 +3452,7 @@
                 <w:noProof/>
                 <w:webHidden/>
               </w:rPr>
-              <w:instrText xml:space="preserve"> PAGEREF _Toc181131522 \h </w:instrText>
+              <w:instrText xml:space="preserve"> PAGEREF _Toc181979142 \h </w:instrText>
             </w:r>
             <w:r>
               <w:rPr>
@@ -3397,7 +3495,7 @@
               <w:noProof/>
             </w:rPr>
           </w:pPr>
-          <w:hyperlink w:anchor="_Toc181131523" w:history="1">
+          <w:hyperlink w:anchor="_Toc181979143" w:history="1">
             <w:r>
               <w:rPr>
                 <w:rStyle w:val="Hyperlink"/>
@@ -3440,7 +3538,7 @@
                 <w:noProof/>
                 <w:webHidden/>
               </w:rPr>
-              <w:instrText xml:space="preserve"> PAGEREF _Toc181131523 \h </w:instrText>
+              <w:instrText xml:space="preserve"> PAGEREF _Toc181979143 \h </w:instrText>
             </w:r>
             <w:r>
               <w:rPr>
@@ -3483,7 +3581,7 @@
               <w:noProof/>
             </w:rPr>
           </w:pPr>
-          <w:hyperlink w:anchor="_Toc181131524" w:history="1">
+          <w:hyperlink w:anchor="_Toc181979144" w:history="1">
             <w:r>
               <w:rPr>
                 <w:rStyle w:val="Hyperlink"/>
@@ -3526,7 +3624,7 @@
                 <w:noProof/>
                 <w:webHidden/>
               </w:rPr>
-              <w:instrText xml:space="preserve"> PAGEREF _Toc181131524 \h </w:instrText>
+              <w:instrText xml:space="preserve"> PAGEREF _Toc181979144 \h </w:instrText>
             </w:r>
             <w:r>
               <w:rPr>
@@ -3569,7 +3667,7 @@
               <w:noProof/>
             </w:rPr>
           </w:pPr>
-          <w:hyperlink w:anchor="_Toc181131525" w:history="1">
+          <w:hyperlink w:anchor="_Toc181979145" w:history="1">
             <w:r>
               <w:rPr>
                 <w:rStyle w:val="Hyperlink"/>
@@ -3612,7 +3710,7 @@
                 <w:noProof/>
                 <w:webHidden/>
               </w:rPr>
-              <w:instrText xml:space="preserve"> PAGEREF _Toc181131525 \h </w:instrText>
+              <w:instrText xml:space="preserve"> PAGEREF _Toc181979145 \h </w:instrText>
             </w:r>
             <w:r>
               <w:rPr>
@@ -3651,7 +3749,7 @@
               <w:noProof/>
             </w:rPr>
           </w:pPr>
-          <w:hyperlink w:anchor="_Toc181131526" w:history="1">
+          <w:hyperlink w:anchor="_Toc181979146" w:history="1">
             <w:r>
               <w:rPr>
                 <w:rStyle w:val="Hyperlink"/>
@@ -3694,7 +3792,7 @@
                 <w:noProof/>
                 <w:webHidden/>
               </w:rPr>
-              <w:instrText xml:space="preserve"> PAGEREF _Toc181131526 \h </w:instrText>
+              <w:instrText xml:space="preserve"> PAGEREF _Toc181979146 \h </w:instrText>
             </w:r>
             <w:r>
               <w:rPr>
@@ -3737,7 +3835,7 @@
               <w:noProof/>
             </w:rPr>
           </w:pPr>
-          <w:hyperlink w:anchor="_Toc181131527" w:history="1">
+          <w:hyperlink w:anchor="_Toc181979147" w:history="1">
             <w:r>
               <w:rPr>
                 <w:rStyle w:val="Hyperlink"/>
@@ -3780,7 +3878,7 @@
                 <w:noProof/>
                 <w:webHidden/>
               </w:rPr>
-              <w:instrText xml:space="preserve"> PAGEREF _Toc181131527 \h </w:instrText>
+              <w:instrText xml:space="preserve"> PAGEREF _Toc181979147 \h </w:instrText>
             </w:r>
             <w:r>
               <w:rPr>
@@ -3823,7 +3921,7 @@
               <w:noProof/>
             </w:rPr>
           </w:pPr>
-          <w:hyperlink w:anchor="_Toc181131528" w:history="1">
+          <w:hyperlink w:anchor="_Toc181979148" w:history="1">
             <w:r>
               <w:rPr>
                 <w:rStyle w:val="Hyperlink"/>
@@ -3866,7 +3964,7 @@
                 <w:noProof/>
                 <w:webHidden/>
               </w:rPr>
-              <w:instrText xml:space="preserve"> PAGEREF _Toc181131528 \h </w:instrText>
+              <w:instrText xml:space="preserve"> PAGEREF _Toc181979148 \h </w:instrText>
             </w:r>
             <w:r>
               <w:rPr>
@@ -3909,7 +4007,7 @@
               <w:noProof/>
             </w:rPr>
           </w:pPr>
-          <w:hyperlink w:anchor="_Toc181131529" w:history="1">
+          <w:hyperlink w:anchor="_Toc181979149" w:history="1">
             <w:r>
               <w:rPr>
                 <w:rStyle w:val="Hyperlink"/>
@@ -3952,7 +4050,7 @@
                 <w:noProof/>
                 <w:webHidden/>
               </w:rPr>
-              <w:instrText xml:space="preserve"> PAGEREF _Toc181131529 \h </w:instrText>
+              <w:instrText xml:space="preserve"> PAGEREF _Toc181979149 \h </w:instrText>
             </w:r>
             <w:r>
               <w:rPr>
@@ -3995,7 +4093,7 @@
               <w:noProof/>
             </w:rPr>
           </w:pPr>
-          <w:hyperlink w:anchor="_Toc181131530" w:history="1">
+          <w:hyperlink w:anchor="_Toc181979150" w:history="1">
             <w:r>
               <w:rPr>
                 <w:rStyle w:val="Hyperlink"/>
@@ -4038,7 +4136,7 @@
                 <w:noProof/>
                 <w:webHidden/>
               </w:rPr>
-              <w:instrText xml:space="preserve"> PAGEREF _Toc181131530 \h </w:instrText>
+              <w:instrText xml:space="preserve"> PAGEREF _Toc181979150 \h </w:instrText>
             </w:r>
             <w:r>
               <w:rPr>
@@ -4081,7 +4179,7 @@
               <w:noProof/>
             </w:rPr>
           </w:pPr>
-          <w:hyperlink w:anchor="_Toc181131531" w:history="1">
+          <w:hyperlink w:anchor="_Toc181979151" w:history="1">
             <w:r>
               <w:rPr>
                 <w:rStyle w:val="Hyperlink"/>
@@ -4124,7 +4222,7 @@
                 <w:noProof/>
                 <w:webHidden/>
               </w:rPr>
-              <w:instrText xml:space="preserve"> PAGEREF _Toc181131531 \h </w:instrText>
+              <w:instrText xml:space="preserve"> PAGEREF _Toc181979151 \h </w:instrText>
             </w:r>
             <w:r>
               <w:rPr>
@@ -4167,7 +4265,7 @@
               <w:noProof/>
             </w:rPr>
           </w:pPr>
-          <w:hyperlink w:anchor="_Toc181131532" w:history="1">
+          <w:hyperlink w:anchor="_Toc181979152" w:history="1">
             <w:r>
               <w:rPr>
                 <w:rStyle w:val="Hyperlink"/>
@@ -4210,7 +4308,7 @@
                 <w:noProof/>
                 <w:webHidden/>
               </w:rPr>
-              <w:instrText xml:space="preserve"> PAGEREF _Toc181131532 \h </w:instrText>
+              <w:instrText xml:space="preserve"> PAGEREF _Toc181979152 \h </w:instrText>
             </w:r>
             <w:r>
               <w:rPr>
@@ -4253,7 +4351,7 @@
               <w:noProof/>
             </w:rPr>
           </w:pPr>
-          <w:hyperlink w:anchor="_Toc181131533" w:history="1">
+          <w:hyperlink w:anchor="_Toc181979153" w:history="1">
             <w:r>
               <w:rPr>
                 <w:rStyle w:val="Hyperlink"/>
@@ -4296,7 +4394,7 @@
                 <w:noProof/>
                 <w:webHidden/>
               </w:rPr>
-              <w:instrText xml:space="preserve"> PAGEREF _Toc181131533 \h </w:instrText>
+              <w:instrText xml:space="preserve"> PAGEREF _Toc181979153 \h </w:instrText>
             </w:r>
             <w:r>
               <w:rPr>
@@ -4339,7 +4437,7 @@
               <w:noProof/>
             </w:rPr>
           </w:pPr>
-          <w:hyperlink w:anchor="_Toc181131534" w:history="1">
+          <w:hyperlink w:anchor="_Toc181979154" w:history="1">
             <w:r>
               <w:rPr>
                 <w:rStyle w:val="Hyperlink"/>
@@ -4382,7 +4480,7 @@
                 <w:noProof/>
                 <w:webHidden/>
               </w:rPr>
-              <w:instrText xml:space="preserve"> PAGEREF _Toc181131534 \h </w:instrText>
+              <w:instrText xml:space="preserve"> PAGEREF _Toc181979154 \h </w:instrText>
             </w:r>
             <w:r>
               <w:rPr>
@@ -4425,7 +4523,7 @@
               <w:noProof/>
             </w:rPr>
           </w:pPr>
-          <w:hyperlink w:anchor="_Toc181131535" w:history="1">
+          <w:hyperlink w:anchor="_Toc181979155" w:history="1">
             <w:r>
               <w:rPr>
                 <w:rStyle w:val="Hyperlink"/>
@@ -4468,7 +4566,7 @@
                 <w:noProof/>
                 <w:webHidden/>
               </w:rPr>
-              <w:instrText xml:space="preserve"> PAGEREF _Toc181131535 \h </w:instrText>
+              <w:instrText xml:space="preserve"> PAGEREF _Toc181979155 \h </w:instrText>
             </w:r>
             <w:r>
               <w:rPr>
@@ -4511,7 +4609,7 @@
               <w:noProof/>
             </w:rPr>
           </w:pPr>
-          <w:hyperlink w:anchor="_Toc181131536" w:history="1">
+          <w:hyperlink w:anchor="_Toc181979156" w:history="1">
             <w:r>
               <w:rPr>
                 <w:rStyle w:val="Hyperlink"/>
@@ -4554,7 +4652,7 @@
                 <w:noProof/>
                 <w:webHidden/>
               </w:rPr>
-              <w:instrText xml:space="preserve"> PAGEREF _Toc181131536 \h </w:instrText>
+              <w:instrText xml:space="preserve"> PAGEREF _Toc181979156 \h </w:instrText>
             </w:r>
             <w:r>
               <w:rPr>
@@ -4597,7 +4695,7 @@
               <w:noProof/>
             </w:rPr>
           </w:pPr>
-          <w:hyperlink w:anchor="_Toc181131537" w:history="1">
+          <w:hyperlink w:anchor="_Toc181979157" w:history="1">
             <w:r>
               <w:rPr>
                 <w:rStyle w:val="Hyperlink"/>
@@ -4640,7 +4738,7 @@
                 <w:noProof/>
                 <w:webHidden/>
               </w:rPr>
-              <w:instrText xml:space="preserve"> PAGEREF _Toc181131537 \h </w:instrText>
+              <w:instrText xml:space="preserve"> PAGEREF _Toc181979157 \h </w:instrText>
             </w:r>
             <w:r>
               <w:rPr>
@@ -4683,7 +4781,7 @@
               <w:noProof/>
             </w:rPr>
           </w:pPr>
-          <w:hyperlink w:anchor="_Toc181131538" w:history="1">
+          <w:hyperlink w:anchor="_Toc181979158" w:history="1">
             <w:r>
               <w:rPr>
                 <w:rStyle w:val="Hyperlink"/>
@@ -4726,7 +4824,7 @@
                 <w:noProof/>
                 <w:webHidden/>
               </w:rPr>
-              <w:instrText xml:space="preserve"> PAGEREF _Toc181131538 \h </w:instrText>
+              <w:instrText xml:space="preserve"> PAGEREF _Toc181979158 \h </w:instrText>
             </w:r>
             <w:r>
               <w:rPr>
@@ -4769,7 +4867,7 @@
               <w:noProof/>
             </w:rPr>
           </w:pPr>
-          <w:hyperlink w:anchor="_Toc181131539" w:history="1">
+          <w:hyperlink w:anchor="_Toc181979159" w:history="1">
             <w:r>
               <w:rPr>
                 <w:rStyle w:val="Hyperlink"/>
@@ -4812,7 +4910,7 @@
                 <w:noProof/>
                 <w:webHidden/>
               </w:rPr>
-              <w:instrText xml:space="preserve"> PAGEREF _Toc181131539 \h </w:instrText>
+              <w:instrText xml:space="preserve"> PAGEREF _Toc181979159 \h </w:instrText>
             </w:r>
             <w:r>
               <w:rPr>
@@ -4851,7 +4949,7 @@
               <w:noProof/>
             </w:rPr>
           </w:pPr>
-          <w:hyperlink w:anchor="_Toc181131540" w:history="1">
+          <w:hyperlink w:anchor="_Toc181979160" w:history="1">
             <w:r>
               <w:rPr>
                 <w:rStyle w:val="Hyperlink"/>
@@ -4894,7 +4992,7 @@
                 <w:noProof/>
                 <w:webHidden/>
               </w:rPr>
-              <w:instrText xml:space="preserve"> PAGEREF _Toc181131540 \h </w:instrText>
+              <w:instrText xml:space="preserve"> PAGEREF _Toc181979160 \h </w:instrText>
             </w:r>
             <w:r>
               <w:rPr>
@@ -4937,7 +5035,7 @@
               <w:noProof/>
             </w:rPr>
           </w:pPr>
-          <w:hyperlink w:anchor="_Toc181131541" w:history="1">
+          <w:hyperlink w:anchor="_Toc181979161" w:history="1">
             <w:r>
               <w:rPr>
                 <w:rStyle w:val="Hyperlink"/>
@@ -4980,7 +5078,7 @@
                 <w:noProof/>
                 <w:webHidden/>
               </w:rPr>
-              <w:instrText xml:space="preserve"> PAGEREF _Toc181131541 \h </w:instrText>
+              <w:instrText xml:space="preserve"> PAGEREF _Toc181979161 \h </w:instrText>
             </w:r>
             <w:r>
               <w:rPr>
@@ -5023,7 +5121,7 @@
               <w:noProof/>
             </w:rPr>
           </w:pPr>
-          <w:hyperlink w:anchor="_Toc181131542" w:history="1">
+          <w:hyperlink w:anchor="_Toc181979162" w:history="1">
             <w:r>
               <w:rPr>
                 <w:rStyle w:val="Hyperlink"/>
@@ -5066,7 +5164,7 @@
                 <w:noProof/>
                 <w:webHidden/>
               </w:rPr>
-              <w:instrText xml:space="preserve"> PAGEREF _Toc181131542 \h </w:instrText>
+              <w:instrText xml:space="preserve"> PAGEREF _Toc181979162 \h </w:instrText>
             </w:r>
             <w:r>
               <w:rPr>
@@ -5109,7 +5207,7 @@
               <w:noProof/>
             </w:rPr>
           </w:pPr>
-          <w:hyperlink w:anchor="_Toc181131543" w:history="1">
+          <w:hyperlink w:anchor="_Toc181979163" w:history="1">
             <w:r>
               <w:rPr>
                 <w:rStyle w:val="Hyperlink"/>
@@ -5152,7 +5250,7 @@
                 <w:noProof/>
                 <w:webHidden/>
               </w:rPr>
-              <w:instrText xml:space="preserve"> PAGEREF _Toc181131543 \h </w:instrText>
+              <w:instrText xml:space="preserve"> PAGEREF _Toc181979163 \h </w:instrText>
             </w:r>
             <w:r>
               <w:rPr>
@@ -5195,7 +5293,7 @@
               <w:noProof/>
             </w:rPr>
           </w:pPr>
-          <w:hyperlink w:anchor="_Toc181131544" w:history="1">
+          <w:hyperlink w:anchor="_Toc181979164" w:history="1">
             <w:r>
               <w:rPr>
                 <w:rStyle w:val="Hyperlink"/>
@@ -5238,7 +5336,7 @@
                 <w:noProof/>
                 <w:webHidden/>
               </w:rPr>
-              <w:instrText xml:space="preserve"> PAGEREF _Toc181131544 \h </w:instrText>
+              <w:instrText xml:space="preserve"> PAGEREF _Toc181979164 \h </w:instrText>
             </w:r>
             <w:r>
               <w:rPr>
@@ -5281,7 +5379,7 @@
               <w:noProof/>
             </w:rPr>
           </w:pPr>
-          <w:hyperlink w:anchor="_Toc181131545" w:history="1">
+          <w:hyperlink w:anchor="_Toc181979165" w:history="1">
             <w:r>
               <w:rPr>
                 <w:rStyle w:val="Hyperlink"/>
@@ -5324,7 +5422,7 @@
                 <w:noProof/>
                 <w:webHidden/>
               </w:rPr>
-              <w:instrText xml:space="preserve"> PAGEREF _Toc181131545 \h </w:instrText>
+              <w:instrText xml:space="preserve"> PAGEREF _Toc181979165 \h </w:instrText>
             </w:r>
             <w:r>
               <w:rPr>
@@ -5367,7 +5465,7 @@
               <w:noProof/>
             </w:rPr>
           </w:pPr>
-          <w:hyperlink w:anchor="_Toc181131546" w:history="1">
+          <w:hyperlink w:anchor="_Toc181979166" w:history="1">
             <w:r>
               <w:rPr>
                 <w:rStyle w:val="Hyperlink"/>
@@ -5410,7 +5508,7 @@
                 <w:noProof/>
                 <w:webHidden/>
               </w:rPr>
-              <w:instrText xml:space="preserve"> PAGEREF _Toc181131546 \h </w:instrText>
+              <w:instrText xml:space="preserve"> PAGEREF _Toc181979166 \h </w:instrText>
             </w:r>
             <w:r>
               <w:rPr>
@@ -5486,7 +5584,7 @@
           <w:rFonts w:ascii="Times New Roman" w:hAnsi="Times New Roman" w:cs="Times New Roman"/>
         </w:rPr>
       </w:pPr>
-      <w:bookmarkStart w:id="0" w:name="_Toc181131493"/>
+      <w:bookmarkStart w:id="0" w:name="_Toc181979112"/>
       <w:r>
         <w:rPr>
           <w:rFonts w:ascii="Times New Roman" w:hAnsi="Times New Roman" w:cs="Times New Roman"/>
@@ -5508,7 +5606,7 @@
           <w:rFonts w:ascii="Times New Roman" w:hAnsi="Times New Roman" w:cs="Times New Roman"/>
         </w:rPr>
       </w:pPr>
-      <w:bookmarkStart w:id="1" w:name="_Toc181131494"/>
+      <w:bookmarkStart w:id="1" w:name="_Toc181979113"/>
       <w:r>
         <w:rPr>
           <w:rFonts w:ascii="Times New Roman" w:hAnsi="Times New Roman" w:cs="Times New Roman"/>
@@ -5533,21 +5631,19 @@
         <w:rPr>
           <w:rFonts w:ascii="Times New Roman" w:hAnsi="Times New Roman" w:cs="Times New Roman"/>
         </w:rPr>
-        <w:t xml:space="preserve"> The </w:t>
-      </w:r>
-      <w:proofErr w:type="gramStart"/>
-      <w:r>
-        <w:rPr>
-          <w:rFonts w:ascii="Times New Roman" w:hAnsi="Times New Roman" w:cs="Times New Roman"/>
-        </w:rPr>
-        <w:t>game</w:t>
-      </w:r>
-      <w:proofErr w:type="gramEnd"/>
-      <w:r>
-        <w:rPr>
-          <w:rFonts w:ascii="Times New Roman" w:hAnsi="Times New Roman" w:cs="Times New Roman"/>
-        </w:rPr>
-        <w:t xml:space="preserve"> name is TopCard. </w:t>
+        <w:t xml:space="preserve"> The</w:t>
+      </w:r>
+      <w:r>
+        <w:rPr>
+          <w:rFonts w:ascii="Times New Roman" w:hAnsi="Times New Roman" w:cs="Times New Roman"/>
+        </w:rPr>
+        <w:t xml:space="preserve"> name of the</w:t>
+      </w:r>
+      <w:r>
+        <w:rPr>
+          <w:rFonts w:ascii="Times New Roman" w:hAnsi="Times New Roman" w:cs="Times New Roman"/>
+        </w:rPr>
+        <w:t xml:space="preserve"> game is TopCard. </w:t>
       </w:r>
       <w:r>
         <w:rPr>
@@ -5615,7 +5711,7 @@
           <w:rFonts w:ascii="Times New Roman" w:hAnsi="Times New Roman" w:cs="Times New Roman"/>
         </w:rPr>
       </w:pPr>
-      <w:bookmarkStart w:id="2" w:name="_Toc181131495"/>
+      <w:bookmarkStart w:id="2" w:name="_Toc181979114"/>
       <w:r>
         <w:rPr>
           <w:rFonts w:ascii="Times New Roman" w:hAnsi="Times New Roman" w:cs="Times New Roman"/>
@@ -5745,7 +5841,7 @@
           <w:rFonts w:ascii="Times New Roman" w:hAnsi="Times New Roman" w:cs="Times New Roman"/>
         </w:rPr>
       </w:pPr>
-      <w:bookmarkStart w:id="3" w:name="_Toc181131496"/>
+      <w:bookmarkStart w:id="3" w:name="_Toc181979115"/>
       <w:r>
         <w:rPr>
           <w:rFonts w:ascii="Times New Roman" w:hAnsi="Times New Roman" w:cs="Times New Roman"/>
@@ -5779,7 +5875,7 @@
           <w:rFonts w:ascii="Times New Roman" w:hAnsi="Times New Roman" w:cs="Times New Roman"/>
         </w:rPr>
       </w:pPr>
-      <w:bookmarkStart w:id="4" w:name="_Toc181131497"/>
+      <w:bookmarkStart w:id="4" w:name="_Toc181979116"/>
       <w:r>
         <w:rPr>
           <w:rFonts w:ascii="Times New Roman" w:hAnsi="Times New Roman" w:cs="Times New Roman"/>
@@ -5819,7 +5915,7 @@
           <w:rFonts w:ascii="Times New Roman" w:hAnsi="Times New Roman" w:cs="Times New Roman"/>
         </w:rPr>
       </w:pPr>
-      <w:bookmarkStart w:id="5" w:name="_Toc181131498"/>
+      <w:bookmarkStart w:id="5" w:name="_Toc181979117"/>
       <w:r>
         <w:rPr>
           <w:rFonts w:ascii="Times New Roman" w:hAnsi="Times New Roman" w:cs="Times New Roman"/>
@@ -5854,7 +5950,7 @@
           <w:rFonts w:ascii="Times New Roman" w:hAnsi="Times New Roman" w:cs="Times New Roman"/>
         </w:rPr>
       </w:pPr>
-      <w:bookmarkStart w:id="6" w:name="_Toc181131499"/>
+      <w:bookmarkStart w:id="6" w:name="_Toc181979118"/>
       <w:r>
         <w:rPr>
           <w:rFonts w:ascii="Times New Roman" w:hAnsi="Times New Roman" w:cs="Times New Roman"/>
@@ -5918,7 +6014,7 @@
           <w:rFonts w:ascii="Times New Roman" w:hAnsi="Times New Roman" w:cs="Times New Roman"/>
         </w:rPr>
       </w:pPr>
-      <w:bookmarkStart w:id="7" w:name="_Toc181131500"/>
+      <w:bookmarkStart w:id="7" w:name="_Toc181979119"/>
       <w:r>
         <w:rPr>
           <w:rFonts w:ascii="Times New Roman" w:hAnsi="Times New Roman" w:cs="Times New Roman"/>
@@ -5958,7 +6054,7 @@
           <w:rFonts w:ascii="Times New Roman" w:hAnsi="Times New Roman" w:cs="Times New Roman"/>
         </w:rPr>
       </w:pPr>
-      <w:bookmarkStart w:id="8" w:name="_Toc181131501"/>
+      <w:bookmarkStart w:id="8" w:name="_Toc181979120"/>
       <w:r>
         <w:rPr>
           <w:rFonts w:ascii="Times New Roman" w:hAnsi="Times New Roman" w:cs="Times New Roman"/>
@@ -6034,7 +6130,7 @@
           <w:rFonts w:ascii="Times New Roman" w:hAnsi="Times New Roman" w:cs="Times New Roman"/>
         </w:rPr>
       </w:pPr>
-      <w:bookmarkStart w:id="9" w:name="_Toc181131502"/>
+      <w:bookmarkStart w:id="9" w:name="_Toc181979121"/>
       <w:r>
         <w:rPr>
           <w:rFonts w:ascii="Times New Roman" w:hAnsi="Times New Roman" w:cs="Times New Roman"/>
@@ -6074,7 +6170,7 @@
           <w:rFonts w:ascii="Times New Roman" w:hAnsi="Times New Roman" w:cs="Times New Roman"/>
         </w:rPr>
       </w:pPr>
-      <w:bookmarkStart w:id="10" w:name="_Toc181131503"/>
+      <w:bookmarkStart w:id="10" w:name="_Toc181979122"/>
       <w:r>
         <w:rPr>
           <w:rFonts w:ascii="Times New Roman" w:hAnsi="Times New Roman" w:cs="Times New Roman"/>
@@ -6114,7 +6210,7 @@
           <w:rFonts w:ascii="Times New Roman" w:hAnsi="Times New Roman" w:cs="Times New Roman"/>
         </w:rPr>
       </w:pPr>
-      <w:bookmarkStart w:id="11" w:name="_Toc181131504"/>
+      <w:bookmarkStart w:id="11" w:name="_Toc181979123"/>
       <w:r>
         <w:rPr>
           <w:rFonts w:ascii="Times New Roman" w:hAnsi="Times New Roman" w:cs="Times New Roman"/>
@@ -6174,7 +6270,7 @@
           <w:rFonts w:ascii="Times New Roman" w:hAnsi="Times New Roman" w:cs="Times New Roman"/>
         </w:rPr>
       </w:pPr>
-      <w:bookmarkStart w:id="12" w:name="_Toc181131505"/>
+      <w:bookmarkStart w:id="12" w:name="_Toc181979124"/>
       <w:r>
         <w:rPr>
           <w:rFonts w:ascii="Times New Roman" w:hAnsi="Times New Roman" w:cs="Times New Roman"/>
@@ -6195,7 +6291,7 @@
           <w:rFonts w:ascii="Times New Roman" w:hAnsi="Times New Roman" w:cs="Times New Roman"/>
         </w:rPr>
       </w:pPr>
-      <w:bookmarkStart w:id="13" w:name="_Toc181131506"/>
+      <w:bookmarkStart w:id="13" w:name="_Toc181979125"/>
       <w:r>
         <w:rPr>
           <w:rFonts w:ascii="Times New Roman" w:hAnsi="Times New Roman" w:cs="Times New Roman"/>
@@ -6228,7 +6324,7 @@
           <w:rFonts w:ascii="Times New Roman" w:hAnsi="Times New Roman" w:cs="Times New Roman"/>
         </w:rPr>
       </w:pPr>
-      <w:bookmarkStart w:id="14" w:name="_Toc181131507"/>
+      <w:bookmarkStart w:id="14" w:name="_Toc181979126"/>
       <w:r>
         <w:rPr>
           <w:rFonts w:ascii="Times New Roman" w:hAnsi="Times New Roman" w:cs="Times New Roman"/>
@@ -6249,7 +6345,7 @@
           <w:rFonts w:ascii="Times New Roman" w:hAnsi="Times New Roman" w:cs="Times New Roman"/>
         </w:rPr>
       </w:pPr>
-      <w:bookmarkStart w:id="15" w:name="_Toc181131508"/>
+      <w:bookmarkStart w:id="15" w:name="_Toc181979127"/>
       <w:r>
         <w:rPr>
           <w:rFonts w:ascii="Times New Roman" w:hAnsi="Times New Roman" w:cs="Times New Roman"/>
@@ -6306,7 +6402,7 @@
           <w:rFonts w:ascii="Times New Roman" w:hAnsi="Times New Roman" w:cs="Times New Roman"/>
         </w:rPr>
       </w:pPr>
-      <w:bookmarkStart w:id="16" w:name="_Toc181131509"/>
+      <w:bookmarkStart w:id="16" w:name="_Toc181979128"/>
       <w:r>
         <w:rPr>
           <w:rFonts w:ascii="Times New Roman" w:hAnsi="Times New Roman" w:cs="Times New Roman"/>
@@ -6381,7 +6477,7 @@
           <w:rFonts w:ascii="Times New Roman" w:hAnsi="Times New Roman" w:cs="Times New Roman"/>
         </w:rPr>
       </w:pPr>
-      <w:bookmarkStart w:id="17" w:name="_Toc181131510"/>
+      <w:bookmarkStart w:id="17" w:name="_Toc181979129"/>
       <w:r>
         <w:rPr>
           <w:rFonts w:ascii="Times New Roman" w:hAnsi="Times New Roman" w:cs="Times New Roman"/>
@@ -6432,7 +6528,7 @@
           <w:rFonts w:ascii="Times New Roman" w:hAnsi="Times New Roman" w:cs="Times New Roman"/>
         </w:rPr>
       </w:pPr>
-      <w:bookmarkStart w:id="18" w:name="_Toc181131511"/>
+      <w:bookmarkStart w:id="18" w:name="_Toc181979130"/>
       <w:r>
         <w:rPr>
           <w:rFonts w:ascii="Times New Roman" w:hAnsi="Times New Roman" w:cs="Times New Roman"/>
@@ -6543,7 +6639,7 @@
           <w:rFonts w:ascii="Times New Roman" w:hAnsi="Times New Roman" w:cs="Times New Roman"/>
         </w:rPr>
       </w:pPr>
-      <w:bookmarkStart w:id="19" w:name="_Toc181131512"/>
+      <w:bookmarkStart w:id="19" w:name="_Toc181979131"/>
       <w:r>
         <w:rPr>
           <w:rFonts w:ascii="Times New Roman" w:hAnsi="Times New Roman" w:cs="Times New Roman"/>
@@ -6600,7 +6696,7 @@
           <w:rFonts w:ascii="Times New Roman" w:hAnsi="Times New Roman" w:cs="Times New Roman"/>
         </w:rPr>
       </w:pPr>
-      <w:bookmarkStart w:id="20" w:name="_Toc181131513"/>
+      <w:bookmarkStart w:id="20" w:name="_Toc181979132"/>
       <w:r>
         <w:rPr>
           <w:rFonts w:ascii="Times New Roman" w:hAnsi="Times New Roman" w:cs="Times New Roman"/>
@@ -6669,7 +6765,7 @@
           <w:rFonts w:ascii="Times New Roman" w:hAnsi="Times New Roman" w:cs="Times New Roman"/>
         </w:rPr>
       </w:pPr>
-      <w:bookmarkStart w:id="21" w:name="_Toc181131514"/>
+      <w:bookmarkStart w:id="21" w:name="_Toc181979133"/>
       <w:r>
         <w:rPr>
           <w:rFonts w:ascii="Times New Roman" w:hAnsi="Times New Roman" w:cs="Times New Roman"/>
@@ -6775,26 +6871,49 @@
           <w:rFonts w:ascii="Times New Roman" w:hAnsi="Times New Roman" w:cs="Times New Roman"/>
         </w:rPr>
       </w:pPr>
-      <w:bookmarkStart w:id="22" w:name="_Toc181131515"/>
-      <w:r>
-        <w:rPr>
-          <w:rFonts w:ascii="Times New Roman" w:hAnsi="Times New Roman" w:cs="Times New Roman"/>
-        </w:rPr>
-        <w:t>Logout</w:t>
+      <w:bookmarkStart w:id="22" w:name="_Toc181979134"/>
+      <w:r>
+        <w:rPr>
+          <w:rFonts w:ascii="Times New Roman" w:hAnsi="Times New Roman" w:cs="Times New Roman"/>
+        </w:rPr>
+        <w:t>Bet</w:t>
       </w:r>
       <w:bookmarkEnd w:id="22"/>
     </w:p>
     <w:p>
       <w:pPr>
-        <w:rPr>
-          <w:rFonts w:ascii="Times New Roman" w:hAnsi="Times New Roman" w:cs="Times New Roman"/>
-        </w:rPr>
-      </w:pPr>
-      <w:r>
-        <w:rPr>
-          <w:rFonts w:ascii="Times New Roman" w:hAnsi="Times New Roman" w:cs="Times New Roman"/>
-        </w:rPr>
-        <w:t>Players can choose to log out at any time, returning to the login screen.</w:t>
+        <w:pStyle w:val="ListParagraph"/>
+        <w:numPr>
+          <w:ilvl w:val="0"/>
+          <w:numId w:val="10"/>
+        </w:numPr>
+        <w:rPr>
+          <w:rFonts w:ascii="Times New Roman" w:hAnsi="Times New Roman" w:cs="Times New Roman"/>
+        </w:rPr>
+      </w:pPr>
+      <w:r>
+        <w:rPr>
+          <w:rFonts w:ascii="Times New Roman" w:hAnsi="Times New Roman" w:cs="Times New Roman"/>
+        </w:rPr>
+        <w:t xml:space="preserve">The player initiates the game by placing a bet. </w:t>
+      </w:r>
+    </w:p>
+    <w:p>
+      <w:pPr>
+        <w:pStyle w:val="ListParagraph"/>
+        <w:numPr>
+          <w:ilvl w:val="0"/>
+          <w:numId w:val="10"/>
+        </w:numPr>
+        <w:rPr>
+          <w:rFonts w:ascii="Times New Roman" w:hAnsi="Times New Roman" w:cs="Times New Roman"/>
+        </w:rPr>
+      </w:pPr>
+      <w:r>
+        <w:rPr>
+          <w:rFonts w:ascii="Times New Roman" w:hAnsi="Times New Roman" w:cs="Times New Roman"/>
+        </w:rPr>
+        <w:t>The amount of the bet is decided by the player and will be used in the betting round against other players.</w:t>
       </w:r>
     </w:p>
     <w:p>
@@ -6809,49 +6928,26 @@
           <w:rFonts w:ascii="Times New Roman" w:hAnsi="Times New Roman" w:cs="Times New Roman"/>
         </w:rPr>
       </w:pPr>
-      <w:bookmarkStart w:id="23" w:name="_Toc181131516"/>
-      <w:r>
-        <w:rPr>
-          <w:rFonts w:ascii="Times New Roman" w:hAnsi="Times New Roman" w:cs="Times New Roman"/>
-        </w:rPr>
-        <w:t>Invalid Login</w:t>
+      <w:bookmarkStart w:id="23" w:name="_Toc181979135"/>
+      <w:r>
+        <w:rPr>
+          <w:rFonts w:ascii="Times New Roman" w:hAnsi="Times New Roman" w:cs="Times New Roman"/>
+        </w:rPr>
+        <w:t>Logout</w:t>
       </w:r>
       <w:bookmarkEnd w:id="23"/>
     </w:p>
     <w:p>
       <w:pPr>
-        <w:pStyle w:val="ListParagraph"/>
-        <w:numPr>
-          <w:ilvl w:val="0"/>
-          <w:numId w:val="11"/>
-        </w:numPr>
-        <w:rPr>
-          <w:rFonts w:ascii="Times New Roman" w:hAnsi="Times New Roman" w:cs="Times New Roman"/>
-        </w:rPr>
-      </w:pPr>
-      <w:r>
-        <w:rPr>
-          <w:rFonts w:ascii="Times New Roman" w:hAnsi="Times New Roman" w:cs="Times New Roman"/>
-        </w:rPr>
-        <w:t>The player enters incorrect credentials.</w:t>
-      </w:r>
-    </w:p>
-    <w:p>
-      <w:pPr>
-        <w:pStyle w:val="ListParagraph"/>
-        <w:numPr>
-          <w:ilvl w:val="0"/>
-          <w:numId w:val="11"/>
-        </w:numPr>
-        <w:rPr>
-          <w:rFonts w:ascii="Times New Roman" w:hAnsi="Times New Roman" w:cs="Times New Roman"/>
-        </w:rPr>
-      </w:pPr>
-      <w:r>
-        <w:rPr>
-          <w:rFonts w:ascii="Times New Roman" w:hAnsi="Times New Roman" w:cs="Times New Roman"/>
-        </w:rPr>
-        <w:t>The system displays an error message and prompts for re-entry.</w:t>
+        <w:rPr>
+          <w:rFonts w:ascii="Times New Roman" w:hAnsi="Times New Roman" w:cs="Times New Roman"/>
+        </w:rPr>
+      </w:pPr>
+      <w:r>
+        <w:rPr>
+          <w:rFonts w:ascii="Times New Roman" w:hAnsi="Times New Roman" w:cs="Times New Roman"/>
+        </w:rPr>
+        <w:t>Players can choose to log out at any time, returning to the login screen.</w:t>
       </w:r>
     </w:p>
     <w:p>
@@ -6866,12 +6962,12 @@
           <w:rFonts w:ascii="Times New Roman" w:hAnsi="Times New Roman" w:cs="Times New Roman"/>
         </w:rPr>
       </w:pPr>
-      <w:bookmarkStart w:id="24" w:name="_Toc181131517"/>
-      <w:r>
-        <w:rPr>
-          <w:rFonts w:ascii="Times New Roman" w:hAnsi="Times New Roman" w:cs="Times New Roman"/>
-        </w:rPr>
-        <w:t>Insufficient Points</w:t>
+      <w:bookmarkStart w:id="24" w:name="_Toc181979136"/>
+      <w:r>
+        <w:rPr>
+          <w:rFonts w:ascii="Times New Roman" w:hAnsi="Times New Roman" w:cs="Times New Roman"/>
+        </w:rPr>
+        <w:t>Invalid Login</w:t>
       </w:r>
       <w:bookmarkEnd w:id="24"/>
     </w:p>
@@ -6880,7 +6976,7 @@
         <w:pStyle w:val="ListParagraph"/>
         <w:numPr>
           <w:ilvl w:val="0"/>
-          <w:numId w:val="12"/>
+          <w:numId w:val="11"/>
         </w:numPr>
         <w:rPr>
           <w:rFonts w:ascii="Times New Roman" w:hAnsi="Times New Roman" w:cs="Times New Roman"/>
@@ -6890,7 +6986,7 @@
         <w:rPr>
           <w:rFonts w:ascii="Times New Roman" w:hAnsi="Times New Roman" w:cs="Times New Roman"/>
         </w:rPr>
-        <w:t>The player tries to place a bet but has insufficient points.</w:t>
+        <w:t>The player enters incorrect credentials.</w:t>
       </w:r>
     </w:p>
     <w:p>
@@ -6898,7 +6994,7 @@
         <w:pStyle w:val="ListParagraph"/>
         <w:numPr>
           <w:ilvl w:val="0"/>
-          <w:numId w:val="12"/>
+          <w:numId w:val="11"/>
         </w:numPr>
         <w:rPr>
           <w:rFonts w:ascii="Times New Roman" w:hAnsi="Times New Roman" w:cs="Times New Roman"/>
@@ -6908,7 +7004,7 @@
         <w:rPr>
           <w:rFonts w:ascii="Times New Roman" w:hAnsi="Times New Roman" w:cs="Times New Roman"/>
         </w:rPr>
-        <w:t>The system prompts the player to purchase additional points.</w:t>
+        <w:t>The system displays an error message and prompts for re-entry.</w:t>
       </w:r>
     </w:p>
     <w:p>
@@ -6923,14 +7019,71 @@
           <w:rFonts w:ascii="Times New Roman" w:hAnsi="Times New Roman" w:cs="Times New Roman"/>
         </w:rPr>
       </w:pPr>
-      <w:bookmarkStart w:id="25" w:name="_Toc181131518"/>
+      <w:bookmarkStart w:id="25" w:name="_Toc181979137"/>
+      <w:r>
+        <w:rPr>
+          <w:rFonts w:ascii="Times New Roman" w:hAnsi="Times New Roman" w:cs="Times New Roman"/>
+        </w:rPr>
+        <w:t>Insufficient Points</w:t>
+      </w:r>
+      <w:bookmarkEnd w:id="25"/>
+    </w:p>
+    <w:p>
+      <w:pPr>
+        <w:pStyle w:val="ListParagraph"/>
+        <w:numPr>
+          <w:ilvl w:val="0"/>
+          <w:numId w:val="12"/>
+        </w:numPr>
+        <w:rPr>
+          <w:rFonts w:ascii="Times New Roman" w:hAnsi="Times New Roman" w:cs="Times New Roman"/>
+        </w:rPr>
+      </w:pPr>
+      <w:r>
+        <w:rPr>
+          <w:rFonts w:ascii="Times New Roman" w:hAnsi="Times New Roman" w:cs="Times New Roman"/>
+        </w:rPr>
+        <w:t>The player tries to place a bet but has insufficient points.</w:t>
+      </w:r>
+    </w:p>
+    <w:p>
+      <w:pPr>
+        <w:pStyle w:val="ListParagraph"/>
+        <w:numPr>
+          <w:ilvl w:val="0"/>
+          <w:numId w:val="12"/>
+        </w:numPr>
+        <w:rPr>
+          <w:rFonts w:ascii="Times New Roman" w:hAnsi="Times New Roman" w:cs="Times New Roman"/>
+        </w:rPr>
+      </w:pPr>
+      <w:r>
+        <w:rPr>
+          <w:rFonts w:ascii="Times New Roman" w:hAnsi="Times New Roman" w:cs="Times New Roman"/>
+        </w:rPr>
+        <w:t>The system prompts the player to purchase additional points.</w:t>
+      </w:r>
+    </w:p>
+    <w:p>
+      <w:pPr>
+        <w:pStyle w:val="Heading3"/>
+        <w:numPr>
+          <w:ilvl w:val="2"/>
+          <w:numId w:val="14"/>
+        </w:numPr>
+        <w:ind w:left="720"/>
+        <w:rPr>
+          <w:rFonts w:ascii="Times New Roman" w:hAnsi="Times New Roman" w:cs="Times New Roman"/>
+        </w:rPr>
+      </w:pPr>
+      <w:bookmarkStart w:id="26" w:name="_Toc181979138"/>
       <w:r>
         <w:rPr>
           <w:rFonts w:ascii="Times New Roman" w:hAnsi="Times New Roman" w:cs="Times New Roman"/>
         </w:rPr>
         <w:t>Profile Update Error</w:t>
       </w:r>
-      <w:bookmarkEnd w:id="25"/>
+      <w:bookmarkEnd w:id="26"/>
     </w:p>
     <w:p>
       <w:pPr>
@@ -6993,7 +7146,7 @@
           <w:rFonts w:ascii="Times New Roman" w:hAnsi="Times New Roman" w:cs="Times New Roman"/>
         </w:rPr>
       </w:pPr>
-      <w:bookmarkStart w:id="26" w:name="_Toc181131519"/>
+      <w:bookmarkStart w:id="27" w:name="_Toc181979139"/>
       <w:r>
         <w:rPr>
           <w:rFonts w:ascii="Times New Roman" w:hAnsi="Times New Roman" w:cs="Times New Roman"/>
@@ -7001,7 +7154,7 @@
         <w:lastRenderedPageBreak/>
         <w:t>Use Case Diagram</w:t>
       </w:r>
-      <w:bookmarkEnd w:id="26"/>
+      <w:bookmarkEnd w:id="27"/>
     </w:p>
     <w:p>
       <w:pPr>
@@ -7021,14 +7174,14 @@
         </w:rPr>
         <w:t xml:space="preserve"> </w:t>
       </w:r>
-      <w:bookmarkStart w:id="27" w:name="_Toc181131520"/>
+      <w:bookmarkStart w:id="28" w:name="_Toc181979140"/>
       <w:r>
         <w:rPr>
           <w:rFonts w:ascii="Times New Roman" w:hAnsi="Times New Roman" w:cs="Times New Roman"/>
         </w:rPr>
         <w:t>Use Case: Primary Use Case</w:t>
       </w:r>
-      <w:bookmarkEnd w:id="27"/>
+      <w:bookmarkEnd w:id="28"/>
     </w:p>
     <w:p>
       <w:pPr>
@@ -7093,20 +7246,20 @@
     </w:p>
     <w:p>
       <w:pPr>
-        <w:rPr>
-          <w:rFonts w:ascii="Times New Roman" w:hAnsi="Times New Roman" w:cs="Times New Roman"/>
-        </w:rPr>
-      </w:pPr>
-      <w:r>
-        <w:rPr>
-          <w:rFonts w:ascii="Times New Roman" w:hAnsi="Times New Roman" w:cs="Times New Roman"/>
+        <w:jc w:val="center"/>
+        <w:rPr>
+          <w:rFonts w:ascii="Times New Roman" w:hAnsi="Times New Roman" w:cs="Times New Roman"/>
+        </w:rPr>
+      </w:pPr>
+      <w:r>
+        <w:rPr>
           <w:noProof/>
         </w:rPr>
         <w:drawing>
-          <wp:inline distT="0" distB="0" distL="0" distR="0" wp14:anchorId="562BB9BC" wp14:editId="3FCB1C30">
-            <wp:extent cx="3657600" cy="6229350"/>
+          <wp:inline distT="0" distB="0" distL="0" distR="0" wp14:anchorId="72CFD7BC" wp14:editId="7A74B9EB">
+            <wp:extent cx="3087584" cy="6389973"/>
             <wp:effectExtent l="0" t="0" r="0" b="0"/>
-            <wp:docPr id="955489460" name="Picture 1" descr="A diagram of a person's diagram&#10;&#10;Description automatically generated"/>
+            <wp:docPr id="1942767189" name="Picture 3"/>
             <wp:cNvGraphicFramePr>
               <a:graphicFrameLocks xmlns:a="http://schemas.openxmlformats.org/drawingml/2006/main" noChangeAspect="1"/>
             </wp:cNvGraphicFramePr>
@@ -7114,12 +7267,12 @@
               <a:graphicData uri="http://schemas.openxmlformats.org/drawingml/2006/picture">
                 <pic:pic xmlns:pic="http://schemas.openxmlformats.org/drawingml/2006/picture">
                   <pic:nvPicPr>
-                    <pic:cNvPr id="955489460" name="Picture 1" descr="A diagram of a person's diagram&#10;&#10;Description automatically generated"/>
+                    <pic:cNvPr id="0" name="Picture 8"/>
                     <pic:cNvPicPr>
                       <a:picLocks noChangeAspect="1" noChangeArrowheads="1"/>
                     </pic:cNvPicPr>
                   </pic:nvPicPr>
-                  <pic:blipFill>
+                  <pic:blipFill rotWithShape="1">
                     <a:blip r:embed="rId10">
                       <a:extLst>
                         <a:ext uri="{28A0092B-C50C-407E-A947-70E740481C1C}">
@@ -7127,15 +7280,13 @@
                         </a:ext>
                       </a:extLst>
                     </a:blip>
-                    <a:srcRect/>
-                    <a:stretch>
-                      <a:fillRect/>
-                    </a:stretch>
+                    <a:srcRect l="4779" t="5196" r="5313" b="4901"/>
+                    <a:stretch/>
                   </pic:blipFill>
                   <pic:spPr bwMode="auto">
                     <a:xfrm>
                       <a:off x="0" y="0"/>
-                      <a:ext cx="3657600" cy="6229350"/>
+                      <a:ext cx="3095125" cy="6405579"/>
                     </a:xfrm>
                     <a:prstGeom prst="rect">
                       <a:avLst/>
@@ -7144,6 +7295,11 @@
                     <a:ln>
                       <a:noFill/>
                     </a:ln>
+                    <a:extLst>
+                      <a:ext uri="{53640926-AAD7-44D8-BBD7-CCE9431645EC}">
+                        <a14:shadowObscured xmlns:a14="http://schemas.microsoft.com/office/drawing/2010/main"/>
+                      </a:ext>
+                    </a:extLst>
                   </pic:spPr>
                 </pic:pic>
               </a:graphicData>
@@ -7164,7 +7320,7 @@
           <w:rFonts w:ascii="Times New Roman" w:hAnsi="Times New Roman" w:cs="Times New Roman"/>
         </w:rPr>
       </w:pPr>
-      <w:bookmarkStart w:id="28" w:name="_Toc181131521"/>
+      <w:bookmarkStart w:id="29" w:name="_Toc181979141"/>
       <w:r>
         <w:rPr>
           <w:rFonts w:ascii="Times New Roman" w:hAnsi="Times New Roman" w:cs="Times New Roman"/>
@@ -7172,7 +7328,7 @@
         <w:lastRenderedPageBreak/>
         <w:t>Use Case: Admin Interaction</w:t>
       </w:r>
-      <w:bookmarkEnd w:id="28"/>
+      <w:bookmarkEnd w:id="29"/>
     </w:p>
     <w:p>
       <w:pPr>
@@ -7219,6 +7375,7 @@
     </w:p>
     <w:p>
       <w:pPr>
+        <w:jc w:val="center"/>
         <w:rPr>
           <w:rFonts w:ascii="Times New Roman" w:hAnsi="Times New Roman" w:cs="Times New Roman"/>
         </w:rPr>
@@ -7311,7 +7468,7 @@
           <w:rFonts w:ascii="Times New Roman" w:hAnsi="Times New Roman" w:cs="Times New Roman"/>
         </w:rPr>
       </w:pPr>
-      <w:bookmarkStart w:id="29" w:name="_Toc181131522"/>
+      <w:bookmarkStart w:id="30" w:name="_Toc181979142"/>
       <w:r>
         <w:rPr>
           <w:rFonts w:ascii="Times New Roman" w:hAnsi="Times New Roman" w:cs="Times New Roman"/>
@@ -7319,7 +7476,7 @@
         <w:lastRenderedPageBreak/>
         <w:t>Fully Dressed Use Case</w:t>
       </w:r>
-      <w:bookmarkEnd w:id="29"/>
+      <w:bookmarkEnd w:id="30"/>
     </w:p>
     <w:p>
       <w:pPr>
@@ -7333,14 +7490,14 @@
           <w:rFonts w:ascii="Times New Roman" w:hAnsi="Times New Roman" w:cs="Times New Roman"/>
         </w:rPr>
       </w:pPr>
-      <w:bookmarkStart w:id="30" w:name="_Toc181131523"/>
+      <w:bookmarkStart w:id="31" w:name="_Toc181979143"/>
       <w:r>
         <w:rPr>
           <w:rFonts w:ascii="Times New Roman" w:hAnsi="Times New Roman" w:cs="Times New Roman"/>
         </w:rPr>
         <w:t>Intent</w:t>
       </w:r>
-      <w:bookmarkEnd w:id="30"/>
+      <w:bookmarkEnd w:id="31"/>
     </w:p>
     <w:p>
       <w:pPr>
@@ -7367,14 +7524,14 @@
           <w:rFonts w:ascii="Times New Roman" w:hAnsi="Times New Roman" w:cs="Times New Roman"/>
         </w:rPr>
       </w:pPr>
-      <w:bookmarkStart w:id="31" w:name="_Toc181131524"/>
+      <w:bookmarkStart w:id="32" w:name="_Toc181979144"/>
       <w:r>
         <w:rPr>
           <w:rFonts w:ascii="Times New Roman" w:hAnsi="Times New Roman" w:cs="Times New Roman"/>
         </w:rPr>
         <w:t>Player Use Case</w:t>
       </w:r>
-      <w:bookmarkEnd w:id="31"/>
+      <w:bookmarkEnd w:id="32"/>
     </w:p>
     <w:p>
       <w:pPr>
@@ -7592,14 +7749,14 @@
           <w:rFonts w:ascii="Times New Roman" w:hAnsi="Times New Roman" w:cs="Times New Roman"/>
         </w:rPr>
       </w:pPr>
-      <w:bookmarkStart w:id="32" w:name="_Toc181131525"/>
+      <w:bookmarkStart w:id="33" w:name="_Toc181979145"/>
       <w:r>
         <w:rPr>
           <w:rFonts w:ascii="Times New Roman" w:hAnsi="Times New Roman" w:cs="Times New Roman"/>
         </w:rPr>
         <w:t>Flow of Events:</w:t>
       </w:r>
-      <w:bookmarkEnd w:id="32"/>
+      <w:bookmarkEnd w:id="33"/>
       <w:r>
         <w:rPr>
           <w:rFonts w:ascii="Times New Roman" w:hAnsi="Times New Roman" w:cs="Times New Roman"/>
@@ -7742,7 +7899,7 @@
           <w:rFonts w:ascii="Times New Roman" w:hAnsi="Times New Roman" w:cs="Times New Roman"/>
         </w:rPr>
       </w:pPr>
-      <w:bookmarkStart w:id="33" w:name="_Toc181131526"/>
+      <w:bookmarkStart w:id="34" w:name="_Toc181979146"/>
       <w:r>
         <w:rPr>
           <w:rFonts w:ascii="Times New Roman" w:hAnsi="Times New Roman" w:cs="Times New Roman"/>
@@ -7750,7 +7907,7 @@
         <w:lastRenderedPageBreak/>
         <w:t>UML</w:t>
       </w:r>
-      <w:bookmarkEnd w:id="33"/>
+      <w:bookmarkEnd w:id="34"/>
     </w:p>
     <w:p>
       <w:pPr>
@@ -7777,14 +7934,14 @@
           <w:rFonts w:ascii="Times New Roman" w:hAnsi="Times New Roman" w:cs="Times New Roman"/>
         </w:rPr>
       </w:pPr>
-      <w:bookmarkStart w:id="34" w:name="_Toc181131527"/>
+      <w:bookmarkStart w:id="35" w:name="_Toc181979147"/>
       <w:r>
         <w:rPr>
           <w:rFonts w:ascii="Times New Roman" w:hAnsi="Times New Roman" w:cs="Times New Roman"/>
         </w:rPr>
         <w:t>UML Components</w:t>
       </w:r>
-      <w:bookmarkEnd w:id="34"/>
+      <w:bookmarkEnd w:id="35"/>
     </w:p>
     <w:p>
       <w:pPr>
@@ -7798,14 +7955,14 @@
           <w:rFonts w:ascii="Times New Roman" w:hAnsi="Times New Roman" w:cs="Times New Roman"/>
         </w:rPr>
       </w:pPr>
-      <w:bookmarkStart w:id="35" w:name="_Toc181131528"/>
+      <w:bookmarkStart w:id="36" w:name="_Toc181979148"/>
       <w:r>
         <w:rPr>
           <w:rFonts w:ascii="Times New Roman" w:hAnsi="Times New Roman" w:cs="Times New Roman"/>
         </w:rPr>
         <w:t>Player:</w:t>
       </w:r>
-      <w:bookmarkEnd w:id="35"/>
+      <w:bookmarkEnd w:id="36"/>
       <w:r>
         <w:rPr>
           <w:rFonts w:ascii="Times New Roman" w:hAnsi="Times New Roman" w:cs="Times New Roman"/>
@@ -7840,14 +7997,14 @@
           <w:rFonts w:ascii="Times New Roman" w:hAnsi="Times New Roman" w:cs="Times New Roman"/>
         </w:rPr>
       </w:pPr>
-      <w:bookmarkStart w:id="36" w:name="_Toc181131529"/>
+      <w:bookmarkStart w:id="37" w:name="_Toc181979149"/>
       <w:r>
         <w:rPr>
           <w:rFonts w:ascii="Times New Roman" w:hAnsi="Times New Roman" w:cs="Times New Roman"/>
         </w:rPr>
         <w:t>Card:</w:t>
       </w:r>
-      <w:bookmarkEnd w:id="36"/>
+      <w:bookmarkEnd w:id="37"/>
       <w:r>
         <w:rPr>
           <w:rFonts w:ascii="Times New Roman" w:hAnsi="Times New Roman" w:cs="Times New Roman"/>
@@ -7882,14 +8039,14 @@
           <w:rFonts w:ascii="Times New Roman" w:hAnsi="Times New Roman" w:cs="Times New Roman"/>
         </w:rPr>
       </w:pPr>
-      <w:bookmarkStart w:id="37" w:name="_Toc181131530"/>
+      <w:bookmarkStart w:id="38" w:name="_Toc181979150"/>
       <w:r>
         <w:rPr>
           <w:rFonts w:ascii="Times New Roman" w:hAnsi="Times New Roman" w:cs="Times New Roman"/>
         </w:rPr>
         <w:t>Deck:</w:t>
       </w:r>
-      <w:bookmarkEnd w:id="37"/>
+      <w:bookmarkEnd w:id="38"/>
       <w:r>
         <w:rPr>
           <w:rFonts w:ascii="Times New Roman" w:hAnsi="Times New Roman" w:cs="Times New Roman"/>
@@ -7948,14 +8105,14 @@
           <w:rFonts w:ascii="Times New Roman" w:hAnsi="Times New Roman" w:cs="Times New Roman"/>
         </w:rPr>
       </w:pPr>
-      <w:bookmarkStart w:id="38" w:name="_Toc181131531"/>
+      <w:bookmarkStart w:id="39" w:name="_Toc181979151"/>
       <w:r>
         <w:rPr>
           <w:rFonts w:ascii="Times New Roman" w:hAnsi="Times New Roman" w:cs="Times New Roman"/>
         </w:rPr>
         <w:t>GameService:</w:t>
       </w:r>
-      <w:bookmarkEnd w:id="38"/>
+      <w:bookmarkEnd w:id="39"/>
       <w:r>
         <w:rPr>
           <w:rFonts w:ascii="Times New Roman" w:hAnsi="Times New Roman" w:cs="Times New Roman"/>
@@ -8002,14 +8159,14 @@
           <w:rFonts w:ascii="Times New Roman" w:hAnsi="Times New Roman" w:cs="Times New Roman"/>
         </w:rPr>
       </w:pPr>
-      <w:bookmarkStart w:id="39" w:name="_Toc181131532"/>
+      <w:bookmarkStart w:id="40" w:name="_Toc181979152"/>
       <w:r>
         <w:rPr>
           <w:rFonts w:ascii="Times New Roman" w:hAnsi="Times New Roman" w:cs="Times New Roman"/>
         </w:rPr>
         <w:t>BettingService:</w:t>
       </w:r>
-      <w:bookmarkEnd w:id="39"/>
+      <w:bookmarkEnd w:id="40"/>
       <w:r>
         <w:rPr>
           <w:rFonts w:ascii="Times New Roman" w:hAnsi="Times New Roman" w:cs="Times New Roman"/>
@@ -8057,7 +8214,7 @@
           <w:rFonts w:ascii="Times New Roman" w:hAnsi="Times New Roman" w:cs="Times New Roman"/>
         </w:rPr>
       </w:pPr>
-      <w:bookmarkStart w:id="40" w:name="_Toc181131533"/>
+      <w:bookmarkStart w:id="41" w:name="_Toc181979153"/>
       <w:r>
         <w:rPr>
           <w:rFonts w:ascii="Times New Roman" w:hAnsi="Times New Roman" w:cs="Times New Roman"/>
@@ -8065,7 +8222,7 @@
         <w:lastRenderedPageBreak/>
         <w:t>UML Diagram</w:t>
       </w:r>
-      <w:bookmarkEnd w:id="40"/>
+      <w:bookmarkEnd w:id="41"/>
     </w:p>
     <w:p>
       <w:pPr>
@@ -8081,10 +8238,10 @@
           <w:noProof/>
         </w:rPr>
         <w:drawing>
-          <wp:inline distT="0" distB="0" distL="0" distR="0" wp14:anchorId="21F26A1C" wp14:editId="635DD5F3">
-            <wp:extent cx="5943600" cy="4512310"/>
-            <wp:effectExtent l="0" t="0" r="0" b="2540"/>
-            <wp:docPr id="1908446208" name="Picture 1" descr="A diagram of a card&#10;&#10;Description automatically generated"/>
+          <wp:inline distT="0" distB="0" distL="0" distR="0" wp14:anchorId="4C46D3EB" wp14:editId="0C23F0A7">
+            <wp:extent cx="5943600" cy="4471035"/>
+            <wp:effectExtent l="0" t="0" r="0" b="5715"/>
+            <wp:docPr id="601417724" name="Picture 4"/>
             <wp:cNvGraphicFramePr>
               <a:graphicFrameLocks xmlns:a="http://schemas.openxmlformats.org/drawingml/2006/main" noChangeAspect="1"/>
             </wp:cNvGraphicFramePr>
@@ -8092,7 +8249,7 @@
               <a:graphicData uri="http://schemas.openxmlformats.org/drawingml/2006/picture">
                 <pic:pic xmlns:pic="http://schemas.openxmlformats.org/drawingml/2006/picture">
                   <pic:nvPicPr>
-                    <pic:cNvPr id="1908446208" name="Picture 1" descr="A diagram of a card&#10;&#10;Description automatically generated"/>
+                    <pic:cNvPr id="0" name="Picture 10"/>
                     <pic:cNvPicPr>
                       <a:picLocks noChangeAspect="1" noChangeArrowheads="1"/>
                     </pic:cNvPicPr>
@@ -8113,7 +8270,7 @@
                   <pic:spPr bwMode="auto">
                     <a:xfrm>
                       <a:off x="0" y="0"/>
-                      <a:ext cx="5943600" cy="4512310"/>
+                      <a:ext cx="5943600" cy="4471035"/>
                     </a:xfrm>
                     <a:prstGeom prst="rect">
                       <a:avLst/>
@@ -8151,7 +8308,7 @@
           <w:rFonts w:ascii="Times New Roman" w:hAnsi="Times New Roman" w:cs="Times New Roman"/>
         </w:rPr>
       </w:pPr>
-      <w:bookmarkStart w:id="41" w:name="_Toc181131534"/>
+      <w:bookmarkStart w:id="42" w:name="_Toc181979154"/>
       <w:r>
         <w:rPr>
           <w:rFonts w:ascii="Times New Roman" w:hAnsi="Times New Roman" w:cs="Times New Roman"/>
@@ -8164,7 +8321,7 @@
         </w:rPr>
         <w:t>s</w:t>
       </w:r>
-      <w:bookmarkEnd w:id="41"/>
+      <w:bookmarkEnd w:id="42"/>
     </w:p>
     <w:p>
       <w:pPr>
@@ -8178,14 +8335,14 @@
           <w:rFonts w:ascii="Times New Roman" w:hAnsi="Times New Roman" w:cs="Times New Roman"/>
         </w:rPr>
       </w:pPr>
-      <w:bookmarkStart w:id="42" w:name="_Toc181131535"/>
+      <w:bookmarkStart w:id="43" w:name="_Toc181979155"/>
       <w:r>
         <w:rPr>
           <w:rFonts w:ascii="Times New Roman" w:hAnsi="Times New Roman" w:cs="Times New Roman"/>
         </w:rPr>
         <w:t>Deck and Card: Composition</w:t>
       </w:r>
-      <w:bookmarkEnd w:id="42"/>
+      <w:bookmarkEnd w:id="43"/>
     </w:p>
     <w:p>
       <w:pPr>
@@ -8224,14 +8381,14 @@
           <w:rFonts w:ascii="Times New Roman" w:hAnsi="Times New Roman" w:cs="Times New Roman"/>
         </w:rPr>
       </w:pPr>
-      <w:bookmarkStart w:id="43" w:name="_Toc181131536"/>
+      <w:bookmarkStart w:id="44" w:name="_Toc181979156"/>
       <w:r>
         <w:rPr>
           <w:rFonts w:ascii="Times New Roman" w:hAnsi="Times New Roman" w:cs="Times New Roman"/>
         </w:rPr>
         <w:t>Player and Card: Aggregation</w:t>
       </w:r>
-      <w:bookmarkEnd w:id="43"/>
+      <w:bookmarkEnd w:id="44"/>
     </w:p>
     <w:p>
       <w:pPr>
@@ -8270,7 +8427,7 @@
           <w:rFonts w:ascii="Times New Roman" w:hAnsi="Times New Roman" w:cs="Times New Roman"/>
         </w:rPr>
       </w:pPr>
-      <w:bookmarkStart w:id="44" w:name="_Toc181131537"/>
+      <w:bookmarkStart w:id="45" w:name="_Toc181979157"/>
       <w:r>
         <w:rPr>
           <w:rFonts w:ascii="Times New Roman" w:hAnsi="Times New Roman" w:cs="Times New Roman"/>
@@ -8289,7 +8446,7 @@
         </w:rPr>
         <w:t>Association</w:t>
       </w:r>
-      <w:bookmarkEnd w:id="44"/>
+      <w:bookmarkEnd w:id="45"/>
     </w:p>
     <w:p>
       <w:pPr>
@@ -8334,7 +8491,7 @@
           <w:rFonts w:ascii="Times New Roman" w:hAnsi="Times New Roman" w:cs="Times New Roman"/>
         </w:rPr>
       </w:pPr>
-      <w:bookmarkStart w:id="45" w:name="_Toc181131538"/>
+      <w:bookmarkStart w:id="46" w:name="_Toc181979158"/>
       <w:r>
         <w:rPr>
           <w:rFonts w:ascii="Times New Roman" w:hAnsi="Times New Roman" w:cs="Times New Roman"/>
@@ -8354,7 +8511,7 @@
         </w:rPr>
         <w:t>Association</w:t>
       </w:r>
-      <w:bookmarkEnd w:id="45"/>
+      <w:bookmarkEnd w:id="46"/>
     </w:p>
     <w:p>
       <w:pPr>
@@ -8393,7 +8550,7 @@
           <w:rFonts w:ascii="Times New Roman" w:hAnsi="Times New Roman" w:cs="Times New Roman"/>
         </w:rPr>
       </w:pPr>
-      <w:bookmarkStart w:id="46" w:name="_Toc181131539"/>
+      <w:bookmarkStart w:id="47" w:name="_Toc181979159"/>
       <w:r>
         <w:rPr>
           <w:rFonts w:ascii="Times New Roman" w:hAnsi="Times New Roman" w:cs="Times New Roman"/>
@@ -8412,7 +8569,7 @@
         </w:rPr>
         <w:t>Aggregation</w:t>
       </w:r>
-      <w:bookmarkEnd w:id="46"/>
+      <w:bookmarkEnd w:id="47"/>
     </w:p>
     <w:p>
       <w:pPr>
@@ -8465,7 +8622,7 @@
           <w:rFonts w:ascii="Times New Roman" w:hAnsi="Times New Roman" w:cs="Times New Roman"/>
         </w:rPr>
       </w:pPr>
-      <w:bookmarkStart w:id="47" w:name="_Toc181131540"/>
+      <w:bookmarkStart w:id="48" w:name="_Toc181979160"/>
       <w:r>
         <w:rPr>
           <w:rFonts w:ascii="Times New Roman" w:hAnsi="Times New Roman" w:cs="Times New Roman"/>
@@ -8473,7 +8630,7 @@
         <w:lastRenderedPageBreak/>
         <w:t>Testing</w:t>
       </w:r>
-      <w:bookmarkEnd w:id="47"/>
+      <w:bookmarkEnd w:id="48"/>
     </w:p>
     <w:p>
       <w:pPr>
@@ -8512,7 +8669,7 @@
           <w:rFonts w:ascii="Times New Roman" w:hAnsi="Times New Roman" w:cs="Times New Roman"/>
         </w:rPr>
       </w:pPr>
-      <w:bookmarkStart w:id="48" w:name="_Toc181131541"/>
+      <w:bookmarkStart w:id="49" w:name="_Toc181979161"/>
       <w:r>
         <w:rPr>
           <w:rFonts w:ascii="Times New Roman" w:hAnsi="Times New Roman" w:cs="Times New Roman"/>
@@ -8525,7 +8682,7 @@
         </w:rPr>
         <w:t xml:space="preserve"> Test:</w:t>
       </w:r>
-      <w:bookmarkEnd w:id="48"/>
+      <w:bookmarkEnd w:id="49"/>
       <w:r>
         <w:rPr>
           <w:rFonts w:ascii="Times New Roman" w:hAnsi="Times New Roman" w:cs="Times New Roman"/>
@@ -8560,14 +8717,14 @@
           <w:rFonts w:ascii="Times New Roman" w:hAnsi="Times New Roman" w:cs="Times New Roman"/>
         </w:rPr>
       </w:pPr>
-      <w:bookmarkStart w:id="49" w:name="_Toc181131542"/>
+      <w:bookmarkStart w:id="50" w:name="_Toc181979162"/>
       <w:r>
         <w:rPr>
           <w:rFonts w:ascii="Times New Roman" w:hAnsi="Times New Roman" w:cs="Times New Roman"/>
         </w:rPr>
         <w:t>Card Distribution Test:</w:t>
       </w:r>
-      <w:bookmarkEnd w:id="49"/>
+      <w:bookmarkEnd w:id="50"/>
       <w:r>
         <w:rPr>
           <w:rFonts w:ascii="Times New Roman" w:hAnsi="Times New Roman" w:cs="Times New Roman"/>
@@ -8602,14 +8759,14 @@
           <w:rFonts w:ascii="Times New Roman" w:hAnsi="Times New Roman" w:cs="Times New Roman"/>
         </w:rPr>
       </w:pPr>
-      <w:bookmarkStart w:id="50" w:name="_Toc181131543"/>
+      <w:bookmarkStart w:id="51" w:name="_Toc181979163"/>
       <w:r>
         <w:rPr>
           <w:rFonts w:ascii="Times New Roman" w:hAnsi="Times New Roman" w:cs="Times New Roman"/>
         </w:rPr>
         <w:t>Point Calculation Test:</w:t>
       </w:r>
-      <w:bookmarkEnd w:id="50"/>
+      <w:bookmarkEnd w:id="51"/>
       <w:r>
         <w:rPr>
           <w:rFonts w:ascii="Times New Roman" w:hAnsi="Times New Roman" w:cs="Times New Roman"/>
@@ -8644,14 +8801,14 @@
           <w:rFonts w:ascii="Times New Roman" w:hAnsi="Times New Roman" w:cs="Times New Roman"/>
         </w:rPr>
       </w:pPr>
-      <w:bookmarkStart w:id="51" w:name="_Toc181131544"/>
+      <w:bookmarkStart w:id="52" w:name="_Toc181979164"/>
       <w:r>
         <w:rPr>
           <w:rFonts w:ascii="Times New Roman" w:hAnsi="Times New Roman" w:cs="Times New Roman"/>
         </w:rPr>
         <w:t>Betting Logic Test:</w:t>
       </w:r>
-      <w:bookmarkEnd w:id="51"/>
+      <w:bookmarkEnd w:id="52"/>
       <w:r>
         <w:rPr>
           <w:rFonts w:ascii="Times New Roman" w:hAnsi="Times New Roman" w:cs="Times New Roman"/>
@@ -8686,14 +8843,14 @@
           <w:rFonts w:ascii="Times New Roman" w:hAnsi="Times New Roman" w:cs="Times New Roman"/>
         </w:rPr>
       </w:pPr>
-      <w:bookmarkStart w:id="52" w:name="_Toc181131545"/>
+      <w:bookmarkStart w:id="53" w:name="_Toc181979165"/>
       <w:r>
         <w:rPr>
           <w:rFonts w:ascii="Times New Roman" w:hAnsi="Times New Roman" w:cs="Times New Roman"/>
         </w:rPr>
         <w:t>User Interface Test:</w:t>
       </w:r>
-      <w:bookmarkEnd w:id="52"/>
+      <w:bookmarkEnd w:id="53"/>
       <w:r>
         <w:rPr>
           <w:rFonts w:ascii="Times New Roman" w:hAnsi="Times New Roman" w:cs="Times New Roman"/>
@@ -8728,14 +8885,14 @@
           <w:rFonts w:ascii="Times New Roman" w:hAnsi="Times New Roman" w:cs="Times New Roman"/>
         </w:rPr>
       </w:pPr>
-      <w:bookmarkStart w:id="53" w:name="_Toc181131546"/>
+      <w:bookmarkStart w:id="54" w:name="_Toc181979166"/>
       <w:r>
         <w:rPr>
           <w:rFonts w:ascii="Times New Roman" w:hAnsi="Times New Roman" w:cs="Times New Roman"/>
         </w:rPr>
         <w:t>Performance Test:</w:t>
       </w:r>
-      <w:bookmarkEnd w:id="53"/>
+      <w:bookmarkEnd w:id="54"/>
       <w:r>
         <w:rPr>
           <w:rFonts w:ascii="Times New Roman" w:hAnsi="Times New Roman" w:cs="Times New Roman"/>

</xml_diff>

<commit_message>
Changed the design document
</commit_message>
<xml_diff>
--- a/Card_Game-TopCard.docx
+++ b/Card_Game-TopCard.docx
@@ -2,66 +2,6 @@
 <file path=word/document.xml><?xml version="1.0" encoding="utf-8"?>
 <w:document xmlns:wpc="http://schemas.microsoft.com/office/word/2010/wordprocessingCanvas" xmlns:cx="http://schemas.microsoft.com/office/drawing/2014/chartex" xmlns:cx1="http://schemas.microsoft.com/office/drawing/2015/9/8/chartex" xmlns:cx2="http://schemas.microsoft.com/office/drawing/2015/10/21/chartex" xmlns:cx3="http://schemas.microsoft.com/office/drawing/2016/5/9/chartex" xmlns:cx4="http://schemas.microsoft.com/office/drawing/2016/5/10/chartex" xmlns:cx5="http://schemas.microsoft.com/office/drawing/2016/5/11/chartex" xmlns:cx6="http://schemas.microsoft.com/office/drawing/2016/5/12/chartex" xmlns:cx7="http://schemas.microsoft.com/office/drawing/2016/5/13/chartex" xmlns:cx8="http://schemas.microsoft.com/office/drawing/2016/5/14/chartex" xmlns:mc="http://schemas.openxmlformats.org/markup-compatibility/2006" xmlns:aink="http://schemas.microsoft.com/office/drawing/2016/ink" xmlns:am3d="http://schemas.microsoft.com/office/drawing/2017/model3d" xmlns:o="urn:schemas-microsoft-com:office:office" xmlns:oel="http://schemas.microsoft.com/office/2019/extlst" xmlns:r="http://schemas.openxmlformats.org/officeDocument/2006/relationships" xmlns:m="http://schemas.openxmlformats.org/officeDocument/2006/math" xmlns:v="urn:schemas-microsoft-com:vml" xmlns:wp14="http://schemas.microsoft.com/office/word/2010/wordprocessingDrawing" xmlns:wp="http://schemas.openxmlformats.org/drawingml/2006/wordprocessingDrawing" xmlns:w10="urn:schemas-microsoft-com:office:word" xmlns:w="http://schemas.openxmlformats.org/wordprocessingml/2006/main" xmlns:w14="http://schemas.microsoft.com/office/word/2010/wordml" xmlns:w15="http://schemas.microsoft.com/office/word/2012/wordml" xmlns:w16cex="http://schemas.microsoft.com/office/word/2018/wordml/cex" xmlns:w16cid="http://schemas.microsoft.com/office/word/2016/wordml/cid" xmlns:w16="http://schemas.microsoft.com/office/word/2018/wordml" xmlns:w16du="http://schemas.microsoft.com/office/word/2023/wordml/word16du" xmlns:w16sdtdh="http://schemas.microsoft.com/office/word/2020/wordml/sdtdatahash" xmlns:w16se="http://schemas.microsoft.com/office/word/2015/wordml/symex" xmlns:wpg="http://schemas.microsoft.com/office/word/2010/wordprocessingGroup" xmlns:wpi="http://schemas.microsoft.com/office/word/2010/wordprocessingInk" xmlns:wne="http://schemas.microsoft.com/office/word/2006/wordml" xmlns:wps="http://schemas.microsoft.com/office/word/2010/wordprocessingShape" mc:Ignorable="w14 w15 w16se w16cid w16 w16cex w16sdtdh w16du wp14">
   <w:body>
-    <w:p>
-      <w:pPr>
-        <w:jc w:val="center"/>
-        <w:rPr>
-          <w:rFonts w:ascii="Times New Roman" w:hAnsi="Times New Roman" w:cs="Times New Roman"/>
-          <w:b/>
-          <w:bCs/>
-        </w:rPr>
-      </w:pPr>
-    </w:p>
-    <w:p>
-      <w:pPr>
-        <w:jc w:val="center"/>
-        <w:rPr>
-          <w:rFonts w:ascii="Times New Roman" w:hAnsi="Times New Roman" w:cs="Times New Roman"/>
-          <w:b/>
-          <w:bCs/>
-        </w:rPr>
-      </w:pPr>
-    </w:p>
-    <w:p>
-      <w:pPr>
-        <w:jc w:val="center"/>
-        <w:rPr>
-          <w:rFonts w:ascii="Times New Roman" w:hAnsi="Times New Roman" w:cs="Times New Roman"/>
-          <w:b/>
-          <w:bCs/>
-        </w:rPr>
-      </w:pPr>
-    </w:p>
-    <w:p>
-      <w:pPr>
-        <w:jc w:val="center"/>
-        <w:rPr>
-          <w:rFonts w:ascii="Times New Roman" w:hAnsi="Times New Roman" w:cs="Times New Roman"/>
-          <w:b/>
-          <w:bCs/>
-        </w:rPr>
-      </w:pPr>
-    </w:p>
-    <w:p>
-      <w:pPr>
-        <w:jc w:val="center"/>
-        <w:rPr>
-          <w:rFonts w:ascii="Times New Roman" w:hAnsi="Times New Roman" w:cs="Times New Roman"/>
-          <w:b/>
-          <w:bCs/>
-        </w:rPr>
-      </w:pPr>
-    </w:p>
-    <w:p>
-      <w:pPr>
-        <w:jc w:val="center"/>
-        <w:rPr>
-          <w:rFonts w:ascii="Times New Roman" w:hAnsi="Times New Roman" w:cs="Times New Roman"/>
-          <w:b/>
-          <w:bCs/>
-        </w:rPr>
-      </w:pPr>
-    </w:p>
     <w:p>
       <w:pPr>
         <w:jc w:val="center"/>
@@ -154,6 +94,164 @@
           </wp:inline>
         </w:drawing>
       </w:r>
+    </w:p>
+    <w:p>
+      <w:pPr>
+        <w:jc w:val="center"/>
+        <w:rPr>
+          <w:rFonts w:ascii="Times New Roman" w:hAnsi="Times New Roman" w:cs="Times New Roman"/>
+          <w:b/>
+          <w:bCs/>
+        </w:rPr>
+      </w:pPr>
+    </w:p>
+    <w:p>
+      <w:pPr>
+        <w:jc w:val="center"/>
+        <w:rPr>
+          <w:rFonts w:ascii="Times New Roman" w:hAnsi="Times New Roman" w:cs="Times New Roman"/>
+          <w:b/>
+          <w:bCs/>
+        </w:rPr>
+      </w:pPr>
+    </w:p>
+    <w:p>
+      <w:pPr>
+        <w:jc w:val="center"/>
+        <w:rPr>
+          <w:rFonts w:ascii="Times New Roman" w:hAnsi="Times New Roman" w:cs="Times New Roman"/>
+          <w:b/>
+          <w:bCs/>
+        </w:rPr>
+      </w:pPr>
+    </w:p>
+    <w:p>
+      <w:pPr>
+        <w:jc w:val="center"/>
+        <w:rPr>
+          <w:rFonts w:ascii="Times New Roman" w:hAnsi="Times New Roman" w:cs="Times New Roman"/>
+          <w:b/>
+          <w:bCs/>
+        </w:rPr>
+      </w:pPr>
+      <w:r>
+        <w:rPr>
+          <w:rFonts w:ascii="Times New Roman" w:hAnsi="Times New Roman" w:cs="Times New Roman"/>
+          <w:b/>
+          <w:bCs/>
+        </w:rPr>
+        <w:t>Rajesh Rajchal</w:t>
+      </w:r>
+    </w:p>
+    <w:p>
+      <w:pPr>
+        <w:jc w:val="center"/>
+        <w:rPr>
+          <w:rFonts w:ascii="Times New Roman" w:hAnsi="Times New Roman" w:cs="Times New Roman"/>
+        </w:rPr>
+      </w:pPr>
+      <w:r>
+        <w:rPr>
+          <w:rFonts w:ascii="Times New Roman" w:hAnsi="Times New Roman" w:cs="Times New Roman"/>
+        </w:rPr>
+        <w:t xml:space="preserve">MSSE670_X70 </w:t>
+      </w:r>
+    </w:p>
+    <w:p>
+      <w:pPr>
+        <w:jc w:val="center"/>
+        <w:rPr>
+          <w:rFonts w:ascii="Times New Roman" w:hAnsi="Times New Roman" w:cs="Times New Roman"/>
+        </w:rPr>
+      </w:pPr>
+      <w:r>
+        <w:rPr>
+          <w:rFonts w:ascii="Times New Roman" w:hAnsi="Times New Roman" w:cs="Times New Roman"/>
+        </w:rPr>
+        <w:t>Object Oriented Software Construction</w:t>
+      </w:r>
+    </w:p>
+    <w:p>
+      <w:pPr>
+        <w:jc w:val="center"/>
+        <w:rPr>
+          <w:rFonts w:ascii="Times New Roman" w:hAnsi="Times New Roman" w:cs="Times New Roman"/>
+        </w:rPr>
+      </w:pPr>
+      <w:r>
+        <w:rPr>
+          <w:rFonts w:ascii="Times New Roman" w:hAnsi="Times New Roman" w:cs="Times New Roman"/>
+        </w:rPr>
+        <w:t>Regis University</w:t>
+      </w:r>
+    </w:p>
+    <w:p>
+      <w:pPr>
+        <w:jc w:val="center"/>
+        <w:rPr>
+          <w:rFonts w:ascii="Times New Roman" w:hAnsi="Times New Roman" w:cs="Times New Roman"/>
+          <w:b/>
+          <w:bCs/>
+        </w:rPr>
+      </w:pPr>
+    </w:p>
+    <w:p>
+      <w:pPr>
+        <w:jc w:val="center"/>
+        <w:rPr>
+          <w:rFonts w:ascii="Times New Roman" w:hAnsi="Times New Roman" w:cs="Times New Roman"/>
+          <w:b/>
+          <w:bCs/>
+        </w:rPr>
+      </w:pPr>
+    </w:p>
+    <w:p>
+      <w:pPr>
+        <w:jc w:val="center"/>
+        <w:rPr>
+          <w:rFonts w:ascii="Times New Roman" w:hAnsi="Times New Roman" w:cs="Times New Roman"/>
+          <w:b/>
+          <w:bCs/>
+        </w:rPr>
+      </w:pPr>
+    </w:p>
+    <w:p>
+      <w:pPr>
+        <w:jc w:val="center"/>
+        <w:rPr>
+          <w:rFonts w:ascii="Times New Roman" w:hAnsi="Times New Roman" w:cs="Times New Roman"/>
+          <w:b/>
+          <w:bCs/>
+        </w:rPr>
+      </w:pPr>
+    </w:p>
+    <w:p>
+      <w:pPr>
+        <w:jc w:val="center"/>
+        <w:rPr>
+          <w:rFonts w:ascii="Times New Roman" w:hAnsi="Times New Roman" w:cs="Times New Roman"/>
+          <w:b/>
+          <w:bCs/>
+        </w:rPr>
+      </w:pPr>
+    </w:p>
+    <w:p>
+      <w:pPr>
+        <w:jc w:val="center"/>
+        <w:rPr>
+          <w:rFonts w:ascii="Times New Roman" w:hAnsi="Times New Roman" w:cs="Times New Roman"/>
+          <w:b/>
+          <w:bCs/>
+        </w:rPr>
+      </w:pPr>
+      <w:r>
+        <w:rPr>
+          <w:rFonts w:ascii="Times New Roman" w:hAnsi="Times New Roman" w:cs="Times New Roman"/>
+          <w:b/>
+          <w:bCs/>
+        </w:rPr>
+        <w:t>November 2024</w:t>
+      </w:r>
       <w:r>
         <w:rPr>
           <w:rFonts w:ascii="Times New Roman" w:hAnsi="Times New Roman" w:cs="Times New Roman"/>
@@ -201,11 +299,11 @@
         <w:tblLook w:val="04A0" w:firstRow="1" w:lastRow="0" w:firstColumn="1" w:lastColumn="0" w:noHBand="0" w:noVBand="1"/>
       </w:tblPr>
       <w:tblGrid>
-        <w:gridCol w:w="1336"/>
+        <w:gridCol w:w="1243"/>
         <w:gridCol w:w="1097"/>
-        <w:gridCol w:w="1663"/>
-        <w:gridCol w:w="1916"/>
-        <w:gridCol w:w="2568"/>
+        <w:gridCol w:w="1542"/>
+        <w:gridCol w:w="2996"/>
+        <w:gridCol w:w="2372"/>
       </w:tblGrid>
       <w:tr>
         <w:tc>
@@ -328,23 +426,31 @@
             <w:pPr>
               <w:rPr>
                 <w:rFonts w:ascii="Times New Roman" w:hAnsi="Times New Roman" w:cs="Times New Roman"/>
+                <w:sz w:val="22"/>
+                <w:szCs w:val="22"/>
               </w:rPr>
             </w:pPr>
             <w:r>
               <w:rPr>
                 <w:rFonts w:ascii="Times New Roman" w:hAnsi="Times New Roman" w:cs="Times New Roman"/>
+                <w:sz w:val="22"/>
+                <w:szCs w:val="22"/>
               </w:rPr>
               <w:t>10-2</w:t>
             </w:r>
             <w:r>
               <w:rPr>
                 <w:rFonts w:ascii="Times New Roman" w:hAnsi="Times New Roman" w:cs="Times New Roman"/>
+                <w:sz w:val="22"/>
+                <w:szCs w:val="22"/>
               </w:rPr>
               <w:t>3</w:t>
             </w:r>
             <w:r>
               <w:rPr>
                 <w:rFonts w:ascii="Times New Roman" w:hAnsi="Times New Roman" w:cs="Times New Roman"/>
+                <w:sz w:val="22"/>
+                <w:szCs w:val="22"/>
               </w:rPr>
               <w:t>-2024</w:t>
             </w:r>
@@ -358,11 +464,15 @@
             <w:pPr>
               <w:rPr>
                 <w:rFonts w:ascii="Times New Roman" w:hAnsi="Times New Roman" w:cs="Times New Roman"/>
+                <w:sz w:val="22"/>
+                <w:szCs w:val="22"/>
               </w:rPr>
             </w:pPr>
             <w:r>
               <w:rPr>
                 <w:rFonts w:ascii="Times New Roman" w:hAnsi="Times New Roman" w:cs="Times New Roman"/>
+                <w:sz w:val="22"/>
+                <w:szCs w:val="22"/>
               </w:rPr>
               <w:t>0.1</w:t>
             </w:r>
@@ -376,11 +486,15 @@
             <w:pPr>
               <w:rPr>
                 <w:rFonts w:ascii="Times New Roman" w:hAnsi="Times New Roman" w:cs="Times New Roman"/>
+                <w:sz w:val="22"/>
+                <w:szCs w:val="22"/>
               </w:rPr>
             </w:pPr>
             <w:r>
               <w:rPr>
                 <w:rFonts w:ascii="Times New Roman" w:hAnsi="Times New Roman" w:cs="Times New Roman"/>
+                <w:sz w:val="22"/>
+                <w:szCs w:val="22"/>
               </w:rPr>
               <w:t>Rajesh Rajchal</w:t>
             </w:r>
@@ -394,11 +508,15 @@
             <w:pPr>
               <w:rPr>
                 <w:rFonts w:ascii="Times New Roman" w:hAnsi="Times New Roman" w:cs="Times New Roman"/>
+                <w:sz w:val="22"/>
+                <w:szCs w:val="22"/>
               </w:rPr>
             </w:pPr>
             <w:r>
               <w:rPr>
                 <w:rFonts w:ascii="Times New Roman" w:hAnsi="Times New Roman" w:cs="Times New Roman"/>
+                <w:sz w:val="22"/>
+                <w:szCs w:val="22"/>
               </w:rPr>
               <w:t>Game description</w:t>
             </w:r>
@@ -412,6 +530,8 @@
             <w:pPr>
               <w:rPr>
                 <w:rFonts w:ascii="Times New Roman" w:hAnsi="Times New Roman" w:cs="Times New Roman"/>
+                <w:sz w:val="22"/>
+                <w:szCs w:val="22"/>
               </w:rPr>
             </w:pPr>
             <w:r>
@@ -419,12 +539,16 @@
                 <w:rFonts w:ascii="Times New Roman" w:hAnsi="Times New Roman" w:cs="Times New Roman"/>
                 <w:b/>
                 <w:bCs/>
+                <w:sz w:val="22"/>
+                <w:szCs w:val="22"/>
               </w:rPr>
               <w:t>Document ID:</w:t>
             </w:r>
             <w:r>
               <w:rPr>
                 <w:rFonts w:ascii="Times New Roman" w:hAnsi="Times New Roman" w:cs="Times New Roman"/>
+                <w:sz w:val="22"/>
+                <w:szCs w:val="22"/>
               </w:rPr>
               <w:t xml:space="preserve"> TopCard </w:t>
             </w:r>
@@ -433,6 +557,8 @@
             <w:pPr>
               <w:rPr>
                 <w:rFonts w:ascii="Times New Roman" w:hAnsi="Times New Roman" w:cs="Times New Roman"/>
+                <w:sz w:val="22"/>
+                <w:szCs w:val="22"/>
               </w:rPr>
             </w:pPr>
             <w:r>
@@ -440,12 +566,16 @@
                 <w:rFonts w:ascii="Times New Roman" w:hAnsi="Times New Roman" w:cs="Times New Roman"/>
                 <w:b/>
                 <w:bCs/>
+                <w:sz w:val="22"/>
+                <w:szCs w:val="22"/>
               </w:rPr>
               <w:t>Version:</w:t>
             </w:r>
             <w:r>
               <w:rPr>
                 <w:rFonts w:ascii="Times New Roman" w:hAnsi="Times New Roman" w:cs="Times New Roman"/>
+                <w:sz w:val="22"/>
+                <w:szCs w:val="22"/>
               </w:rPr>
               <w:t xml:space="preserve"> 0.1</w:t>
             </w:r>
@@ -461,37 +591,17 @@
             <w:pPr>
               <w:rPr>
                 <w:rFonts w:ascii="Times New Roman" w:hAnsi="Times New Roman" w:cs="Times New Roman"/>
+                <w:sz w:val="22"/>
+                <w:szCs w:val="22"/>
               </w:rPr>
             </w:pPr>
             <w:r>
               <w:rPr>
                 <w:rFonts w:ascii="Times New Roman" w:hAnsi="Times New Roman" w:cs="Times New Roman"/>
-              </w:rPr>
-              <w:t>1</w:t>
-            </w:r>
-            <w:r>
-              <w:rPr>
-                <w:rFonts w:ascii="Times New Roman" w:hAnsi="Times New Roman" w:cs="Times New Roman"/>
-              </w:rPr>
-              <w:t>1</w:t>
-            </w:r>
-            <w:r>
-              <w:rPr>
-                <w:rFonts w:ascii="Times New Roman" w:hAnsi="Times New Roman" w:cs="Times New Roman"/>
-              </w:rPr>
-              <w:t>-</w:t>
-            </w:r>
-            <w:r>
-              <w:rPr>
-                <w:rFonts w:ascii="Times New Roman" w:hAnsi="Times New Roman" w:cs="Times New Roman"/>
-              </w:rPr>
-              <w:t>01</w:t>
-            </w:r>
-            <w:r>
-              <w:rPr>
-                <w:rFonts w:ascii="Times New Roman" w:hAnsi="Times New Roman" w:cs="Times New Roman"/>
-              </w:rPr>
-              <w:t>-2024</w:t>
+                <w:sz w:val="22"/>
+                <w:szCs w:val="22"/>
+              </w:rPr>
+              <w:t>11-01-2024</w:t>
             </w:r>
           </w:p>
         </w:tc>
@@ -503,19 +613,17 @@
             <w:pPr>
               <w:rPr>
                 <w:rFonts w:ascii="Times New Roman" w:hAnsi="Times New Roman" w:cs="Times New Roman"/>
+                <w:sz w:val="22"/>
+                <w:szCs w:val="22"/>
               </w:rPr>
             </w:pPr>
             <w:r>
               <w:rPr>
                 <w:rFonts w:ascii="Times New Roman" w:hAnsi="Times New Roman" w:cs="Times New Roman"/>
-              </w:rPr>
-              <w:t>0.</w:t>
-            </w:r>
-            <w:r>
-              <w:rPr>
-                <w:rFonts w:ascii="Times New Roman" w:hAnsi="Times New Roman" w:cs="Times New Roman"/>
-              </w:rPr>
-              <w:t>2</w:t>
+                <w:sz w:val="22"/>
+                <w:szCs w:val="22"/>
+              </w:rPr>
+              <w:t>0.2</w:t>
             </w:r>
           </w:p>
         </w:tc>
@@ -527,11 +635,15 @@
             <w:pPr>
               <w:rPr>
                 <w:rFonts w:ascii="Times New Roman" w:hAnsi="Times New Roman" w:cs="Times New Roman"/>
+                <w:sz w:val="22"/>
+                <w:szCs w:val="22"/>
               </w:rPr>
             </w:pPr>
             <w:r>
               <w:rPr>
                 <w:rFonts w:ascii="Times New Roman" w:hAnsi="Times New Roman" w:cs="Times New Roman"/>
+                <w:sz w:val="22"/>
+                <w:szCs w:val="22"/>
               </w:rPr>
               <w:t>Rajesh Rajchal</w:t>
             </w:r>
@@ -545,11 +657,15 @@
             <w:pPr>
               <w:rPr>
                 <w:rFonts w:ascii="Times New Roman" w:hAnsi="Times New Roman" w:cs="Times New Roman"/>
+                <w:sz w:val="22"/>
+                <w:szCs w:val="22"/>
               </w:rPr>
             </w:pPr>
             <w:r>
               <w:rPr>
                 <w:rFonts w:ascii="Times New Roman" w:hAnsi="Times New Roman" w:cs="Times New Roman"/>
+                <w:sz w:val="22"/>
+                <w:szCs w:val="22"/>
               </w:rPr>
               <w:t>Added Domain</w:t>
             </w:r>
@@ -563,6 +679,8 @@
             <w:pPr>
               <w:rPr>
                 <w:rFonts w:ascii="Times New Roman" w:hAnsi="Times New Roman" w:cs="Times New Roman"/>
+                <w:sz w:val="22"/>
+                <w:szCs w:val="22"/>
               </w:rPr>
             </w:pPr>
             <w:r>
@@ -570,12 +688,16 @@
                 <w:rFonts w:ascii="Times New Roman" w:hAnsi="Times New Roman" w:cs="Times New Roman"/>
                 <w:b/>
                 <w:bCs/>
+                <w:sz w:val="22"/>
+                <w:szCs w:val="22"/>
               </w:rPr>
               <w:t>Document ID:</w:t>
             </w:r>
             <w:r>
               <w:rPr>
                 <w:rFonts w:ascii="Times New Roman" w:hAnsi="Times New Roman" w:cs="Times New Roman"/>
+                <w:sz w:val="22"/>
+                <w:szCs w:val="22"/>
               </w:rPr>
               <w:t xml:space="preserve"> TopCard </w:t>
             </w:r>
@@ -584,6 +706,8 @@
             <w:pPr>
               <w:rPr>
                 <w:rFonts w:ascii="Times New Roman" w:hAnsi="Times New Roman" w:cs="Times New Roman"/>
+                <w:sz w:val="22"/>
+                <w:szCs w:val="22"/>
               </w:rPr>
             </w:pPr>
             <w:r>
@@ -591,20 +715,18 @@
                 <w:rFonts w:ascii="Times New Roman" w:hAnsi="Times New Roman" w:cs="Times New Roman"/>
                 <w:b/>
                 <w:bCs/>
+                <w:sz w:val="22"/>
+                <w:szCs w:val="22"/>
               </w:rPr>
               <w:t>Version:</w:t>
             </w:r>
             <w:r>
               <w:rPr>
                 <w:rFonts w:ascii="Times New Roman" w:hAnsi="Times New Roman" w:cs="Times New Roman"/>
-              </w:rPr>
-              <w:t xml:space="preserve"> 0.</w:t>
-            </w:r>
-            <w:r>
-              <w:rPr>
-                <w:rFonts w:ascii="Times New Roman" w:hAnsi="Times New Roman" w:cs="Times New Roman"/>
-              </w:rPr>
-              <w:t>2</w:t>
+                <w:sz w:val="22"/>
+                <w:szCs w:val="22"/>
+              </w:rPr>
+              <w:t xml:space="preserve"> 0.2</w:t>
             </w:r>
           </w:p>
         </w:tc>
@@ -618,23 +740,31 @@
             <w:pPr>
               <w:rPr>
                 <w:rFonts w:ascii="Times New Roman" w:hAnsi="Times New Roman" w:cs="Times New Roman"/>
+                <w:sz w:val="22"/>
+                <w:szCs w:val="22"/>
               </w:rPr>
             </w:pPr>
             <w:r>
               <w:rPr>
                 <w:rFonts w:ascii="Times New Roman" w:hAnsi="Times New Roman" w:cs="Times New Roman"/>
+                <w:sz w:val="22"/>
+                <w:szCs w:val="22"/>
               </w:rPr>
               <w:t>11-0</w:t>
             </w:r>
             <w:r>
               <w:rPr>
                 <w:rFonts w:ascii="Times New Roman" w:hAnsi="Times New Roman" w:cs="Times New Roman"/>
+                <w:sz w:val="22"/>
+                <w:szCs w:val="22"/>
               </w:rPr>
               <w:t>8</w:t>
             </w:r>
             <w:r>
               <w:rPr>
                 <w:rFonts w:ascii="Times New Roman" w:hAnsi="Times New Roman" w:cs="Times New Roman"/>
+                <w:sz w:val="22"/>
+                <w:szCs w:val="22"/>
               </w:rPr>
               <w:t>-2024</w:t>
             </w:r>
@@ -648,11 +778,15 @@
             <w:pPr>
               <w:rPr>
                 <w:rFonts w:ascii="Times New Roman" w:hAnsi="Times New Roman" w:cs="Times New Roman"/>
+                <w:sz w:val="22"/>
+                <w:szCs w:val="22"/>
               </w:rPr>
             </w:pPr>
             <w:r>
               <w:rPr>
                 <w:rFonts w:ascii="Times New Roman" w:hAnsi="Times New Roman" w:cs="Times New Roman"/>
+                <w:sz w:val="22"/>
+                <w:szCs w:val="22"/>
               </w:rPr>
               <w:t>0.3</w:t>
             </w:r>
@@ -666,11 +800,15 @@
             <w:pPr>
               <w:rPr>
                 <w:rFonts w:ascii="Times New Roman" w:hAnsi="Times New Roman" w:cs="Times New Roman"/>
+                <w:sz w:val="22"/>
+                <w:szCs w:val="22"/>
               </w:rPr>
             </w:pPr>
             <w:r>
               <w:rPr>
                 <w:rFonts w:ascii="Times New Roman" w:hAnsi="Times New Roman" w:cs="Times New Roman"/>
+                <w:sz w:val="22"/>
+                <w:szCs w:val="22"/>
               </w:rPr>
               <w:t>Rajesh Rajchal</w:t>
             </w:r>
@@ -684,11 +822,15 @@
             <w:pPr>
               <w:rPr>
                 <w:rFonts w:ascii="Times New Roman" w:hAnsi="Times New Roman" w:cs="Times New Roman"/>
+                <w:sz w:val="22"/>
+                <w:szCs w:val="22"/>
               </w:rPr>
             </w:pPr>
             <w:r>
               <w:rPr>
                 <w:rFonts w:ascii="Times New Roman" w:hAnsi="Times New Roman" w:cs="Times New Roman"/>
+                <w:sz w:val="22"/>
+                <w:szCs w:val="22"/>
               </w:rPr>
               <w:t>Added Interface</w:t>
             </w:r>
@@ -702,6 +844,8 @@
             <w:pPr>
               <w:rPr>
                 <w:rFonts w:ascii="Times New Roman" w:hAnsi="Times New Roman" w:cs="Times New Roman"/>
+                <w:sz w:val="22"/>
+                <w:szCs w:val="22"/>
               </w:rPr>
             </w:pPr>
             <w:r>
@@ -709,12 +853,16 @@
                 <w:rFonts w:ascii="Times New Roman" w:hAnsi="Times New Roman" w:cs="Times New Roman"/>
                 <w:b/>
                 <w:bCs/>
+                <w:sz w:val="22"/>
+                <w:szCs w:val="22"/>
               </w:rPr>
               <w:t>Document ID:</w:t>
             </w:r>
             <w:r>
               <w:rPr>
                 <w:rFonts w:ascii="Times New Roman" w:hAnsi="Times New Roman" w:cs="Times New Roman"/>
+                <w:sz w:val="22"/>
+                <w:szCs w:val="22"/>
               </w:rPr>
               <w:t xml:space="preserve"> TopCard </w:t>
             </w:r>
@@ -725,6 +873,8 @@
                 <w:rFonts w:ascii="Times New Roman" w:hAnsi="Times New Roman" w:cs="Times New Roman"/>
                 <w:b/>
                 <w:bCs/>
+                <w:sz w:val="22"/>
+                <w:szCs w:val="22"/>
               </w:rPr>
             </w:pPr>
             <w:r>
@@ -732,20 +882,177 @@
                 <w:rFonts w:ascii="Times New Roman" w:hAnsi="Times New Roman" w:cs="Times New Roman"/>
                 <w:b/>
                 <w:bCs/>
+                <w:sz w:val="22"/>
+                <w:szCs w:val="22"/>
               </w:rPr>
               <w:t>Version:</w:t>
             </w:r>
             <w:r>
               <w:rPr>
                 <w:rFonts w:ascii="Times New Roman" w:hAnsi="Times New Roman" w:cs="Times New Roman"/>
+                <w:sz w:val="22"/>
+                <w:szCs w:val="22"/>
+              </w:rPr>
+              <w:t xml:space="preserve"> 0.3</w:t>
+            </w:r>
+          </w:p>
+        </w:tc>
+      </w:tr>
+      <w:tr>
+        <w:tc>
+          <w:tcPr>
+            <w:tcW w:w="0" w:type="auto"/>
+          </w:tcPr>
+          <w:p>
+            <w:pPr>
+              <w:rPr>
+                <w:rFonts w:ascii="Times New Roman" w:hAnsi="Times New Roman" w:cs="Times New Roman"/>
+                <w:sz w:val="22"/>
+                <w:szCs w:val="22"/>
+              </w:rPr>
+            </w:pPr>
+            <w:r>
+              <w:rPr>
+                <w:rFonts w:ascii="Times New Roman" w:hAnsi="Times New Roman" w:cs="Times New Roman"/>
+                <w:sz w:val="22"/>
+                <w:szCs w:val="22"/>
+              </w:rPr>
+              <w:t>11-15-2024</w:t>
+            </w:r>
+          </w:p>
+        </w:tc>
+        <w:tc>
+          <w:tcPr>
+            <w:tcW w:w="0" w:type="auto"/>
+          </w:tcPr>
+          <w:p>
+            <w:pPr>
+              <w:rPr>
+                <w:rFonts w:ascii="Times New Roman" w:hAnsi="Times New Roman" w:cs="Times New Roman"/>
+                <w:sz w:val="22"/>
+                <w:szCs w:val="22"/>
+              </w:rPr>
+            </w:pPr>
+            <w:r>
+              <w:rPr>
+                <w:rFonts w:ascii="Times New Roman" w:hAnsi="Times New Roman" w:cs="Times New Roman"/>
+                <w:sz w:val="22"/>
+                <w:szCs w:val="22"/>
+              </w:rPr>
+              <w:t>0.4</w:t>
+            </w:r>
+          </w:p>
+        </w:tc>
+        <w:tc>
+          <w:tcPr>
+            <w:tcW w:w="0" w:type="auto"/>
+          </w:tcPr>
+          <w:p>
+            <w:pPr>
+              <w:rPr>
+                <w:rFonts w:ascii="Times New Roman" w:hAnsi="Times New Roman" w:cs="Times New Roman"/>
+                <w:sz w:val="22"/>
+                <w:szCs w:val="22"/>
+              </w:rPr>
+            </w:pPr>
+            <w:r>
+              <w:rPr>
+                <w:rFonts w:ascii="Times New Roman" w:hAnsi="Times New Roman" w:cs="Times New Roman"/>
+                <w:sz w:val="22"/>
+                <w:szCs w:val="22"/>
+              </w:rPr>
+              <w:t>Rajesh Rajchal</w:t>
+            </w:r>
+          </w:p>
+        </w:tc>
+        <w:tc>
+          <w:tcPr>
+            <w:tcW w:w="0" w:type="auto"/>
+          </w:tcPr>
+          <w:p>
+            <w:pPr>
+              <w:rPr>
+                <w:rFonts w:ascii="Times New Roman" w:hAnsi="Times New Roman" w:cs="Times New Roman"/>
+                <w:sz w:val="22"/>
+                <w:szCs w:val="22"/>
+              </w:rPr>
+            </w:pPr>
+            <w:r>
+              <w:rPr>
+                <w:rFonts w:ascii="Times New Roman" w:hAnsi="Times New Roman" w:cs="Times New Roman"/>
+                <w:sz w:val="22"/>
+                <w:szCs w:val="22"/>
+              </w:rPr>
+              <w:t>Added Factory and Serializable</w:t>
+            </w:r>
+          </w:p>
+        </w:tc>
+        <w:tc>
+          <w:tcPr>
+            <w:tcW w:w="0" w:type="auto"/>
+          </w:tcPr>
+          <w:p>
+            <w:pPr>
+              <w:rPr>
+                <w:rFonts w:ascii="Times New Roman" w:hAnsi="Times New Roman" w:cs="Times New Roman"/>
+                <w:sz w:val="22"/>
+                <w:szCs w:val="22"/>
+              </w:rPr>
+            </w:pPr>
+            <w:r>
+              <w:rPr>
+                <w:rFonts w:ascii="Times New Roman" w:hAnsi="Times New Roman" w:cs="Times New Roman"/>
+                <w:b/>
+                <w:bCs/>
+                <w:sz w:val="22"/>
+                <w:szCs w:val="22"/>
+              </w:rPr>
+              <w:t>Document ID:</w:t>
+            </w:r>
+            <w:r>
+              <w:rPr>
+                <w:rFonts w:ascii="Times New Roman" w:hAnsi="Times New Roman" w:cs="Times New Roman"/>
+                <w:sz w:val="22"/>
+                <w:szCs w:val="22"/>
+              </w:rPr>
+              <w:t xml:space="preserve"> TopCard </w:t>
+            </w:r>
+          </w:p>
+          <w:p>
+            <w:pPr>
+              <w:rPr>
+                <w:rFonts w:ascii="Times New Roman" w:hAnsi="Times New Roman" w:cs="Times New Roman"/>
+                <w:b/>
+                <w:bCs/>
+                <w:sz w:val="22"/>
+                <w:szCs w:val="22"/>
+              </w:rPr>
+            </w:pPr>
+            <w:r>
+              <w:rPr>
+                <w:rFonts w:ascii="Times New Roman" w:hAnsi="Times New Roman" w:cs="Times New Roman"/>
+                <w:b/>
+                <w:bCs/>
+                <w:sz w:val="22"/>
+                <w:szCs w:val="22"/>
+              </w:rPr>
+              <w:t>Version:</w:t>
+            </w:r>
+            <w:r>
+              <w:rPr>
+                <w:rFonts w:ascii="Times New Roman" w:hAnsi="Times New Roman" w:cs="Times New Roman"/>
+                <w:sz w:val="22"/>
+                <w:szCs w:val="22"/>
               </w:rPr>
               <w:t xml:space="preserve"> 0.</w:t>
             </w:r>
             <w:r>
               <w:rPr>
                 <w:rFonts w:ascii="Times New Roman" w:hAnsi="Times New Roman" w:cs="Times New Roman"/>
-              </w:rPr>
-              <w:t>3</w:t>
+                <w:sz w:val="22"/>
+                <w:szCs w:val="22"/>
+              </w:rPr>
+              <w:t>4</w:t>
             </w:r>
           </w:p>
         </w:tc>
@@ -837,7 +1144,7 @@
             </w:rPr>
             <w:fldChar w:fldCharType="separate"/>
           </w:r>
-          <w:hyperlink w:anchor="_Toc181979112" w:history="1">
+          <w:hyperlink w:anchor="_Toc182551683" w:history="1">
             <w:r>
               <w:rPr>
                 <w:rStyle w:val="Hyperlink"/>
@@ -880,7 +1187,7 @@
                 <w:noProof/>
                 <w:webHidden/>
               </w:rPr>
-              <w:instrText xml:space="preserve"> PAGEREF _Toc181979112 \h </w:instrText>
+              <w:instrText xml:space="preserve"> PAGEREF _Toc182551683 \h </w:instrText>
             </w:r>
             <w:r>
               <w:rPr>
@@ -923,7 +1230,7 @@
               <w:noProof/>
             </w:rPr>
           </w:pPr>
-          <w:hyperlink w:anchor="_Toc181979113" w:history="1">
+          <w:hyperlink w:anchor="_Toc182551684" w:history="1">
             <w:r>
               <w:rPr>
                 <w:rStyle w:val="Hyperlink"/>
@@ -966,7 +1273,7 @@
                 <w:noProof/>
                 <w:webHidden/>
               </w:rPr>
-              <w:instrText xml:space="preserve"> PAGEREF _Toc181979113 \h </w:instrText>
+              <w:instrText xml:space="preserve"> PAGEREF _Toc182551684 \h </w:instrText>
             </w:r>
             <w:r>
               <w:rPr>
@@ -1009,7 +1316,7 @@
               <w:noProof/>
             </w:rPr>
           </w:pPr>
-          <w:hyperlink w:anchor="_Toc181979114" w:history="1">
+          <w:hyperlink w:anchor="_Toc182551685" w:history="1">
             <w:r>
               <w:rPr>
                 <w:rStyle w:val="Hyperlink"/>
@@ -1052,7 +1359,7 @@
                 <w:noProof/>
                 <w:webHidden/>
               </w:rPr>
-              <w:instrText xml:space="preserve"> PAGEREF _Toc181979114 \h </w:instrText>
+              <w:instrText xml:space="preserve"> PAGEREF _Toc182551685 \h </w:instrText>
             </w:r>
             <w:r>
               <w:rPr>
@@ -1095,7 +1402,7 @@
               <w:noProof/>
             </w:rPr>
           </w:pPr>
-          <w:hyperlink w:anchor="_Toc181979115" w:history="1">
+          <w:hyperlink w:anchor="_Toc182551686" w:history="1">
             <w:r>
               <w:rPr>
                 <w:rStyle w:val="Hyperlink"/>
@@ -1138,7 +1445,7 @@
                 <w:noProof/>
                 <w:webHidden/>
               </w:rPr>
-              <w:instrText xml:space="preserve"> PAGEREF _Toc181979115 \h </w:instrText>
+              <w:instrText xml:space="preserve"> PAGEREF _Toc182551686 \h </w:instrText>
             </w:r>
             <w:r>
               <w:rPr>
@@ -1181,7 +1488,7 @@
               <w:noProof/>
             </w:rPr>
           </w:pPr>
-          <w:hyperlink w:anchor="_Toc181979116" w:history="1">
+          <w:hyperlink w:anchor="_Toc182551687" w:history="1">
             <w:r>
               <w:rPr>
                 <w:rStyle w:val="Hyperlink"/>
@@ -1224,7 +1531,7 @@
                 <w:noProof/>
                 <w:webHidden/>
               </w:rPr>
-              <w:instrText xml:space="preserve"> PAGEREF _Toc181979116 \h </w:instrText>
+              <w:instrText xml:space="preserve"> PAGEREF _Toc182551687 \h </w:instrText>
             </w:r>
             <w:r>
               <w:rPr>
@@ -1267,7 +1574,7 @@
               <w:noProof/>
             </w:rPr>
           </w:pPr>
-          <w:hyperlink w:anchor="_Toc181979117" w:history="1">
+          <w:hyperlink w:anchor="_Toc182551688" w:history="1">
             <w:r>
               <w:rPr>
                 <w:rStyle w:val="Hyperlink"/>
@@ -1310,7 +1617,7 @@
                 <w:noProof/>
                 <w:webHidden/>
               </w:rPr>
-              <w:instrText xml:space="preserve"> PAGEREF _Toc181979117 \h </w:instrText>
+              <w:instrText xml:space="preserve"> PAGEREF _Toc182551688 \h </w:instrText>
             </w:r>
             <w:r>
               <w:rPr>
@@ -1353,7 +1660,7 @@
               <w:noProof/>
             </w:rPr>
           </w:pPr>
-          <w:hyperlink w:anchor="_Toc181979118" w:history="1">
+          <w:hyperlink w:anchor="_Toc182551689" w:history="1">
             <w:r>
               <w:rPr>
                 <w:rStyle w:val="Hyperlink"/>
@@ -1396,7 +1703,7 @@
                 <w:noProof/>
                 <w:webHidden/>
               </w:rPr>
-              <w:instrText xml:space="preserve"> PAGEREF _Toc181979118 \h </w:instrText>
+              <w:instrText xml:space="preserve"> PAGEREF _Toc182551689 \h </w:instrText>
             </w:r>
             <w:r>
               <w:rPr>
@@ -1439,7 +1746,7 @@
               <w:noProof/>
             </w:rPr>
           </w:pPr>
-          <w:hyperlink w:anchor="_Toc181979119" w:history="1">
+          <w:hyperlink w:anchor="_Toc182551690" w:history="1">
             <w:r>
               <w:rPr>
                 <w:rStyle w:val="Hyperlink"/>
@@ -1482,7 +1789,7 @@
                 <w:noProof/>
                 <w:webHidden/>
               </w:rPr>
-              <w:instrText xml:space="preserve"> PAGEREF _Toc181979119 \h </w:instrText>
+              <w:instrText xml:space="preserve"> PAGEREF _Toc182551690 \h </w:instrText>
             </w:r>
             <w:r>
               <w:rPr>
@@ -1525,7 +1832,7 @@
               <w:noProof/>
             </w:rPr>
           </w:pPr>
-          <w:hyperlink w:anchor="_Toc181979120" w:history="1">
+          <w:hyperlink w:anchor="_Toc182551691" w:history="1">
             <w:r>
               <w:rPr>
                 <w:rStyle w:val="Hyperlink"/>
@@ -1568,7 +1875,7 @@
                 <w:noProof/>
                 <w:webHidden/>
               </w:rPr>
-              <w:instrText xml:space="preserve"> PAGEREF _Toc181979120 \h </w:instrText>
+              <w:instrText xml:space="preserve"> PAGEREF _Toc182551691 \h </w:instrText>
             </w:r>
             <w:r>
               <w:rPr>
@@ -1611,7 +1918,7 @@
               <w:noProof/>
             </w:rPr>
           </w:pPr>
-          <w:hyperlink w:anchor="_Toc181979121" w:history="1">
+          <w:hyperlink w:anchor="_Toc182551692" w:history="1">
             <w:r>
               <w:rPr>
                 <w:rStyle w:val="Hyperlink"/>
@@ -1654,7 +1961,7 @@
                 <w:noProof/>
                 <w:webHidden/>
               </w:rPr>
-              <w:instrText xml:space="preserve"> PAGEREF _Toc181979121 \h </w:instrText>
+              <w:instrText xml:space="preserve"> PAGEREF _Toc182551692 \h </w:instrText>
             </w:r>
             <w:r>
               <w:rPr>
@@ -1697,7 +2004,7 @@
               <w:noProof/>
             </w:rPr>
           </w:pPr>
-          <w:hyperlink w:anchor="_Toc181979122" w:history="1">
+          <w:hyperlink w:anchor="_Toc182551693" w:history="1">
             <w:r>
               <w:rPr>
                 <w:rStyle w:val="Hyperlink"/>
@@ -1740,7 +2047,7 @@
                 <w:noProof/>
                 <w:webHidden/>
               </w:rPr>
-              <w:instrText xml:space="preserve"> PAGEREF _Toc181979122 \h </w:instrText>
+              <w:instrText xml:space="preserve"> PAGEREF _Toc182551693 \h </w:instrText>
             </w:r>
             <w:r>
               <w:rPr>
@@ -1783,7 +2090,7 @@
               <w:noProof/>
             </w:rPr>
           </w:pPr>
-          <w:hyperlink w:anchor="_Toc181979123" w:history="1">
+          <w:hyperlink w:anchor="_Toc182551694" w:history="1">
             <w:r>
               <w:rPr>
                 <w:rStyle w:val="Hyperlink"/>
@@ -1826,7 +2133,7 @@
                 <w:noProof/>
                 <w:webHidden/>
               </w:rPr>
-              <w:instrText xml:space="preserve"> PAGEREF _Toc181979123 \h </w:instrText>
+              <w:instrText xml:space="preserve"> PAGEREF _Toc182551694 \h </w:instrText>
             </w:r>
             <w:r>
               <w:rPr>
@@ -1865,7 +2172,7 @@
               <w:noProof/>
             </w:rPr>
           </w:pPr>
-          <w:hyperlink w:anchor="_Toc181979124" w:history="1">
+          <w:hyperlink w:anchor="_Toc182551695" w:history="1">
             <w:r>
               <w:rPr>
                 <w:rStyle w:val="Hyperlink"/>
@@ -1908,7 +2215,7 @@
                 <w:noProof/>
                 <w:webHidden/>
               </w:rPr>
-              <w:instrText xml:space="preserve"> PAGEREF _Toc181979124 \h </w:instrText>
+              <w:instrText xml:space="preserve"> PAGEREF _Toc182551695 \h </w:instrText>
             </w:r>
             <w:r>
               <w:rPr>
@@ -1951,7 +2258,7 @@
               <w:noProof/>
             </w:rPr>
           </w:pPr>
-          <w:hyperlink w:anchor="_Toc181979125" w:history="1">
+          <w:hyperlink w:anchor="_Toc182551696" w:history="1">
             <w:r>
               <w:rPr>
                 <w:rStyle w:val="Hyperlink"/>
@@ -1994,7 +2301,7 @@
                 <w:noProof/>
                 <w:webHidden/>
               </w:rPr>
-              <w:instrText xml:space="preserve"> PAGEREF _Toc181979125 \h </w:instrText>
+              <w:instrText xml:space="preserve"> PAGEREF _Toc182551696 \h </w:instrText>
             </w:r>
             <w:r>
               <w:rPr>
@@ -2037,7 +2344,7 @@
               <w:noProof/>
             </w:rPr>
           </w:pPr>
-          <w:hyperlink w:anchor="_Toc181979126" w:history="1">
+          <w:hyperlink w:anchor="_Toc182551697" w:history="1">
             <w:r>
               <w:rPr>
                 <w:rStyle w:val="Hyperlink"/>
@@ -2080,7 +2387,7 @@
                 <w:noProof/>
                 <w:webHidden/>
               </w:rPr>
-              <w:instrText xml:space="preserve"> PAGEREF _Toc181979126 \h </w:instrText>
+              <w:instrText xml:space="preserve"> PAGEREF _Toc182551697 \h </w:instrText>
             </w:r>
             <w:r>
               <w:rPr>
@@ -2123,7 +2430,7 @@
               <w:noProof/>
             </w:rPr>
           </w:pPr>
-          <w:hyperlink w:anchor="_Toc181979127" w:history="1">
+          <w:hyperlink w:anchor="_Toc182551698" w:history="1">
             <w:r>
               <w:rPr>
                 <w:rStyle w:val="Hyperlink"/>
@@ -2166,7 +2473,7 @@
                 <w:noProof/>
                 <w:webHidden/>
               </w:rPr>
-              <w:instrText xml:space="preserve"> PAGEREF _Toc181979127 \h </w:instrText>
+              <w:instrText xml:space="preserve"> PAGEREF _Toc182551698 \h </w:instrText>
             </w:r>
             <w:r>
               <w:rPr>
@@ -2209,7 +2516,7 @@
               <w:noProof/>
             </w:rPr>
           </w:pPr>
-          <w:hyperlink w:anchor="_Toc181979128" w:history="1">
+          <w:hyperlink w:anchor="_Toc182551699" w:history="1">
             <w:r>
               <w:rPr>
                 <w:rStyle w:val="Hyperlink"/>
@@ -2252,7 +2559,7 @@
                 <w:noProof/>
                 <w:webHidden/>
               </w:rPr>
-              <w:instrText xml:space="preserve"> PAGEREF _Toc181979128 \h </w:instrText>
+              <w:instrText xml:space="preserve"> PAGEREF _Toc182551699 \h </w:instrText>
             </w:r>
             <w:r>
               <w:rPr>
@@ -2295,7 +2602,7 @@
               <w:noProof/>
             </w:rPr>
           </w:pPr>
-          <w:hyperlink w:anchor="_Toc181979129" w:history="1">
+          <w:hyperlink w:anchor="_Toc182551700" w:history="1">
             <w:r>
               <w:rPr>
                 <w:rStyle w:val="Hyperlink"/>
@@ -2338,7 +2645,7 @@
                 <w:noProof/>
                 <w:webHidden/>
               </w:rPr>
-              <w:instrText xml:space="preserve"> PAGEREF _Toc181979129 \h </w:instrText>
+              <w:instrText xml:space="preserve"> PAGEREF _Toc182551700 \h </w:instrText>
             </w:r>
             <w:r>
               <w:rPr>
@@ -2381,7 +2688,7 @@
               <w:noProof/>
             </w:rPr>
           </w:pPr>
-          <w:hyperlink w:anchor="_Toc181979130" w:history="1">
+          <w:hyperlink w:anchor="_Toc182551701" w:history="1">
             <w:r>
               <w:rPr>
                 <w:rStyle w:val="Hyperlink"/>
@@ -2424,7 +2731,7 @@
                 <w:noProof/>
                 <w:webHidden/>
               </w:rPr>
-              <w:instrText xml:space="preserve"> PAGEREF _Toc181979130 \h </w:instrText>
+              <w:instrText xml:space="preserve"> PAGEREF _Toc182551701 \h </w:instrText>
             </w:r>
             <w:r>
               <w:rPr>
@@ -2467,7 +2774,7 @@
               <w:noProof/>
             </w:rPr>
           </w:pPr>
-          <w:hyperlink w:anchor="_Toc181979131" w:history="1">
+          <w:hyperlink w:anchor="_Toc182551702" w:history="1">
             <w:r>
               <w:rPr>
                 <w:rStyle w:val="Hyperlink"/>
@@ -2510,7 +2817,7 @@
                 <w:noProof/>
                 <w:webHidden/>
               </w:rPr>
-              <w:instrText xml:space="preserve"> PAGEREF _Toc181979131 \h </w:instrText>
+              <w:instrText xml:space="preserve"> PAGEREF _Toc182551702 \h </w:instrText>
             </w:r>
             <w:r>
               <w:rPr>
@@ -2553,7 +2860,7 @@
               <w:noProof/>
             </w:rPr>
           </w:pPr>
-          <w:hyperlink w:anchor="_Toc181979132" w:history="1">
+          <w:hyperlink w:anchor="_Toc182551703" w:history="1">
             <w:r>
               <w:rPr>
                 <w:rStyle w:val="Hyperlink"/>
@@ -2596,7 +2903,7 @@
                 <w:noProof/>
                 <w:webHidden/>
               </w:rPr>
-              <w:instrText xml:space="preserve"> PAGEREF _Toc181979132 \h </w:instrText>
+              <w:instrText xml:space="preserve"> PAGEREF _Toc182551703 \h </w:instrText>
             </w:r>
             <w:r>
               <w:rPr>
@@ -2639,7 +2946,7 @@
               <w:noProof/>
             </w:rPr>
           </w:pPr>
-          <w:hyperlink w:anchor="_Toc181979133" w:history="1">
+          <w:hyperlink w:anchor="_Toc182551704" w:history="1">
             <w:r>
               <w:rPr>
                 <w:rStyle w:val="Hyperlink"/>
@@ -2682,7 +2989,7 @@
                 <w:noProof/>
                 <w:webHidden/>
               </w:rPr>
-              <w:instrText xml:space="preserve"> PAGEREF _Toc181979133 \h </w:instrText>
+              <w:instrText xml:space="preserve"> PAGEREF _Toc182551704 \h </w:instrText>
             </w:r>
             <w:r>
               <w:rPr>
@@ -2725,7 +3032,7 @@
               <w:noProof/>
             </w:rPr>
           </w:pPr>
-          <w:hyperlink w:anchor="_Toc181979134" w:history="1">
+          <w:hyperlink w:anchor="_Toc182551705" w:history="1">
             <w:r>
               <w:rPr>
                 <w:rStyle w:val="Hyperlink"/>
@@ -2768,7 +3075,7 @@
                 <w:noProof/>
                 <w:webHidden/>
               </w:rPr>
-              <w:instrText xml:space="preserve"> PAGEREF _Toc181979134 \h </w:instrText>
+              <w:instrText xml:space="preserve"> PAGEREF _Toc182551705 \h </w:instrText>
             </w:r>
             <w:r>
               <w:rPr>
@@ -2811,7 +3118,7 @@
               <w:noProof/>
             </w:rPr>
           </w:pPr>
-          <w:hyperlink w:anchor="_Toc181979135" w:history="1">
+          <w:hyperlink w:anchor="_Toc182551706" w:history="1">
             <w:r>
               <w:rPr>
                 <w:rStyle w:val="Hyperlink"/>
@@ -2854,7 +3161,7 @@
                 <w:noProof/>
                 <w:webHidden/>
               </w:rPr>
-              <w:instrText xml:space="preserve"> PAGEREF _Toc181979135 \h </w:instrText>
+              <w:instrText xml:space="preserve"> PAGEREF _Toc182551706 \h </w:instrText>
             </w:r>
             <w:r>
               <w:rPr>
@@ -2897,7 +3204,7 @@
               <w:noProof/>
             </w:rPr>
           </w:pPr>
-          <w:hyperlink w:anchor="_Toc181979136" w:history="1">
+          <w:hyperlink w:anchor="_Toc182551707" w:history="1">
             <w:r>
               <w:rPr>
                 <w:rStyle w:val="Hyperlink"/>
@@ -2940,7 +3247,7 @@
                 <w:noProof/>
                 <w:webHidden/>
               </w:rPr>
-              <w:instrText xml:space="preserve"> PAGEREF _Toc181979136 \h </w:instrText>
+              <w:instrText xml:space="preserve"> PAGEREF _Toc182551707 \h </w:instrText>
             </w:r>
             <w:r>
               <w:rPr>
@@ -2983,7 +3290,7 @@
               <w:noProof/>
             </w:rPr>
           </w:pPr>
-          <w:hyperlink w:anchor="_Toc181979137" w:history="1">
+          <w:hyperlink w:anchor="_Toc182551708" w:history="1">
             <w:r>
               <w:rPr>
                 <w:rStyle w:val="Hyperlink"/>
@@ -3026,7 +3333,7 @@
                 <w:noProof/>
                 <w:webHidden/>
               </w:rPr>
-              <w:instrText xml:space="preserve"> PAGEREF _Toc181979137 \h </w:instrText>
+              <w:instrText xml:space="preserve"> PAGEREF _Toc182551708 \h </w:instrText>
             </w:r>
             <w:r>
               <w:rPr>
@@ -3069,7 +3376,7 @@
               <w:noProof/>
             </w:rPr>
           </w:pPr>
-          <w:hyperlink w:anchor="_Toc181979138" w:history="1">
+          <w:hyperlink w:anchor="_Toc182551709" w:history="1">
             <w:r>
               <w:rPr>
                 <w:rStyle w:val="Hyperlink"/>
@@ -3112,7 +3419,7 @@
                 <w:noProof/>
                 <w:webHidden/>
               </w:rPr>
-              <w:instrText xml:space="preserve"> PAGEREF _Toc181979138 \h </w:instrText>
+              <w:instrText xml:space="preserve"> PAGEREF _Toc182551709 \h </w:instrText>
             </w:r>
             <w:r>
               <w:rPr>
@@ -3155,7 +3462,7 @@
               <w:noProof/>
             </w:rPr>
           </w:pPr>
-          <w:hyperlink w:anchor="_Toc181979139" w:history="1">
+          <w:hyperlink w:anchor="_Toc182551710" w:history="1">
             <w:r>
               <w:rPr>
                 <w:rStyle w:val="Hyperlink"/>
@@ -3198,7 +3505,7 @@
                 <w:noProof/>
                 <w:webHidden/>
               </w:rPr>
-              <w:instrText xml:space="preserve"> PAGEREF _Toc181979139 \h </w:instrText>
+              <w:instrText xml:space="preserve"> PAGEREF _Toc182551710 \h </w:instrText>
             </w:r>
             <w:r>
               <w:rPr>
@@ -3241,7 +3548,7 @@
               <w:noProof/>
             </w:rPr>
           </w:pPr>
-          <w:hyperlink w:anchor="_Toc181979140" w:history="1">
+          <w:hyperlink w:anchor="_Toc182551711" w:history="1">
             <w:r>
               <w:rPr>
                 <w:rStyle w:val="Hyperlink"/>
@@ -3284,7 +3591,7 @@
                 <w:noProof/>
                 <w:webHidden/>
               </w:rPr>
-              <w:instrText xml:space="preserve"> PAGEREF _Toc181979140 \h </w:instrText>
+              <w:instrText xml:space="preserve"> PAGEREF _Toc182551711 \h </w:instrText>
             </w:r>
             <w:r>
               <w:rPr>
@@ -3327,7 +3634,7 @@
               <w:noProof/>
             </w:rPr>
           </w:pPr>
-          <w:hyperlink w:anchor="_Toc181979141" w:history="1">
+          <w:hyperlink w:anchor="_Toc182551712" w:history="1">
             <w:r>
               <w:rPr>
                 <w:rStyle w:val="Hyperlink"/>
@@ -3370,7 +3677,7 @@
                 <w:noProof/>
                 <w:webHidden/>
               </w:rPr>
-              <w:instrText xml:space="preserve"> PAGEREF _Toc181979141 \h </w:instrText>
+              <w:instrText xml:space="preserve"> PAGEREF _Toc182551712 \h </w:instrText>
             </w:r>
             <w:r>
               <w:rPr>
@@ -3409,7 +3716,7 @@
               <w:noProof/>
             </w:rPr>
           </w:pPr>
-          <w:hyperlink w:anchor="_Toc181979142" w:history="1">
+          <w:hyperlink w:anchor="_Toc182551713" w:history="1">
             <w:r>
               <w:rPr>
                 <w:rStyle w:val="Hyperlink"/>
@@ -3452,7 +3759,7 @@
                 <w:noProof/>
                 <w:webHidden/>
               </w:rPr>
-              <w:instrText xml:space="preserve"> PAGEREF _Toc181979142 \h </w:instrText>
+              <w:instrText xml:space="preserve"> PAGEREF _Toc182551713 \h </w:instrText>
             </w:r>
             <w:r>
               <w:rPr>
@@ -3495,7 +3802,7 @@
               <w:noProof/>
             </w:rPr>
           </w:pPr>
-          <w:hyperlink w:anchor="_Toc181979143" w:history="1">
+          <w:hyperlink w:anchor="_Toc182551714" w:history="1">
             <w:r>
               <w:rPr>
                 <w:rStyle w:val="Hyperlink"/>
@@ -3538,7 +3845,7 @@
                 <w:noProof/>
                 <w:webHidden/>
               </w:rPr>
-              <w:instrText xml:space="preserve"> PAGEREF _Toc181979143 \h </w:instrText>
+              <w:instrText xml:space="preserve"> PAGEREF _Toc182551714 \h </w:instrText>
             </w:r>
             <w:r>
               <w:rPr>
@@ -3581,7 +3888,7 @@
               <w:noProof/>
             </w:rPr>
           </w:pPr>
-          <w:hyperlink w:anchor="_Toc181979144" w:history="1">
+          <w:hyperlink w:anchor="_Toc182551715" w:history="1">
             <w:r>
               <w:rPr>
                 <w:rStyle w:val="Hyperlink"/>
@@ -3624,7 +3931,7 @@
                 <w:noProof/>
                 <w:webHidden/>
               </w:rPr>
-              <w:instrText xml:space="preserve"> PAGEREF _Toc181979144 \h </w:instrText>
+              <w:instrText xml:space="preserve"> PAGEREF _Toc182551715 \h </w:instrText>
             </w:r>
             <w:r>
               <w:rPr>
@@ -3667,7 +3974,7 @@
               <w:noProof/>
             </w:rPr>
           </w:pPr>
-          <w:hyperlink w:anchor="_Toc181979145" w:history="1">
+          <w:hyperlink w:anchor="_Toc182551716" w:history="1">
             <w:r>
               <w:rPr>
                 <w:rStyle w:val="Hyperlink"/>
@@ -3710,7 +4017,7 @@
                 <w:noProof/>
                 <w:webHidden/>
               </w:rPr>
-              <w:instrText xml:space="preserve"> PAGEREF _Toc181979145 \h </w:instrText>
+              <w:instrText xml:space="preserve"> PAGEREF _Toc182551716 \h </w:instrText>
             </w:r>
             <w:r>
               <w:rPr>
@@ -3749,7 +4056,7 @@
               <w:noProof/>
             </w:rPr>
           </w:pPr>
-          <w:hyperlink w:anchor="_Toc181979146" w:history="1">
+          <w:hyperlink w:anchor="_Toc182551717" w:history="1">
             <w:r>
               <w:rPr>
                 <w:rStyle w:val="Hyperlink"/>
@@ -3792,7 +4099,7 @@
                 <w:noProof/>
                 <w:webHidden/>
               </w:rPr>
-              <w:instrText xml:space="preserve"> PAGEREF _Toc181979146 \h </w:instrText>
+              <w:instrText xml:space="preserve"> PAGEREF _Toc182551717 \h </w:instrText>
             </w:r>
             <w:r>
               <w:rPr>
@@ -3835,7 +4142,7 @@
               <w:noProof/>
             </w:rPr>
           </w:pPr>
-          <w:hyperlink w:anchor="_Toc181979147" w:history="1">
+          <w:hyperlink w:anchor="_Toc182551718" w:history="1">
             <w:r>
               <w:rPr>
                 <w:rStyle w:val="Hyperlink"/>
@@ -3878,7 +4185,7 @@
                 <w:noProof/>
                 <w:webHidden/>
               </w:rPr>
-              <w:instrText xml:space="preserve"> PAGEREF _Toc181979147 \h </w:instrText>
+              <w:instrText xml:space="preserve"> PAGEREF _Toc182551718 \h </w:instrText>
             </w:r>
             <w:r>
               <w:rPr>
@@ -3921,7 +4228,7 @@
               <w:noProof/>
             </w:rPr>
           </w:pPr>
-          <w:hyperlink w:anchor="_Toc181979148" w:history="1">
+          <w:hyperlink w:anchor="_Toc182551719" w:history="1">
             <w:r>
               <w:rPr>
                 <w:rStyle w:val="Hyperlink"/>
@@ -3964,7 +4271,7 @@
                 <w:noProof/>
                 <w:webHidden/>
               </w:rPr>
-              <w:instrText xml:space="preserve"> PAGEREF _Toc181979148 \h </w:instrText>
+              <w:instrText xml:space="preserve"> PAGEREF _Toc182551719 \h </w:instrText>
             </w:r>
             <w:r>
               <w:rPr>
@@ -4007,7 +4314,7 @@
               <w:noProof/>
             </w:rPr>
           </w:pPr>
-          <w:hyperlink w:anchor="_Toc181979149" w:history="1">
+          <w:hyperlink w:anchor="_Toc182551720" w:history="1">
             <w:r>
               <w:rPr>
                 <w:rStyle w:val="Hyperlink"/>
@@ -4050,7 +4357,7 @@
                 <w:noProof/>
                 <w:webHidden/>
               </w:rPr>
-              <w:instrText xml:space="preserve"> PAGEREF _Toc181979149 \h </w:instrText>
+              <w:instrText xml:space="preserve"> PAGEREF _Toc182551720 \h </w:instrText>
             </w:r>
             <w:r>
               <w:rPr>
@@ -4093,7 +4400,7 @@
               <w:noProof/>
             </w:rPr>
           </w:pPr>
-          <w:hyperlink w:anchor="_Toc181979150" w:history="1">
+          <w:hyperlink w:anchor="_Toc182551721" w:history="1">
             <w:r>
               <w:rPr>
                 <w:rStyle w:val="Hyperlink"/>
@@ -4136,7 +4443,7 @@
                 <w:noProof/>
                 <w:webHidden/>
               </w:rPr>
-              <w:instrText xml:space="preserve"> PAGEREF _Toc181979150 \h </w:instrText>
+              <w:instrText xml:space="preserve"> PAGEREF _Toc182551721 \h </w:instrText>
             </w:r>
             <w:r>
               <w:rPr>
@@ -4179,7 +4486,7 @@
               <w:noProof/>
             </w:rPr>
           </w:pPr>
-          <w:hyperlink w:anchor="_Toc181979151" w:history="1">
+          <w:hyperlink w:anchor="_Toc182551722" w:history="1">
             <w:r>
               <w:rPr>
                 <w:rStyle w:val="Hyperlink"/>
@@ -4222,7 +4529,7 @@
                 <w:noProof/>
                 <w:webHidden/>
               </w:rPr>
-              <w:instrText xml:space="preserve"> PAGEREF _Toc181979151 \h </w:instrText>
+              <w:instrText xml:space="preserve"> PAGEREF _Toc182551722 \h </w:instrText>
             </w:r>
             <w:r>
               <w:rPr>
@@ -4265,7 +4572,7 @@
               <w:noProof/>
             </w:rPr>
           </w:pPr>
-          <w:hyperlink w:anchor="_Toc181979152" w:history="1">
+          <w:hyperlink w:anchor="_Toc182551723" w:history="1">
             <w:r>
               <w:rPr>
                 <w:rStyle w:val="Hyperlink"/>
@@ -4308,7 +4615,7 @@
                 <w:noProof/>
                 <w:webHidden/>
               </w:rPr>
-              <w:instrText xml:space="preserve"> PAGEREF _Toc181979152 \h </w:instrText>
+              <w:instrText xml:space="preserve"> PAGEREF _Toc182551723 \h </w:instrText>
             </w:r>
             <w:r>
               <w:rPr>
@@ -4351,7 +4658,7 @@
               <w:noProof/>
             </w:rPr>
           </w:pPr>
-          <w:hyperlink w:anchor="_Toc181979153" w:history="1">
+          <w:hyperlink w:anchor="_Toc182551724" w:history="1">
             <w:r>
               <w:rPr>
                 <w:rStyle w:val="Hyperlink"/>
@@ -4394,7 +4701,7 @@
                 <w:noProof/>
                 <w:webHidden/>
               </w:rPr>
-              <w:instrText xml:space="preserve"> PAGEREF _Toc181979153 \h </w:instrText>
+              <w:instrText xml:space="preserve"> PAGEREF _Toc182551724 \h </w:instrText>
             </w:r>
             <w:r>
               <w:rPr>
@@ -4437,7 +4744,7 @@
               <w:noProof/>
             </w:rPr>
           </w:pPr>
-          <w:hyperlink w:anchor="_Toc181979154" w:history="1">
+          <w:hyperlink w:anchor="_Toc182551725" w:history="1">
             <w:r>
               <w:rPr>
                 <w:rStyle w:val="Hyperlink"/>
@@ -4480,7 +4787,7 @@
                 <w:noProof/>
                 <w:webHidden/>
               </w:rPr>
-              <w:instrText xml:space="preserve"> PAGEREF _Toc181979154 \h </w:instrText>
+              <w:instrText xml:space="preserve"> PAGEREF _Toc182551725 \h </w:instrText>
             </w:r>
             <w:r>
               <w:rPr>
@@ -4500,7 +4807,7 @@
                 <w:noProof/>
                 <w:webHidden/>
               </w:rPr>
-              <w:t>9</w:t>
+              <w:t>10</w:t>
             </w:r>
             <w:r>
               <w:rPr>
@@ -4523,7 +4830,7 @@
               <w:noProof/>
             </w:rPr>
           </w:pPr>
-          <w:hyperlink w:anchor="_Toc181979155" w:history="1">
+          <w:hyperlink w:anchor="_Toc182551726" w:history="1">
             <w:r>
               <w:rPr>
                 <w:rStyle w:val="Hyperlink"/>
@@ -4566,7 +4873,7 @@
                 <w:noProof/>
                 <w:webHidden/>
               </w:rPr>
-              <w:instrText xml:space="preserve"> PAGEREF _Toc181979155 \h </w:instrText>
+              <w:instrText xml:space="preserve"> PAGEREF _Toc182551726 \h </w:instrText>
             </w:r>
             <w:r>
               <w:rPr>
@@ -4586,7 +4893,7 @@
                 <w:noProof/>
                 <w:webHidden/>
               </w:rPr>
-              <w:t>9</w:t>
+              <w:t>10</w:t>
             </w:r>
             <w:r>
               <w:rPr>
@@ -4609,7 +4916,7 @@
               <w:noProof/>
             </w:rPr>
           </w:pPr>
-          <w:hyperlink w:anchor="_Toc181979156" w:history="1">
+          <w:hyperlink w:anchor="_Toc182551727" w:history="1">
             <w:r>
               <w:rPr>
                 <w:rStyle w:val="Hyperlink"/>
@@ -4652,7 +4959,7 @@
                 <w:noProof/>
                 <w:webHidden/>
               </w:rPr>
-              <w:instrText xml:space="preserve"> PAGEREF _Toc181979156 \h </w:instrText>
+              <w:instrText xml:space="preserve"> PAGEREF _Toc182551727 \h </w:instrText>
             </w:r>
             <w:r>
               <w:rPr>
@@ -4672,7 +4979,7 @@
                 <w:noProof/>
                 <w:webHidden/>
               </w:rPr>
-              <w:t>9</w:t>
+              <w:t>10</w:t>
             </w:r>
             <w:r>
               <w:rPr>
@@ -4695,7 +5002,7 @@
               <w:noProof/>
             </w:rPr>
           </w:pPr>
-          <w:hyperlink w:anchor="_Toc181979157" w:history="1">
+          <w:hyperlink w:anchor="_Toc182551728" w:history="1">
             <w:r>
               <w:rPr>
                 <w:rStyle w:val="Hyperlink"/>
@@ -4738,7 +5045,7 @@
                 <w:noProof/>
                 <w:webHidden/>
               </w:rPr>
-              <w:instrText xml:space="preserve"> PAGEREF _Toc181979157 \h </w:instrText>
+              <w:instrText xml:space="preserve"> PAGEREF _Toc182551728 \h </w:instrText>
             </w:r>
             <w:r>
               <w:rPr>
@@ -4758,7 +5065,7 @@
                 <w:noProof/>
                 <w:webHidden/>
               </w:rPr>
-              <w:t>9</w:t>
+              <w:t>10</w:t>
             </w:r>
             <w:r>
               <w:rPr>
@@ -4781,7 +5088,7 @@
               <w:noProof/>
             </w:rPr>
           </w:pPr>
-          <w:hyperlink w:anchor="_Toc181979158" w:history="1">
+          <w:hyperlink w:anchor="_Toc182551729" w:history="1">
             <w:r>
               <w:rPr>
                 <w:rStyle w:val="Hyperlink"/>
@@ -4824,7 +5131,7 @@
                 <w:noProof/>
                 <w:webHidden/>
               </w:rPr>
-              <w:instrText xml:space="preserve"> PAGEREF _Toc181979158 \h </w:instrText>
+              <w:instrText xml:space="preserve"> PAGEREF _Toc182551729 \h </w:instrText>
             </w:r>
             <w:r>
               <w:rPr>
@@ -4867,7 +5174,7 @@
               <w:noProof/>
             </w:rPr>
           </w:pPr>
-          <w:hyperlink w:anchor="_Toc181979159" w:history="1">
+          <w:hyperlink w:anchor="_Toc182551730" w:history="1">
             <w:r>
               <w:rPr>
                 <w:rStyle w:val="Hyperlink"/>
@@ -4910,7 +5217,93 @@
                 <w:noProof/>
                 <w:webHidden/>
               </w:rPr>
-              <w:instrText xml:space="preserve"> PAGEREF _Toc181979159 \h </w:instrText>
+              <w:instrText xml:space="preserve"> PAGEREF _Toc182551730 \h </w:instrText>
+            </w:r>
+            <w:r>
+              <w:rPr>
+                <w:noProof/>
+                <w:webHidden/>
+              </w:rPr>
+            </w:r>
+            <w:r>
+              <w:rPr>
+                <w:noProof/>
+                <w:webHidden/>
+              </w:rPr>
+              <w:fldChar w:fldCharType="separate"/>
+            </w:r>
+            <w:r>
+              <w:rPr>
+                <w:noProof/>
+                <w:webHidden/>
+              </w:rPr>
+              <w:t>10</w:t>
+            </w:r>
+            <w:r>
+              <w:rPr>
+                <w:noProof/>
+                <w:webHidden/>
+              </w:rPr>
+              <w:fldChar w:fldCharType="end"/>
+            </w:r>
+          </w:hyperlink>
+        </w:p>
+        <w:p>
+          <w:pPr>
+            <w:pStyle w:val="TOC3"/>
+            <w:tabs>
+              <w:tab w:val="left" w:pos="1440"/>
+              <w:tab w:val="right" w:leader="dot" w:pos="9350"/>
+            </w:tabs>
+            <w:rPr>
+              <w:rFonts w:eastAsiaTheme="minorEastAsia"/>
+              <w:noProof/>
+            </w:rPr>
+          </w:pPr>
+          <w:hyperlink w:anchor="_Toc182551731" w:history="1">
+            <w:r>
+              <w:rPr>
+                <w:rStyle w:val="Hyperlink"/>
+                <w:rFonts w:ascii="Times New Roman" w:hAnsi="Times New Roman" w:cs="Times New Roman"/>
+                <w:noProof/>
+              </w:rPr>
+              <w:t>4.3.6.</w:t>
+            </w:r>
+            <w:r>
+              <w:rPr>
+                <w:rFonts w:eastAsiaTheme="minorEastAsia"/>
+                <w:noProof/>
+              </w:rPr>
+              <w:tab/>
+            </w:r>
+            <w:r>
+              <w:rPr>
+                <w:rStyle w:val="Hyperlink"/>
+                <w:rFonts w:ascii="Times New Roman" w:hAnsi="Times New Roman" w:cs="Times New Roman"/>
+                <w:noProof/>
+              </w:rPr>
+              <w:t>Interfaces and Factory: Aggregation</w:t>
+            </w:r>
+            <w:r>
+              <w:rPr>
+                <w:noProof/>
+                <w:webHidden/>
+              </w:rPr>
+              <w:tab/>
+            </w:r>
+            <w:r>
+              <w:rPr>
+                <w:noProof/>
+                <w:webHidden/>
+              </w:rPr>
+              <w:fldChar w:fldCharType="begin"/>
+            </w:r>
+            <w:r>
+              <w:rPr>
+                <w:noProof/>
+                <w:webHidden/>
+              </w:rPr>
+              <w:instrText xml:space="preserve"> PAGEREF _Toc182551731 \h </w:instrText>
             </w:r>
             <w:r>
               <w:rPr>
@@ -4949,7 +5342,7 @@
               <w:noProof/>
             </w:rPr>
           </w:pPr>
-          <w:hyperlink w:anchor="_Toc181979160" w:history="1">
+          <w:hyperlink w:anchor="_Toc182551732" w:history="1">
             <w:r>
               <w:rPr>
                 <w:rStyle w:val="Hyperlink"/>
@@ -4992,7 +5385,7 @@
                 <w:noProof/>
                 <w:webHidden/>
               </w:rPr>
-              <w:instrText xml:space="preserve"> PAGEREF _Toc181979160 \h </w:instrText>
+              <w:instrText xml:space="preserve"> PAGEREF _Toc182551732 \h </w:instrText>
             </w:r>
             <w:r>
               <w:rPr>
@@ -5035,7 +5428,7 @@
               <w:noProof/>
             </w:rPr>
           </w:pPr>
-          <w:hyperlink w:anchor="_Toc181979161" w:history="1">
+          <w:hyperlink w:anchor="_Toc182551733" w:history="1">
             <w:r>
               <w:rPr>
                 <w:rStyle w:val="Hyperlink"/>
@@ -5078,7 +5471,7 @@
                 <w:noProof/>
                 <w:webHidden/>
               </w:rPr>
-              <w:instrText xml:space="preserve"> PAGEREF _Toc181979161 \h </w:instrText>
+              <w:instrText xml:space="preserve"> PAGEREF _Toc182551733 \h </w:instrText>
             </w:r>
             <w:r>
               <w:rPr>
@@ -5121,7 +5514,7 @@
               <w:noProof/>
             </w:rPr>
           </w:pPr>
-          <w:hyperlink w:anchor="_Toc181979162" w:history="1">
+          <w:hyperlink w:anchor="_Toc182551734" w:history="1">
             <w:r>
               <w:rPr>
                 <w:rStyle w:val="Hyperlink"/>
@@ -5164,7 +5557,7 @@
                 <w:noProof/>
                 <w:webHidden/>
               </w:rPr>
-              <w:instrText xml:space="preserve"> PAGEREF _Toc181979162 \h </w:instrText>
+              <w:instrText xml:space="preserve"> PAGEREF _Toc182551734 \h </w:instrText>
             </w:r>
             <w:r>
               <w:rPr>
@@ -5207,7 +5600,7 @@
               <w:noProof/>
             </w:rPr>
           </w:pPr>
-          <w:hyperlink w:anchor="_Toc181979163" w:history="1">
+          <w:hyperlink w:anchor="_Toc182551735" w:history="1">
             <w:r>
               <w:rPr>
                 <w:rStyle w:val="Hyperlink"/>
@@ -5250,7 +5643,7 @@
                 <w:noProof/>
                 <w:webHidden/>
               </w:rPr>
-              <w:instrText xml:space="preserve"> PAGEREF _Toc181979163 \h </w:instrText>
+              <w:instrText xml:space="preserve"> PAGEREF _Toc182551735 \h </w:instrText>
             </w:r>
             <w:r>
               <w:rPr>
@@ -5293,7 +5686,7 @@
               <w:noProof/>
             </w:rPr>
           </w:pPr>
-          <w:hyperlink w:anchor="_Toc181979164" w:history="1">
+          <w:hyperlink w:anchor="_Toc182551736" w:history="1">
             <w:r>
               <w:rPr>
                 <w:rStyle w:val="Hyperlink"/>
@@ -5336,7 +5729,7 @@
                 <w:noProof/>
                 <w:webHidden/>
               </w:rPr>
-              <w:instrText xml:space="preserve"> PAGEREF _Toc181979164 \h </w:instrText>
+              <w:instrText xml:space="preserve"> PAGEREF _Toc182551736 \h </w:instrText>
             </w:r>
             <w:r>
               <w:rPr>
@@ -5379,7 +5772,7 @@
               <w:noProof/>
             </w:rPr>
           </w:pPr>
-          <w:hyperlink w:anchor="_Toc181979165" w:history="1">
+          <w:hyperlink w:anchor="_Toc182551737" w:history="1">
             <w:r>
               <w:rPr>
                 <w:rStyle w:val="Hyperlink"/>
@@ -5422,7 +5815,7 @@
                 <w:noProof/>
                 <w:webHidden/>
               </w:rPr>
-              <w:instrText xml:space="preserve"> PAGEREF _Toc181979165 \h </w:instrText>
+              <w:instrText xml:space="preserve"> PAGEREF _Toc182551737 \h </w:instrText>
             </w:r>
             <w:r>
               <w:rPr>
@@ -5465,7 +5858,7 @@
               <w:noProof/>
             </w:rPr>
           </w:pPr>
-          <w:hyperlink w:anchor="_Toc181979166" w:history="1">
+          <w:hyperlink w:anchor="_Toc182551738" w:history="1">
             <w:r>
               <w:rPr>
                 <w:rStyle w:val="Hyperlink"/>
@@ -5508,7 +5901,7 @@
                 <w:noProof/>
                 <w:webHidden/>
               </w:rPr>
-              <w:instrText xml:space="preserve"> PAGEREF _Toc181979166 \h </w:instrText>
+              <w:instrText xml:space="preserve"> PAGEREF _Toc182551738 \h </w:instrText>
             </w:r>
             <w:r>
               <w:rPr>
@@ -5529,6 +5922,88 @@
                 <w:webHidden/>
               </w:rPr>
               <w:t>11</w:t>
+            </w:r>
+            <w:r>
+              <w:rPr>
+                <w:noProof/>
+                <w:webHidden/>
+              </w:rPr>
+              <w:fldChar w:fldCharType="end"/>
+            </w:r>
+          </w:hyperlink>
+        </w:p>
+        <w:p>
+          <w:pPr>
+            <w:pStyle w:val="TOC1"/>
+            <w:rPr>
+              <w:rFonts w:eastAsiaTheme="minorEastAsia"/>
+              <w:noProof/>
+            </w:rPr>
+          </w:pPr>
+          <w:hyperlink w:anchor="_Toc182551739" w:history="1">
+            <w:r>
+              <w:rPr>
+                <w:rStyle w:val="Hyperlink"/>
+                <w:rFonts w:ascii="Times New Roman" w:hAnsi="Times New Roman" w:cs="Times New Roman"/>
+                <w:noProof/>
+              </w:rPr>
+              <w:t>6.</w:t>
+            </w:r>
+            <w:r>
+              <w:rPr>
+                <w:rFonts w:eastAsiaTheme="minorEastAsia"/>
+                <w:noProof/>
+              </w:rPr>
+              <w:tab/>
+            </w:r>
+            <w:r>
+              <w:rPr>
+                <w:rStyle w:val="Hyperlink"/>
+                <w:rFonts w:ascii="Times New Roman" w:hAnsi="Times New Roman" w:cs="Times New Roman"/>
+                <w:noProof/>
+              </w:rPr>
+              <w:t>Conclusion</w:t>
+            </w:r>
+            <w:r>
+              <w:rPr>
+                <w:noProof/>
+                <w:webHidden/>
+              </w:rPr>
+              <w:tab/>
+            </w:r>
+            <w:r>
+              <w:rPr>
+                <w:noProof/>
+                <w:webHidden/>
+              </w:rPr>
+              <w:fldChar w:fldCharType="begin"/>
+            </w:r>
+            <w:r>
+              <w:rPr>
+                <w:noProof/>
+                <w:webHidden/>
+              </w:rPr>
+              <w:instrText xml:space="preserve"> PAGEREF _Toc182551739 \h </w:instrText>
+            </w:r>
+            <w:r>
+              <w:rPr>
+                <w:noProof/>
+                <w:webHidden/>
+              </w:rPr>
+            </w:r>
+            <w:r>
+              <w:rPr>
+                <w:noProof/>
+                <w:webHidden/>
+              </w:rPr>
+              <w:fldChar w:fldCharType="separate"/>
+            </w:r>
+            <w:r>
+              <w:rPr>
+                <w:noProof/>
+                <w:webHidden/>
+              </w:rPr>
+              <w:t>12</w:t>
             </w:r>
             <w:r>
               <w:rPr>
@@ -5584,7 +6059,7 @@
           <w:rFonts w:ascii="Times New Roman" w:hAnsi="Times New Roman" w:cs="Times New Roman"/>
         </w:rPr>
       </w:pPr>
-      <w:bookmarkStart w:id="0" w:name="_Toc181979112"/>
+      <w:bookmarkStart w:id="0" w:name="_Toc182551683"/>
       <w:r>
         <w:rPr>
           <w:rFonts w:ascii="Times New Roman" w:hAnsi="Times New Roman" w:cs="Times New Roman"/>
@@ -5606,7 +6081,7 @@
           <w:rFonts w:ascii="Times New Roman" w:hAnsi="Times New Roman" w:cs="Times New Roman"/>
         </w:rPr>
       </w:pPr>
-      <w:bookmarkStart w:id="1" w:name="_Toc181979113"/>
+      <w:bookmarkStart w:id="1" w:name="_Toc182551684"/>
       <w:r>
         <w:rPr>
           <w:rFonts w:ascii="Times New Roman" w:hAnsi="Times New Roman" w:cs="Times New Roman"/>
@@ -5711,7 +6186,7 @@
           <w:rFonts w:ascii="Times New Roman" w:hAnsi="Times New Roman" w:cs="Times New Roman"/>
         </w:rPr>
       </w:pPr>
-      <w:bookmarkStart w:id="2" w:name="_Toc181979114"/>
+      <w:bookmarkStart w:id="2" w:name="_Toc182551685"/>
       <w:r>
         <w:rPr>
           <w:rFonts w:ascii="Times New Roman" w:hAnsi="Times New Roman" w:cs="Times New Roman"/>
@@ -5841,7 +6316,7 @@
           <w:rFonts w:ascii="Times New Roman" w:hAnsi="Times New Roman" w:cs="Times New Roman"/>
         </w:rPr>
       </w:pPr>
-      <w:bookmarkStart w:id="3" w:name="_Toc181979115"/>
+      <w:bookmarkStart w:id="3" w:name="_Toc182551686"/>
       <w:r>
         <w:rPr>
           <w:rFonts w:ascii="Times New Roman" w:hAnsi="Times New Roman" w:cs="Times New Roman"/>
@@ -5875,7 +6350,7 @@
           <w:rFonts w:ascii="Times New Roman" w:hAnsi="Times New Roman" w:cs="Times New Roman"/>
         </w:rPr>
       </w:pPr>
-      <w:bookmarkStart w:id="4" w:name="_Toc181979116"/>
+      <w:bookmarkStart w:id="4" w:name="_Toc182551687"/>
       <w:r>
         <w:rPr>
           <w:rFonts w:ascii="Times New Roman" w:hAnsi="Times New Roman" w:cs="Times New Roman"/>
@@ -5915,7 +6390,7 @@
           <w:rFonts w:ascii="Times New Roman" w:hAnsi="Times New Roman" w:cs="Times New Roman"/>
         </w:rPr>
       </w:pPr>
-      <w:bookmarkStart w:id="5" w:name="_Toc181979117"/>
+      <w:bookmarkStart w:id="5" w:name="_Toc182551688"/>
       <w:r>
         <w:rPr>
           <w:rFonts w:ascii="Times New Roman" w:hAnsi="Times New Roman" w:cs="Times New Roman"/>
@@ -5950,7 +6425,7 @@
           <w:rFonts w:ascii="Times New Roman" w:hAnsi="Times New Roman" w:cs="Times New Roman"/>
         </w:rPr>
       </w:pPr>
-      <w:bookmarkStart w:id="6" w:name="_Toc181979118"/>
+      <w:bookmarkStart w:id="6" w:name="_Toc182551689"/>
       <w:r>
         <w:rPr>
           <w:rFonts w:ascii="Times New Roman" w:hAnsi="Times New Roman" w:cs="Times New Roman"/>
@@ -6014,7 +6489,7 @@
           <w:rFonts w:ascii="Times New Roman" w:hAnsi="Times New Roman" w:cs="Times New Roman"/>
         </w:rPr>
       </w:pPr>
-      <w:bookmarkStart w:id="7" w:name="_Toc181979119"/>
+      <w:bookmarkStart w:id="7" w:name="_Toc182551690"/>
       <w:r>
         <w:rPr>
           <w:rFonts w:ascii="Times New Roman" w:hAnsi="Times New Roman" w:cs="Times New Roman"/>
@@ -6054,7 +6529,7 @@
           <w:rFonts w:ascii="Times New Roman" w:hAnsi="Times New Roman" w:cs="Times New Roman"/>
         </w:rPr>
       </w:pPr>
-      <w:bookmarkStart w:id="8" w:name="_Toc181979120"/>
+      <w:bookmarkStart w:id="8" w:name="_Toc182551691"/>
       <w:r>
         <w:rPr>
           <w:rFonts w:ascii="Times New Roman" w:hAnsi="Times New Roman" w:cs="Times New Roman"/>
@@ -6130,7 +6605,7 @@
           <w:rFonts w:ascii="Times New Roman" w:hAnsi="Times New Roman" w:cs="Times New Roman"/>
         </w:rPr>
       </w:pPr>
-      <w:bookmarkStart w:id="9" w:name="_Toc181979121"/>
+      <w:bookmarkStart w:id="9" w:name="_Toc182551692"/>
       <w:r>
         <w:rPr>
           <w:rFonts w:ascii="Times New Roman" w:hAnsi="Times New Roman" w:cs="Times New Roman"/>
@@ -6170,7 +6645,7 @@
           <w:rFonts w:ascii="Times New Roman" w:hAnsi="Times New Roman" w:cs="Times New Roman"/>
         </w:rPr>
       </w:pPr>
-      <w:bookmarkStart w:id="10" w:name="_Toc181979122"/>
+      <w:bookmarkStart w:id="10" w:name="_Toc182551693"/>
       <w:r>
         <w:rPr>
           <w:rFonts w:ascii="Times New Roman" w:hAnsi="Times New Roman" w:cs="Times New Roman"/>
@@ -6210,7 +6685,7 @@
           <w:rFonts w:ascii="Times New Roman" w:hAnsi="Times New Roman" w:cs="Times New Roman"/>
         </w:rPr>
       </w:pPr>
-      <w:bookmarkStart w:id="11" w:name="_Toc181979123"/>
+      <w:bookmarkStart w:id="11" w:name="_Toc182551694"/>
       <w:r>
         <w:rPr>
           <w:rFonts w:ascii="Times New Roman" w:hAnsi="Times New Roman" w:cs="Times New Roman"/>
@@ -6270,7 +6745,7 @@
           <w:rFonts w:ascii="Times New Roman" w:hAnsi="Times New Roman" w:cs="Times New Roman"/>
         </w:rPr>
       </w:pPr>
-      <w:bookmarkStart w:id="12" w:name="_Toc181979124"/>
+      <w:bookmarkStart w:id="12" w:name="_Toc182551695"/>
       <w:r>
         <w:rPr>
           <w:rFonts w:ascii="Times New Roman" w:hAnsi="Times New Roman" w:cs="Times New Roman"/>
@@ -6291,7 +6766,7 @@
           <w:rFonts w:ascii="Times New Roman" w:hAnsi="Times New Roman" w:cs="Times New Roman"/>
         </w:rPr>
       </w:pPr>
-      <w:bookmarkStart w:id="13" w:name="_Toc181979125"/>
+      <w:bookmarkStart w:id="13" w:name="_Toc182551696"/>
       <w:r>
         <w:rPr>
           <w:rFonts w:ascii="Times New Roman" w:hAnsi="Times New Roman" w:cs="Times New Roman"/>
@@ -6324,7 +6799,7 @@
           <w:rFonts w:ascii="Times New Roman" w:hAnsi="Times New Roman" w:cs="Times New Roman"/>
         </w:rPr>
       </w:pPr>
-      <w:bookmarkStart w:id="14" w:name="_Toc181979126"/>
+      <w:bookmarkStart w:id="14" w:name="_Toc182551697"/>
       <w:r>
         <w:rPr>
           <w:rFonts w:ascii="Times New Roman" w:hAnsi="Times New Roman" w:cs="Times New Roman"/>
@@ -6345,7 +6820,7 @@
           <w:rFonts w:ascii="Times New Roman" w:hAnsi="Times New Roman" w:cs="Times New Roman"/>
         </w:rPr>
       </w:pPr>
-      <w:bookmarkStart w:id="15" w:name="_Toc181979127"/>
+      <w:bookmarkStart w:id="15" w:name="_Toc182551698"/>
       <w:r>
         <w:rPr>
           <w:rFonts w:ascii="Times New Roman" w:hAnsi="Times New Roman" w:cs="Times New Roman"/>
@@ -6402,7 +6877,7 @@
           <w:rFonts w:ascii="Times New Roman" w:hAnsi="Times New Roman" w:cs="Times New Roman"/>
         </w:rPr>
       </w:pPr>
-      <w:bookmarkStart w:id="16" w:name="_Toc181979128"/>
+      <w:bookmarkStart w:id="16" w:name="_Toc182551699"/>
       <w:r>
         <w:rPr>
           <w:rFonts w:ascii="Times New Roman" w:hAnsi="Times New Roman" w:cs="Times New Roman"/>
@@ -6477,7 +6952,7 @@
           <w:rFonts w:ascii="Times New Roman" w:hAnsi="Times New Roman" w:cs="Times New Roman"/>
         </w:rPr>
       </w:pPr>
-      <w:bookmarkStart w:id="17" w:name="_Toc181979129"/>
+      <w:bookmarkStart w:id="17" w:name="_Toc182551700"/>
       <w:r>
         <w:rPr>
           <w:rFonts w:ascii="Times New Roman" w:hAnsi="Times New Roman" w:cs="Times New Roman"/>
@@ -6528,7 +7003,7 @@
           <w:rFonts w:ascii="Times New Roman" w:hAnsi="Times New Roman" w:cs="Times New Roman"/>
         </w:rPr>
       </w:pPr>
-      <w:bookmarkStart w:id="18" w:name="_Toc181979130"/>
+      <w:bookmarkStart w:id="18" w:name="_Toc182551701"/>
       <w:r>
         <w:rPr>
           <w:rFonts w:ascii="Times New Roman" w:hAnsi="Times New Roman" w:cs="Times New Roman"/>
@@ -6639,7 +7114,7 @@
           <w:rFonts w:ascii="Times New Roman" w:hAnsi="Times New Roman" w:cs="Times New Roman"/>
         </w:rPr>
       </w:pPr>
-      <w:bookmarkStart w:id="19" w:name="_Toc181979131"/>
+      <w:bookmarkStart w:id="19" w:name="_Toc182551702"/>
       <w:r>
         <w:rPr>
           <w:rFonts w:ascii="Times New Roman" w:hAnsi="Times New Roman" w:cs="Times New Roman"/>
@@ -6696,7 +7171,7 @@
           <w:rFonts w:ascii="Times New Roman" w:hAnsi="Times New Roman" w:cs="Times New Roman"/>
         </w:rPr>
       </w:pPr>
-      <w:bookmarkStart w:id="20" w:name="_Toc181979132"/>
+      <w:bookmarkStart w:id="20" w:name="_Toc182551703"/>
       <w:r>
         <w:rPr>
           <w:rFonts w:ascii="Times New Roman" w:hAnsi="Times New Roman" w:cs="Times New Roman"/>
@@ -6765,7 +7240,7 @@
           <w:rFonts w:ascii="Times New Roman" w:hAnsi="Times New Roman" w:cs="Times New Roman"/>
         </w:rPr>
       </w:pPr>
-      <w:bookmarkStart w:id="21" w:name="_Toc181979133"/>
+      <w:bookmarkStart w:id="21" w:name="_Toc182551704"/>
       <w:r>
         <w:rPr>
           <w:rFonts w:ascii="Times New Roman" w:hAnsi="Times New Roman" w:cs="Times New Roman"/>
@@ -6871,7 +7346,7 @@
           <w:rFonts w:ascii="Times New Roman" w:hAnsi="Times New Roman" w:cs="Times New Roman"/>
         </w:rPr>
       </w:pPr>
-      <w:bookmarkStart w:id="22" w:name="_Toc181979134"/>
+      <w:bookmarkStart w:id="22" w:name="_Toc182551705"/>
       <w:r>
         <w:rPr>
           <w:rFonts w:ascii="Times New Roman" w:hAnsi="Times New Roman" w:cs="Times New Roman"/>
@@ -6928,7 +7403,7 @@
           <w:rFonts w:ascii="Times New Roman" w:hAnsi="Times New Roman" w:cs="Times New Roman"/>
         </w:rPr>
       </w:pPr>
-      <w:bookmarkStart w:id="23" w:name="_Toc181979135"/>
+      <w:bookmarkStart w:id="23" w:name="_Toc182551706"/>
       <w:r>
         <w:rPr>
           <w:rFonts w:ascii="Times New Roman" w:hAnsi="Times New Roman" w:cs="Times New Roman"/>
@@ -6962,7 +7437,7 @@
           <w:rFonts w:ascii="Times New Roman" w:hAnsi="Times New Roman" w:cs="Times New Roman"/>
         </w:rPr>
       </w:pPr>
-      <w:bookmarkStart w:id="24" w:name="_Toc181979136"/>
+      <w:bookmarkStart w:id="24" w:name="_Toc182551707"/>
       <w:r>
         <w:rPr>
           <w:rFonts w:ascii="Times New Roman" w:hAnsi="Times New Roman" w:cs="Times New Roman"/>
@@ -7019,7 +7494,7 @@
           <w:rFonts w:ascii="Times New Roman" w:hAnsi="Times New Roman" w:cs="Times New Roman"/>
         </w:rPr>
       </w:pPr>
-      <w:bookmarkStart w:id="25" w:name="_Toc181979137"/>
+      <w:bookmarkStart w:id="25" w:name="_Toc182551708"/>
       <w:r>
         <w:rPr>
           <w:rFonts w:ascii="Times New Roman" w:hAnsi="Times New Roman" w:cs="Times New Roman"/>
@@ -7076,7 +7551,7 @@
           <w:rFonts w:ascii="Times New Roman" w:hAnsi="Times New Roman" w:cs="Times New Roman"/>
         </w:rPr>
       </w:pPr>
-      <w:bookmarkStart w:id="26" w:name="_Toc181979138"/>
+      <w:bookmarkStart w:id="26" w:name="_Toc182551709"/>
       <w:r>
         <w:rPr>
           <w:rFonts w:ascii="Times New Roman" w:hAnsi="Times New Roman" w:cs="Times New Roman"/>
@@ -7146,7 +7621,7 @@
           <w:rFonts w:ascii="Times New Roman" w:hAnsi="Times New Roman" w:cs="Times New Roman"/>
         </w:rPr>
       </w:pPr>
-      <w:bookmarkStart w:id="27" w:name="_Toc181979139"/>
+      <w:bookmarkStart w:id="27" w:name="_Toc182551710"/>
       <w:r>
         <w:rPr>
           <w:rFonts w:ascii="Times New Roman" w:hAnsi="Times New Roman" w:cs="Times New Roman"/>
@@ -7174,7 +7649,7 @@
         </w:rPr>
         <w:t xml:space="preserve"> </w:t>
       </w:r>
-      <w:bookmarkStart w:id="28" w:name="_Toc181979140"/>
+      <w:bookmarkStart w:id="28" w:name="_Toc182551711"/>
       <w:r>
         <w:rPr>
           <w:rFonts w:ascii="Times New Roman" w:hAnsi="Times New Roman" w:cs="Times New Roman"/>
@@ -7320,7 +7795,7 @@
           <w:rFonts w:ascii="Times New Roman" w:hAnsi="Times New Roman" w:cs="Times New Roman"/>
         </w:rPr>
       </w:pPr>
-      <w:bookmarkStart w:id="29" w:name="_Toc181979141"/>
+      <w:bookmarkStart w:id="29" w:name="_Toc182551712"/>
       <w:r>
         <w:rPr>
           <w:rFonts w:ascii="Times New Roman" w:hAnsi="Times New Roman" w:cs="Times New Roman"/>
@@ -7468,7 +7943,7 @@
           <w:rFonts w:ascii="Times New Roman" w:hAnsi="Times New Roman" w:cs="Times New Roman"/>
         </w:rPr>
       </w:pPr>
-      <w:bookmarkStart w:id="30" w:name="_Toc181979142"/>
+      <w:bookmarkStart w:id="30" w:name="_Toc182551713"/>
       <w:r>
         <w:rPr>
           <w:rFonts w:ascii="Times New Roman" w:hAnsi="Times New Roman" w:cs="Times New Roman"/>
@@ -7490,7 +7965,7 @@
           <w:rFonts w:ascii="Times New Roman" w:hAnsi="Times New Roman" w:cs="Times New Roman"/>
         </w:rPr>
       </w:pPr>
-      <w:bookmarkStart w:id="31" w:name="_Toc181979143"/>
+      <w:bookmarkStart w:id="31" w:name="_Toc182551714"/>
       <w:r>
         <w:rPr>
           <w:rFonts w:ascii="Times New Roman" w:hAnsi="Times New Roman" w:cs="Times New Roman"/>
@@ -7524,7 +7999,7 @@
           <w:rFonts w:ascii="Times New Roman" w:hAnsi="Times New Roman" w:cs="Times New Roman"/>
         </w:rPr>
       </w:pPr>
-      <w:bookmarkStart w:id="32" w:name="_Toc181979144"/>
+      <w:bookmarkStart w:id="32" w:name="_Toc182551715"/>
       <w:r>
         <w:rPr>
           <w:rFonts w:ascii="Times New Roman" w:hAnsi="Times New Roman" w:cs="Times New Roman"/>
@@ -7749,7 +8224,7 @@
           <w:rFonts w:ascii="Times New Roman" w:hAnsi="Times New Roman" w:cs="Times New Roman"/>
         </w:rPr>
       </w:pPr>
-      <w:bookmarkStart w:id="33" w:name="_Toc181979145"/>
+      <w:bookmarkStart w:id="33" w:name="_Toc182551716"/>
       <w:r>
         <w:rPr>
           <w:rFonts w:ascii="Times New Roman" w:hAnsi="Times New Roman" w:cs="Times New Roman"/>
@@ -7899,7 +8374,7 @@
           <w:rFonts w:ascii="Times New Roman" w:hAnsi="Times New Roman" w:cs="Times New Roman"/>
         </w:rPr>
       </w:pPr>
-      <w:bookmarkStart w:id="34" w:name="_Toc181979146"/>
+      <w:bookmarkStart w:id="34" w:name="_Toc182551717"/>
       <w:r>
         <w:rPr>
           <w:rFonts w:ascii="Times New Roman" w:hAnsi="Times New Roman" w:cs="Times New Roman"/>
@@ -7934,7 +8409,7 @@
           <w:rFonts w:ascii="Times New Roman" w:hAnsi="Times New Roman" w:cs="Times New Roman"/>
         </w:rPr>
       </w:pPr>
-      <w:bookmarkStart w:id="35" w:name="_Toc181979147"/>
+      <w:bookmarkStart w:id="35" w:name="_Toc182551718"/>
       <w:r>
         <w:rPr>
           <w:rFonts w:ascii="Times New Roman" w:hAnsi="Times New Roman" w:cs="Times New Roman"/>
@@ -7955,7 +8430,7 @@
           <w:rFonts w:ascii="Times New Roman" w:hAnsi="Times New Roman" w:cs="Times New Roman"/>
         </w:rPr>
       </w:pPr>
-      <w:bookmarkStart w:id="36" w:name="_Toc181979148"/>
+      <w:bookmarkStart w:id="36" w:name="_Toc182551719"/>
       <w:r>
         <w:rPr>
           <w:rFonts w:ascii="Times New Roman" w:hAnsi="Times New Roman" w:cs="Times New Roman"/>
@@ -7997,7 +8472,7 @@
           <w:rFonts w:ascii="Times New Roman" w:hAnsi="Times New Roman" w:cs="Times New Roman"/>
         </w:rPr>
       </w:pPr>
-      <w:bookmarkStart w:id="37" w:name="_Toc181979149"/>
+      <w:bookmarkStart w:id="37" w:name="_Toc182551720"/>
       <w:r>
         <w:rPr>
           <w:rFonts w:ascii="Times New Roman" w:hAnsi="Times New Roman" w:cs="Times New Roman"/>
@@ -8039,7 +8514,7 @@
           <w:rFonts w:ascii="Times New Roman" w:hAnsi="Times New Roman" w:cs="Times New Roman"/>
         </w:rPr>
       </w:pPr>
-      <w:bookmarkStart w:id="38" w:name="_Toc181979150"/>
+      <w:bookmarkStart w:id="38" w:name="_Toc182551721"/>
       <w:r>
         <w:rPr>
           <w:rFonts w:ascii="Times New Roman" w:hAnsi="Times New Roman" w:cs="Times New Roman"/>
@@ -8105,7 +8580,7 @@
           <w:rFonts w:ascii="Times New Roman" w:hAnsi="Times New Roman" w:cs="Times New Roman"/>
         </w:rPr>
       </w:pPr>
-      <w:bookmarkStart w:id="39" w:name="_Toc181979151"/>
+      <w:bookmarkStart w:id="39" w:name="_Toc182551722"/>
       <w:r>
         <w:rPr>
           <w:rFonts w:ascii="Times New Roman" w:hAnsi="Times New Roman" w:cs="Times New Roman"/>
@@ -8159,7 +8634,7 @@
           <w:rFonts w:ascii="Times New Roman" w:hAnsi="Times New Roman" w:cs="Times New Roman"/>
         </w:rPr>
       </w:pPr>
-      <w:bookmarkStart w:id="40" w:name="_Toc181979152"/>
+      <w:bookmarkStart w:id="40" w:name="_Toc182551723"/>
       <w:r>
         <w:rPr>
           <w:rFonts w:ascii="Times New Roman" w:hAnsi="Times New Roman" w:cs="Times New Roman"/>
@@ -8214,7 +8689,7 @@
           <w:rFonts w:ascii="Times New Roman" w:hAnsi="Times New Roman" w:cs="Times New Roman"/>
         </w:rPr>
       </w:pPr>
-      <w:bookmarkStart w:id="41" w:name="_Toc181979153"/>
+      <w:bookmarkStart w:id="41" w:name="_Toc182551724"/>
       <w:r>
         <w:rPr>
           <w:rFonts w:ascii="Times New Roman" w:hAnsi="Times New Roman" w:cs="Times New Roman"/>
@@ -8226,22 +8701,18 @@
     </w:p>
     <w:p>
       <w:pPr>
-        <w:pStyle w:val="ListParagraph"/>
-        <w:ind w:left="0"/>
-        <w:jc w:val="center"/>
-        <w:rPr>
-          <w:rFonts w:ascii="Times New Roman" w:hAnsi="Times New Roman" w:cs="Times New Roman"/>
-        </w:rPr>
+        <w:pStyle w:val="NormalWeb"/>
+        <w:ind w:left="720"/>
       </w:pPr>
       <w:r>
         <w:rPr>
           <w:noProof/>
         </w:rPr>
         <w:drawing>
-          <wp:inline distT="0" distB="0" distL="0" distR="0" wp14:anchorId="4C46D3EB" wp14:editId="0C23F0A7">
-            <wp:extent cx="5943600" cy="4471035"/>
-            <wp:effectExtent l="0" t="0" r="0" b="5715"/>
-            <wp:docPr id="601417724" name="Picture 4"/>
+          <wp:inline distT="0" distB="0" distL="0" distR="0" wp14:anchorId="056D8DFF" wp14:editId="152F3886">
+            <wp:extent cx="5943600" cy="5749290"/>
+            <wp:effectExtent l="0" t="0" r="0" b="3810"/>
+            <wp:docPr id="675692915" name="Picture 1" descr="A screenshot of a computer&#10;&#10;Description automatically generated"/>
             <wp:cNvGraphicFramePr>
               <a:graphicFrameLocks xmlns:a="http://schemas.openxmlformats.org/drawingml/2006/main" noChangeAspect="1"/>
             </wp:cNvGraphicFramePr>
@@ -8249,13 +8720,13 @@
               <a:graphicData uri="http://schemas.openxmlformats.org/drawingml/2006/picture">
                 <pic:pic xmlns:pic="http://schemas.openxmlformats.org/drawingml/2006/picture">
                   <pic:nvPicPr>
-                    <pic:cNvPr id="0" name="Picture 10"/>
+                    <pic:cNvPr id="675692915" name="Picture 1" descr="A screenshot of a computer&#10;&#10;Description automatically generated"/>
                     <pic:cNvPicPr>
                       <a:picLocks noChangeAspect="1" noChangeArrowheads="1"/>
                     </pic:cNvPicPr>
                   </pic:nvPicPr>
                   <pic:blipFill>
-                    <a:blip r:embed="rId12" cstate="print">
+                    <a:blip r:embed="rId12">
                       <a:extLst>
                         <a:ext uri="{28A0092B-C50C-407E-A947-70E740481C1C}">
                           <a14:useLocalDpi xmlns:a14="http://schemas.microsoft.com/office/drawing/2010/main" val="0"/>
@@ -8270,7 +8741,7 @@
                   <pic:spPr bwMode="auto">
                     <a:xfrm>
                       <a:off x="0" y="0"/>
-                      <a:ext cx="5943600" cy="4471035"/>
+                      <a:ext cx="5943600" cy="5749290"/>
                     </a:xfrm>
                     <a:prstGeom prst="rect">
                       <a:avLst/>
@@ -8290,11 +8761,25 @@
     <w:p>
       <w:pPr>
         <w:pStyle w:val="ListParagraph"/>
-        <w:ind w:left="540"/>
-        <w:rPr>
-          <w:rFonts w:ascii="Times New Roman" w:hAnsi="Times New Roman" w:cs="Times New Roman"/>
-        </w:rPr>
-      </w:pPr>
+        <w:ind w:left="0"/>
+        <w:jc w:val="center"/>
+        <w:rPr>
+          <w:rFonts w:ascii="Times New Roman" w:hAnsi="Times New Roman" w:cs="Times New Roman"/>
+        </w:rPr>
+      </w:pPr>
+    </w:p>
+    <w:p>
+      <w:pPr>
+        <w:rPr>
+          <w:rFonts w:ascii="Times New Roman" w:hAnsi="Times New Roman" w:cs="Times New Roman"/>
+        </w:rPr>
+      </w:pPr>
+      <w:r>
+        <w:rPr>
+          <w:rFonts w:ascii="Times New Roman" w:hAnsi="Times New Roman" w:cs="Times New Roman"/>
+        </w:rPr>
+        <w:br w:type="page"/>
+      </w:r>
     </w:p>
     <w:p>
       <w:pPr>
@@ -8308,11 +8793,12 @@
           <w:rFonts w:ascii="Times New Roman" w:hAnsi="Times New Roman" w:cs="Times New Roman"/>
         </w:rPr>
       </w:pPr>
-      <w:bookmarkStart w:id="42" w:name="_Toc181979154"/>
-      <w:r>
-        <w:rPr>
-          <w:rFonts w:ascii="Times New Roman" w:hAnsi="Times New Roman" w:cs="Times New Roman"/>
-        </w:rPr>
+      <w:bookmarkStart w:id="42" w:name="_Toc182551725"/>
+      <w:r>
+        <w:rPr>
+          <w:rFonts w:ascii="Times New Roman" w:hAnsi="Times New Roman" w:cs="Times New Roman"/>
+        </w:rPr>
+        <w:lastRenderedPageBreak/>
         <w:t>Relationship</w:t>
       </w:r>
       <w:r>
@@ -8335,7 +8821,7 @@
           <w:rFonts w:ascii="Times New Roman" w:hAnsi="Times New Roman" w:cs="Times New Roman"/>
         </w:rPr>
       </w:pPr>
-      <w:bookmarkStart w:id="43" w:name="_Toc181979155"/>
+      <w:bookmarkStart w:id="43" w:name="_Toc182551726"/>
       <w:r>
         <w:rPr>
           <w:rFonts w:ascii="Times New Roman" w:hAnsi="Times New Roman" w:cs="Times New Roman"/>
@@ -8381,7 +8867,7 @@
           <w:rFonts w:ascii="Times New Roman" w:hAnsi="Times New Roman" w:cs="Times New Roman"/>
         </w:rPr>
       </w:pPr>
-      <w:bookmarkStart w:id="44" w:name="_Toc181979156"/>
+      <w:bookmarkStart w:id="44" w:name="_Toc182551727"/>
       <w:r>
         <w:rPr>
           <w:rFonts w:ascii="Times New Roman" w:hAnsi="Times New Roman" w:cs="Times New Roman"/>
@@ -8427,7 +8913,7 @@
           <w:rFonts w:ascii="Times New Roman" w:hAnsi="Times New Roman" w:cs="Times New Roman"/>
         </w:rPr>
       </w:pPr>
-      <w:bookmarkStart w:id="45" w:name="_Toc181979157"/>
+      <w:bookmarkStart w:id="45" w:name="_Toc182551728"/>
       <w:r>
         <w:rPr>
           <w:rFonts w:ascii="Times New Roman" w:hAnsi="Times New Roman" w:cs="Times New Roman"/>
@@ -8491,12 +8977,11 @@
           <w:rFonts w:ascii="Times New Roman" w:hAnsi="Times New Roman" w:cs="Times New Roman"/>
         </w:rPr>
       </w:pPr>
-      <w:bookmarkStart w:id="46" w:name="_Toc181979158"/>
-      <w:r>
-        <w:rPr>
-          <w:rFonts w:ascii="Times New Roman" w:hAnsi="Times New Roman" w:cs="Times New Roman"/>
-        </w:rPr>
-        <w:lastRenderedPageBreak/>
+      <w:bookmarkStart w:id="46" w:name="_Toc182551729"/>
+      <w:r>
+        <w:rPr>
+          <w:rFonts w:ascii="Times New Roman" w:hAnsi="Times New Roman" w:cs="Times New Roman"/>
+        </w:rPr>
         <w:t>GameService and Player</w:t>
       </w:r>
       <w:r>
@@ -8550,7 +9035,7 @@
           <w:rFonts w:ascii="Times New Roman" w:hAnsi="Times New Roman" w:cs="Times New Roman"/>
         </w:rPr>
       </w:pPr>
-      <w:bookmarkStart w:id="47" w:name="_Toc181979159"/>
+      <w:bookmarkStart w:id="47" w:name="_Toc182551730"/>
       <w:r>
         <w:rPr>
           <w:rFonts w:ascii="Times New Roman" w:hAnsi="Times New Roman" w:cs="Times New Roman"/>
@@ -8594,6 +9079,49 @@
           <w:rFonts w:ascii="Times New Roman" w:hAnsi="Times New Roman" w:cs="Times New Roman"/>
         </w:rPr>
         <w:t>The BettingService manages bets placed by players. Players can exist independently of the BettingService, but their bets are aggregated by the service during gameplay.</w:t>
+      </w:r>
+    </w:p>
+    <w:p>
+      <w:pPr>
+        <w:pStyle w:val="Heading3"/>
+        <w:numPr>
+          <w:ilvl w:val="2"/>
+          <w:numId w:val="14"/>
+        </w:numPr>
+        <w:ind w:left="720"/>
+        <w:rPr>
+          <w:rFonts w:ascii="Times New Roman" w:hAnsi="Times New Roman" w:cs="Times New Roman"/>
+        </w:rPr>
+      </w:pPr>
+      <w:bookmarkStart w:id="48" w:name="_Toc182551731"/>
+      <w:r>
+        <w:rPr>
+          <w:rFonts w:ascii="Times New Roman" w:hAnsi="Times New Roman" w:cs="Times New Roman"/>
+        </w:rPr>
+        <w:t>Interfaces and Factory: Aggregation</w:t>
+      </w:r>
+      <w:bookmarkEnd w:id="48"/>
+    </w:p>
+    <w:p>
+      <w:pPr>
+        <w:rPr>
+          <w:rFonts w:ascii="Times New Roman" w:hAnsi="Times New Roman" w:cs="Times New Roman"/>
+        </w:rPr>
+      </w:pPr>
+      <w:r>
+        <w:rPr>
+          <w:rFonts w:ascii="Times New Roman" w:hAnsi="Times New Roman" w:cs="Times New Roman"/>
+        </w:rPr>
+        <w:t>Service interfaces define a set of methods that other classes must implement.</w:t>
+      </w:r>
+      <w:r>
+        <w:t xml:space="preserve"> T</w:t>
+      </w:r>
+      <w:r>
+        <w:rPr>
+          <w:rFonts w:ascii="Times New Roman" w:hAnsi="Times New Roman" w:cs="Times New Roman"/>
+        </w:rPr>
+        <w:t>he interfaces represent services that handle specific tasks, such as dealing cards or managing player actions. Domain classes or service classes that implement these interfaces are associated with them by adhering to the contract they define.</w:t>
       </w:r>
     </w:p>
     <w:p>
@@ -8622,7 +9150,7 @@
           <w:rFonts w:ascii="Times New Roman" w:hAnsi="Times New Roman" w:cs="Times New Roman"/>
         </w:rPr>
       </w:pPr>
-      <w:bookmarkStart w:id="48" w:name="_Toc181979160"/>
+      <w:bookmarkStart w:id="49" w:name="_Toc182551732"/>
       <w:r>
         <w:rPr>
           <w:rFonts w:ascii="Times New Roman" w:hAnsi="Times New Roman" w:cs="Times New Roman"/>
@@ -8630,7 +9158,7 @@
         <w:lastRenderedPageBreak/>
         <w:t>Testing</w:t>
       </w:r>
-      <w:bookmarkEnd w:id="48"/>
+      <w:bookmarkEnd w:id="49"/>
     </w:p>
     <w:p>
       <w:pPr>
@@ -8669,7 +9197,7 @@
           <w:rFonts w:ascii="Times New Roman" w:hAnsi="Times New Roman" w:cs="Times New Roman"/>
         </w:rPr>
       </w:pPr>
-      <w:bookmarkStart w:id="49" w:name="_Toc181979161"/>
+      <w:bookmarkStart w:id="50" w:name="_Toc182551733"/>
       <w:r>
         <w:rPr>
           <w:rFonts w:ascii="Times New Roman" w:hAnsi="Times New Roman" w:cs="Times New Roman"/>
@@ -8682,7 +9210,7 @@
         </w:rPr>
         <w:t xml:space="preserve"> Test:</w:t>
       </w:r>
-      <w:bookmarkEnd w:id="49"/>
+      <w:bookmarkEnd w:id="50"/>
       <w:r>
         <w:rPr>
           <w:rFonts w:ascii="Times New Roman" w:hAnsi="Times New Roman" w:cs="Times New Roman"/>
@@ -8717,14 +9245,14 @@
           <w:rFonts w:ascii="Times New Roman" w:hAnsi="Times New Roman" w:cs="Times New Roman"/>
         </w:rPr>
       </w:pPr>
-      <w:bookmarkStart w:id="50" w:name="_Toc181979162"/>
+      <w:bookmarkStart w:id="51" w:name="_Toc182551734"/>
       <w:r>
         <w:rPr>
           <w:rFonts w:ascii="Times New Roman" w:hAnsi="Times New Roman" w:cs="Times New Roman"/>
         </w:rPr>
         <w:t>Card Distribution Test:</w:t>
       </w:r>
-      <w:bookmarkEnd w:id="50"/>
+      <w:bookmarkEnd w:id="51"/>
       <w:r>
         <w:rPr>
           <w:rFonts w:ascii="Times New Roman" w:hAnsi="Times New Roman" w:cs="Times New Roman"/>
@@ -8759,14 +9287,14 @@
           <w:rFonts w:ascii="Times New Roman" w:hAnsi="Times New Roman" w:cs="Times New Roman"/>
         </w:rPr>
       </w:pPr>
-      <w:bookmarkStart w:id="51" w:name="_Toc181979163"/>
+      <w:bookmarkStart w:id="52" w:name="_Toc182551735"/>
       <w:r>
         <w:rPr>
           <w:rFonts w:ascii="Times New Roman" w:hAnsi="Times New Roman" w:cs="Times New Roman"/>
         </w:rPr>
         <w:t>Point Calculation Test:</w:t>
       </w:r>
-      <w:bookmarkEnd w:id="51"/>
+      <w:bookmarkEnd w:id="52"/>
       <w:r>
         <w:rPr>
           <w:rFonts w:ascii="Times New Roman" w:hAnsi="Times New Roman" w:cs="Times New Roman"/>
@@ -8801,14 +9329,14 @@
           <w:rFonts w:ascii="Times New Roman" w:hAnsi="Times New Roman" w:cs="Times New Roman"/>
         </w:rPr>
       </w:pPr>
-      <w:bookmarkStart w:id="52" w:name="_Toc181979164"/>
+      <w:bookmarkStart w:id="53" w:name="_Toc182551736"/>
       <w:r>
         <w:rPr>
           <w:rFonts w:ascii="Times New Roman" w:hAnsi="Times New Roman" w:cs="Times New Roman"/>
         </w:rPr>
         <w:t>Betting Logic Test:</w:t>
       </w:r>
-      <w:bookmarkEnd w:id="52"/>
+      <w:bookmarkEnd w:id="53"/>
       <w:r>
         <w:rPr>
           <w:rFonts w:ascii="Times New Roman" w:hAnsi="Times New Roman" w:cs="Times New Roman"/>
@@ -8843,14 +9371,14 @@
           <w:rFonts w:ascii="Times New Roman" w:hAnsi="Times New Roman" w:cs="Times New Roman"/>
         </w:rPr>
       </w:pPr>
-      <w:bookmarkStart w:id="53" w:name="_Toc181979165"/>
+      <w:bookmarkStart w:id="54" w:name="_Toc182551737"/>
       <w:r>
         <w:rPr>
           <w:rFonts w:ascii="Times New Roman" w:hAnsi="Times New Roman" w:cs="Times New Roman"/>
         </w:rPr>
         <w:t>User Interface Test:</w:t>
       </w:r>
-      <w:bookmarkEnd w:id="53"/>
+      <w:bookmarkEnd w:id="54"/>
       <w:r>
         <w:rPr>
           <w:rFonts w:ascii="Times New Roman" w:hAnsi="Times New Roman" w:cs="Times New Roman"/>
@@ -8885,14 +9413,14 @@
           <w:rFonts w:ascii="Times New Roman" w:hAnsi="Times New Roman" w:cs="Times New Roman"/>
         </w:rPr>
       </w:pPr>
-      <w:bookmarkStart w:id="54" w:name="_Toc181979166"/>
+      <w:bookmarkStart w:id="55" w:name="_Toc182551738"/>
       <w:r>
         <w:rPr>
           <w:rFonts w:ascii="Times New Roman" w:hAnsi="Times New Roman" w:cs="Times New Roman"/>
         </w:rPr>
         <w:t>Performance Test:</w:t>
       </w:r>
-      <w:bookmarkEnd w:id="54"/>
+      <w:bookmarkEnd w:id="55"/>
       <w:r>
         <w:rPr>
           <w:rFonts w:ascii="Times New Roman" w:hAnsi="Times New Roman" w:cs="Times New Roman"/>
@@ -8926,6 +9454,87 @@
         </w:rPr>
         <w:t>s performance under various loads to ensure it remains responsive and stable.</w:t>
       </w:r>
+    </w:p>
+    <w:p>
+      <w:pPr>
+        <w:pStyle w:val="ListParagraph"/>
+        <w:ind w:left="0"/>
+        <w:rPr>
+          <w:rFonts w:ascii="Times New Roman" w:hAnsi="Times New Roman" w:cs="Times New Roman"/>
+        </w:rPr>
+      </w:pPr>
+    </w:p>
+    <w:p>
+      <w:pPr>
+        <w:rPr>
+          <w:rFonts w:ascii="Times New Roman" w:hAnsi="Times New Roman" w:cs="Times New Roman"/>
+        </w:rPr>
+      </w:pPr>
+      <w:r>
+        <w:rPr>
+          <w:rFonts w:ascii="Times New Roman" w:hAnsi="Times New Roman" w:cs="Times New Roman"/>
+        </w:rPr>
+        <w:br w:type="page"/>
+      </w:r>
+    </w:p>
+    <w:p>
+      <w:pPr>
+        <w:pStyle w:val="Heading1"/>
+        <w:numPr>
+          <w:ilvl w:val="0"/>
+          <w:numId w:val="14"/>
+        </w:numPr>
+        <w:shd w:val="clear" w:color="auto" w:fill="DAE9F7" w:themeFill="text2" w:themeFillTint="1A"/>
+        <w:ind w:left="360"/>
+        <w:rPr>
+          <w:rFonts w:ascii="Times New Roman" w:hAnsi="Times New Roman" w:cs="Times New Roman"/>
+        </w:rPr>
+      </w:pPr>
+      <w:bookmarkStart w:id="56" w:name="_Toc182551739"/>
+      <w:r>
+        <w:rPr>
+          <w:rFonts w:ascii="Times New Roman" w:hAnsi="Times New Roman" w:cs="Times New Roman"/>
+        </w:rPr>
+        <w:lastRenderedPageBreak/>
+        <w:t>Conclusion</w:t>
+      </w:r>
+      <w:bookmarkEnd w:id="56"/>
+    </w:p>
+    <w:p>
+      <w:pPr>
+        <w:pStyle w:val="ListParagraph"/>
+        <w:ind w:left="0"/>
+        <w:rPr>
+          <w:rFonts w:ascii="Times New Roman" w:hAnsi="Times New Roman" w:cs="Times New Roman"/>
+        </w:rPr>
+      </w:pPr>
+      <w:r>
+        <w:rPr>
+          <w:rFonts w:ascii="Times New Roman" w:hAnsi="Times New Roman" w:cs="Times New Roman"/>
+        </w:rPr>
+        <w:t>The TopCard project demonstrates a robust and scalable design for implementing a card game application. By adhering to object-oriented principles and leveraging design patterns, we have created a modular and flexible architecture.</w:t>
+      </w:r>
+      <w:r>
+        <w:rPr>
+          <w:rFonts w:ascii="Times New Roman" w:hAnsi="Times New Roman" w:cs="Times New Roman"/>
+        </w:rPr>
+        <w:t xml:space="preserve"> </w:t>
+      </w:r>
+      <w:r>
+        <w:rPr>
+          <w:rFonts w:ascii="Times New Roman" w:hAnsi="Times New Roman" w:cs="Times New Roman"/>
+        </w:rPr>
+        <w:t>Through careful design and adherence to best practices, the TopCard application is positioned for future enhancements and scalability. Feedback from the class and ongoing iterative improvements will further refine the implementation, ensuring a robust and enjoyable user experience.</w:t>
+      </w:r>
+    </w:p>
+    <w:p>
+      <w:pPr>
+        <w:pStyle w:val="ListParagraph"/>
+        <w:ind w:left="0"/>
+        <w:rPr>
+          <w:rFonts w:ascii="Times New Roman" w:hAnsi="Times New Roman" w:cs="Times New Roman"/>
+        </w:rPr>
+      </w:pPr>
     </w:p>
     <w:sectPr>
       <w:headerReference w:type="default" r:id="rId13"/>
@@ -11997,6 +12606,7 @@
   <w:style w:type="character" w:default="1" w:styleId="DefaultParagraphFont">
     <w:name w:val="Default Paragraph Font"/>
     <w:uiPriority w:val="1"/>
+    <w:semiHidden/>
     <w:unhideWhenUsed/>
   </w:style>
   <w:style w:type="table" w:default="1" w:styleId="TableNormal">
@@ -12472,6 +13082,22 @@
       <w:shd w:val="clear" w:color="auto" w:fill="E1DFDD"/>
     </w:rPr>
   </w:style>
+  <w:style w:type="paragraph" w:styleId="NormalWeb">
+    <w:name w:val="Normal (Web)"/>
+    <w:basedOn w:val="Normal"/>
+    <w:uiPriority w:val="99"/>
+    <w:semiHidden/>
+    <w:unhideWhenUsed/>
+    <w:rsid w:val="00646A8E"/>
+    <w:pPr>
+      <w:spacing w:before="100" w:beforeAutospacing="1" w:after="100" w:afterAutospacing="1" w:line="240" w:lineRule="auto"/>
+    </w:pPr>
+    <w:rPr>
+      <w:rFonts w:ascii="Times New Roman" w:eastAsia="Times New Roman" w:hAnsi="Times New Roman" w:cs="Times New Roman"/>
+      <w:kern w:val="0"/>
+      <w14:ligatures w14:val="none"/>
+    </w:rPr>
+  </w:style>
 </w:styles>
 </file>
 

</xml_diff>

<commit_message>
Modified doc and fix some code bugs
</commit_message>
<xml_diff>
--- a/Card_Game-TopCard.docx
+++ b/Card_Game-TopCard.docx
@@ -1044,15 +1044,7 @@
                 <w:sz w:val="22"/>
                 <w:szCs w:val="22"/>
               </w:rPr>
-              <w:t xml:space="preserve"> 0.</w:t>
-            </w:r>
-            <w:r>
-              <w:rPr>
-                <w:rFonts w:ascii="Times New Roman" w:hAnsi="Times New Roman" w:cs="Times New Roman"/>
-                <w:sz w:val="22"/>
-                <w:szCs w:val="22"/>
-              </w:rPr>
-              <w:t>4</w:t>
+              <w:t xml:space="preserve"> 0.4</w:t>
             </w:r>
           </w:p>
         </w:tc>
@@ -1144,7 +1136,7 @@
             </w:rPr>
             <w:fldChar w:fldCharType="separate"/>
           </w:r>
-          <w:hyperlink w:anchor="_Toc182551683" w:history="1">
+          <w:hyperlink w:anchor="_Toc183274484" w:history="1">
             <w:r>
               <w:rPr>
                 <w:rStyle w:val="Hyperlink"/>
@@ -1187,7 +1179,7 @@
                 <w:noProof/>
                 <w:webHidden/>
               </w:rPr>
-              <w:instrText xml:space="preserve"> PAGEREF _Toc182551683 \h </w:instrText>
+              <w:instrText xml:space="preserve"> PAGEREF _Toc183274484 \h </w:instrText>
             </w:r>
             <w:r>
               <w:rPr>
@@ -1230,7 +1222,7 @@
               <w:noProof/>
             </w:rPr>
           </w:pPr>
-          <w:hyperlink w:anchor="_Toc182551684" w:history="1">
+          <w:hyperlink w:anchor="_Toc183274485" w:history="1">
             <w:r>
               <w:rPr>
                 <w:rStyle w:val="Hyperlink"/>
@@ -1273,7 +1265,7 @@
                 <w:noProof/>
                 <w:webHidden/>
               </w:rPr>
-              <w:instrText xml:space="preserve"> PAGEREF _Toc182551684 \h </w:instrText>
+              <w:instrText xml:space="preserve"> PAGEREF _Toc183274485 \h </w:instrText>
             </w:r>
             <w:r>
               <w:rPr>
@@ -1316,7 +1308,7 @@
               <w:noProof/>
             </w:rPr>
           </w:pPr>
-          <w:hyperlink w:anchor="_Toc182551685" w:history="1">
+          <w:hyperlink w:anchor="_Toc183274486" w:history="1">
             <w:r>
               <w:rPr>
                 <w:rStyle w:val="Hyperlink"/>
@@ -1359,7 +1351,7 @@
                 <w:noProof/>
                 <w:webHidden/>
               </w:rPr>
-              <w:instrText xml:space="preserve"> PAGEREF _Toc182551685 \h </w:instrText>
+              <w:instrText xml:space="preserve"> PAGEREF _Toc183274486 \h </w:instrText>
             </w:r>
             <w:r>
               <w:rPr>
@@ -1402,7 +1394,7 @@
               <w:noProof/>
             </w:rPr>
           </w:pPr>
-          <w:hyperlink w:anchor="_Toc182551686" w:history="1">
+          <w:hyperlink w:anchor="_Toc183274487" w:history="1">
             <w:r>
               <w:rPr>
                 <w:rStyle w:val="Hyperlink"/>
@@ -1445,7 +1437,7 @@
                 <w:noProof/>
                 <w:webHidden/>
               </w:rPr>
-              <w:instrText xml:space="preserve"> PAGEREF _Toc182551686 \h </w:instrText>
+              <w:instrText xml:space="preserve"> PAGEREF _Toc183274487 \h </w:instrText>
             </w:r>
             <w:r>
               <w:rPr>
@@ -1488,7 +1480,7 @@
               <w:noProof/>
             </w:rPr>
           </w:pPr>
-          <w:hyperlink w:anchor="_Toc182551687" w:history="1">
+          <w:hyperlink w:anchor="_Toc183274488" w:history="1">
             <w:r>
               <w:rPr>
                 <w:rStyle w:val="Hyperlink"/>
@@ -1531,7 +1523,7 @@
                 <w:noProof/>
                 <w:webHidden/>
               </w:rPr>
-              <w:instrText xml:space="preserve"> PAGEREF _Toc182551687 \h </w:instrText>
+              <w:instrText xml:space="preserve"> PAGEREF _Toc183274488 \h </w:instrText>
             </w:r>
             <w:r>
               <w:rPr>
@@ -1574,7 +1566,7 @@
               <w:noProof/>
             </w:rPr>
           </w:pPr>
-          <w:hyperlink w:anchor="_Toc182551688" w:history="1">
+          <w:hyperlink w:anchor="_Toc183274489" w:history="1">
             <w:r>
               <w:rPr>
                 <w:rStyle w:val="Hyperlink"/>
@@ -1617,7 +1609,7 @@
                 <w:noProof/>
                 <w:webHidden/>
               </w:rPr>
-              <w:instrText xml:space="preserve"> PAGEREF _Toc182551688 \h </w:instrText>
+              <w:instrText xml:space="preserve"> PAGEREF _Toc183274489 \h </w:instrText>
             </w:r>
             <w:r>
               <w:rPr>
@@ -1660,7 +1652,7 @@
               <w:noProof/>
             </w:rPr>
           </w:pPr>
-          <w:hyperlink w:anchor="_Toc182551689" w:history="1">
+          <w:hyperlink w:anchor="_Toc183274490" w:history="1">
             <w:r>
               <w:rPr>
                 <w:rStyle w:val="Hyperlink"/>
@@ -1703,7 +1695,7 @@
                 <w:noProof/>
                 <w:webHidden/>
               </w:rPr>
-              <w:instrText xml:space="preserve"> PAGEREF _Toc182551689 \h </w:instrText>
+              <w:instrText xml:space="preserve"> PAGEREF _Toc183274490 \h </w:instrText>
             </w:r>
             <w:r>
               <w:rPr>
@@ -1746,7 +1738,7 @@
               <w:noProof/>
             </w:rPr>
           </w:pPr>
-          <w:hyperlink w:anchor="_Toc182551690" w:history="1">
+          <w:hyperlink w:anchor="_Toc183274491" w:history="1">
             <w:r>
               <w:rPr>
                 <w:rStyle w:val="Hyperlink"/>
@@ -1789,7 +1781,7 @@
                 <w:noProof/>
                 <w:webHidden/>
               </w:rPr>
-              <w:instrText xml:space="preserve"> PAGEREF _Toc182551690 \h </w:instrText>
+              <w:instrText xml:space="preserve"> PAGEREF _Toc183274491 \h </w:instrText>
             </w:r>
             <w:r>
               <w:rPr>
@@ -1832,7 +1824,7 @@
               <w:noProof/>
             </w:rPr>
           </w:pPr>
-          <w:hyperlink w:anchor="_Toc182551691" w:history="1">
+          <w:hyperlink w:anchor="_Toc183274492" w:history="1">
             <w:r>
               <w:rPr>
                 <w:rStyle w:val="Hyperlink"/>
@@ -1875,7 +1867,7 @@
                 <w:noProof/>
                 <w:webHidden/>
               </w:rPr>
-              <w:instrText xml:space="preserve"> PAGEREF _Toc182551691 \h </w:instrText>
+              <w:instrText xml:space="preserve"> PAGEREF _Toc183274492 \h </w:instrText>
             </w:r>
             <w:r>
               <w:rPr>
@@ -1918,7 +1910,7 @@
               <w:noProof/>
             </w:rPr>
           </w:pPr>
-          <w:hyperlink w:anchor="_Toc182551692" w:history="1">
+          <w:hyperlink w:anchor="_Toc183274493" w:history="1">
             <w:r>
               <w:rPr>
                 <w:rStyle w:val="Hyperlink"/>
@@ -1961,7 +1953,7 @@
                 <w:noProof/>
                 <w:webHidden/>
               </w:rPr>
-              <w:instrText xml:space="preserve"> PAGEREF _Toc182551692 \h </w:instrText>
+              <w:instrText xml:space="preserve"> PAGEREF _Toc183274493 \h </w:instrText>
             </w:r>
             <w:r>
               <w:rPr>
@@ -2004,7 +1996,7 @@
               <w:noProof/>
             </w:rPr>
           </w:pPr>
-          <w:hyperlink w:anchor="_Toc182551693" w:history="1">
+          <w:hyperlink w:anchor="_Toc183274494" w:history="1">
             <w:r>
               <w:rPr>
                 <w:rStyle w:val="Hyperlink"/>
@@ -2047,7 +2039,7 @@
                 <w:noProof/>
                 <w:webHidden/>
               </w:rPr>
-              <w:instrText xml:space="preserve"> PAGEREF _Toc182551693 \h </w:instrText>
+              <w:instrText xml:space="preserve"> PAGEREF _Toc183274494 \h </w:instrText>
             </w:r>
             <w:r>
               <w:rPr>
@@ -2090,7 +2082,7 @@
               <w:noProof/>
             </w:rPr>
           </w:pPr>
-          <w:hyperlink w:anchor="_Toc182551694" w:history="1">
+          <w:hyperlink w:anchor="_Toc183274495" w:history="1">
             <w:r>
               <w:rPr>
                 <w:rStyle w:val="Hyperlink"/>
@@ -2133,7 +2125,7 @@
                 <w:noProof/>
                 <w:webHidden/>
               </w:rPr>
-              <w:instrText xml:space="preserve"> PAGEREF _Toc182551694 \h </w:instrText>
+              <w:instrText xml:space="preserve"> PAGEREF _Toc183274495 \h </w:instrText>
             </w:r>
             <w:r>
               <w:rPr>
@@ -2172,7 +2164,7 @@
               <w:noProof/>
             </w:rPr>
           </w:pPr>
-          <w:hyperlink w:anchor="_Toc182551695" w:history="1">
+          <w:hyperlink w:anchor="_Toc183274496" w:history="1">
             <w:r>
               <w:rPr>
                 <w:rStyle w:val="Hyperlink"/>
@@ -2215,7 +2207,7 @@
                 <w:noProof/>
                 <w:webHidden/>
               </w:rPr>
-              <w:instrText xml:space="preserve"> PAGEREF _Toc182551695 \h </w:instrText>
+              <w:instrText xml:space="preserve"> PAGEREF _Toc183274496 \h </w:instrText>
             </w:r>
             <w:r>
               <w:rPr>
@@ -2258,7 +2250,7 @@
               <w:noProof/>
             </w:rPr>
           </w:pPr>
-          <w:hyperlink w:anchor="_Toc182551696" w:history="1">
+          <w:hyperlink w:anchor="_Toc183274497" w:history="1">
             <w:r>
               <w:rPr>
                 <w:rStyle w:val="Hyperlink"/>
@@ -2301,7 +2293,7 @@
                 <w:noProof/>
                 <w:webHidden/>
               </w:rPr>
-              <w:instrText xml:space="preserve"> PAGEREF _Toc182551696 \h </w:instrText>
+              <w:instrText xml:space="preserve"> PAGEREF _Toc183274497 \h </w:instrText>
             </w:r>
             <w:r>
               <w:rPr>
@@ -2344,7 +2336,7 @@
               <w:noProof/>
             </w:rPr>
           </w:pPr>
-          <w:hyperlink w:anchor="_Toc182551697" w:history="1">
+          <w:hyperlink w:anchor="_Toc183274498" w:history="1">
             <w:r>
               <w:rPr>
                 <w:rStyle w:val="Hyperlink"/>
@@ -2387,7 +2379,7 @@
                 <w:noProof/>
                 <w:webHidden/>
               </w:rPr>
-              <w:instrText xml:space="preserve"> PAGEREF _Toc182551697 \h </w:instrText>
+              <w:instrText xml:space="preserve"> PAGEREF _Toc183274498 \h </w:instrText>
             </w:r>
             <w:r>
               <w:rPr>
@@ -2430,7 +2422,7 @@
               <w:noProof/>
             </w:rPr>
           </w:pPr>
-          <w:hyperlink w:anchor="_Toc182551698" w:history="1">
+          <w:hyperlink w:anchor="_Toc183274499" w:history="1">
             <w:r>
               <w:rPr>
                 <w:rStyle w:val="Hyperlink"/>
@@ -2473,7 +2465,7 @@
                 <w:noProof/>
                 <w:webHidden/>
               </w:rPr>
-              <w:instrText xml:space="preserve"> PAGEREF _Toc182551698 \h </w:instrText>
+              <w:instrText xml:space="preserve"> PAGEREF _Toc183274499 \h </w:instrText>
             </w:r>
             <w:r>
               <w:rPr>
@@ -2516,7 +2508,7 @@
               <w:noProof/>
             </w:rPr>
           </w:pPr>
-          <w:hyperlink w:anchor="_Toc182551699" w:history="1">
+          <w:hyperlink w:anchor="_Toc183274500" w:history="1">
             <w:r>
               <w:rPr>
                 <w:rStyle w:val="Hyperlink"/>
@@ -2559,7 +2551,7 @@
                 <w:noProof/>
                 <w:webHidden/>
               </w:rPr>
-              <w:instrText xml:space="preserve"> PAGEREF _Toc182551699 \h </w:instrText>
+              <w:instrText xml:space="preserve"> PAGEREF _Toc183274500 \h </w:instrText>
             </w:r>
             <w:r>
               <w:rPr>
@@ -2602,7 +2594,7 @@
               <w:noProof/>
             </w:rPr>
           </w:pPr>
-          <w:hyperlink w:anchor="_Toc182551700" w:history="1">
+          <w:hyperlink w:anchor="_Toc183274501" w:history="1">
             <w:r>
               <w:rPr>
                 <w:rStyle w:val="Hyperlink"/>
@@ -2645,7 +2637,7 @@
                 <w:noProof/>
                 <w:webHidden/>
               </w:rPr>
-              <w:instrText xml:space="preserve"> PAGEREF _Toc182551700 \h </w:instrText>
+              <w:instrText xml:space="preserve"> PAGEREF _Toc183274501 \h </w:instrText>
             </w:r>
             <w:r>
               <w:rPr>
@@ -2688,7 +2680,7 @@
               <w:noProof/>
             </w:rPr>
           </w:pPr>
-          <w:hyperlink w:anchor="_Toc182551701" w:history="1">
+          <w:hyperlink w:anchor="_Toc183274502" w:history="1">
             <w:r>
               <w:rPr>
                 <w:rStyle w:val="Hyperlink"/>
@@ -2731,7 +2723,7 @@
                 <w:noProof/>
                 <w:webHidden/>
               </w:rPr>
-              <w:instrText xml:space="preserve"> PAGEREF _Toc182551701 \h </w:instrText>
+              <w:instrText xml:space="preserve"> PAGEREF _Toc183274502 \h </w:instrText>
             </w:r>
             <w:r>
               <w:rPr>
@@ -2774,7 +2766,7 @@
               <w:noProof/>
             </w:rPr>
           </w:pPr>
-          <w:hyperlink w:anchor="_Toc182551702" w:history="1">
+          <w:hyperlink w:anchor="_Toc183274503" w:history="1">
             <w:r>
               <w:rPr>
                 <w:rStyle w:val="Hyperlink"/>
@@ -2817,7 +2809,7 @@
                 <w:noProof/>
                 <w:webHidden/>
               </w:rPr>
-              <w:instrText xml:space="preserve"> PAGEREF _Toc182551702 \h </w:instrText>
+              <w:instrText xml:space="preserve"> PAGEREF _Toc183274503 \h </w:instrText>
             </w:r>
             <w:r>
               <w:rPr>
@@ -2860,7 +2852,7 @@
               <w:noProof/>
             </w:rPr>
           </w:pPr>
-          <w:hyperlink w:anchor="_Toc182551703" w:history="1">
+          <w:hyperlink w:anchor="_Toc183274504" w:history="1">
             <w:r>
               <w:rPr>
                 <w:rStyle w:val="Hyperlink"/>
@@ -2903,7 +2895,7 @@
                 <w:noProof/>
                 <w:webHidden/>
               </w:rPr>
-              <w:instrText xml:space="preserve"> PAGEREF _Toc182551703 \h </w:instrText>
+              <w:instrText xml:space="preserve"> PAGEREF _Toc183274504 \h </w:instrText>
             </w:r>
             <w:r>
               <w:rPr>
@@ -2946,7 +2938,7 @@
               <w:noProof/>
             </w:rPr>
           </w:pPr>
-          <w:hyperlink w:anchor="_Toc182551704" w:history="1">
+          <w:hyperlink w:anchor="_Toc183274505" w:history="1">
             <w:r>
               <w:rPr>
                 <w:rStyle w:val="Hyperlink"/>
@@ -2989,7 +2981,7 @@
                 <w:noProof/>
                 <w:webHidden/>
               </w:rPr>
-              <w:instrText xml:space="preserve"> PAGEREF _Toc182551704 \h </w:instrText>
+              <w:instrText xml:space="preserve"> PAGEREF _Toc183274505 \h </w:instrText>
             </w:r>
             <w:r>
               <w:rPr>
@@ -3032,7 +3024,7 @@
               <w:noProof/>
             </w:rPr>
           </w:pPr>
-          <w:hyperlink w:anchor="_Toc182551705" w:history="1">
+          <w:hyperlink w:anchor="_Toc183274506" w:history="1">
             <w:r>
               <w:rPr>
                 <w:rStyle w:val="Hyperlink"/>
@@ -3075,7 +3067,7 @@
                 <w:noProof/>
                 <w:webHidden/>
               </w:rPr>
-              <w:instrText xml:space="preserve"> PAGEREF _Toc182551705 \h </w:instrText>
+              <w:instrText xml:space="preserve"> PAGEREF _Toc183274506 \h </w:instrText>
             </w:r>
             <w:r>
               <w:rPr>
@@ -3118,7 +3110,7 @@
               <w:noProof/>
             </w:rPr>
           </w:pPr>
-          <w:hyperlink w:anchor="_Toc182551706" w:history="1">
+          <w:hyperlink w:anchor="_Toc183274507" w:history="1">
             <w:r>
               <w:rPr>
                 <w:rStyle w:val="Hyperlink"/>
@@ -3161,7 +3153,7 @@
                 <w:noProof/>
                 <w:webHidden/>
               </w:rPr>
-              <w:instrText xml:space="preserve"> PAGEREF _Toc182551706 \h </w:instrText>
+              <w:instrText xml:space="preserve"> PAGEREF _Toc183274507 \h </w:instrText>
             </w:r>
             <w:r>
               <w:rPr>
@@ -3204,7 +3196,7 @@
               <w:noProof/>
             </w:rPr>
           </w:pPr>
-          <w:hyperlink w:anchor="_Toc182551707" w:history="1">
+          <w:hyperlink w:anchor="_Toc183274508" w:history="1">
             <w:r>
               <w:rPr>
                 <w:rStyle w:val="Hyperlink"/>
@@ -3247,7 +3239,7 @@
                 <w:noProof/>
                 <w:webHidden/>
               </w:rPr>
-              <w:instrText xml:space="preserve"> PAGEREF _Toc182551707 \h </w:instrText>
+              <w:instrText xml:space="preserve"> PAGEREF _Toc183274508 \h </w:instrText>
             </w:r>
             <w:r>
               <w:rPr>
@@ -3290,7 +3282,7 @@
               <w:noProof/>
             </w:rPr>
           </w:pPr>
-          <w:hyperlink w:anchor="_Toc182551708" w:history="1">
+          <w:hyperlink w:anchor="_Toc183274509" w:history="1">
             <w:r>
               <w:rPr>
                 <w:rStyle w:val="Hyperlink"/>
@@ -3333,7 +3325,7 @@
                 <w:noProof/>
                 <w:webHidden/>
               </w:rPr>
-              <w:instrText xml:space="preserve"> PAGEREF _Toc182551708 \h </w:instrText>
+              <w:instrText xml:space="preserve"> PAGEREF _Toc183274509 \h </w:instrText>
             </w:r>
             <w:r>
               <w:rPr>
@@ -3376,7 +3368,7 @@
               <w:noProof/>
             </w:rPr>
           </w:pPr>
-          <w:hyperlink w:anchor="_Toc182551709" w:history="1">
+          <w:hyperlink w:anchor="_Toc183274510" w:history="1">
             <w:r>
               <w:rPr>
                 <w:rStyle w:val="Hyperlink"/>
@@ -3419,7 +3411,7 @@
                 <w:noProof/>
                 <w:webHidden/>
               </w:rPr>
-              <w:instrText xml:space="preserve"> PAGEREF _Toc182551709 \h </w:instrText>
+              <w:instrText xml:space="preserve"> PAGEREF _Toc183274510 \h </w:instrText>
             </w:r>
             <w:r>
               <w:rPr>
@@ -3462,7 +3454,7 @@
               <w:noProof/>
             </w:rPr>
           </w:pPr>
-          <w:hyperlink w:anchor="_Toc182551710" w:history="1">
+          <w:hyperlink w:anchor="_Toc183274511" w:history="1">
             <w:r>
               <w:rPr>
                 <w:rStyle w:val="Hyperlink"/>
@@ -3505,7 +3497,7 @@
                 <w:noProof/>
                 <w:webHidden/>
               </w:rPr>
-              <w:instrText xml:space="preserve"> PAGEREF _Toc182551710 \h </w:instrText>
+              <w:instrText xml:space="preserve"> PAGEREF _Toc183274511 \h </w:instrText>
             </w:r>
             <w:r>
               <w:rPr>
@@ -3548,7 +3540,7 @@
               <w:noProof/>
             </w:rPr>
           </w:pPr>
-          <w:hyperlink w:anchor="_Toc182551711" w:history="1">
+          <w:hyperlink w:anchor="_Toc183274512" w:history="1">
             <w:r>
               <w:rPr>
                 <w:rStyle w:val="Hyperlink"/>
@@ -3591,7 +3583,7 @@
                 <w:noProof/>
                 <w:webHidden/>
               </w:rPr>
-              <w:instrText xml:space="preserve"> PAGEREF _Toc182551711 \h </w:instrText>
+              <w:instrText xml:space="preserve"> PAGEREF _Toc183274512 \h </w:instrText>
             </w:r>
             <w:r>
               <w:rPr>
@@ -3634,7 +3626,7 @@
               <w:noProof/>
             </w:rPr>
           </w:pPr>
-          <w:hyperlink w:anchor="_Toc182551712" w:history="1">
+          <w:hyperlink w:anchor="_Toc183274513" w:history="1">
             <w:r>
               <w:rPr>
                 <w:rStyle w:val="Hyperlink"/>
@@ -3677,7 +3669,7 @@
                 <w:noProof/>
                 <w:webHidden/>
               </w:rPr>
-              <w:instrText xml:space="preserve"> PAGEREF _Toc182551712 \h </w:instrText>
+              <w:instrText xml:space="preserve"> PAGEREF _Toc183274513 \h </w:instrText>
             </w:r>
             <w:r>
               <w:rPr>
@@ -3716,7 +3708,7 @@
               <w:noProof/>
             </w:rPr>
           </w:pPr>
-          <w:hyperlink w:anchor="_Toc182551713" w:history="1">
+          <w:hyperlink w:anchor="_Toc183274514" w:history="1">
             <w:r>
               <w:rPr>
                 <w:rStyle w:val="Hyperlink"/>
@@ -3759,7 +3751,7 @@
                 <w:noProof/>
                 <w:webHidden/>
               </w:rPr>
-              <w:instrText xml:space="preserve"> PAGEREF _Toc182551713 \h </w:instrText>
+              <w:instrText xml:space="preserve"> PAGEREF _Toc183274514 \h </w:instrText>
             </w:r>
             <w:r>
               <w:rPr>
@@ -3802,7 +3794,7 @@
               <w:noProof/>
             </w:rPr>
           </w:pPr>
-          <w:hyperlink w:anchor="_Toc182551714" w:history="1">
+          <w:hyperlink w:anchor="_Toc183274515" w:history="1">
             <w:r>
               <w:rPr>
                 <w:rStyle w:val="Hyperlink"/>
@@ -3845,7 +3837,7 @@
                 <w:noProof/>
                 <w:webHidden/>
               </w:rPr>
-              <w:instrText xml:space="preserve"> PAGEREF _Toc182551714 \h </w:instrText>
+              <w:instrText xml:space="preserve"> PAGEREF _Toc183274515 \h </w:instrText>
             </w:r>
             <w:r>
               <w:rPr>
@@ -3888,7 +3880,7 @@
               <w:noProof/>
             </w:rPr>
           </w:pPr>
-          <w:hyperlink w:anchor="_Toc182551715" w:history="1">
+          <w:hyperlink w:anchor="_Toc183274516" w:history="1">
             <w:r>
               <w:rPr>
                 <w:rStyle w:val="Hyperlink"/>
@@ -3931,7 +3923,7 @@
                 <w:noProof/>
                 <w:webHidden/>
               </w:rPr>
-              <w:instrText xml:space="preserve"> PAGEREF _Toc182551715 \h </w:instrText>
+              <w:instrText xml:space="preserve"> PAGEREF _Toc183274516 \h </w:instrText>
             </w:r>
             <w:r>
               <w:rPr>
@@ -3974,7 +3966,7 @@
               <w:noProof/>
             </w:rPr>
           </w:pPr>
-          <w:hyperlink w:anchor="_Toc182551716" w:history="1">
+          <w:hyperlink w:anchor="_Toc183274517" w:history="1">
             <w:r>
               <w:rPr>
                 <w:rStyle w:val="Hyperlink"/>
@@ -4017,7 +4009,7 @@
                 <w:noProof/>
                 <w:webHidden/>
               </w:rPr>
-              <w:instrText xml:space="preserve"> PAGEREF _Toc182551716 \h </w:instrText>
+              <w:instrText xml:space="preserve"> PAGEREF _Toc183274517 \h </w:instrText>
             </w:r>
             <w:r>
               <w:rPr>
@@ -4056,7 +4048,7 @@
               <w:noProof/>
             </w:rPr>
           </w:pPr>
-          <w:hyperlink w:anchor="_Toc182551717" w:history="1">
+          <w:hyperlink w:anchor="_Toc183274518" w:history="1">
             <w:r>
               <w:rPr>
                 <w:rStyle w:val="Hyperlink"/>
@@ -4099,7 +4091,7 @@
                 <w:noProof/>
                 <w:webHidden/>
               </w:rPr>
-              <w:instrText xml:space="preserve"> PAGEREF _Toc182551717 \h </w:instrText>
+              <w:instrText xml:space="preserve"> PAGEREF _Toc183274518 \h </w:instrText>
             </w:r>
             <w:r>
               <w:rPr>
@@ -4142,7 +4134,7 @@
               <w:noProof/>
             </w:rPr>
           </w:pPr>
-          <w:hyperlink w:anchor="_Toc182551718" w:history="1">
+          <w:hyperlink w:anchor="_Toc183274519" w:history="1">
             <w:r>
               <w:rPr>
                 <w:rStyle w:val="Hyperlink"/>
@@ -4185,7 +4177,7 @@
                 <w:noProof/>
                 <w:webHidden/>
               </w:rPr>
-              <w:instrText xml:space="preserve"> PAGEREF _Toc182551718 \h </w:instrText>
+              <w:instrText xml:space="preserve"> PAGEREF _Toc183274519 \h </w:instrText>
             </w:r>
             <w:r>
               <w:rPr>
@@ -4228,7 +4220,7 @@
               <w:noProof/>
             </w:rPr>
           </w:pPr>
-          <w:hyperlink w:anchor="_Toc182551719" w:history="1">
+          <w:hyperlink w:anchor="_Toc183274520" w:history="1">
             <w:r>
               <w:rPr>
                 <w:rStyle w:val="Hyperlink"/>
@@ -4271,7 +4263,7 @@
                 <w:noProof/>
                 <w:webHidden/>
               </w:rPr>
-              <w:instrText xml:space="preserve"> PAGEREF _Toc182551719 \h </w:instrText>
+              <w:instrText xml:space="preserve"> PAGEREF _Toc183274520 \h </w:instrText>
             </w:r>
             <w:r>
               <w:rPr>
@@ -4314,7 +4306,7 @@
               <w:noProof/>
             </w:rPr>
           </w:pPr>
-          <w:hyperlink w:anchor="_Toc182551720" w:history="1">
+          <w:hyperlink w:anchor="_Toc183274521" w:history="1">
             <w:r>
               <w:rPr>
                 <w:rStyle w:val="Hyperlink"/>
@@ -4357,7 +4349,7 @@
                 <w:noProof/>
                 <w:webHidden/>
               </w:rPr>
-              <w:instrText xml:space="preserve"> PAGEREF _Toc182551720 \h </w:instrText>
+              <w:instrText xml:space="preserve"> PAGEREF _Toc183274521 \h </w:instrText>
             </w:r>
             <w:r>
               <w:rPr>
@@ -4400,7 +4392,7 @@
               <w:noProof/>
             </w:rPr>
           </w:pPr>
-          <w:hyperlink w:anchor="_Toc182551721" w:history="1">
+          <w:hyperlink w:anchor="_Toc183274522" w:history="1">
             <w:r>
               <w:rPr>
                 <w:rStyle w:val="Hyperlink"/>
@@ -4443,7 +4435,7 @@
                 <w:noProof/>
                 <w:webHidden/>
               </w:rPr>
-              <w:instrText xml:space="preserve"> PAGEREF _Toc182551721 \h </w:instrText>
+              <w:instrText xml:space="preserve"> PAGEREF _Toc183274522 \h </w:instrText>
             </w:r>
             <w:r>
               <w:rPr>
@@ -4486,7 +4478,7 @@
               <w:noProof/>
             </w:rPr>
           </w:pPr>
-          <w:hyperlink w:anchor="_Toc182551722" w:history="1">
+          <w:hyperlink w:anchor="_Toc183274523" w:history="1">
             <w:r>
               <w:rPr>
                 <w:rStyle w:val="Hyperlink"/>
@@ -4529,7 +4521,7 @@
                 <w:noProof/>
                 <w:webHidden/>
               </w:rPr>
-              <w:instrText xml:space="preserve"> PAGEREF _Toc182551722 \h </w:instrText>
+              <w:instrText xml:space="preserve"> PAGEREF _Toc183274523 \h </w:instrText>
             </w:r>
             <w:r>
               <w:rPr>
@@ -4572,7 +4564,7 @@
               <w:noProof/>
             </w:rPr>
           </w:pPr>
-          <w:hyperlink w:anchor="_Toc182551723" w:history="1">
+          <w:hyperlink w:anchor="_Toc183274524" w:history="1">
             <w:r>
               <w:rPr>
                 <w:rStyle w:val="Hyperlink"/>
@@ -4615,7 +4607,7 @@
                 <w:noProof/>
                 <w:webHidden/>
               </w:rPr>
-              <w:instrText xml:space="preserve"> PAGEREF _Toc182551723 \h </w:instrText>
+              <w:instrText xml:space="preserve"> PAGEREF _Toc183274524 \h </w:instrText>
             </w:r>
             <w:r>
               <w:rPr>
@@ -4658,7 +4650,7 @@
               <w:noProof/>
             </w:rPr>
           </w:pPr>
-          <w:hyperlink w:anchor="_Toc182551724" w:history="1">
+          <w:hyperlink w:anchor="_Toc183274525" w:history="1">
             <w:r>
               <w:rPr>
                 <w:rStyle w:val="Hyperlink"/>
@@ -4701,7 +4693,7 @@
                 <w:noProof/>
                 <w:webHidden/>
               </w:rPr>
-              <w:instrText xml:space="preserve"> PAGEREF _Toc182551724 \h </w:instrText>
+              <w:instrText xml:space="preserve"> PAGEREF _Toc183274525 \h </w:instrText>
             </w:r>
             <w:r>
               <w:rPr>
@@ -4744,7 +4736,7 @@
               <w:noProof/>
             </w:rPr>
           </w:pPr>
-          <w:hyperlink w:anchor="_Toc182551725" w:history="1">
+          <w:hyperlink w:anchor="_Toc183274526" w:history="1">
             <w:r>
               <w:rPr>
                 <w:rStyle w:val="Hyperlink"/>
@@ -4787,7 +4779,7 @@
                 <w:noProof/>
                 <w:webHidden/>
               </w:rPr>
-              <w:instrText xml:space="preserve"> PAGEREF _Toc182551725 \h </w:instrText>
+              <w:instrText xml:space="preserve"> PAGEREF _Toc183274526 \h </w:instrText>
             </w:r>
             <w:r>
               <w:rPr>
@@ -4830,7 +4822,7 @@
               <w:noProof/>
             </w:rPr>
           </w:pPr>
-          <w:hyperlink w:anchor="_Toc182551726" w:history="1">
+          <w:hyperlink w:anchor="_Toc183274527" w:history="1">
             <w:r>
               <w:rPr>
                 <w:rStyle w:val="Hyperlink"/>
@@ -4873,7 +4865,7 @@
                 <w:noProof/>
                 <w:webHidden/>
               </w:rPr>
-              <w:instrText xml:space="preserve"> PAGEREF _Toc182551726 \h </w:instrText>
+              <w:instrText xml:space="preserve"> PAGEREF _Toc183274527 \h </w:instrText>
             </w:r>
             <w:r>
               <w:rPr>
@@ -4916,7 +4908,7 @@
               <w:noProof/>
             </w:rPr>
           </w:pPr>
-          <w:hyperlink w:anchor="_Toc182551727" w:history="1">
+          <w:hyperlink w:anchor="_Toc183274528" w:history="1">
             <w:r>
               <w:rPr>
                 <w:rStyle w:val="Hyperlink"/>
@@ -4959,7 +4951,7 @@
                 <w:noProof/>
                 <w:webHidden/>
               </w:rPr>
-              <w:instrText xml:space="preserve"> PAGEREF _Toc182551727 \h </w:instrText>
+              <w:instrText xml:space="preserve"> PAGEREF _Toc183274528 \h </w:instrText>
             </w:r>
             <w:r>
               <w:rPr>
@@ -5002,7 +4994,7 @@
               <w:noProof/>
             </w:rPr>
           </w:pPr>
-          <w:hyperlink w:anchor="_Toc182551728" w:history="1">
+          <w:hyperlink w:anchor="_Toc183274529" w:history="1">
             <w:r>
               <w:rPr>
                 <w:rStyle w:val="Hyperlink"/>
@@ -5045,7 +5037,7 @@
                 <w:noProof/>
                 <w:webHidden/>
               </w:rPr>
-              <w:instrText xml:space="preserve"> PAGEREF _Toc182551728 \h </w:instrText>
+              <w:instrText xml:space="preserve"> PAGEREF _Toc183274529 \h </w:instrText>
             </w:r>
             <w:r>
               <w:rPr>
@@ -5088,7 +5080,7 @@
               <w:noProof/>
             </w:rPr>
           </w:pPr>
-          <w:hyperlink w:anchor="_Toc182551729" w:history="1">
+          <w:hyperlink w:anchor="_Toc183274530" w:history="1">
             <w:r>
               <w:rPr>
                 <w:rStyle w:val="Hyperlink"/>
@@ -5131,7 +5123,7 @@
                 <w:noProof/>
                 <w:webHidden/>
               </w:rPr>
-              <w:instrText xml:space="preserve"> PAGEREF _Toc182551729 \h </w:instrText>
+              <w:instrText xml:space="preserve"> PAGEREF _Toc183274530 \h </w:instrText>
             </w:r>
             <w:r>
               <w:rPr>
@@ -5174,7 +5166,7 @@
               <w:noProof/>
             </w:rPr>
           </w:pPr>
-          <w:hyperlink w:anchor="_Toc182551730" w:history="1">
+          <w:hyperlink w:anchor="_Toc183274531" w:history="1">
             <w:r>
               <w:rPr>
                 <w:rStyle w:val="Hyperlink"/>
@@ -5217,7 +5209,7 @@
                 <w:noProof/>
                 <w:webHidden/>
               </w:rPr>
-              <w:instrText xml:space="preserve"> PAGEREF _Toc182551730 \h </w:instrText>
+              <w:instrText xml:space="preserve"> PAGEREF _Toc183274531 \h </w:instrText>
             </w:r>
             <w:r>
               <w:rPr>
@@ -5260,7 +5252,7 @@
               <w:noProof/>
             </w:rPr>
           </w:pPr>
-          <w:hyperlink w:anchor="_Toc182551731" w:history="1">
+          <w:hyperlink w:anchor="_Toc183274532" w:history="1">
             <w:r>
               <w:rPr>
                 <w:rStyle w:val="Hyperlink"/>
@@ -5303,7 +5295,7 @@
                 <w:noProof/>
                 <w:webHidden/>
               </w:rPr>
-              <w:instrText xml:space="preserve"> PAGEREF _Toc182551731 \h </w:instrText>
+              <w:instrText xml:space="preserve"> PAGEREF _Toc183274532 \h </w:instrText>
             </w:r>
             <w:r>
               <w:rPr>
@@ -5342,7 +5334,7 @@
               <w:noProof/>
             </w:rPr>
           </w:pPr>
-          <w:hyperlink w:anchor="_Toc182551732" w:history="1">
+          <w:hyperlink w:anchor="_Toc183274533" w:history="1">
             <w:r>
               <w:rPr>
                 <w:rStyle w:val="Hyperlink"/>
@@ -5385,7 +5377,7 @@
                 <w:noProof/>
                 <w:webHidden/>
               </w:rPr>
-              <w:instrText xml:space="preserve"> PAGEREF _Toc182551732 \h </w:instrText>
+              <w:instrText xml:space="preserve"> PAGEREF _Toc183274533 \h </w:instrText>
             </w:r>
             <w:r>
               <w:rPr>
@@ -5428,7 +5420,7 @@
               <w:noProof/>
             </w:rPr>
           </w:pPr>
-          <w:hyperlink w:anchor="_Toc182551733" w:history="1">
+          <w:hyperlink w:anchor="_Toc183274534" w:history="1">
             <w:r>
               <w:rPr>
                 <w:rStyle w:val="Hyperlink"/>
@@ -5471,7 +5463,7 @@
                 <w:noProof/>
                 <w:webHidden/>
               </w:rPr>
-              <w:instrText xml:space="preserve"> PAGEREF _Toc182551733 \h </w:instrText>
+              <w:instrText xml:space="preserve"> PAGEREF _Toc183274534 \h </w:instrText>
             </w:r>
             <w:r>
               <w:rPr>
@@ -5514,7 +5506,7 @@
               <w:noProof/>
             </w:rPr>
           </w:pPr>
-          <w:hyperlink w:anchor="_Toc182551734" w:history="1">
+          <w:hyperlink w:anchor="_Toc183274535" w:history="1">
             <w:r>
               <w:rPr>
                 <w:rStyle w:val="Hyperlink"/>
@@ -5557,7 +5549,7 @@
                 <w:noProof/>
                 <w:webHidden/>
               </w:rPr>
-              <w:instrText xml:space="preserve"> PAGEREF _Toc182551734 \h </w:instrText>
+              <w:instrText xml:space="preserve"> PAGEREF _Toc183274535 \h </w:instrText>
             </w:r>
             <w:r>
               <w:rPr>
@@ -5600,7 +5592,7 @@
               <w:noProof/>
             </w:rPr>
           </w:pPr>
-          <w:hyperlink w:anchor="_Toc182551735" w:history="1">
+          <w:hyperlink w:anchor="_Toc183274536" w:history="1">
             <w:r>
               <w:rPr>
                 <w:rStyle w:val="Hyperlink"/>
@@ -5643,7 +5635,7 @@
                 <w:noProof/>
                 <w:webHidden/>
               </w:rPr>
-              <w:instrText xml:space="preserve"> PAGEREF _Toc182551735 \h </w:instrText>
+              <w:instrText xml:space="preserve"> PAGEREF _Toc183274536 \h </w:instrText>
             </w:r>
             <w:r>
               <w:rPr>
@@ -5686,7 +5678,7 @@
               <w:noProof/>
             </w:rPr>
           </w:pPr>
-          <w:hyperlink w:anchor="_Toc182551736" w:history="1">
+          <w:hyperlink w:anchor="_Toc183274537" w:history="1">
             <w:r>
               <w:rPr>
                 <w:rStyle w:val="Hyperlink"/>
@@ -5729,7 +5721,7 @@
                 <w:noProof/>
                 <w:webHidden/>
               </w:rPr>
-              <w:instrText xml:space="preserve"> PAGEREF _Toc182551736 \h </w:instrText>
+              <w:instrText xml:space="preserve"> PAGEREF _Toc183274537 \h </w:instrText>
             </w:r>
             <w:r>
               <w:rPr>
@@ -5772,7 +5764,7 @@
               <w:noProof/>
             </w:rPr>
           </w:pPr>
-          <w:hyperlink w:anchor="_Toc182551737" w:history="1">
+          <w:hyperlink w:anchor="_Toc183274538" w:history="1">
             <w:r>
               <w:rPr>
                 <w:rStyle w:val="Hyperlink"/>
@@ -5815,7 +5807,7 @@
                 <w:noProof/>
                 <w:webHidden/>
               </w:rPr>
-              <w:instrText xml:space="preserve"> PAGEREF _Toc182551737 \h </w:instrText>
+              <w:instrText xml:space="preserve"> PAGEREF _Toc183274538 \h </w:instrText>
             </w:r>
             <w:r>
               <w:rPr>
@@ -5858,7 +5850,7 @@
               <w:noProof/>
             </w:rPr>
           </w:pPr>
-          <w:hyperlink w:anchor="_Toc182551738" w:history="1">
+          <w:hyperlink w:anchor="_Toc183274539" w:history="1">
             <w:r>
               <w:rPr>
                 <w:rStyle w:val="Hyperlink"/>
@@ -5901,7 +5893,7 @@
                 <w:noProof/>
                 <w:webHidden/>
               </w:rPr>
-              <w:instrText xml:space="preserve"> PAGEREF _Toc182551738 \h </w:instrText>
+              <w:instrText xml:space="preserve"> PAGEREF _Toc183274539 \h </w:instrText>
             </w:r>
             <w:r>
               <w:rPr>
@@ -5940,7 +5932,7 @@
               <w:noProof/>
             </w:rPr>
           </w:pPr>
-          <w:hyperlink w:anchor="_Toc182551739" w:history="1">
+          <w:hyperlink w:anchor="_Toc183274540" w:history="1">
             <w:r>
               <w:rPr>
                 <w:rStyle w:val="Hyperlink"/>
@@ -5983,7 +5975,7 @@
                 <w:noProof/>
                 <w:webHidden/>
               </w:rPr>
-              <w:instrText xml:space="preserve"> PAGEREF _Toc182551739 \h </w:instrText>
+              <w:instrText xml:space="preserve"> PAGEREF _Toc183274540 \h </w:instrText>
             </w:r>
             <w:r>
               <w:rPr>
@@ -6059,7 +6051,7 @@
           <w:rFonts w:ascii="Times New Roman" w:hAnsi="Times New Roman" w:cs="Times New Roman"/>
         </w:rPr>
       </w:pPr>
-      <w:bookmarkStart w:id="0" w:name="_Toc182551683"/>
+      <w:bookmarkStart w:id="0" w:name="_Toc183274484"/>
       <w:r>
         <w:rPr>
           <w:rFonts w:ascii="Times New Roman" w:hAnsi="Times New Roman" w:cs="Times New Roman"/>
@@ -6081,7 +6073,7 @@
           <w:rFonts w:ascii="Times New Roman" w:hAnsi="Times New Roman" w:cs="Times New Roman"/>
         </w:rPr>
       </w:pPr>
-      <w:bookmarkStart w:id="1" w:name="_Toc182551684"/>
+      <w:bookmarkStart w:id="1" w:name="_Toc183274485"/>
       <w:r>
         <w:rPr>
           <w:rFonts w:ascii="Times New Roman" w:hAnsi="Times New Roman" w:cs="Times New Roman"/>
@@ -6186,7 +6178,7 @@
           <w:rFonts w:ascii="Times New Roman" w:hAnsi="Times New Roman" w:cs="Times New Roman"/>
         </w:rPr>
       </w:pPr>
-      <w:bookmarkStart w:id="2" w:name="_Toc182551685"/>
+      <w:bookmarkStart w:id="2" w:name="_Toc183274486"/>
       <w:r>
         <w:rPr>
           <w:rFonts w:ascii="Times New Roman" w:hAnsi="Times New Roman" w:cs="Times New Roman"/>
@@ -6316,7 +6308,7 @@
           <w:rFonts w:ascii="Times New Roman" w:hAnsi="Times New Roman" w:cs="Times New Roman"/>
         </w:rPr>
       </w:pPr>
-      <w:bookmarkStart w:id="3" w:name="_Toc182551686"/>
+      <w:bookmarkStart w:id="3" w:name="_Toc183274487"/>
       <w:r>
         <w:rPr>
           <w:rFonts w:ascii="Times New Roman" w:hAnsi="Times New Roman" w:cs="Times New Roman"/>
@@ -6350,7 +6342,7 @@
           <w:rFonts w:ascii="Times New Roman" w:hAnsi="Times New Roman" w:cs="Times New Roman"/>
         </w:rPr>
       </w:pPr>
-      <w:bookmarkStart w:id="4" w:name="_Toc182551687"/>
+      <w:bookmarkStart w:id="4" w:name="_Toc183274488"/>
       <w:r>
         <w:rPr>
           <w:rFonts w:ascii="Times New Roman" w:hAnsi="Times New Roman" w:cs="Times New Roman"/>
@@ -6390,7 +6382,7 @@
           <w:rFonts w:ascii="Times New Roman" w:hAnsi="Times New Roman" w:cs="Times New Roman"/>
         </w:rPr>
       </w:pPr>
-      <w:bookmarkStart w:id="5" w:name="_Toc182551688"/>
+      <w:bookmarkStart w:id="5" w:name="_Toc183274489"/>
       <w:r>
         <w:rPr>
           <w:rFonts w:ascii="Times New Roman" w:hAnsi="Times New Roman" w:cs="Times New Roman"/>
@@ -6425,7 +6417,7 @@
           <w:rFonts w:ascii="Times New Roman" w:hAnsi="Times New Roman" w:cs="Times New Roman"/>
         </w:rPr>
       </w:pPr>
-      <w:bookmarkStart w:id="6" w:name="_Toc182551689"/>
+      <w:bookmarkStart w:id="6" w:name="_Toc183274490"/>
       <w:r>
         <w:rPr>
           <w:rFonts w:ascii="Times New Roman" w:hAnsi="Times New Roman" w:cs="Times New Roman"/>
@@ -6489,7 +6481,7 @@
           <w:rFonts w:ascii="Times New Roman" w:hAnsi="Times New Roman" w:cs="Times New Roman"/>
         </w:rPr>
       </w:pPr>
-      <w:bookmarkStart w:id="7" w:name="_Toc182551690"/>
+      <w:bookmarkStart w:id="7" w:name="_Toc183274491"/>
       <w:r>
         <w:rPr>
           <w:rFonts w:ascii="Times New Roman" w:hAnsi="Times New Roman" w:cs="Times New Roman"/>
@@ -6529,7 +6521,7 @@
           <w:rFonts w:ascii="Times New Roman" w:hAnsi="Times New Roman" w:cs="Times New Roman"/>
         </w:rPr>
       </w:pPr>
-      <w:bookmarkStart w:id="8" w:name="_Toc182551691"/>
+      <w:bookmarkStart w:id="8" w:name="_Toc183274492"/>
       <w:r>
         <w:rPr>
           <w:rFonts w:ascii="Times New Roman" w:hAnsi="Times New Roman" w:cs="Times New Roman"/>
@@ -6605,7 +6597,7 @@
           <w:rFonts w:ascii="Times New Roman" w:hAnsi="Times New Roman" w:cs="Times New Roman"/>
         </w:rPr>
       </w:pPr>
-      <w:bookmarkStart w:id="9" w:name="_Toc182551692"/>
+      <w:bookmarkStart w:id="9" w:name="_Toc183274493"/>
       <w:r>
         <w:rPr>
           <w:rFonts w:ascii="Times New Roman" w:hAnsi="Times New Roman" w:cs="Times New Roman"/>
@@ -6645,7 +6637,7 @@
           <w:rFonts w:ascii="Times New Roman" w:hAnsi="Times New Roman" w:cs="Times New Roman"/>
         </w:rPr>
       </w:pPr>
-      <w:bookmarkStart w:id="10" w:name="_Toc182551693"/>
+      <w:bookmarkStart w:id="10" w:name="_Toc183274494"/>
       <w:r>
         <w:rPr>
           <w:rFonts w:ascii="Times New Roman" w:hAnsi="Times New Roman" w:cs="Times New Roman"/>
@@ -6685,7 +6677,7 @@
           <w:rFonts w:ascii="Times New Roman" w:hAnsi="Times New Roman" w:cs="Times New Roman"/>
         </w:rPr>
       </w:pPr>
-      <w:bookmarkStart w:id="11" w:name="_Toc182551694"/>
+      <w:bookmarkStart w:id="11" w:name="_Toc183274495"/>
       <w:r>
         <w:rPr>
           <w:rFonts w:ascii="Times New Roman" w:hAnsi="Times New Roman" w:cs="Times New Roman"/>
@@ -6745,7 +6737,7 @@
           <w:rFonts w:ascii="Times New Roman" w:hAnsi="Times New Roman" w:cs="Times New Roman"/>
         </w:rPr>
       </w:pPr>
-      <w:bookmarkStart w:id="12" w:name="_Toc182551695"/>
+      <w:bookmarkStart w:id="12" w:name="_Toc183274496"/>
       <w:r>
         <w:rPr>
           <w:rFonts w:ascii="Times New Roman" w:hAnsi="Times New Roman" w:cs="Times New Roman"/>
@@ -6766,7 +6758,7 @@
           <w:rFonts w:ascii="Times New Roman" w:hAnsi="Times New Roman" w:cs="Times New Roman"/>
         </w:rPr>
       </w:pPr>
-      <w:bookmarkStart w:id="13" w:name="_Toc182551696"/>
+      <w:bookmarkStart w:id="13" w:name="_Toc183274497"/>
       <w:r>
         <w:rPr>
           <w:rFonts w:ascii="Times New Roman" w:hAnsi="Times New Roman" w:cs="Times New Roman"/>
@@ -6799,7 +6791,7 @@
           <w:rFonts w:ascii="Times New Roman" w:hAnsi="Times New Roman" w:cs="Times New Roman"/>
         </w:rPr>
       </w:pPr>
-      <w:bookmarkStart w:id="14" w:name="_Toc182551697"/>
+      <w:bookmarkStart w:id="14" w:name="_Toc183274498"/>
       <w:r>
         <w:rPr>
           <w:rFonts w:ascii="Times New Roman" w:hAnsi="Times New Roman" w:cs="Times New Roman"/>
@@ -6820,7 +6812,7 @@
           <w:rFonts w:ascii="Times New Roman" w:hAnsi="Times New Roman" w:cs="Times New Roman"/>
         </w:rPr>
       </w:pPr>
-      <w:bookmarkStart w:id="15" w:name="_Toc182551698"/>
+      <w:bookmarkStart w:id="15" w:name="_Toc183274499"/>
       <w:r>
         <w:rPr>
           <w:rFonts w:ascii="Times New Roman" w:hAnsi="Times New Roman" w:cs="Times New Roman"/>
@@ -6877,7 +6869,7 @@
           <w:rFonts w:ascii="Times New Roman" w:hAnsi="Times New Roman" w:cs="Times New Roman"/>
         </w:rPr>
       </w:pPr>
-      <w:bookmarkStart w:id="16" w:name="_Toc182551699"/>
+      <w:bookmarkStart w:id="16" w:name="_Toc183274500"/>
       <w:r>
         <w:rPr>
           <w:rFonts w:ascii="Times New Roman" w:hAnsi="Times New Roman" w:cs="Times New Roman"/>
@@ -6952,7 +6944,7 @@
           <w:rFonts w:ascii="Times New Roman" w:hAnsi="Times New Roman" w:cs="Times New Roman"/>
         </w:rPr>
       </w:pPr>
-      <w:bookmarkStart w:id="17" w:name="_Toc182551700"/>
+      <w:bookmarkStart w:id="17" w:name="_Toc183274501"/>
       <w:r>
         <w:rPr>
           <w:rFonts w:ascii="Times New Roman" w:hAnsi="Times New Roman" w:cs="Times New Roman"/>
@@ -7003,7 +6995,7 @@
           <w:rFonts w:ascii="Times New Roman" w:hAnsi="Times New Roman" w:cs="Times New Roman"/>
         </w:rPr>
       </w:pPr>
-      <w:bookmarkStart w:id="18" w:name="_Toc182551701"/>
+      <w:bookmarkStart w:id="18" w:name="_Toc183274502"/>
       <w:r>
         <w:rPr>
           <w:rFonts w:ascii="Times New Roman" w:hAnsi="Times New Roman" w:cs="Times New Roman"/>
@@ -7114,7 +7106,7 @@
           <w:rFonts w:ascii="Times New Roman" w:hAnsi="Times New Roman" w:cs="Times New Roman"/>
         </w:rPr>
       </w:pPr>
-      <w:bookmarkStart w:id="19" w:name="_Toc182551702"/>
+      <w:bookmarkStart w:id="19" w:name="_Toc183274503"/>
       <w:r>
         <w:rPr>
           <w:rFonts w:ascii="Times New Roman" w:hAnsi="Times New Roman" w:cs="Times New Roman"/>
@@ -7171,7 +7163,7 @@
           <w:rFonts w:ascii="Times New Roman" w:hAnsi="Times New Roman" w:cs="Times New Roman"/>
         </w:rPr>
       </w:pPr>
-      <w:bookmarkStart w:id="20" w:name="_Toc182551703"/>
+      <w:bookmarkStart w:id="20" w:name="_Toc183274504"/>
       <w:r>
         <w:rPr>
           <w:rFonts w:ascii="Times New Roman" w:hAnsi="Times New Roman" w:cs="Times New Roman"/>
@@ -7240,7 +7232,7 @@
           <w:rFonts w:ascii="Times New Roman" w:hAnsi="Times New Roman" w:cs="Times New Roman"/>
         </w:rPr>
       </w:pPr>
-      <w:bookmarkStart w:id="21" w:name="_Toc182551704"/>
+      <w:bookmarkStart w:id="21" w:name="_Toc183274505"/>
       <w:r>
         <w:rPr>
           <w:rFonts w:ascii="Times New Roman" w:hAnsi="Times New Roman" w:cs="Times New Roman"/>
@@ -7346,7 +7338,7 @@
           <w:rFonts w:ascii="Times New Roman" w:hAnsi="Times New Roman" w:cs="Times New Roman"/>
         </w:rPr>
       </w:pPr>
-      <w:bookmarkStart w:id="22" w:name="_Toc182551705"/>
+      <w:bookmarkStart w:id="22" w:name="_Toc183274506"/>
       <w:r>
         <w:rPr>
           <w:rFonts w:ascii="Times New Roman" w:hAnsi="Times New Roman" w:cs="Times New Roman"/>
@@ -7403,7 +7395,7 @@
           <w:rFonts w:ascii="Times New Roman" w:hAnsi="Times New Roman" w:cs="Times New Roman"/>
         </w:rPr>
       </w:pPr>
-      <w:bookmarkStart w:id="23" w:name="_Toc182551706"/>
+      <w:bookmarkStart w:id="23" w:name="_Toc183274507"/>
       <w:r>
         <w:rPr>
           <w:rFonts w:ascii="Times New Roman" w:hAnsi="Times New Roman" w:cs="Times New Roman"/>
@@ -7437,7 +7429,7 @@
           <w:rFonts w:ascii="Times New Roman" w:hAnsi="Times New Roman" w:cs="Times New Roman"/>
         </w:rPr>
       </w:pPr>
-      <w:bookmarkStart w:id="24" w:name="_Toc182551707"/>
+      <w:bookmarkStart w:id="24" w:name="_Toc183274508"/>
       <w:r>
         <w:rPr>
           <w:rFonts w:ascii="Times New Roman" w:hAnsi="Times New Roman" w:cs="Times New Roman"/>
@@ -7494,7 +7486,7 @@
           <w:rFonts w:ascii="Times New Roman" w:hAnsi="Times New Roman" w:cs="Times New Roman"/>
         </w:rPr>
       </w:pPr>
-      <w:bookmarkStart w:id="25" w:name="_Toc182551708"/>
+      <w:bookmarkStart w:id="25" w:name="_Toc183274509"/>
       <w:r>
         <w:rPr>
           <w:rFonts w:ascii="Times New Roman" w:hAnsi="Times New Roman" w:cs="Times New Roman"/>
@@ -7551,7 +7543,7 @@
           <w:rFonts w:ascii="Times New Roman" w:hAnsi="Times New Roman" w:cs="Times New Roman"/>
         </w:rPr>
       </w:pPr>
-      <w:bookmarkStart w:id="26" w:name="_Toc182551709"/>
+      <w:bookmarkStart w:id="26" w:name="_Toc183274510"/>
       <w:r>
         <w:rPr>
           <w:rFonts w:ascii="Times New Roman" w:hAnsi="Times New Roman" w:cs="Times New Roman"/>
@@ -7621,7 +7613,7 @@
           <w:rFonts w:ascii="Times New Roman" w:hAnsi="Times New Roman" w:cs="Times New Roman"/>
         </w:rPr>
       </w:pPr>
-      <w:bookmarkStart w:id="27" w:name="_Toc182551710"/>
+      <w:bookmarkStart w:id="27" w:name="_Toc183274511"/>
       <w:r>
         <w:rPr>
           <w:rFonts w:ascii="Times New Roman" w:hAnsi="Times New Roman" w:cs="Times New Roman"/>
@@ -7649,7 +7641,7 @@
         </w:rPr>
         <w:t xml:space="preserve"> </w:t>
       </w:r>
-      <w:bookmarkStart w:id="28" w:name="_Toc182551711"/>
+      <w:bookmarkStart w:id="28" w:name="_Toc183274512"/>
       <w:r>
         <w:rPr>
           <w:rFonts w:ascii="Times New Roman" w:hAnsi="Times New Roman" w:cs="Times New Roman"/>
@@ -7795,7 +7787,7 @@
           <w:rFonts w:ascii="Times New Roman" w:hAnsi="Times New Roman" w:cs="Times New Roman"/>
         </w:rPr>
       </w:pPr>
-      <w:bookmarkStart w:id="29" w:name="_Toc182551712"/>
+      <w:bookmarkStart w:id="29" w:name="_Toc183274513"/>
       <w:r>
         <w:rPr>
           <w:rFonts w:ascii="Times New Roman" w:hAnsi="Times New Roman" w:cs="Times New Roman"/>
@@ -7943,7 +7935,7 @@
           <w:rFonts w:ascii="Times New Roman" w:hAnsi="Times New Roman" w:cs="Times New Roman"/>
         </w:rPr>
       </w:pPr>
-      <w:bookmarkStart w:id="30" w:name="_Toc182551713"/>
+      <w:bookmarkStart w:id="30" w:name="_Toc183274514"/>
       <w:r>
         <w:rPr>
           <w:rFonts w:ascii="Times New Roman" w:hAnsi="Times New Roman" w:cs="Times New Roman"/>
@@ -7965,7 +7957,7 @@
           <w:rFonts w:ascii="Times New Roman" w:hAnsi="Times New Roman" w:cs="Times New Roman"/>
         </w:rPr>
       </w:pPr>
-      <w:bookmarkStart w:id="31" w:name="_Toc182551714"/>
+      <w:bookmarkStart w:id="31" w:name="_Toc183274515"/>
       <w:r>
         <w:rPr>
           <w:rFonts w:ascii="Times New Roman" w:hAnsi="Times New Roman" w:cs="Times New Roman"/>
@@ -7999,7 +7991,7 @@
           <w:rFonts w:ascii="Times New Roman" w:hAnsi="Times New Roman" w:cs="Times New Roman"/>
         </w:rPr>
       </w:pPr>
-      <w:bookmarkStart w:id="32" w:name="_Toc182551715"/>
+      <w:bookmarkStart w:id="32" w:name="_Toc183274516"/>
       <w:r>
         <w:rPr>
           <w:rFonts w:ascii="Times New Roman" w:hAnsi="Times New Roman" w:cs="Times New Roman"/>
@@ -8224,7 +8216,7 @@
           <w:rFonts w:ascii="Times New Roman" w:hAnsi="Times New Roman" w:cs="Times New Roman"/>
         </w:rPr>
       </w:pPr>
-      <w:bookmarkStart w:id="33" w:name="_Toc182551716"/>
+      <w:bookmarkStart w:id="33" w:name="_Toc183274517"/>
       <w:r>
         <w:rPr>
           <w:rFonts w:ascii="Times New Roman" w:hAnsi="Times New Roman" w:cs="Times New Roman"/>
@@ -8374,7 +8366,7 @@
           <w:rFonts w:ascii="Times New Roman" w:hAnsi="Times New Roman" w:cs="Times New Roman"/>
         </w:rPr>
       </w:pPr>
-      <w:bookmarkStart w:id="34" w:name="_Toc182551717"/>
+      <w:bookmarkStart w:id="34" w:name="_Toc183274518"/>
       <w:r>
         <w:rPr>
           <w:rFonts w:ascii="Times New Roman" w:hAnsi="Times New Roman" w:cs="Times New Roman"/>
@@ -8409,7 +8401,7 @@
           <w:rFonts w:ascii="Times New Roman" w:hAnsi="Times New Roman" w:cs="Times New Roman"/>
         </w:rPr>
       </w:pPr>
-      <w:bookmarkStart w:id="35" w:name="_Toc182551718"/>
+      <w:bookmarkStart w:id="35" w:name="_Toc183274519"/>
       <w:r>
         <w:rPr>
           <w:rFonts w:ascii="Times New Roman" w:hAnsi="Times New Roman" w:cs="Times New Roman"/>
@@ -8430,7 +8422,7 @@
           <w:rFonts w:ascii="Times New Roman" w:hAnsi="Times New Roman" w:cs="Times New Roman"/>
         </w:rPr>
       </w:pPr>
-      <w:bookmarkStart w:id="36" w:name="_Toc182551719"/>
+      <w:bookmarkStart w:id="36" w:name="_Toc183274520"/>
       <w:r>
         <w:rPr>
           <w:rFonts w:ascii="Times New Roman" w:hAnsi="Times New Roman" w:cs="Times New Roman"/>
@@ -8472,7 +8464,7 @@
           <w:rFonts w:ascii="Times New Roman" w:hAnsi="Times New Roman" w:cs="Times New Roman"/>
         </w:rPr>
       </w:pPr>
-      <w:bookmarkStart w:id="37" w:name="_Toc182551720"/>
+      <w:bookmarkStart w:id="37" w:name="_Toc183274521"/>
       <w:r>
         <w:rPr>
           <w:rFonts w:ascii="Times New Roman" w:hAnsi="Times New Roman" w:cs="Times New Roman"/>
@@ -8514,7 +8506,7 @@
           <w:rFonts w:ascii="Times New Roman" w:hAnsi="Times New Roman" w:cs="Times New Roman"/>
         </w:rPr>
       </w:pPr>
-      <w:bookmarkStart w:id="38" w:name="_Toc182551721"/>
+      <w:bookmarkStart w:id="38" w:name="_Toc183274522"/>
       <w:r>
         <w:rPr>
           <w:rFonts w:ascii="Times New Roman" w:hAnsi="Times New Roman" w:cs="Times New Roman"/>
@@ -8580,7 +8572,7 @@
           <w:rFonts w:ascii="Times New Roman" w:hAnsi="Times New Roman" w:cs="Times New Roman"/>
         </w:rPr>
       </w:pPr>
-      <w:bookmarkStart w:id="39" w:name="_Toc182551722"/>
+      <w:bookmarkStart w:id="39" w:name="_Toc183274523"/>
       <w:r>
         <w:rPr>
           <w:rFonts w:ascii="Times New Roman" w:hAnsi="Times New Roman" w:cs="Times New Roman"/>
@@ -8634,7 +8626,7 @@
           <w:rFonts w:ascii="Times New Roman" w:hAnsi="Times New Roman" w:cs="Times New Roman"/>
         </w:rPr>
       </w:pPr>
-      <w:bookmarkStart w:id="40" w:name="_Toc182551723"/>
+      <w:bookmarkStart w:id="40" w:name="_Toc183274524"/>
       <w:r>
         <w:rPr>
           <w:rFonts w:ascii="Times New Roman" w:hAnsi="Times New Roman" w:cs="Times New Roman"/>
@@ -8689,7 +8681,7 @@
           <w:rFonts w:ascii="Times New Roman" w:hAnsi="Times New Roman" w:cs="Times New Roman"/>
         </w:rPr>
       </w:pPr>
-      <w:bookmarkStart w:id="41" w:name="_Toc182551724"/>
+      <w:bookmarkStart w:id="41" w:name="_Toc183274525"/>
       <w:r>
         <w:rPr>
           <w:rFonts w:ascii="Times New Roman" w:hAnsi="Times New Roman" w:cs="Times New Roman"/>
@@ -8702,17 +8694,17 @@
     <w:p>
       <w:pPr>
         <w:pStyle w:val="NormalWeb"/>
-        <w:ind w:left="720"/>
+        <w:jc w:val="center"/>
       </w:pPr>
       <w:r>
         <w:rPr>
           <w:noProof/>
         </w:rPr>
         <w:drawing>
-          <wp:inline distT="0" distB="0" distL="0" distR="0" wp14:anchorId="056D8DFF" wp14:editId="152F3886">
-            <wp:extent cx="5943600" cy="5749290"/>
-            <wp:effectExtent l="0" t="0" r="0" b="3810"/>
-            <wp:docPr id="675692915" name="Picture 1" descr="A screenshot of a computer&#10;&#10;Description automatically generated"/>
+          <wp:inline distT="0" distB="0" distL="0" distR="0" wp14:anchorId="31E1369D" wp14:editId="1B005D0E">
+            <wp:extent cx="5943600" cy="6997700"/>
+            <wp:effectExtent l="0" t="0" r="0" b="0"/>
+            <wp:docPr id="760185898" name="Picture 4" descr="A screenshot of a computer&#10;&#10;Description automatically generated"/>
             <wp:cNvGraphicFramePr>
               <a:graphicFrameLocks xmlns:a="http://schemas.openxmlformats.org/drawingml/2006/main" noChangeAspect="1"/>
             </wp:cNvGraphicFramePr>
@@ -8720,13 +8712,13 @@
               <a:graphicData uri="http://schemas.openxmlformats.org/drawingml/2006/picture">
                 <pic:pic xmlns:pic="http://schemas.openxmlformats.org/drawingml/2006/picture">
                   <pic:nvPicPr>
-                    <pic:cNvPr id="675692915" name="Picture 1" descr="A screenshot of a computer&#10;&#10;Description automatically generated"/>
+                    <pic:cNvPr id="760185898" name="Picture 4" descr="A screenshot of a computer&#10;&#10;Description automatically generated"/>
                     <pic:cNvPicPr>
                       <a:picLocks noChangeAspect="1" noChangeArrowheads="1"/>
                     </pic:cNvPicPr>
                   </pic:nvPicPr>
                   <pic:blipFill>
-                    <a:blip r:embed="rId12">
+                    <a:blip r:embed="rId12" cstate="print">
                       <a:extLst>
                         <a:ext uri="{28A0092B-C50C-407E-A947-70E740481C1C}">
                           <a14:useLocalDpi xmlns:a14="http://schemas.microsoft.com/office/drawing/2010/main" val="0"/>
@@ -8741,7 +8733,7 @@
                   <pic:spPr bwMode="auto">
                     <a:xfrm>
                       <a:off x="0" y="0"/>
-                      <a:ext cx="5943600" cy="5749290"/>
+                      <a:ext cx="5943600" cy="6997700"/>
                     </a:xfrm>
                     <a:prstGeom prst="rect">
                       <a:avLst/>
@@ -8770,19 +8762,6 @@
     </w:p>
     <w:p>
       <w:pPr>
-        <w:rPr>
-          <w:rFonts w:ascii="Times New Roman" w:hAnsi="Times New Roman" w:cs="Times New Roman"/>
-        </w:rPr>
-      </w:pPr>
-      <w:r>
-        <w:rPr>
-          <w:rFonts w:ascii="Times New Roman" w:hAnsi="Times New Roman" w:cs="Times New Roman"/>
-        </w:rPr>
-        <w:br w:type="page"/>
-      </w:r>
-    </w:p>
-    <w:p>
-      <w:pPr>
         <w:pStyle w:val="Heading2"/>
         <w:numPr>
           <w:ilvl w:val="1"/>
@@ -8793,7 +8772,7 @@
           <w:rFonts w:ascii="Times New Roman" w:hAnsi="Times New Roman" w:cs="Times New Roman"/>
         </w:rPr>
       </w:pPr>
-      <w:bookmarkStart w:id="42" w:name="_Toc182551725"/>
+      <w:bookmarkStart w:id="42" w:name="_Toc183274526"/>
       <w:r>
         <w:rPr>
           <w:rFonts w:ascii="Times New Roman" w:hAnsi="Times New Roman" w:cs="Times New Roman"/>
@@ -8821,7 +8800,7 @@
           <w:rFonts w:ascii="Times New Roman" w:hAnsi="Times New Roman" w:cs="Times New Roman"/>
         </w:rPr>
       </w:pPr>
-      <w:bookmarkStart w:id="43" w:name="_Toc182551726"/>
+      <w:bookmarkStart w:id="43" w:name="_Toc183274527"/>
       <w:r>
         <w:rPr>
           <w:rFonts w:ascii="Times New Roman" w:hAnsi="Times New Roman" w:cs="Times New Roman"/>
@@ -8867,7 +8846,7 @@
           <w:rFonts w:ascii="Times New Roman" w:hAnsi="Times New Roman" w:cs="Times New Roman"/>
         </w:rPr>
       </w:pPr>
-      <w:bookmarkStart w:id="44" w:name="_Toc182551727"/>
+      <w:bookmarkStart w:id="44" w:name="_Toc183274528"/>
       <w:r>
         <w:rPr>
           <w:rFonts w:ascii="Times New Roman" w:hAnsi="Times New Roman" w:cs="Times New Roman"/>
@@ -8913,7 +8892,7 @@
           <w:rFonts w:ascii="Times New Roman" w:hAnsi="Times New Roman" w:cs="Times New Roman"/>
         </w:rPr>
       </w:pPr>
-      <w:bookmarkStart w:id="45" w:name="_Toc182551728"/>
+      <w:bookmarkStart w:id="45" w:name="_Toc183274529"/>
       <w:r>
         <w:rPr>
           <w:rFonts w:ascii="Times New Roman" w:hAnsi="Times New Roman" w:cs="Times New Roman"/>
@@ -8977,7 +8956,7 @@
           <w:rFonts w:ascii="Times New Roman" w:hAnsi="Times New Roman" w:cs="Times New Roman"/>
         </w:rPr>
       </w:pPr>
-      <w:bookmarkStart w:id="46" w:name="_Toc182551729"/>
+      <w:bookmarkStart w:id="46" w:name="_Toc183274530"/>
       <w:r>
         <w:rPr>
           <w:rFonts w:ascii="Times New Roman" w:hAnsi="Times New Roman" w:cs="Times New Roman"/>
@@ -9035,7 +9014,7 @@
           <w:rFonts w:ascii="Times New Roman" w:hAnsi="Times New Roman" w:cs="Times New Roman"/>
         </w:rPr>
       </w:pPr>
-      <w:bookmarkStart w:id="47" w:name="_Toc182551730"/>
+      <w:bookmarkStart w:id="47" w:name="_Toc183274531"/>
       <w:r>
         <w:rPr>
           <w:rFonts w:ascii="Times New Roman" w:hAnsi="Times New Roman" w:cs="Times New Roman"/>
@@ -9093,7 +9072,7 @@
           <w:rFonts w:ascii="Times New Roman" w:hAnsi="Times New Roman" w:cs="Times New Roman"/>
         </w:rPr>
       </w:pPr>
-      <w:bookmarkStart w:id="48" w:name="_Toc182551731"/>
+      <w:bookmarkStart w:id="48" w:name="_Toc183274532"/>
       <w:r>
         <w:rPr>
           <w:rFonts w:ascii="Times New Roman" w:hAnsi="Times New Roman" w:cs="Times New Roman"/>
@@ -9150,7 +9129,7 @@
           <w:rFonts w:ascii="Times New Roman" w:hAnsi="Times New Roman" w:cs="Times New Roman"/>
         </w:rPr>
       </w:pPr>
-      <w:bookmarkStart w:id="49" w:name="_Toc182551732"/>
+      <w:bookmarkStart w:id="49" w:name="_Toc183274533"/>
       <w:r>
         <w:rPr>
           <w:rFonts w:ascii="Times New Roman" w:hAnsi="Times New Roman" w:cs="Times New Roman"/>
@@ -9197,7 +9176,7 @@
           <w:rFonts w:ascii="Times New Roman" w:hAnsi="Times New Roman" w:cs="Times New Roman"/>
         </w:rPr>
       </w:pPr>
-      <w:bookmarkStart w:id="50" w:name="_Toc182551733"/>
+      <w:bookmarkStart w:id="50" w:name="_Toc183274534"/>
       <w:r>
         <w:rPr>
           <w:rFonts w:ascii="Times New Roman" w:hAnsi="Times New Roman" w:cs="Times New Roman"/>
@@ -9245,7 +9224,7 @@
           <w:rFonts w:ascii="Times New Roman" w:hAnsi="Times New Roman" w:cs="Times New Roman"/>
         </w:rPr>
       </w:pPr>
-      <w:bookmarkStart w:id="51" w:name="_Toc182551734"/>
+      <w:bookmarkStart w:id="51" w:name="_Toc183274535"/>
       <w:r>
         <w:rPr>
           <w:rFonts w:ascii="Times New Roman" w:hAnsi="Times New Roman" w:cs="Times New Roman"/>
@@ -9287,7 +9266,7 @@
           <w:rFonts w:ascii="Times New Roman" w:hAnsi="Times New Roman" w:cs="Times New Roman"/>
         </w:rPr>
       </w:pPr>
-      <w:bookmarkStart w:id="52" w:name="_Toc182551735"/>
+      <w:bookmarkStart w:id="52" w:name="_Toc183274536"/>
       <w:r>
         <w:rPr>
           <w:rFonts w:ascii="Times New Roman" w:hAnsi="Times New Roman" w:cs="Times New Roman"/>
@@ -9329,7 +9308,7 @@
           <w:rFonts w:ascii="Times New Roman" w:hAnsi="Times New Roman" w:cs="Times New Roman"/>
         </w:rPr>
       </w:pPr>
-      <w:bookmarkStart w:id="53" w:name="_Toc182551736"/>
+      <w:bookmarkStart w:id="53" w:name="_Toc183274537"/>
       <w:r>
         <w:rPr>
           <w:rFonts w:ascii="Times New Roman" w:hAnsi="Times New Roman" w:cs="Times New Roman"/>
@@ -9371,7 +9350,7 @@
           <w:rFonts w:ascii="Times New Roman" w:hAnsi="Times New Roman" w:cs="Times New Roman"/>
         </w:rPr>
       </w:pPr>
-      <w:bookmarkStart w:id="54" w:name="_Toc182551737"/>
+      <w:bookmarkStart w:id="54" w:name="_Toc183274538"/>
       <w:r>
         <w:rPr>
           <w:rFonts w:ascii="Times New Roman" w:hAnsi="Times New Roman" w:cs="Times New Roman"/>
@@ -9413,7 +9392,7 @@
           <w:rFonts w:ascii="Times New Roman" w:hAnsi="Times New Roman" w:cs="Times New Roman"/>
         </w:rPr>
       </w:pPr>
-      <w:bookmarkStart w:id="55" w:name="_Toc182551738"/>
+      <w:bookmarkStart w:id="55" w:name="_Toc183274539"/>
       <w:r>
         <w:rPr>
           <w:rFonts w:ascii="Times New Roman" w:hAnsi="Times New Roman" w:cs="Times New Roman"/>
@@ -9490,7 +9469,7 @@
           <w:rFonts w:ascii="Times New Roman" w:hAnsi="Times New Roman" w:cs="Times New Roman"/>
         </w:rPr>
       </w:pPr>
-      <w:bookmarkStart w:id="56" w:name="_Toc182551739"/>
+      <w:bookmarkStart w:id="56" w:name="_Toc183274540"/>
       <w:r>
         <w:rPr>
           <w:rFonts w:ascii="Times New Roman" w:hAnsi="Times New Roman" w:cs="Times New Roman"/>

</xml_diff>

<commit_message>
Incorporated suggestions on security and added a few GUI
</commit_message>
<xml_diff>
--- a/Card_Game-TopCard.docx
+++ b/Card_Game-TopCard.docx
@@ -1049,6 +1049,324 @@
           </w:p>
         </w:tc>
       </w:tr>
+      <w:tr>
+        <w:tc>
+          <w:tcPr>
+            <w:tcW w:w="0" w:type="auto"/>
+          </w:tcPr>
+          <w:p>
+            <w:pPr>
+              <w:rPr>
+                <w:rFonts w:ascii="Times New Roman" w:hAnsi="Times New Roman" w:cs="Times New Roman"/>
+                <w:sz w:val="22"/>
+                <w:szCs w:val="22"/>
+              </w:rPr>
+            </w:pPr>
+            <w:r>
+              <w:rPr>
+                <w:rFonts w:ascii="Times New Roman" w:hAnsi="Times New Roman" w:cs="Times New Roman"/>
+                <w:sz w:val="22"/>
+                <w:szCs w:val="22"/>
+              </w:rPr>
+              <w:t>11-24-2024</w:t>
+            </w:r>
+          </w:p>
+        </w:tc>
+        <w:tc>
+          <w:tcPr>
+            <w:tcW w:w="0" w:type="auto"/>
+          </w:tcPr>
+          <w:p>
+            <w:pPr>
+              <w:rPr>
+                <w:rFonts w:ascii="Times New Roman" w:hAnsi="Times New Roman" w:cs="Times New Roman"/>
+                <w:sz w:val="22"/>
+                <w:szCs w:val="22"/>
+              </w:rPr>
+            </w:pPr>
+            <w:r>
+              <w:rPr>
+                <w:rFonts w:ascii="Times New Roman" w:hAnsi="Times New Roman" w:cs="Times New Roman"/>
+                <w:sz w:val="22"/>
+                <w:szCs w:val="22"/>
+              </w:rPr>
+              <w:t>0.5</w:t>
+            </w:r>
+          </w:p>
+        </w:tc>
+        <w:tc>
+          <w:tcPr>
+            <w:tcW w:w="0" w:type="auto"/>
+          </w:tcPr>
+          <w:p>
+            <w:pPr>
+              <w:rPr>
+                <w:rFonts w:ascii="Times New Roman" w:hAnsi="Times New Roman" w:cs="Times New Roman"/>
+                <w:sz w:val="22"/>
+                <w:szCs w:val="22"/>
+              </w:rPr>
+            </w:pPr>
+            <w:r>
+              <w:rPr>
+                <w:rFonts w:ascii="Times New Roman" w:hAnsi="Times New Roman" w:cs="Times New Roman"/>
+                <w:sz w:val="22"/>
+                <w:szCs w:val="22"/>
+              </w:rPr>
+              <w:t>Rajesh Rajchal</w:t>
+            </w:r>
+          </w:p>
+        </w:tc>
+        <w:tc>
+          <w:tcPr>
+            <w:tcW w:w="0" w:type="auto"/>
+          </w:tcPr>
+          <w:p>
+            <w:pPr>
+              <w:rPr>
+                <w:rFonts w:ascii="Times New Roman" w:hAnsi="Times New Roman" w:cs="Times New Roman"/>
+                <w:sz w:val="22"/>
+                <w:szCs w:val="22"/>
+              </w:rPr>
+            </w:pPr>
+            <w:r>
+              <w:rPr>
+                <w:rFonts w:ascii="Times New Roman" w:hAnsi="Times New Roman" w:cs="Times New Roman"/>
+                <w:sz w:val="22"/>
+                <w:szCs w:val="22"/>
+              </w:rPr>
+              <w:t>Added Business Layer</w:t>
+            </w:r>
+          </w:p>
+        </w:tc>
+        <w:tc>
+          <w:tcPr>
+            <w:tcW w:w="0" w:type="auto"/>
+          </w:tcPr>
+          <w:p>
+            <w:pPr>
+              <w:rPr>
+                <w:rFonts w:ascii="Times New Roman" w:hAnsi="Times New Roman" w:cs="Times New Roman"/>
+                <w:sz w:val="22"/>
+                <w:szCs w:val="22"/>
+              </w:rPr>
+            </w:pPr>
+            <w:r>
+              <w:rPr>
+                <w:rFonts w:ascii="Times New Roman" w:hAnsi="Times New Roman" w:cs="Times New Roman"/>
+                <w:b/>
+                <w:bCs/>
+                <w:sz w:val="22"/>
+                <w:szCs w:val="22"/>
+              </w:rPr>
+              <w:t>Document ID:</w:t>
+            </w:r>
+            <w:r>
+              <w:rPr>
+                <w:rFonts w:ascii="Times New Roman" w:hAnsi="Times New Roman" w:cs="Times New Roman"/>
+                <w:sz w:val="22"/>
+                <w:szCs w:val="22"/>
+              </w:rPr>
+              <w:t xml:space="preserve"> TopCard </w:t>
+            </w:r>
+          </w:p>
+          <w:p>
+            <w:pPr>
+              <w:rPr>
+                <w:rFonts w:ascii="Times New Roman" w:hAnsi="Times New Roman" w:cs="Times New Roman"/>
+                <w:b/>
+                <w:bCs/>
+                <w:sz w:val="22"/>
+                <w:szCs w:val="22"/>
+              </w:rPr>
+            </w:pPr>
+            <w:r>
+              <w:rPr>
+                <w:rFonts w:ascii="Times New Roman" w:hAnsi="Times New Roman" w:cs="Times New Roman"/>
+                <w:b/>
+                <w:bCs/>
+                <w:sz w:val="22"/>
+                <w:szCs w:val="22"/>
+              </w:rPr>
+              <w:t>Version:</w:t>
+            </w:r>
+            <w:r>
+              <w:rPr>
+                <w:rFonts w:ascii="Times New Roman" w:hAnsi="Times New Roman" w:cs="Times New Roman"/>
+                <w:sz w:val="22"/>
+                <w:szCs w:val="22"/>
+              </w:rPr>
+              <w:t xml:space="preserve"> 0.</w:t>
+            </w:r>
+            <w:r>
+              <w:rPr>
+                <w:rFonts w:ascii="Times New Roman" w:hAnsi="Times New Roman" w:cs="Times New Roman"/>
+                <w:sz w:val="22"/>
+                <w:szCs w:val="22"/>
+              </w:rPr>
+              <w:t>5</w:t>
+            </w:r>
+          </w:p>
+        </w:tc>
+      </w:tr>
+      <w:tr>
+        <w:tc>
+          <w:tcPr>
+            <w:tcW w:w="0" w:type="auto"/>
+          </w:tcPr>
+          <w:p>
+            <w:pPr>
+              <w:rPr>
+                <w:rFonts w:ascii="Times New Roman" w:hAnsi="Times New Roman" w:cs="Times New Roman"/>
+                <w:sz w:val="22"/>
+                <w:szCs w:val="22"/>
+              </w:rPr>
+            </w:pPr>
+            <w:r>
+              <w:rPr>
+                <w:rFonts w:ascii="Times New Roman" w:hAnsi="Times New Roman" w:cs="Times New Roman"/>
+                <w:sz w:val="22"/>
+                <w:szCs w:val="22"/>
+              </w:rPr>
+              <w:t>12-01-2024</w:t>
+            </w:r>
+          </w:p>
+        </w:tc>
+        <w:tc>
+          <w:tcPr>
+            <w:tcW w:w="0" w:type="auto"/>
+          </w:tcPr>
+          <w:p>
+            <w:pPr>
+              <w:rPr>
+                <w:rFonts w:ascii="Times New Roman" w:hAnsi="Times New Roman" w:cs="Times New Roman"/>
+                <w:sz w:val="22"/>
+                <w:szCs w:val="22"/>
+              </w:rPr>
+            </w:pPr>
+            <w:r>
+              <w:rPr>
+                <w:rFonts w:ascii="Times New Roman" w:hAnsi="Times New Roman" w:cs="Times New Roman"/>
+                <w:sz w:val="22"/>
+                <w:szCs w:val="22"/>
+              </w:rPr>
+              <w:t>0.5</w:t>
+            </w:r>
+          </w:p>
+        </w:tc>
+        <w:tc>
+          <w:tcPr>
+            <w:tcW w:w="0" w:type="auto"/>
+          </w:tcPr>
+          <w:p>
+            <w:pPr>
+              <w:rPr>
+                <w:rFonts w:ascii="Times New Roman" w:hAnsi="Times New Roman" w:cs="Times New Roman"/>
+                <w:sz w:val="22"/>
+                <w:szCs w:val="22"/>
+              </w:rPr>
+            </w:pPr>
+            <w:r>
+              <w:rPr>
+                <w:rFonts w:ascii="Times New Roman" w:hAnsi="Times New Roman" w:cs="Times New Roman"/>
+                <w:sz w:val="22"/>
+                <w:szCs w:val="22"/>
+              </w:rPr>
+              <w:t>Rajesh Rajchal</w:t>
+            </w:r>
+          </w:p>
+        </w:tc>
+        <w:tc>
+          <w:tcPr>
+            <w:tcW w:w="0" w:type="auto"/>
+          </w:tcPr>
+          <w:p>
+            <w:pPr>
+              <w:rPr>
+                <w:rFonts w:ascii="Times New Roman" w:hAnsi="Times New Roman" w:cs="Times New Roman"/>
+                <w:sz w:val="22"/>
+                <w:szCs w:val="22"/>
+              </w:rPr>
+            </w:pPr>
+            <w:r>
+              <w:rPr>
+                <w:rFonts w:ascii="Times New Roman" w:hAnsi="Times New Roman" w:cs="Times New Roman"/>
+                <w:sz w:val="22"/>
+                <w:szCs w:val="22"/>
+              </w:rPr>
+              <w:t>Added Presentation Layer</w:t>
+            </w:r>
+          </w:p>
+        </w:tc>
+        <w:tc>
+          <w:tcPr>
+            <w:tcW w:w="0" w:type="auto"/>
+          </w:tcPr>
+          <w:p>
+            <w:pPr>
+              <w:rPr>
+                <w:rFonts w:ascii="Times New Roman" w:hAnsi="Times New Roman" w:cs="Times New Roman"/>
+                <w:sz w:val="22"/>
+                <w:szCs w:val="22"/>
+              </w:rPr>
+            </w:pPr>
+            <w:r>
+              <w:rPr>
+                <w:rFonts w:ascii="Times New Roman" w:hAnsi="Times New Roman" w:cs="Times New Roman"/>
+                <w:b/>
+                <w:bCs/>
+                <w:sz w:val="22"/>
+                <w:szCs w:val="22"/>
+              </w:rPr>
+              <w:t>Document ID:</w:t>
+            </w:r>
+            <w:r>
+              <w:rPr>
+                <w:rFonts w:ascii="Times New Roman" w:hAnsi="Times New Roman" w:cs="Times New Roman"/>
+                <w:sz w:val="22"/>
+                <w:szCs w:val="22"/>
+              </w:rPr>
+              <w:t xml:space="preserve"> TopCard </w:t>
+            </w:r>
+          </w:p>
+          <w:p>
+            <w:pPr>
+              <w:rPr>
+                <w:rFonts w:ascii="Times New Roman" w:hAnsi="Times New Roman" w:cs="Times New Roman"/>
+                <w:b/>
+                <w:bCs/>
+                <w:sz w:val="22"/>
+                <w:szCs w:val="22"/>
+              </w:rPr>
+            </w:pPr>
+            <w:r>
+              <w:rPr>
+                <w:rFonts w:ascii="Times New Roman" w:hAnsi="Times New Roman" w:cs="Times New Roman"/>
+                <w:b/>
+                <w:bCs/>
+                <w:sz w:val="22"/>
+                <w:szCs w:val="22"/>
+              </w:rPr>
+              <w:t>Version:</w:t>
+            </w:r>
+            <w:r>
+              <w:rPr>
+                <w:rFonts w:ascii="Times New Roman" w:hAnsi="Times New Roman" w:cs="Times New Roman"/>
+                <w:sz w:val="22"/>
+                <w:szCs w:val="22"/>
+              </w:rPr>
+              <w:t xml:space="preserve"> 0.</w:t>
+            </w:r>
+            <w:r>
+              <w:rPr>
+                <w:rFonts w:ascii="Times New Roman" w:hAnsi="Times New Roman" w:cs="Times New Roman"/>
+                <w:sz w:val="22"/>
+                <w:szCs w:val="22"/>
+              </w:rPr>
+              <w:t>5</w:t>
+            </w:r>
+          </w:p>
+        </w:tc>
+      </w:tr>
     </w:tbl>
     <w:p>
       <w:pPr>
@@ -1113,6 +1431,7 @@
         <w:p>
           <w:pPr>
             <w:pStyle w:val="TOC1"/>
+            <w:spacing w:line="312" w:lineRule="auto"/>
             <w:rPr>
               <w:rFonts w:eastAsiaTheme="minorEastAsia"/>
               <w:noProof/>
@@ -1136,7 +1455,7 @@
             </w:rPr>
             <w:fldChar w:fldCharType="separate"/>
           </w:r>
-          <w:hyperlink w:anchor="_Toc183274484" w:history="1">
+          <w:hyperlink w:anchor="_Toc183463568" w:history="1">
             <w:r>
               <w:rPr>
                 <w:rStyle w:val="Hyperlink"/>
@@ -1179,7 +1498,7 @@
                 <w:noProof/>
                 <w:webHidden/>
               </w:rPr>
-              <w:instrText xml:space="preserve"> PAGEREF _Toc183274484 \h </w:instrText>
+              <w:instrText xml:space="preserve"> PAGEREF _Toc183463568 \h </w:instrText>
             </w:r>
             <w:r>
               <w:rPr>
@@ -1217,12 +1536,13 @@
               <w:tab w:val="left" w:pos="960"/>
               <w:tab w:val="right" w:leader="dot" w:pos="9350"/>
             </w:tabs>
+            <w:spacing w:after="0" w:line="312" w:lineRule="auto"/>
             <w:rPr>
               <w:rFonts w:eastAsiaTheme="minorEastAsia"/>
               <w:noProof/>
             </w:rPr>
           </w:pPr>
-          <w:hyperlink w:anchor="_Toc183274485" w:history="1">
+          <w:hyperlink w:anchor="_Toc183463569" w:history="1">
             <w:r>
               <w:rPr>
                 <w:rStyle w:val="Hyperlink"/>
@@ -1265,7 +1585,7 @@
                 <w:noProof/>
                 <w:webHidden/>
               </w:rPr>
-              <w:instrText xml:space="preserve"> PAGEREF _Toc183274485 \h </w:instrText>
+              <w:instrText xml:space="preserve"> PAGEREF _Toc183463569 \h </w:instrText>
             </w:r>
             <w:r>
               <w:rPr>
@@ -1303,12 +1623,13 @@
               <w:tab w:val="left" w:pos="960"/>
               <w:tab w:val="right" w:leader="dot" w:pos="9350"/>
             </w:tabs>
+            <w:spacing w:after="0" w:line="312" w:lineRule="auto"/>
             <w:rPr>
               <w:rFonts w:eastAsiaTheme="minorEastAsia"/>
               <w:noProof/>
             </w:rPr>
           </w:pPr>
-          <w:hyperlink w:anchor="_Toc183274486" w:history="1">
+          <w:hyperlink w:anchor="_Toc183463570" w:history="1">
             <w:r>
               <w:rPr>
                 <w:rStyle w:val="Hyperlink"/>
@@ -1351,7 +1672,7 @@
                 <w:noProof/>
                 <w:webHidden/>
               </w:rPr>
-              <w:instrText xml:space="preserve"> PAGEREF _Toc183274486 \h </w:instrText>
+              <w:instrText xml:space="preserve"> PAGEREF _Toc183463570 \h </w:instrText>
             </w:r>
             <w:r>
               <w:rPr>
@@ -1389,12 +1710,13 @@
               <w:tab w:val="left" w:pos="1440"/>
               <w:tab w:val="right" w:leader="dot" w:pos="9350"/>
             </w:tabs>
+            <w:spacing w:after="0" w:line="312" w:lineRule="auto"/>
             <w:rPr>
               <w:rFonts w:eastAsiaTheme="minorEastAsia"/>
               <w:noProof/>
             </w:rPr>
           </w:pPr>
-          <w:hyperlink w:anchor="_Toc183274487" w:history="1">
+          <w:hyperlink w:anchor="_Toc183463571" w:history="1">
             <w:r>
               <w:rPr>
                 <w:rStyle w:val="Hyperlink"/>
@@ -1437,7 +1759,7 @@
                 <w:noProof/>
                 <w:webHidden/>
               </w:rPr>
-              <w:instrText xml:space="preserve"> PAGEREF _Toc183274487 \h </w:instrText>
+              <w:instrText xml:space="preserve"> PAGEREF _Toc183463571 \h </w:instrText>
             </w:r>
             <w:r>
               <w:rPr>
@@ -1475,12 +1797,13 @@
               <w:tab w:val="left" w:pos="1440"/>
               <w:tab w:val="right" w:leader="dot" w:pos="9350"/>
             </w:tabs>
+            <w:spacing w:after="0" w:line="312" w:lineRule="auto"/>
             <w:rPr>
               <w:rFonts w:eastAsiaTheme="minorEastAsia"/>
               <w:noProof/>
             </w:rPr>
           </w:pPr>
-          <w:hyperlink w:anchor="_Toc183274488" w:history="1">
+          <w:hyperlink w:anchor="_Toc183463572" w:history="1">
             <w:r>
               <w:rPr>
                 <w:rStyle w:val="Hyperlink"/>
@@ -1523,7 +1846,7 @@
                 <w:noProof/>
                 <w:webHidden/>
               </w:rPr>
-              <w:instrText xml:space="preserve"> PAGEREF _Toc183274488 \h </w:instrText>
+              <w:instrText xml:space="preserve"> PAGEREF _Toc183463572 \h </w:instrText>
             </w:r>
             <w:r>
               <w:rPr>
@@ -1561,12 +1884,13 @@
               <w:tab w:val="left" w:pos="1440"/>
               <w:tab w:val="right" w:leader="dot" w:pos="9350"/>
             </w:tabs>
+            <w:spacing w:after="0" w:line="312" w:lineRule="auto"/>
             <w:rPr>
               <w:rFonts w:eastAsiaTheme="minorEastAsia"/>
               <w:noProof/>
             </w:rPr>
           </w:pPr>
-          <w:hyperlink w:anchor="_Toc183274489" w:history="1">
+          <w:hyperlink w:anchor="_Toc183463573" w:history="1">
             <w:r>
               <w:rPr>
                 <w:rStyle w:val="Hyperlink"/>
@@ -1609,7 +1933,7 @@
                 <w:noProof/>
                 <w:webHidden/>
               </w:rPr>
-              <w:instrText xml:space="preserve"> PAGEREF _Toc183274489 \h </w:instrText>
+              <w:instrText xml:space="preserve"> PAGEREF _Toc183463573 \h </w:instrText>
             </w:r>
             <w:r>
               <w:rPr>
@@ -1647,12 +1971,13 @@
               <w:tab w:val="left" w:pos="1440"/>
               <w:tab w:val="right" w:leader="dot" w:pos="9350"/>
             </w:tabs>
+            <w:spacing w:after="0" w:line="312" w:lineRule="auto"/>
             <w:rPr>
               <w:rFonts w:eastAsiaTheme="minorEastAsia"/>
               <w:noProof/>
             </w:rPr>
           </w:pPr>
-          <w:hyperlink w:anchor="_Toc183274490" w:history="1">
+          <w:hyperlink w:anchor="_Toc183463574" w:history="1">
             <w:r>
               <w:rPr>
                 <w:rStyle w:val="Hyperlink"/>
@@ -1695,7 +2020,7 @@
                 <w:noProof/>
                 <w:webHidden/>
               </w:rPr>
-              <w:instrText xml:space="preserve"> PAGEREF _Toc183274490 \h </w:instrText>
+              <w:instrText xml:space="preserve"> PAGEREF _Toc183463574 \h </w:instrText>
             </w:r>
             <w:r>
               <w:rPr>
@@ -1733,12 +2058,13 @@
               <w:tab w:val="left" w:pos="1440"/>
               <w:tab w:val="right" w:leader="dot" w:pos="9350"/>
             </w:tabs>
+            <w:spacing w:after="0" w:line="312" w:lineRule="auto"/>
             <w:rPr>
               <w:rFonts w:eastAsiaTheme="minorEastAsia"/>
               <w:noProof/>
             </w:rPr>
           </w:pPr>
-          <w:hyperlink w:anchor="_Toc183274491" w:history="1">
+          <w:hyperlink w:anchor="_Toc183463575" w:history="1">
             <w:r>
               <w:rPr>
                 <w:rStyle w:val="Hyperlink"/>
@@ -1781,7 +2107,7 @@
                 <w:noProof/>
                 <w:webHidden/>
               </w:rPr>
-              <w:instrText xml:space="preserve"> PAGEREF _Toc183274491 \h </w:instrText>
+              <w:instrText xml:space="preserve"> PAGEREF _Toc183463575 \h </w:instrText>
             </w:r>
             <w:r>
               <w:rPr>
@@ -1819,12 +2145,13 @@
               <w:tab w:val="left" w:pos="1440"/>
               <w:tab w:val="right" w:leader="dot" w:pos="9350"/>
             </w:tabs>
+            <w:spacing w:after="0" w:line="312" w:lineRule="auto"/>
             <w:rPr>
               <w:rFonts w:eastAsiaTheme="minorEastAsia"/>
               <w:noProof/>
             </w:rPr>
           </w:pPr>
-          <w:hyperlink w:anchor="_Toc183274492" w:history="1">
+          <w:hyperlink w:anchor="_Toc183463576" w:history="1">
             <w:r>
               <w:rPr>
                 <w:rStyle w:val="Hyperlink"/>
@@ -1867,7 +2194,7 @@
                 <w:noProof/>
                 <w:webHidden/>
               </w:rPr>
-              <w:instrText xml:space="preserve"> PAGEREF _Toc183274492 \h </w:instrText>
+              <w:instrText xml:space="preserve"> PAGEREF _Toc183463576 \h </w:instrText>
             </w:r>
             <w:r>
               <w:rPr>
@@ -1905,12 +2232,13 @@
               <w:tab w:val="left" w:pos="1440"/>
               <w:tab w:val="right" w:leader="dot" w:pos="9350"/>
             </w:tabs>
+            <w:spacing w:after="0" w:line="312" w:lineRule="auto"/>
             <w:rPr>
               <w:rFonts w:eastAsiaTheme="minorEastAsia"/>
               <w:noProof/>
             </w:rPr>
           </w:pPr>
-          <w:hyperlink w:anchor="_Toc183274493" w:history="1">
+          <w:hyperlink w:anchor="_Toc183463577" w:history="1">
             <w:r>
               <w:rPr>
                 <w:rStyle w:val="Hyperlink"/>
@@ -1953,7 +2281,7 @@
                 <w:noProof/>
                 <w:webHidden/>
               </w:rPr>
-              <w:instrText xml:space="preserve"> PAGEREF _Toc183274493 \h </w:instrText>
+              <w:instrText xml:space="preserve"> PAGEREF _Toc183463577 \h </w:instrText>
             </w:r>
             <w:r>
               <w:rPr>
@@ -1991,12 +2319,13 @@
               <w:tab w:val="left" w:pos="1440"/>
               <w:tab w:val="right" w:leader="dot" w:pos="9350"/>
             </w:tabs>
+            <w:spacing w:after="0" w:line="312" w:lineRule="auto"/>
             <w:rPr>
               <w:rFonts w:eastAsiaTheme="minorEastAsia"/>
               <w:noProof/>
             </w:rPr>
           </w:pPr>
-          <w:hyperlink w:anchor="_Toc183274494" w:history="1">
+          <w:hyperlink w:anchor="_Toc183463578" w:history="1">
             <w:r>
               <w:rPr>
                 <w:rStyle w:val="Hyperlink"/>
@@ -2039,7 +2368,7 @@
                 <w:noProof/>
                 <w:webHidden/>
               </w:rPr>
-              <w:instrText xml:space="preserve"> PAGEREF _Toc183274494 \h </w:instrText>
+              <w:instrText xml:space="preserve"> PAGEREF _Toc183463578 \h </w:instrText>
             </w:r>
             <w:r>
               <w:rPr>
@@ -2077,12 +2406,13 @@
               <w:tab w:val="left" w:pos="1440"/>
               <w:tab w:val="right" w:leader="dot" w:pos="9350"/>
             </w:tabs>
+            <w:spacing w:after="0" w:line="312" w:lineRule="auto"/>
             <w:rPr>
               <w:rFonts w:eastAsiaTheme="minorEastAsia"/>
               <w:noProof/>
             </w:rPr>
           </w:pPr>
-          <w:hyperlink w:anchor="_Toc183274495" w:history="1">
+          <w:hyperlink w:anchor="_Toc183463579" w:history="1">
             <w:r>
               <w:rPr>
                 <w:rStyle w:val="Hyperlink"/>
@@ -2125,7 +2455,7 @@
                 <w:noProof/>
                 <w:webHidden/>
               </w:rPr>
-              <w:instrText xml:space="preserve"> PAGEREF _Toc183274495 \h </w:instrText>
+              <w:instrText xml:space="preserve"> PAGEREF _Toc183463579 \h </w:instrText>
             </w:r>
             <w:r>
               <w:rPr>
@@ -2159,12 +2489,13 @@
         <w:p>
           <w:pPr>
             <w:pStyle w:val="TOC1"/>
+            <w:spacing w:line="312" w:lineRule="auto"/>
             <w:rPr>
               <w:rFonts w:eastAsiaTheme="minorEastAsia"/>
               <w:noProof/>
             </w:rPr>
           </w:pPr>
-          <w:hyperlink w:anchor="_Toc183274496" w:history="1">
+          <w:hyperlink w:anchor="_Toc183463580" w:history="1">
             <w:r>
               <w:rPr>
                 <w:rStyle w:val="Hyperlink"/>
@@ -2207,7 +2538,7 @@
                 <w:noProof/>
                 <w:webHidden/>
               </w:rPr>
-              <w:instrText xml:space="preserve"> PAGEREF _Toc183274496 \h </w:instrText>
+              <w:instrText xml:space="preserve"> PAGEREF _Toc183463580 \h </w:instrText>
             </w:r>
             <w:r>
               <w:rPr>
@@ -2245,12 +2576,13 @@
               <w:tab w:val="left" w:pos="960"/>
               <w:tab w:val="right" w:leader="dot" w:pos="9350"/>
             </w:tabs>
+            <w:spacing w:after="0" w:line="312" w:lineRule="auto"/>
             <w:rPr>
               <w:rFonts w:eastAsiaTheme="minorEastAsia"/>
               <w:noProof/>
             </w:rPr>
           </w:pPr>
-          <w:hyperlink w:anchor="_Toc183274497" w:history="1">
+          <w:hyperlink w:anchor="_Toc183463581" w:history="1">
             <w:r>
               <w:rPr>
                 <w:rStyle w:val="Hyperlink"/>
@@ -2293,7 +2625,7 @@
                 <w:noProof/>
                 <w:webHidden/>
               </w:rPr>
-              <w:instrText xml:space="preserve"> PAGEREF _Toc183274497 \h </w:instrText>
+              <w:instrText xml:space="preserve"> PAGEREF _Toc183463581 \h </w:instrText>
             </w:r>
             <w:r>
               <w:rPr>
@@ -2331,12 +2663,13 @@
               <w:tab w:val="left" w:pos="960"/>
               <w:tab w:val="right" w:leader="dot" w:pos="9350"/>
             </w:tabs>
+            <w:spacing w:after="0" w:line="312" w:lineRule="auto"/>
             <w:rPr>
               <w:rFonts w:eastAsiaTheme="minorEastAsia"/>
               <w:noProof/>
             </w:rPr>
           </w:pPr>
-          <w:hyperlink w:anchor="_Toc183274498" w:history="1">
+          <w:hyperlink w:anchor="_Toc183463582" w:history="1">
             <w:r>
               <w:rPr>
                 <w:rStyle w:val="Hyperlink"/>
@@ -2379,7 +2712,7 @@
                 <w:noProof/>
                 <w:webHidden/>
               </w:rPr>
-              <w:instrText xml:space="preserve"> PAGEREF _Toc183274498 \h </w:instrText>
+              <w:instrText xml:space="preserve"> PAGEREF _Toc183463582 \h </w:instrText>
             </w:r>
             <w:r>
               <w:rPr>
@@ -2417,12 +2750,13 @@
               <w:tab w:val="left" w:pos="1440"/>
               <w:tab w:val="right" w:leader="dot" w:pos="9350"/>
             </w:tabs>
+            <w:spacing w:after="0" w:line="312" w:lineRule="auto"/>
             <w:rPr>
               <w:rFonts w:eastAsiaTheme="minorEastAsia"/>
               <w:noProof/>
             </w:rPr>
           </w:pPr>
-          <w:hyperlink w:anchor="_Toc183274499" w:history="1">
+          <w:hyperlink w:anchor="_Toc183463583" w:history="1">
             <w:r>
               <w:rPr>
                 <w:rStyle w:val="Hyperlink"/>
@@ -2465,7 +2799,7 @@
                 <w:noProof/>
                 <w:webHidden/>
               </w:rPr>
-              <w:instrText xml:space="preserve"> PAGEREF _Toc183274499 \h </w:instrText>
+              <w:instrText xml:space="preserve"> PAGEREF _Toc183463583 \h </w:instrText>
             </w:r>
             <w:r>
               <w:rPr>
@@ -2503,12 +2837,13 @@
               <w:tab w:val="left" w:pos="1440"/>
               <w:tab w:val="right" w:leader="dot" w:pos="9350"/>
             </w:tabs>
+            <w:spacing w:after="0" w:line="312" w:lineRule="auto"/>
             <w:rPr>
               <w:rFonts w:eastAsiaTheme="minorEastAsia"/>
               <w:noProof/>
             </w:rPr>
           </w:pPr>
-          <w:hyperlink w:anchor="_Toc183274500" w:history="1">
+          <w:hyperlink w:anchor="_Toc183463584" w:history="1">
             <w:r>
               <w:rPr>
                 <w:rStyle w:val="Hyperlink"/>
@@ -2551,7 +2886,7 @@
                 <w:noProof/>
                 <w:webHidden/>
               </w:rPr>
-              <w:instrText xml:space="preserve"> PAGEREF _Toc183274500 \h </w:instrText>
+              <w:instrText xml:space="preserve"> PAGEREF _Toc183463584 \h </w:instrText>
             </w:r>
             <w:r>
               <w:rPr>
@@ -2589,12 +2924,13 @@
               <w:tab w:val="left" w:pos="1440"/>
               <w:tab w:val="right" w:leader="dot" w:pos="9350"/>
             </w:tabs>
+            <w:spacing w:after="0" w:line="312" w:lineRule="auto"/>
             <w:rPr>
               <w:rFonts w:eastAsiaTheme="minorEastAsia"/>
               <w:noProof/>
             </w:rPr>
           </w:pPr>
-          <w:hyperlink w:anchor="_Toc183274501" w:history="1">
+          <w:hyperlink w:anchor="_Toc183463585" w:history="1">
             <w:r>
               <w:rPr>
                 <w:rStyle w:val="Hyperlink"/>
@@ -2637,7 +2973,7 @@
                 <w:noProof/>
                 <w:webHidden/>
               </w:rPr>
-              <w:instrText xml:space="preserve"> PAGEREF _Toc183274501 \h </w:instrText>
+              <w:instrText xml:space="preserve"> PAGEREF _Toc183463585 \h </w:instrText>
             </w:r>
             <w:r>
               <w:rPr>
@@ -2675,12 +3011,13 @@
               <w:tab w:val="left" w:pos="1440"/>
               <w:tab w:val="right" w:leader="dot" w:pos="9350"/>
             </w:tabs>
+            <w:spacing w:after="0" w:line="312" w:lineRule="auto"/>
             <w:rPr>
               <w:rFonts w:eastAsiaTheme="minorEastAsia"/>
               <w:noProof/>
             </w:rPr>
           </w:pPr>
-          <w:hyperlink w:anchor="_Toc183274502" w:history="1">
+          <w:hyperlink w:anchor="_Toc183463586" w:history="1">
             <w:r>
               <w:rPr>
                 <w:rStyle w:val="Hyperlink"/>
@@ -2723,7 +3060,7 @@
                 <w:noProof/>
                 <w:webHidden/>
               </w:rPr>
-              <w:instrText xml:space="preserve"> PAGEREF _Toc183274502 \h </w:instrText>
+              <w:instrText xml:space="preserve"> PAGEREF _Toc183463586 \h </w:instrText>
             </w:r>
             <w:r>
               <w:rPr>
@@ -2761,12 +3098,13 @@
               <w:tab w:val="left" w:pos="1440"/>
               <w:tab w:val="right" w:leader="dot" w:pos="9350"/>
             </w:tabs>
+            <w:spacing w:after="0" w:line="312" w:lineRule="auto"/>
             <w:rPr>
               <w:rFonts w:eastAsiaTheme="minorEastAsia"/>
               <w:noProof/>
             </w:rPr>
           </w:pPr>
-          <w:hyperlink w:anchor="_Toc183274503" w:history="1">
+          <w:hyperlink w:anchor="_Toc183463587" w:history="1">
             <w:r>
               <w:rPr>
                 <w:rStyle w:val="Hyperlink"/>
@@ -2809,7 +3147,7 @@
                 <w:noProof/>
                 <w:webHidden/>
               </w:rPr>
-              <w:instrText xml:space="preserve"> PAGEREF _Toc183274503 \h </w:instrText>
+              <w:instrText xml:space="preserve"> PAGEREF _Toc183463587 \h </w:instrText>
             </w:r>
             <w:r>
               <w:rPr>
@@ -2847,12 +3185,13 @@
               <w:tab w:val="left" w:pos="1440"/>
               <w:tab w:val="right" w:leader="dot" w:pos="9350"/>
             </w:tabs>
+            <w:spacing w:after="0" w:line="312" w:lineRule="auto"/>
             <w:rPr>
               <w:rFonts w:eastAsiaTheme="minorEastAsia"/>
               <w:noProof/>
             </w:rPr>
           </w:pPr>
-          <w:hyperlink w:anchor="_Toc183274504" w:history="1">
+          <w:hyperlink w:anchor="_Toc183463588" w:history="1">
             <w:r>
               <w:rPr>
                 <w:rStyle w:val="Hyperlink"/>
@@ -2895,7 +3234,7 @@
                 <w:noProof/>
                 <w:webHidden/>
               </w:rPr>
-              <w:instrText xml:space="preserve"> PAGEREF _Toc183274504 \h </w:instrText>
+              <w:instrText xml:space="preserve"> PAGEREF _Toc183463588 \h </w:instrText>
             </w:r>
             <w:r>
               <w:rPr>
@@ -2933,12 +3272,13 @@
               <w:tab w:val="left" w:pos="1440"/>
               <w:tab w:val="right" w:leader="dot" w:pos="9350"/>
             </w:tabs>
+            <w:spacing w:after="0" w:line="312" w:lineRule="auto"/>
             <w:rPr>
               <w:rFonts w:eastAsiaTheme="minorEastAsia"/>
               <w:noProof/>
             </w:rPr>
           </w:pPr>
-          <w:hyperlink w:anchor="_Toc183274505" w:history="1">
+          <w:hyperlink w:anchor="_Toc183463589" w:history="1">
             <w:r>
               <w:rPr>
                 <w:rStyle w:val="Hyperlink"/>
@@ -2981,7 +3321,7 @@
                 <w:noProof/>
                 <w:webHidden/>
               </w:rPr>
-              <w:instrText xml:space="preserve"> PAGEREF _Toc183274505 \h </w:instrText>
+              <w:instrText xml:space="preserve"> PAGEREF _Toc183463589 \h </w:instrText>
             </w:r>
             <w:r>
               <w:rPr>
@@ -3019,12 +3359,13 @@
               <w:tab w:val="left" w:pos="1440"/>
               <w:tab w:val="right" w:leader="dot" w:pos="9350"/>
             </w:tabs>
+            <w:spacing w:after="0" w:line="312" w:lineRule="auto"/>
             <w:rPr>
               <w:rFonts w:eastAsiaTheme="minorEastAsia"/>
               <w:noProof/>
             </w:rPr>
           </w:pPr>
-          <w:hyperlink w:anchor="_Toc183274506" w:history="1">
+          <w:hyperlink w:anchor="_Toc183463590" w:history="1">
             <w:r>
               <w:rPr>
                 <w:rStyle w:val="Hyperlink"/>
@@ -3067,7 +3408,7 @@
                 <w:noProof/>
                 <w:webHidden/>
               </w:rPr>
-              <w:instrText xml:space="preserve"> PAGEREF _Toc183274506 \h </w:instrText>
+              <w:instrText xml:space="preserve"> PAGEREF _Toc183463590 \h </w:instrText>
             </w:r>
             <w:r>
               <w:rPr>
@@ -3105,12 +3446,13 @@
               <w:tab w:val="left" w:pos="1440"/>
               <w:tab w:val="right" w:leader="dot" w:pos="9350"/>
             </w:tabs>
+            <w:spacing w:after="0" w:line="312" w:lineRule="auto"/>
             <w:rPr>
               <w:rFonts w:eastAsiaTheme="minorEastAsia"/>
               <w:noProof/>
             </w:rPr>
           </w:pPr>
-          <w:hyperlink w:anchor="_Toc183274507" w:history="1">
+          <w:hyperlink w:anchor="_Toc183463591" w:history="1">
             <w:r>
               <w:rPr>
                 <w:rStyle w:val="Hyperlink"/>
@@ -3153,7 +3495,7 @@
                 <w:noProof/>
                 <w:webHidden/>
               </w:rPr>
-              <w:instrText xml:space="preserve"> PAGEREF _Toc183274507 \h </w:instrText>
+              <w:instrText xml:space="preserve"> PAGEREF _Toc183463591 \h </w:instrText>
             </w:r>
             <w:r>
               <w:rPr>
@@ -3191,12 +3533,13 @@
               <w:tab w:val="left" w:pos="1440"/>
               <w:tab w:val="right" w:leader="dot" w:pos="9350"/>
             </w:tabs>
+            <w:spacing w:after="0" w:line="312" w:lineRule="auto"/>
             <w:rPr>
               <w:rFonts w:eastAsiaTheme="minorEastAsia"/>
               <w:noProof/>
             </w:rPr>
           </w:pPr>
-          <w:hyperlink w:anchor="_Toc183274508" w:history="1">
+          <w:hyperlink w:anchor="_Toc183463592" w:history="1">
             <w:r>
               <w:rPr>
                 <w:rStyle w:val="Hyperlink"/>
@@ -3239,7 +3582,7 @@
                 <w:noProof/>
                 <w:webHidden/>
               </w:rPr>
-              <w:instrText xml:space="preserve"> PAGEREF _Toc183274508 \h </w:instrText>
+              <w:instrText xml:space="preserve"> PAGEREF _Toc183463592 \h </w:instrText>
             </w:r>
             <w:r>
               <w:rPr>
@@ -3277,12 +3620,13 @@
               <w:tab w:val="left" w:pos="1440"/>
               <w:tab w:val="right" w:leader="dot" w:pos="9350"/>
             </w:tabs>
+            <w:spacing w:after="0" w:line="312" w:lineRule="auto"/>
             <w:rPr>
               <w:rFonts w:eastAsiaTheme="minorEastAsia"/>
               <w:noProof/>
             </w:rPr>
           </w:pPr>
-          <w:hyperlink w:anchor="_Toc183274509" w:history="1">
+          <w:hyperlink w:anchor="_Toc183463593" w:history="1">
             <w:r>
               <w:rPr>
                 <w:rStyle w:val="Hyperlink"/>
@@ -3325,7 +3669,7 @@
                 <w:noProof/>
                 <w:webHidden/>
               </w:rPr>
-              <w:instrText xml:space="preserve"> PAGEREF _Toc183274509 \h </w:instrText>
+              <w:instrText xml:space="preserve"> PAGEREF _Toc183463593 \h </w:instrText>
             </w:r>
             <w:r>
               <w:rPr>
@@ -3363,12 +3707,13 @@
               <w:tab w:val="left" w:pos="1440"/>
               <w:tab w:val="right" w:leader="dot" w:pos="9350"/>
             </w:tabs>
+            <w:spacing w:after="0" w:line="312" w:lineRule="auto"/>
             <w:rPr>
               <w:rFonts w:eastAsiaTheme="minorEastAsia"/>
               <w:noProof/>
             </w:rPr>
           </w:pPr>
-          <w:hyperlink w:anchor="_Toc183274510" w:history="1">
+          <w:hyperlink w:anchor="_Toc183463594" w:history="1">
             <w:r>
               <w:rPr>
                 <w:rStyle w:val="Hyperlink"/>
@@ -3411,7 +3756,7 @@
                 <w:noProof/>
                 <w:webHidden/>
               </w:rPr>
-              <w:instrText xml:space="preserve"> PAGEREF _Toc183274510 \h </w:instrText>
+              <w:instrText xml:space="preserve"> PAGEREF _Toc183463594 \h </w:instrText>
             </w:r>
             <w:r>
               <w:rPr>
@@ -3449,12 +3794,13 @@
               <w:tab w:val="left" w:pos="960"/>
               <w:tab w:val="right" w:leader="dot" w:pos="9350"/>
             </w:tabs>
+            <w:spacing w:after="0" w:line="312" w:lineRule="auto"/>
             <w:rPr>
               <w:rFonts w:eastAsiaTheme="minorEastAsia"/>
               <w:noProof/>
             </w:rPr>
           </w:pPr>
-          <w:hyperlink w:anchor="_Toc183274511" w:history="1">
+          <w:hyperlink w:anchor="_Toc183463595" w:history="1">
             <w:r>
               <w:rPr>
                 <w:rStyle w:val="Hyperlink"/>
@@ -3497,7 +3843,7 @@
                 <w:noProof/>
                 <w:webHidden/>
               </w:rPr>
-              <w:instrText xml:space="preserve"> PAGEREF _Toc183274511 \h </w:instrText>
+              <w:instrText xml:space="preserve"> PAGEREF _Toc183463595 \h </w:instrText>
             </w:r>
             <w:r>
               <w:rPr>
@@ -3535,12 +3881,13 @@
               <w:tab w:val="left" w:pos="1440"/>
               <w:tab w:val="right" w:leader="dot" w:pos="9350"/>
             </w:tabs>
+            <w:spacing w:after="0" w:line="312" w:lineRule="auto"/>
             <w:rPr>
               <w:rFonts w:eastAsiaTheme="minorEastAsia"/>
               <w:noProof/>
             </w:rPr>
           </w:pPr>
-          <w:hyperlink w:anchor="_Toc183274512" w:history="1">
+          <w:hyperlink w:anchor="_Toc183463596" w:history="1">
             <w:r>
               <w:rPr>
                 <w:rStyle w:val="Hyperlink"/>
@@ -3583,7 +3930,7 @@
                 <w:noProof/>
                 <w:webHidden/>
               </w:rPr>
-              <w:instrText xml:space="preserve"> PAGEREF _Toc183274512 \h </w:instrText>
+              <w:instrText xml:space="preserve"> PAGEREF _Toc183463596 \h </w:instrText>
             </w:r>
             <w:r>
               <w:rPr>
@@ -3621,12 +3968,13 @@
               <w:tab w:val="left" w:pos="1440"/>
               <w:tab w:val="right" w:leader="dot" w:pos="9350"/>
             </w:tabs>
+            <w:spacing w:after="0" w:line="312" w:lineRule="auto"/>
             <w:rPr>
               <w:rFonts w:eastAsiaTheme="minorEastAsia"/>
               <w:noProof/>
             </w:rPr>
           </w:pPr>
-          <w:hyperlink w:anchor="_Toc183274513" w:history="1">
+          <w:hyperlink w:anchor="_Toc183463597" w:history="1">
             <w:r>
               <w:rPr>
                 <w:rStyle w:val="Hyperlink"/>
@@ -3669,7 +4017,7 @@
                 <w:noProof/>
                 <w:webHidden/>
               </w:rPr>
-              <w:instrText xml:space="preserve"> PAGEREF _Toc183274513 \h </w:instrText>
+              <w:instrText xml:space="preserve"> PAGEREF _Toc183463597 \h </w:instrText>
             </w:r>
             <w:r>
               <w:rPr>
@@ -3703,12 +4051,13 @@
         <w:p>
           <w:pPr>
             <w:pStyle w:val="TOC1"/>
+            <w:spacing w:line="312" w:lineRule="auto"/>
             <w:rPr>
               <w:rFonts w:eastAsiaTheme="minorEastAsia"/>
               <w:noProof/>
             </w:rPr>
           </w:pPr>
-          <w:hyperlink w:anchor="_Toc183274514" w:history="1">
+          <w:hyperlink w:anchor="_Toc183463598" w:history="1">
             <w:r>
               <w:rPr>
                 <w:rStyle w:val="Hyperlink"/>
@@ -3751,7 +4100,7 @@
                 <w:noProof/>
                 <w:webHidden/>
               </w:rPr>
-              <w:instrText xml:space="preserve"> PAGEREF _Toc183274514 \h </w:instrText>
+              <w:instrText xml:space="preserve"> PAGEREF _Toc183463598 \h </w:instrText>
             </w:r>
             <w:r>
               <w:rPr>
@@ -3789,12 +4138,13 @@
               <w:tab w:val="left" w:pos="960"/>
               <w:tab w:val="right" w:leader="dot" w:pos="9350"/>
             </w:tabs>
+            <w:spacing w:after="0" w:line="312" w:lineRule="auto"/>
             <w:rPr>
               <w:rFonts w:eastAsiaTheme="minorEastAsia"/>
               <w:noProof/>
             </w:rPr>
           </w:pPr>
-          <w:hyperlink w:anchor="_Toc183274515" w:history="1">
+          <w:hyperlink w:anchor="_Toc183463599" w:history="1">
             <w:r>
               <w:rPr>
                 <w:rStyle w:val="Hyperlink"/>
@@ -3837,7 +4187,7 @@
                 <w:noProof/>
                 <w:webHidden/>
               </w:rPr>
-              <w:instrText xml:space="preserve"> PAGEREF _Toc183274515 \h </w:instrText>
+              <w:instrText xml:space="preserve"> PAGEREF _Toc183463599 \h </w:instrText>
             </w:r>
             <w:r>
               <w:rPr>
@@ -3875,12 +4225,13 @@
               <w:tab w:val="left" w:pos="960"/>
               <w:tab w:val="right" w:leader="dot" w:pos="9350"/>
             </w:tabs>
+            <w:spacing w:after="0" w:line="312" w:lineRule="auto"/>
             <w:rPr>
               <w:rFonts w:eastAsiaTheme="minorEastAsia"/>
               <w:noProof/>
             </w:rPr>
           </w:pPr>
-          <w:hyperlink w:anchor="_Toc183274516" w:history="1">
+          <w:hyperlink w:anchor="_Toc183463600" w:history="1">
             <w:r>
               <w:rPr>
                 <w:rStyle w:val="Hyperlink"/>
@@ -3923,7 +4274,7 @@
                 <w:noProof/>
                 <w:webHidden/>
               </w:rPr>
-              <w:instrText xml:space="preserve"> PAGEREF _Toc183274516 \h </w:instrText>
+              <w:instrText xml:space="preserve"> PAGEREF _Toc183463600 \h </w:instrText>
             </w:r>
             <w:r>
               <w:rPr>
@@ -3961,12 +4312,13 @@
               <w:tab w:val="left" w:pos="960"/>
               <w:tab w:val="right" w:leader="dot" w:pos="9350"/>
             </w:tabs>
+            <w:spacing w:after="0" w:line="312" w:lineRule="auto"/>
             <w:rPr>
               <w:rFonts w:eastAsiaTheme="minorEastAsia"/>
               <w:noProof/>
             </w:rPr>
           </w:pPr>
-          <w:hyperlink w:anchor="_Toc183274517" w:history="1">
+          <w:hyperlink w:anchor="_Toc183463601" w:history="1">
             <w:r>
               <w:rPr>
                 <w:rStyle w:val="Hyperlink"/>
@@ -3988,7 +4340,7 @@
                 <w:rFonts w:ascii="Times New Roman" w:hAnsi="Times New Roman" w:cs="Times New Roman"/>
                 <w:noProof/>
               </w:rPr>
-              <w:t>Flow of Events:</w:t>
+              <w:t>Flow of Events</w:t>
             </w:r>
             <w:r>
               <w:rPr>
@@ -4009,7 +4361,7 @@
                 <w:noProof/>
                 <w:webHidden/>
               </w:rPr>
-              <w:instrText xml:space="preserve"> PAGEREF _Toc183274517 \h </w:instrText>
+              <w:instrText xml:space="preserve"> PAGEREF _Toc183463601 \h </w:instrText>
             </w:r>
             <w:r>
               <w:rPr>
@@ -4043,12 +4395,13 @@
         <w:p>
           <w:pPr>
             <w:pStyle w:val="TOC1"/>
+            <w:spacing w:line="312" w:lineRule="auto"/>
             <w:rPr>
               <w:rFonts w:eastAsiaTheme="minorEastAsia"/>
               <w:noProof/>
             </w:rPr>
           </w:pPr>
-          <w:hyperlink w:anchor="_Toc183274518" w:history="1">
+          <w:hyperlink w:anchor="_Toc183463602" w:history="1">
             <w:r>
               <w:rPr>
                 <w:rStyle w:val="Hyperlink"/>
@@ -4091,7 +4444,7 @@
                 <w:noProof/>
                 <w:webHidden/>
               </w:rPr>
-              <w:instrText xml:space="preserve"> PAGEREF _Toc183274518 \h </w:instrText>
+              <w:instrText xml:space="preserve"> PAGEREF _Toc183463602 \h </w:instrText>
             </w:r>
             <w:r>
               <w:rPr>
@@ -4129,12 +4482,13 @@
               <w:tab w:val="left" w:pos="960"/>
               <w:tab w:val="right" w:leader="dot" w:pos="9350"/>
             </w:tabs>
+            <w:spacing w:after="0" w:line="312" w:lineRule="auto"/>
             <w:rPr>
               <w:rFonts w:eastAsiaTheme="minorEastAsia"/>
               <w:noProof/>
             </w:rPr>
           </w:pPr>
-          <w:hyperlink w:anchor="_Toc183274519" w:history="1">
+          <w:hyperlink w:anchor="_Toc183463603" w:history="1">
             <w:r>
               <w:rPr>
                 <w:rStyle w:val="Hyperlink"/>
@@ -4177,7 +4531,7 @@
                 <w:noProof/>
                 <w:webHidden/>
               </w:rPr>
-              <w:instrText xml:space="preserve"> PAGEREF _Toc183274519 \h </w:instrText>
+              <w:instrText xml:space="preserve"> PAGEREF _Toc183463603 \h </w:instrText>
             </w:r>
             <w:r>
               <w:rPr>
@@ -4215,12 +4569,13 @@
               <w:tab w:val="left" w:pos="1440"/>
               <w:tab w:val="right" w:leader="dot" w:pos="9350"/>
             </w:tabs>
+            <w:spacing w:after="0" w:line="312" w:lineRule="auto"/>
             <w:rPr>
               <w:rFonts w:eastAsiaTheme="minorEastAsia"/>
               <w:noProof/>
             </w:rPr>
           </w:pPr>
-          <w:hyperlink w:anchor="_Toc183274520" w:history="1">
+          <w:hyperlink w:anchor="_Toc183463604" w:history="1">
             <w:r>
               <w:rPr>
                 <w:rStyle w:val="Hyperlink"/>
@@ -4242,7 +4597,7 @@
                 <w:rFonts w:ascii="Times New Roman" w:hAnsi="Times New Roman" w:cs="Times New Roman"/>
                 <w:noProof/>
               </w:rPr>
-              <w:t>Player:</w:t>
+              <w:t>Player</w:t>
             </w:r>
             <w:r>
               <w:rPr>
@@ -4263,7 +4618,7 @@
                 <w:noProof/>
                 <w:webHidden/>
               </w:rPr>
-              <w:instrText xml:space="preserve"> PAGEREF _Toc183274520 \h </w:instrText>
+              <w:instrText xml:space="preserve"> PAGEREF _Toc183463604 \h </w:instrText>
             </w:r>
             <w:r>
               <w:rPr>
@@ -4301,12 +4656,13 @@
               <w:tab w:val="left" w:pos="1440"/>
               <w:tab w:val="right" w:leader="dot" w:pos="9350"/>
             </w:tabs>
+            <w:spacing w:after="0" w:line="312" w:lineRule="auto"/>
             <w:rPr>
               <w:rFonts w:eastAsiaTheme="minorEastAsia"/>
               <w:noProof/>
             </w:rPr>
           </w:pPr>
-          <w:hyperlink w:anchor="_Toc183274521" w:history="1">
+          <w:hyperlink w:anchor="_Toc183463605" w:history="1">
             <w:r>
               <w:rPr>
                 <w:rStyle w:val="Hyperlink"/>
@@ -4328,7 +4684,7 @@
                 <w:rFonts w:ascii="Times New Roman" w:hAnsi="Times New Roman" w:cs="Times New Roman"/>
                 <w:noProof/>
               </w:rPr>
-              <w:t>Card:</w:t>
+              <w:t>Card</w:t>
             </w:r>
             <w:r>
               <w:rPr>
@@ -4349,7 +4705,7 @@
                 <w:noProof/>
                 <w:webHidden/>
               </w:rPr>
-              <w:instrText xml:space="preserve"> PAGEREF _Toc183274521 \h </w:instrText>
+              <w:instrText xml:space="preserve"> PAGEREF _Toc183463605 \h </w:instrText>
             </w:r>
             <w:r>
               <w:rPr>
@@ -4387,12 +4743,13 @@
               <w:tab w:val="left" w:pos="1440"/>
               <w:tab w:val="right" w:leader="dot" w:pos="9350"/>
             </w:tabs>
+            <w:spacing w:after="0" w:line="312" w:lineRule="auto"/>
             <w:rPr>
               <w:rFonts w:eastAsiaTheme="minorEastAsia"/>
               <w:noProof/>
             </w:rPr>
           </w:pPr>
-          <w:hyperlink w:anchor="_Toc183274522" w:history="1">
+          <w:hyperlink w:anchor="_Toc183463606" w:history="1">
             <w:r>
               <w:rPr>
                 <w:rStyle w:val="Hyperlink"/>
@@ -4414,7 +4771,7 @@
                 <w:rFonts w:ascii="Times New Roman" w:hAnsi="Times New Roman" w:cs="Times New Roman"/>
                 <w:noProof/>
               </w:rPr>
-              <w:t>Deck:</w:t>
+              <w:t>Deck</w:t>
             </w:r>
             <w:r>
               <w:rPr>
@@ -4435,7 +4792,7 @@
                 <w:noProof/>
                 <w:webHidden/>
               </w:rPr>
-              <w:instrText xml:space="preserve"> PAGEREF _Toc183274522 \h </w:instrText>
+              <w:instrText xml:space="preserve"> PAGEREF _Toc183463606 \h </w:instrText>
             </w:r>
             <w:r>
               <w:rPr>
@@ -4473,12 +4830,13 @@
               <w:tab w:val="left" w:pos="1440"/>
               <w:tab w:val="right" w:leader="dot" w:pos="9350"/>
             </w:tabs>
+            <w:spacing w:after="0" w:line="312" w:lineRule="auto"/>
             <w:rPr>
               <w:rFonts w:eastAsiaTheme="minorEastAsia"/>
               <w:noProof/>
             </w:rPr>
           </w:pPr>
-          <w:hyperlink w:anchor="_Toc183274523" w:history="1">
+          <w:hyperlink w:anchor="_Toc183463607" w:history="1">
             <w:r>
               <w:rPr>
                 <w:rStyle w:val="Hyperlink"/>
@@ -4500,7 +4858,7 @@
                 <w:rFonts w:ascii="Times New Roman" w:hAnsi="Times New Roman" w:cs="Times New Roman"/>
                 <w:noProof/>
               </w:rPr>
-              <w:t>GameService:</w:t>
+              <w:t>GameService</w:t>
             </w:r>
             <w:r>
               <w:rPr>
@@ -4521,7 +4879,7 @@
                 <w:noProof/>
                 <w:webHidden/>
               </w:rPr>
-              <w:instrText xml:space="preserve"> PAGEREF _Toc183274523 \h </w:instrText>
+              <w:instrText xml:space="preserve"> PAGEREF _Toc183463607 \h </w:instrText>
             </w:r>
             <w:r>
               <w:rPr>
@@ -4559,12 +4917,13 @@
               <w:tab w:val="left" w:pos="1440"/>
               <w:tab w:val="right" w:leader="dot" w:pos="9350"/>
             </w:tabs>
+            <w:spacing w:after="0" w:line="312" w:lineRule="auto"/>
             <w:rPr>
               <w:rFonts w:eastAsiaTheme="minorEastAsia"/>
               <w:noProof/>
             </w:rPr>
           </w:pPr>
-          <w:hyperlink w:anchor="_Toc183274524" w:history="1">
+          <w:hyperlink w:anchor="_Toc183463608" w:history="1">
             <w:r>
               <w:rPr>
                 <w:rStyle w:val="Hyperlink"/>
@@ -4586,7 +4945,7 @@
                 <w:rFonts w:ascii="Times New Roman" w:hAnsi="Times New Roman" w:cs="Times New Roman"/>
                 <w:noProof/>
               </w:rPr>
-              <w:t>BettingService:</w:t>
+              <w:t>BettingService</w:t>
             </w:r>
             <w:r>
               <w:rPr>
@@ -4607,7 +4966,7 @@
                 <w:noProof/>
                 <w:webHidden/>
               </w:rPr>
-              <w:instrText xml:space="preserve"> PAGEREF _Toc183274524 \h </w:instrText>
+              <w:instrText xml:space="preserve"> PAGEREF _Toc183463608 \h </w:instrText>
             </w:r>
             <w:r>
               <w:rPr>
@@ -4645,12 +5004,13 @@
               <w:tab w:val="left" w:pos="960"/>
               <w:tab w:val="right" w:leader="dot" w:pos="9350"/>
             </w:tabs>
+            <w:spacing w:after="0" w:line="312" w:lineRule="auto"/>
             <w:rPr>
               <w:rFonts w:eastAsiaTheme="minorEastAsia"/>
               <w:noProof/>
             </w:rPr>
           </w:pPr>
-          <w:hyperlink w:anchor="_Toc183274525" w:history="1">
+          <w:hyperlink w:anchor="_Toc183463609" w:history="1">
             <w:r>
               <w:rPr>
                 <w:rStyle w:val="Hyperlink"/>
@@ -4693,7 +5053,7 @@
                 <w:noProof/>
                 <w:webHidden/>
               </w:rPr>
-              <w:instrText xml:space="preserve"> PAGEREF _Toc183274525 \h </w:instrText>
+              <w:instrText xml:space="preserve"> PAGEREF _Toc183463609 \h </w:instrText>
             </w:r>
             <w:r>
               <w:rPr>
@@ -4731,12 +5091,13 @@
               <w:tab w:val="left" w:pos="960"/>
               <w:tab w:val="right" w:leader="dot" w:pos="9350"/>
             </w:tabs>
+            <w:spacing w:after="0" w:line="312" w:lineRule="auto"/>
             <w:rPr>
               <w:rFonts w:eastAsiaTheme="minorEastAsia"/>
               <w:noProof/>
             </w:rPr>
           </w:pPr>
-          <w:hyperlink w:anchor="_Toc183274526" w:history="1">
+          <w:hyperlink w:anchor="_Toc183463610" w:history="1">
             <w:r>
               <w:rPr>
                 <w:rStyle w:val="Hyperlink"/>
@@ -4779,7 +5140,7 @@
                 <w:noProof/>
                 <w:webHidden/>
               </w:rPr>
-              <w:instrText xml:space="preserve"> PAGEREF _Toc183274526 \h </w:instrText>
+              <w:instrText xml:space="preserve"> PAGEREF _Toc183463610 \h </w:instrText>
             </w:r>
             <w:r>
               <w:rPr>
@@ -4817,12 +5178,13 @@
               <w:tab w:val="left" w:pos="1440"/>
               <w:tab w:val="right" w:leader="dot" w:pos="9350"/>
             </w:tabs>
+            <w:spacing w:after="0" w:line="312" w:lineRule="auto"/>
             <w:rPr>
               <w:rFonts w:eastAsiaTheme="minorEastAsia"/>
               <w:noProof/>
             </w:rPr>
           </w:pPr>
-          <w:hyperlink w:anchor="_Toc183274527" w:history="1">
+          <w:hyperlink w:anchor="_Toc183463611" w:history="1">
             <w:r>
               <w:rPr>
                 <w:rStyle w:val="Hyperlink"/>
@@ -4865,7 +5227,7 @@
                 <w:noProof/>
                 <w:webHidden/>
               </w:rPr>
-              <w:instrText xml:space="preserve"> PAGEREF _Toc183274527 \h </w:instrText>
+              <w:instrText xml:space="preserve"> PAGEREF _Toc183463611 \h </w:instrText>
             </w:r>
             <w:r>
               <w:rPr>
@@ -4903,12 +5265,13 @@
               <w:tab w:val="left" w:pos="1440"/>
               <w:tab w:val="right" w:leader="dot" w:pos="9350"/>
             </w:tabs>
+            <w:spacing w:after="0" w:line="312" w:lineRule="auto"/>
             <w:rPr>
               <w:rFonts w:eastAsiaTheme="minorEastAsia"/>
               <w:noProof/>
             </w:rPr>
           </w:pPr>
-          <w:hyperlink w:anchor="_Toc183274528" w:history="1">
+          <w:hyperlink w:anchor="_Toc183463612" w:history="1">
             <w:r>
               <w:rPr>
                 <w:rStyle w:val="Hyperlink"/>
@@ -4951,7 +5314,7 @@
                 <w:noProof/>
                 <w:webHidden/>
               </w:rPr>
-              <w:instrText xml:space="preserve"> PAGEREF _Toc183274528 \h </w:instrText>
+              <w:instrText xml:space="preserve"> PAGEREF _Toc183463612 \h </w:instrText>
             </w:r>
             <w:r>
               <w:rPr>
@@ -4989,12 +5352,13 @@
               <w:tab w:val="left" w:pos="1440"/>
               <w:tab w:val="right" w:leader="dot" w:pos="9350"/>
             </w:tabs>
+            <w:spacing w:after="0" w:line="312" w:lineRule="auto"/>
             <w:rPr>
               <w:rFonts w:eastAsiaTheme="minorEastAsia"/>
               <w:noProof/>
             </w:rPr>
           </w:pPr>
-          <w:hyperlink w:anchor="_Toc183274529" w:history="1">
+          <w:hyperlink w:anchor="_Toc183463613" w:history="1">
             <w:r>
               <w:rPr>
                 <w:rStyle w:val="Hyperlink"/>
@@ -5037,7 +5401,7 @@
                 <w:noProof/>
                 <w:webHidden/>
               </w:rPr>
-              <w:instrText xml:space="preserve"> PAGEREF _Toc183274529 \h </w:instrText>
+              <w:instrText xml:space="preserve"> PAGEREF _Toc183463613 \h </w:instrText>
             </w:r>
             <w:r>
               <w:rPr>
@@ -5075,12 +5439,13 @@
               <w:tab w:val="left" w:pos="1440"/>
               <w:tab w:val="right" w:leader="dot" w:pos="9350"/>
             </w:tabs>
+            <w:spacing w:after="0" w:line="312" w:lineRule="auto"/>
             <w:rPr>
               <w:rFonts w:eastAsiaTheme="minorEastAsia"/>
               <w:noProof/>
             </w:rPr>
           </w:pPr>
-          <w:hyperlink w:anchor="_Toc183274530" w:history="1">
+          <w:hyperlink w:anchor="_Toc183463614" w:history="1">
             <w:r>
               <w:rPr>
                 <w:rStyle w:val="Hyperlink"/>
@@ -5123,7 +5488,7 @@
                 <w:noProof/>
                 <w:webHidden/>
               </w:rPr>
-              <w:instrText xml:space="preserve"> PAGEREF _Toc183274530 \h </w:instrText>
+              <w:instrText xml:space="preserve"> PAGEREF _Toc183463614 \h </w:instrText>
             </w:r>
             <w:r>
               <w:rPr>
@@ -5161,12 +5526,13 @@
               <w:tab w:val="left" w:pos="1440"/>
               <w:tab w:val="right" w:leader="dot" w:pos="9350"/>
             </w:tabs>
+            <w:spacing w:after="0" w:line="312" w:lineRule="auto"/>
             <w:rPr>
               <w:rFonts w:eastAsiaTheme="minorEastAsia"/>
               <w:noProof/>
             </w:rPr>
           </w:pPr>
-          <w:hyperlink w:anchor="_Toc183274531" w:history="1">
+          <w:hyperlink w:anchor="_Toc183463615" w:history="1">
             <w:r>
               <w:rPr>
                 <w:rStyle w:val="Hyperlink"/>
@@ -5209,7 +5575,7 @@
                 <w:noProof/>
                 <w:webHidden/>
               </w:rPr>
-              <w:instrText xml:space="preserve"> PAGEREF _Toc183274531 \h </w:instrText>
+              <w:instrText xml:space="preserve"> PAGEREF _Toc183463615 \h </w:instrText>
             </w:r>
             <w:r>
               <w:rPr>
@@ -5247,12 +5613,13 @@
               <w:tab w:val="left" w:pos="1440"/>
               <w:tab w:val="right" w:leader="dot" w:pos="9350"/>
             </w:tabs>
+            <w:spacing w:after="0" w:line="312" w:lineRule="auto"/>
             <w:rPr>
               <w:rFonts w:eastAsiaTheme="minorEastAsia"/>
               <w:noProof/>
             </w:rPr>
           </w:pPr>
-          <w:hyperlink w:anchor="_Toc183274532" w:history="1">
+          <w:hyperlink w:anchor="_Toc183463616" w:history="1">
             <w:r>
               <w:rPr>
                 <w:rStyle w:val="Hyperlink"/>
@@ -5295,7 +5662,7 @@
                 <w:noProof/>
                 <w:webHidden/>
               </w:rPr>
-              <w:instrText xml:space="preserve"> PAGEREF _Toc183274532 \h </w:instrText>
+              <w:instrText xml:space="preserve"> PAGEREF _Toc183463616 \h </w:instrText>
             </w:r>
             <w:r>
               <w:rPr>
@@ -5329,12 +5696,13 @@
         <w:p>
           <w:pPr>
             <w:pStyle w:val="TOC1"/>
+            <w:spacing w:line="312" w:lineRule="auto"/>
             <w:rPr>
               <w:rFonts w:eastAsiaTheme="minorEastAsia"/>
               <w:noProof/>
             </w:rPr>
           </w:pPr>
-          <w:hyperlink w:anchor="_Toc183274533" w:history="1">
+          <w:hyperlink w:anchor="_Toc183463617" w:history="1">
             <w:r>
               <w:rPr>
                 <w:rStyle w:val="Hyperlink"/>
@@ -5377,7 +5745,7 @@
                 <w:noProof/>
                 <w:webHidden/>
               </w:rPr>
-              <w:instrText xml:space="preserve"> PAGEREF _Toc183274533 \h </w:instrText>
+              <w:instrText xml:space="preserve"> PAGEREF _Toc183463617 \h </w:instrText>
             </w:r>
             <w:r>
               <w:rPr>
@@ -5415,12 +5783,13 @@
               <w:tab w:val="left" w:pos="960"/>
               <w:tab w:val="right" w:leader="dot" w:pos="9350"/>
             </w:tabs>
+            <w:spacing w:after="0" w:line="312" w:lineRule="auto"/>
             <w:rPr>
               <w:rFonts w:eastAsiaTheme="minorEastAsia"/>
               <w:noProof/>
             </w:rPr>
           </w:pPr>
-          <w:hyperlink w:anchor="_Toc183274534" w:history="1">
+          <w:hyperlink w:anchor="_Toc183463618" w:history="1">
             <w:r>
               <w:rPr>
                 <w:rStyle w:val="Hyperlink"/>
@@ -5442,7 +5811,7 @@
                 <w:rFonts w:ascii="Times New Roman" w:hAnsi="Times New Roman" w:cs="Times New Roman"/>
                 <w:noProof/>
               </w:rPr>
-              <w:t>System Test:</w:t>
+              <w:t>System Test</w:t>
             </w:r>
             <w:r>
               <w:rPr>
@@ -5463,7 +5832,7 @@
                 <w:noProof/>
                 <w:webHidden/>
               </w:rPr>
-              <w:instrText xml:space="preserve"> PAGEREF _Toc183274534 \h </w:instrText>
+              <w:instrText xml:space="preserve"> PAGEREF _Toc183463618 \h </w:instrText>
             </w:r>
             <w:r>
               <w:rPr>
@@ -5501,12 +5870,13 @@
               <w:tab w:val="left" w:pos="960"/>
               <w:tab w:val="right" w:leader="dot" w:pos="9350"/>
             </w:tabs>
+            <w:spacing w:after="0" w:line="312" w:lineRule="auto"/>
             <w:rPr>
               <w:rFonts w:eastAsiaTheme="minorEastAsia"/>
               <w:noProof/>
             </w:rPr>
           </w:pPr>
-          <w:hyperlink w:anchor="_Toc183274535" w:history="1">
+          <w:hyperlink w:anchor="_Toc183463619" w:history="1">
             <w:r>
               <w:rPr>
                 <w:rStyle w:val="Hyperlink"/>
@@ -5528,7 +5898,7 @@
                 <w:rFonts w:ascii="Times New Roman" w:hAnsi="Times New Roman" w:cs="Times New Roman"/>
                 <w:noProof/>
               </w:rPr>
-              <w:t>Card Distribution Test:</w:t>
+              <w:t>Card Distribution Test</w:t>
             </w:r>
             <w:r>
               <w:rPr>
@@ -5549,7 +5919,7 @@
                 <w:noProof/>
                 <w:webHidden/>
               </w:rPr>
-              <w:instrText xml:space="preserve"> PAGEREF _Toc183274535 \h </w:instrText>
+              <w:instrText xml:space="preserve"> PAGEREF _Toc183463619 \h </w:instrText>
             </w:r>
             <w:r>
               <w:rPr>
@@ -5587,12 +5957,13 @@
               <w:tab w:val="left" w:pos="960"/>
               <w:tab w:val="right" w:leader="dot" w:pos="9350"/>
             </w:tabs>
+            <w:spacing w:after="0" w:line="312" w:lineRule="auto"/>
             <w:rPr>
               <w:rFonts w:eastAsiaTheme="minorEastAsia"/>
               <w:noProof/>
             </w:rPr>
           </w:pPr>
-          <w:hyperlink w:anchor="_Toc183274536" w:history="1">
+          <w:hyperlink w:anchor="_Toc183463620" w:history="1">
             <w:r>
               <w:rPr>
                 <w:rStyle w:val="Hyperlink"/>
@@ -5614,7 +5985,7 @@
                 <w:rFonts w:ascii="Times New Roman" w:hAnsi="Times New Roman" w:cs="Times New Roman"/>
                 <w:noProof/>
               </w:rPr>
-              <w:t>Point Calculation Test:</w:t>
+              <w:t>Point Calculation Test</w:t>
             </w:r>
             <w:r>
               <w:rPr>
@@ -5635,7 +6006,7 @@
                 <w:noProof/>
                 <w:webHidden/>
               </w:rPr>
-              <w:instrText xml:space="preserve"> PAGEREF _Toc183274536 \h </w:instrText>
+              <w:instrText xml:space="preserve"> PAGEREF _Toc183463620 \h </w:instrText>
             </w:r>
             <w:r>
               <w:rPr>
@@ -5673,12 +6044,13 @@
               <w:tab w:val="left" w:pos="960"/>
               <w:tab w:val="right" w:leader="dot" w:pos="9350"/>
             </w:tabs>
+            <w:spacing w:after="0" w:line="312" w:lineRule="auto"/>
             <w:rPr>
               <w:rFonts w:eastAsiaTheme="minorEastAsia"/>
               <w:noProof/>
             </w:rPr>
           </w:pPr>
-          <w:hyperlink w:anchor="_Toc183274537" w:history="1">
+          <w:hyperlink w:anchor="_Toc183463621" w:history="1">
             <w:r>
               <w:rPr>
                 <w:rStyle w:val="Hyperlink"/>
@@ -5700,7 +6072,7 @@
                 <w:rFonts w:ascii="Times New Roman" w:hAnsi="Times New Roman" w:cs="Times New Roman"/>
                 <w:noProof/>
               </w:rPr>
-              <w:t>Betting Logic Test:</w:t>
+              <w:t>Betting Logic Test</w:t>
             </w:r>
             <w:r>
               <w:rPr>
@@ -5721,7 +6093,7 @@
                 <w:noProof/>
                 <w:webHidden/>
               </w:rPr>
-              <w:instrText xml:space="preserve"> PAGEREF _Toc183274537 \h </w:instrText>
+              <w:instrText xml:space="preserve"> PAGEREF _Toc183463621 \h </w:instrText>
             </w:r>
             <w:r>
               <w:rPr>
@@ -5759,12 +6131,13 @@
               <w:tab w:val="left" w:pos="960"/>
               <w:tab w:val="right" w:leader="dot" w:pos="9350"/>
             </w:tabs>
+            <w:spacing w:after="0" w:line="312" w:lineRule="auto"/>
             <w:rPr>
               <w:rFonts w:eastAsiaTheme="minorEastAsia"/>
               <w:noProof/>
             </w:rPr>
           </w:pPr>
-          <w:hyperlink w:anchor="_Toc183274538" w:history="1">
+          <w:hyperlink w:anchor="_Toc183463622" w:history="1">
             <w:r>
               <w:rPr>
                 <w:rStyle w:val="Hyperlink"/>
@@ -5786,7 +6159,7 @@
                 <w:rFonts w:ascii="Times New Roman" w:hAnsi="Times New Roman" w:cs="Times New Roman"/>
                 <w:noProof/>
               </w:rPr>
-              <w:t>User Interface Test:</w:t>
+              <w:t>User Interface Test</w:t>
             </w:r>
             <w:r>
               <w:rPr>
@@ -5807,7 +6180,7 @@
                 <w:noProof/>
                 <w:webHidden/>
               </w:rPr>
-              <w:instrText xml:space="preserve"> PAGEREF _Toc183274538 \h </w:instrText>
+              <w:instrText xml:space="preserve"> PAGEREF _Toc183463622 \h </w:instrText>
             </w:r>
             <w:r>
               <w:rPr>
@@ -5845,12 +6218,13 @@
               <w:tab w:val="left" w:pos="960"/>
               <w:tab w:val="right" w:leader="dot" w:pos="9350"/>
             </w:tabs>
+            <w:spacing w:after="0" w:line="312" w:lineRule="auto"/>
             <w:rPr>
               <w:rFonts w:eastAsiaTheme="minorEastAsia"/>
               <w:noProof/>
             </w:rPr>
           </w:pPr>
-          <w:hyperlink w:anchor="_Toc183274539" w:history="1">
+          <w:hyperlink w:anchor="_Toc183463623" w:history="1">
             <w:r>
               <w:rPr>
                 <w:rStyle w:val="Hyperlink"/>
@@ -5872,7 +6246,7 @@
                 <w:rFonts w:ascii="Times New Roman" w:hAnsi="Times New Roman" w:cs="Times New Roman"/>
                 <w:noProof/>
               </w:rPr>
-              <w:t>Performance Test:</w:t>
+              <w:t>Performance Test</w:t>
             </w:r>
             <w:r>
               <w:rPr>
@@ -5893,7 +6267,7 @@
                 <w:noProof/>
                 <w:webHidden/>
               </w:rPr>
-              <w:instrText xml:space="preserve"> PAGEREF _Toc183274539 \h </w:instrText>
+              <w:instrText xml:space="preserve"> PAGEREF _Toc183463623 \h </w:instrText>
             </w:r>
             <w:r>
               <w:rPr>
@@ -5927,12 +6301,13 @@
         <w:p>
           <w:pPr>
             <w:pStyle w:val="TOC1"/>
+            <w:spacing w:line="312" w:lineRule="auto"/>
             <w:rPr>
               <w:rFonts w:eastAsiaTheme="minorEastAsia"/>
               <w:noProof/>
             </w:rPr>
           </w:pPr>
-          <w:hyperlink w:anchor="_Toc183274540" w:history="1">
+          <w:hyperlink w:anchor="_Toc183463624" w:history="1">
             <w:r>
               <w:rPr>
                 <w:rStyle w:val="Hyperlink"/>
@@ -5954,7 +6329,7 @@
                 <w:rFonts w:ascii="Times New Roman" w:hAnsi="Times New Roman" w:cs="Times New Roman"/>
                 <w:noProof/>
               </w:rPr>
-              <w:t>Conclusion</w:t>
+              <w:t>Presentation</w:t>
             </w:r>
             <w:r>
               <w:rPr>
@@ -5975,7 +6350,7 @@
                 <w:noProof/>
                 <w:webHidden/>
               </w:rPr>
-              <w:instrText xml:space="preserve"> PAGEREF _Toc183274540 \h </w:instrText>
+              <w:instrText xml:space="preserve"> PAGEREF _Toc183463624 \h </w:instrText>
             </w:r>
             <w:r>
               <w:rPr>
@@ -6008,7 +6383,525 @@
         </w:p>
         <w:p>
           <w:pPr>
-            <w:spacing w:after="0" w:line="240" w:lineRule="auto"/>
+            <w:pStyle w:val="TOC2"/>
+            <w:tabs>
+              <w:tab w:val="left" w:pos="960"/>
+              <w:tab w:val="right" w:leader="dot" w:pos="9350"/>
+            </w:tabs>
+            <w:spacing w:after="0" w:line="312" w:lineRule="auto"/>
+            <w:rPr>
+              <w:rFonts w:eastAsiaTheme="minorEastAsia"/>
+              <w:noProof/>
+            </w:rPr>
+          </w:pPr>
+          <w:hyperlink w:anchor="_Toc183463625" w:history="1">
+            <w:r>
+              <w:rPr>
+                <w:rStyle w:val="Hyperlink"/>
+                <w:rFonts w:ascii="Times New Roman" w:hAnsi="Times New Roman" w:cs="Times New Roman"/>
+                <w:noProof/>
+              </w:rPr>
+              <w:t>6.1.</w:t>
+            </w:r>
+            <w:r>
+              <w:rPr>
+                <w:rFonts w:eastAsiaTheme="minorEastAsia"/>
+                <w:noProof/>
+              </w:rPr>
+              <w:tab/>
+            </w:r>
+            <w:r>
+              <w:rPr>
+                <w:rStyle w:val="Hyperlink"/>
+                <w:rFonts w:ascii="Times New Roman" w:hAnsi="Times New Roman" w:cs="Times New Roman"/>
+                <w:noProof/>
+              </w:rPr>
+              <w:t>Login Page</w:t>
+            </w:r>
+            <w:r>
+              <w:rPr>
+                <w:noProof/>
+                <w:webHidden/>
+              </w:rPr>
+              <w:tab/>
+            </w:r>
+            <w:r>
+              <w:rPr>
+                <w:noProof/>
+                <w:webHidden/>
+              </w:rPr>
+              <w:fldChar w:fldCharType="begin"/>
+            </w:r>
+            <w:r>
+              <w:rPr>
+                <w:noProof/>
+                <w:webHidden/>
+              </w:rPr>
+              <w:instrText xml:space="preserve"> PAGEREF _Toc183463625 \h </w:instrText>
+            </w:r>
+            <w:r>
+              <w:rPr>
+                <w:noProof/>
+                <w:webHidden/>
+              </w:rPr>
+            </w:r>
+            <w:r>
+              <w:rPr>
+                <w:noProof/>
+                <w:webHidden/>
+              </w:rPr>
+              <w:fldChar w:fldCharType="separate"/>
+            </w:r>
+            <w:r>
+              <w:rPr>
+                <w:noProof/>
+                <w:webHidden/>
+              </w:rPr>
+              <w:t>12</w:t>
+            </w:r>
+            <w:r>
+              <w:rPr>
+                <w:noProof/>
+                <w:webHidden/>
+              </w:rPr>
+              <w:fldChar w:fldCharType="end"/>
+            </w:r>
+          </w:hyperlink>
+        </w:p>
+        <w:p>
+          <w:pPr>
+            <w:pStyle w:val="TOC2"/>
+            <w:tabs>
+              <w:tab w:val="left" w:pos="960"/>
+              <w:tab w:val="right" w:leader="dot" w:pos="9350"/>
+            </w:tabs>
+            <w:spacing w:after="0" w:line="312" w:lineRule="auto"/>
+            <w:rPr>
+              <w:rFonts w:eastAsiaTheme="minorEastAsia"/>
+              <w:noProof/>
+            </w:rPr>
+          </w:pPr>
+          <w:hyperlink w:anchor="_Toc183463626" w:history="1">
+            <w:r>
+              <w:rPr>
+                <w:rStyle w:val="Hyperlink"/>
+                <w:rFonts w:ascii="Times New Roman" w:hAnsi="Times New Roman" w:cs="Times New Roman"/>
+                <w:noProof/>
+              </w:rPr>
+              <w:t>6.2.</w:t>
+            </w:r>
+            <w:r>
+              <w:rPr>
+                <w:rFonts w:eastAsiaTheme="minorEastAsia"/>
+                <w:noProof/>
+              </w:rPr>
+              <w:tab/>
+            </w:r>
+            <w:r>
+              <w:rPr>
+                <w:rStyle w:val="Hyperlink"/>
+                <w:rFonts w:ascii="Times New Roman" w:hAnsi="Times New Roman" w:cs="Times New Roman"/>
+                <w:noProof/>
+              </w:rPr>
+              <w:t>Select Option Window</w:t>
+            </w:r>
+            <w:r>
+              <w:rPr>
+                <w:noProof/>
+                <w:webHidden/>
+              </w:rPr>
+              <w:tab/>
+            </w:r>
+            <w:r>
+              <w:rPr>
+                <w:noProof/>
+                <w:webHidden/>
+              </w:rPr>
+              <w:fldChar w:fldCharType="begin"/>
+            </w:r>
+            <w:r>
+              <w:rPr>
+                <w:noProof/>
+                <w:webHidden/>
+              </w:rPr>
+              <w:instrText xml:space="preserve"> PAGEREF _Toc183463626 \h </w:instrText>
+            </w:r>
+            <w:r>
+              <w:rPr>
+                <w:noProof/>
+                <w:webHidden/>
+              </w:rPr>
+            </w:r>
+            <w:r>
+              <w:rPr>
+                <w:noProof/>
+                <w:webHidden/>
+              </w:rPr>
+              <w:fldChar w:fldCharType="separate"/>
+            </w:r>
+            <w:r>
+              <w:rPr>
+                <w:noProof/>
+                <w:webHidden/>
+              </w:rPr>
+              <w:t>13</w:t>
+            </w:r>
+            <w:r>
+              <w:rPr>
+                <w:noProof/>
+                <w:webHidden/>
+              </w:rPr>
+              <w:fldChar w:fldCharType="end"/>
+            </w:r>
+          </w:hyperlink>
+        </w:p>
+        <w:p>
+          <w:pPr>
+            <w:pStyle w:val="TOC2"/>
+            <w:tabs>
+              <w:tab w:val="left" w:pos="960"/>
+              <w:tab w:val="right" w:leader="dot" w:pos="9350"/>
+            </w:tabs>
+            <w:spacing w:after="0" w:line="312" w:lineRule="auto"/>
+            <w:rPr>
+              <w:rFonts w:eastAsiaTheme="minorEastAsia"/>
+              <w:noProof/>
+            </w:rPr>
+          </w:pPr>
+          <w:hyperlink w:anchor="_Toc183463627" w:history="1">
+            <w:r>
+              <w:rPr>
+                <w:rStyle w:val="Hyperlink"/>
+                <w:rFonts w:ascii="Times New Roman" w:hAnsi="Times New Roman" w:cs="Times New Roman"/>
+                <w:noProof/>
+              </w:rPr>
+              <w:t>6.3.</w:t>
+            </w:r>
+            <w:r>
+              <w:rPr>
+                <w:rFonts w:eastAsiaTheme="minorEastAsia"/>
+                <w:noProof/>
+              </w:rPr>
+              <w:tab/>
+            </w:r>
+            <w:r>
+              <w:rPr>
+                <w:rStyle w:val="Hyperlink"/>
+                <w:rFonts w:ascii="Times New Roman" w:hAnsi="Times New Roman" w:cs="Times New Roman"/>
+                <w:noProof/>
+              </w:rPr>
+              <w:t>Signup Page</w:t>
+            </w:r>
+            <w:r>
+              <w:rPr>
+                <w:noProof/>
+                <w:webHidden/>
+              </w:rPr>
+              <w:tab/>
+            </w:r>
+            <w:r>
+              <w:rPr>
+                <w:noProof/>
+                <w:webHidden/>
+              </w:rPr>
+              <w:fldChar w:fldCharType="begin"/>
+            </w:r>
+            <w:r>
+              <w:rPr>
+                <w:noProof/>
+                <w:webHidden/>
+              </w:rPr>
+              <w:instrText xml:space="preserve"> PAGEREF _Toc183463627 \h </w:instrText>
+            </w:r>
+            <w:r>
+              <w:rPr>
+                <w:noProof/>
+                <w:webHidden/>
+              </w:rPr>
+            </w:r>
+            <w:r>
+              <w:rPr>
+                <w:noProof/>
+                <w:webHidden/>
+              </w:rPr>
+              <w:fldChar w:fldCharType="separate"/>
+            </w:r>
+            <w:r>
+              <w:rPr>
+                <w:noProof/>
+                <w:webHidden/>
+              </w:rPr>
+              <w:t>14</w:t>
+            </w:r>
+            <w:r>
+              <w:rPr>
+                <w:noProof/>
+                <w:webHidden/>
+              </w:rPr>
+              <w:fldChar w:fldCharType="end"/>
+            </w:r>
+          </w:hyperlink>
+        </w:p>
+        <w:p>
+          <w:pPr>
+            <w:pStyle w:val="TOC2"/>
+            <w:tabs>
+              <w:tab w:val="left" w:pos="960"/>
+              <w:tab w:val="right" w:leader="dot" w:pos="9350"/>
+            </w:tabs>
+            <w:spacing w:after="0" w:line="312" w:lineRule="auto"/>
+            <w:rPr>
+              <w:rFonts w:eastAsiaTheme="minorEastAsia"/>
+              <w:noProof/>
+            </w:rPr>
+          </w:pPr>
+          <w:hyperlink w:anchor="_Toc183463628" w:history="1">
+            <w:r>
+              <w:rPr>
+                <w:rStyle w:val="Hyperlink"/>
+                <w:rFonts w:ascii="Times New Roman" w:hAnsi="Times New Roman" w:cs="Times New Roman"/>
+                <w:noProof/>
+              </w:rPr>
+              <w:t>6.4.</w:t>
+            </w:r>
+            <w:r>
+              <w:rPr>
+                <w:rFonts w:eastAsiaTheme="minorEastAsia"/>
+                <w:noProof/>
+              </w:rPr>
+              <w:tab/>
+            </w:r>
+            <w:r>
+              <w:rPr>
+                <w:rStyle w:val="Hyperlink"/>
+                <w:rFonts w:ascii="Times New Roman" w:hAnsi="Times New Roman" w:cs="Times New Roman"/>
+                <w:noProof/>
+              </w:rPr>
+              <w:t>Update Page</w:t>
+            </w:r>
+            <w:r>
+              <w:rPr>
+                <w:noProof/>
+                <w:webHidden/>
+              </w:rPr>
+              <w:tab/>
+            </w:r>
+            <w:r>
+              <w:rPr>
+                <w:noProof/>
+                <w:webHidden/>
+              </w:rPr>
+              <w:fldChar w:fldCharType="begin"/>
+            </w:r>
+            <w:r>
+              <w:rPr>
+                <w:noProof/>
+                <w:webHidden/>
+              </w:rPr>
+              <w:instrText xml:space="preserve"> PAGEREF _Toc183463628 \h </w:instrText>
+            </w:r>
+            <w:r>
+              <w:rPr>
+                <w:noProof/>
+                <w:webHidden/>
+              </w:rPr>
+            </w:r>
+            <w:r>
+              <w:rPr>
+                <w:noProof/>
+                <w:webHidden/>
+              </w:rPr>
+              <w:fldChar w:fldCharType="separate"/>
+            </w:r>
+            <w:r>
+              <w:rPr>
+                <w:noProof/>
+                <w:webHidden/>
+              </w:rPr>
+              <w:t>15</w:t>
+            </w:r>
+            <w:r>
+              <w:rPr>
+                <w:noProof/>
+                <w:webHidden/>
+              </w:rPr>
+              <w:fldChar w:fldCharType="end"/>
+            </w:r>
+          </w:hyperlink>
+        </w:p>
+        <w:p>
+          <w:pPr>
+            <w:pStyle w:val="TOC2"/>
+            <w:tabs>
+              <w:tab w:val="left" w:pos="960"/>
+              <w:tab w:val="right" w:leader="dot" w:pos="9350"/>
+            </w:tabs>
+            <w:spacing w:after="0" w:line="312" w:lineRule="auto"/>
+            <w:rPr>
+              <w:rFonts w:eastAsiaTheme="minorEastAsia"/>
+              <w:noProof/>
+            </w:rPr>
+          </w:pPr>
+          <w:hyperlink w:anchor="_Toc183463629" w:history="1">
+            <w:r>
+              <w:rPr>
+                <w:rStyle w:val="Hyperlink"/>
+                <w:rFonts w:ascii="Times New Roman" w:hAnsi="Times New Roman" w:cs="Times New Roman"/>
+                <w:noProof/>
+              </w:rPr>
+              <w:t>6.5.</w:t>
+            </w:r>
+            <w:r>
+              <w:rPr>
+                <w:rFonts w:eastAsiaTheme="minorEastAsia"/>
+                <w:noProof/>
+              </w:rPr>
+              <w:tab/>
+            </w:r>
+            <w:r>
+              <w:rPr>
+                <w:rStyle w:val="Hyperlink"/>
+                <w:rFonts w:ascii="Times New Roman" w:hAnsi="Times New Roman" w:cs="Times New Roman"/>
+                <w:noProof/>
+              </w:rPr>
+              <w:t>Game Page</w:t>
+            </w:r>
+            <w:r>
+              <w:rPr>
+                <w:noProof/>
+                <w:webHidden/>
+              </w:rPr>
+              <w:tab/>
+            </w:r>
+            <w:r>
+              <w:rPr>
+                <w:noProof/>
+                <w:webHidden/>
+              </w:rPr>
+              <w:fldChar w:fldCharType="begin"/>
+            </w:r>
+            <w:r>
+              <w:rPr>
+                <w:noProof/>
+                <w:webHidden/>
+              </w:rPr>
+              <w:instrText xml:space="preserve"> PAGEREF _Toc183463629 \h </w:instrText>
+            </w:r>
+            <w:r>
+              <w:rPr>
+                <w:noProof/>
+                <w:webHidden/>
+              </w:rPr>
+            </w:r>
+            <w:r>
+              <w:rPr>
+                <w:noProof/>
+                <w:webHidden/>
+              </w:rPr>
+              <w:fldChar w:fldCharType="separate"/>
+            </w:r>
+            <w:r>
+              <w:rPr>
+                <w:noProof/>
+                <w:webHidden/>
+              </w:rPr>
+              <w:t>16</w:t>
+            </w:r>
+            <w:r>
+              <w:rPr>
+                <w:noProof/>
+                <w:webHidden/>
+              </w:rPr>
+              <w:fldChar w:fldCharType="end"/>
+            </w:r>
+          </w:hyperlink>
+        </w:p>
+        <w:p>
+          <w:pPr>
+            <w:pStyle w:val="TOC1"/>
+            <w:spacing w:line="312" w:lineRule="auto"/>
+            <w:rPr>
+              <w:rFonts w:eastAsiaTheme="minorEastAsia"/>
+              <w:noProof/>
+            </w:rPr>
+          </w:pPr>
+          <w:hyperlink w:anchor="_Toc183463630" w:history="1">
+            <w:r>
+              <w:rPr>
+                <w:rStyle w:val="Hyperlink"/>
+                <w:rFonts w:ascii="Times New Roman" w:hAnsi="Times New Roman" w:cs="Times New Roman"/>
+                <w:noProof/>
+              </w:rPr>
+              <w:t>7.</w:t>
+            </w:r>
+            <w:r>
+              <w:rPr>
+                <w:rFonts w:eastAsiaTheme="minorEastAsia"/>
+                <w:noProof/>
+              </w:rPr>
+              <w:tab/>
+            </w:r>
+            <w:r>
+              <w:rPr>
+                <w:rStyle w:val="Hyperlink"/>
+                <w:rFonts w:ascii="Times New Roman" w:hAnsi="Times New Roman" w:cs="Times New Roman"/>
+                <w:noProof/>
+              </w:rPr>
+              <w:t>Conclusion</w:t>
+            </w:r>
+            <w:r>
+              <w:rPr>
+                <w:noProof/>
+                <w:webHidden/>
+              </w:rPr>
+              <w:tab/>
+            </w:r>
+            <w:r>
+              <w:rPr>
+                <w:noProof/>
+                <w:webHidden/>
+              </w:rPr>
+              <w:fldChar w:fldCharType="begin"/>
+            </w:r>
+            <w:r>
+              <w:rPr>
+                <w:noProof/>
+                <w:webHidden/>
+              </w:rPr>
+              <w:instrText xml:space="preserve"> PAGEREF _Toc183463630 \h </w:instrText>
+            </w:r>
+            <w:r>
+              <w:rPr>
+                <w:noProof/>
+                <w:webHidden/>
+              </w:rPr>
+            </w:r>
+            <w:r>
+              <w:rPr>
+                <w:noProof/>
+                <w:webHidden/>
+              </w:rPr>
+              <w:fldChar w:fldCharType="separate"/>
+            </w:r>
+            <w:r>
+              <w:rPr>
+                <w:noProof/>
+                <w:webHidden/>
+              </w:rPr>
+              <w:t>17</w:t>
+            </w:r>
+            <w:r>
+              <w:rPr>
+                <w:noProof/>
+                <w:webHidden/>
+              </w:rPr>
+              <w:fldChar w:fldCharType="end"/>
+            </w:r>
+          </w:hyperlink>
+        </w:p>
+        <w:p>
+          <w:pPr>
+            <w:spacing w:after="0" w:line="312" w:lineRule="auto"/>
             <w:rPr>
               <w:rFonts w:ascii="Times New Roman" w:hAnsi="Times New Roman" w:cs="Times New Roman"/>
             </w:rPr>
@@ -6051,7 +6944,7 @@
           <w:rFonts w:ascii="Times New Roman" w:hAnsi="Times New Roman" w:cs="Times New Roman"/>
         </w:rPr>
       </w:pPr>
-      <w:bookmarkStart w:id="0" w:name="_Toc183274484"/>
+      <w:bookmarkStart w:id="0" w:name="_Toc183463568"/>
       <w:r>
         <w:rPr>
           <w:rFonts w:ascii="Times New Roman" w:hAnsi="Times New Roman" w:cs="Times New Roman"/>
@@ -6073,7 +6966,7 @@
           <w:rFonts w:ascii="Times New Roman" w:hAnsi="Times New Roman" w:cs="Times New Roman"/>
         </w:rPr>
       </w:pPr>
-      <w:bookmarkStart w:id="1" w:name="_Toc183274485"/>
+      <w:bookmarkStart w:id="1" w:name="_Toc183463569"/>
       <w:r>
         <w:rPr>
           <w:rFonts w:ascii="Times New Roman" w:hAnsi="Times New Roman" w:cs="Times New Roman"/>
@@ -6178,7 +7071,7 @@
           <w:rFonts w:ascii="Times New Roman" w:hAnsi="Times New Roman" w:cs="Times New Roman"/>
         </w:rPr>
       </w:pPr>
-      <w:bookmarkStart w:id="2" w:name="_Toc183274486"/>
+      <w:bookmarkStart w:id="2" w:name="_Toc183463570"/>
       <w:r>
         <w:rPr>
           <w:rFonts w:ascii="Times New Roman" w:hAnsi="Times New Roman" w:cs="Times New Roman"/>
@@ -6308,7 +7201,7 @@
           <w:rFonts w:ascii="Times New Roman" w:hAnsi="Times New Roman" w:cs="Times New Roman"/>
         </w:rPr>
       </w:pPr>
-      <w:bookmarkStart w:id="3" w:name="_Toc183274487"/>
+      <w:bookmarkStart w:id="3" w:name="_Toc183463571"/>
       <w:r>
         <w:rPr>
           <w:rFonts w:ascii="Times New Roman" w:hAnsi="Times New Roman" w:cs="Times New Roman"/>
@@ -6342,7 +7235,7 @@
           <w:rFonts w:ascii="Times New Roman" w:hAnsi="Times New Roman" w:cs="Times New Roman"/>
         </w:rPr>
       </w:pPr>
-      <w:bookmarkStart w:id="4" w:name="_Toc183274488"/>
+      <w:bookmarkStart w:id="4" w:name="_Toc183463572"/>
       <w:r>
         <w:rPr>
           <w:rFonts w:ascii="Times New Roman" w:hAnsi="Times New Roman" w:cs="Times New Roman"/>
@@ -6382,7 +7275,7 @@
           <w:rFonts w:ascii="Times New Roman" w:hAnsi="Times New Roman" w:cs="Times New Roman"/>
         </w:rPr>
       </w:pPr>
-      <w:bookmarkStart w:id="5" w:name="_Toc183274489"/>
+      <w:bookmarkStart w:id="5" w:name="_Toc183463573"/>
       <w:r>
         <w:rPr>
           <w:rFonts w:ascii="Times New Roman" w:hAnsi="Times New Roman" w:cs="Times New Roman"/>
@@ -6417,7 +7310,7 @@
           <w:rFonts w:ascii="Times New Roman" w:hAnsi="Times New Roman" w:cs="Times New Roman"/>
         </w:rPr>
       </w:pPr>
-      <w:bookmarkStart w:id="6" w:name="_Toc183274490"/>
+      <w:bookmarkStart w:id="6" w:name="_Toc183463574"/>
       <w:r>
         <w:rPr>
           <w:rFonts w:ascii="Times New Roman" w:hAnsi="Times New Roman" w:cs="Times New Roman"/>
@@ -6481,7 +7374,7 @@
           <w:rFonts w:ascii="Times New Roman" w:hAnsi="Times New Roman" w:cs="Times New Roman"/>
         </w:rPr>
       </w:pPr>
-      <w:bookmarkStart w:id="7" w:name="_Toc183274491"/>
+      <w:bookmarkStart w:id="7" w:name="_Toc183463575"/>
       <w:r>
         <w:rPr>
           <w:rFonts w:ascii="Times New Roman" w:hAnsi="Times New Roman" w:cs="Times New Roman"/>
@@ -6521,7 +7414,7 @@
           <w:rFonts w:ascii="Times New Roman" w:hAnsi="Times New Roman" w:cs="Times New Roman"/>
         </w:rPr>
       </w:pPr>
-      <w:bookmarkStart w:id="8" w:name="_Toc183274492"/>
+      <w:bookmarkStart w:id="8" w:name="_Toc183463576"/>
       <w:r>
         <w:rPr>
           <w:rFonts w:ascii="Times New Roman" w:hAnsi="Times New Roman" w:cs="Times New Roman"/>
@@ -6597,7 +7490,7 @@
           <w:rFonts w:ascii="Times New Roman" w:hAnsi="Times New Roman" w:cs="Times New Roman"/>
         </w:rPr>
       </w:pPr>
-      <w:bookmarkStart w:id="9" w:name="_Toc183274493"/>
+      <w:bookmarkStart w:id="9" w:name="_Toc183463577"/>
       <w:r>
         <w:rPr>
           <w:rFonts w:ascii="Times New Roman" w:hAnsi="Times New Roman" w:cs="Times New Roman"/>
@@ -6637,7 +7530,7 @@
           <w:rFonts w:ascii="Times New Roman" w:hAnsi="Times New Roman" w:cs="Times New Roman"/>
         </w:rPr>
       </w:pPr>
-      <w:bookmarkStart w:id="10" w:name="_Toc183274494"/>
+      <w:bookmarkStart w:id="10" w:name="_Toc183463578"/>
       <w:r>
         <w:rPr>
           <w:rFonts w:ascii="Times New Roman" w:hAnsi="Times New Roman" w:cs="Times New Roman"/>
@@ -6677,7 +7570,7 @@
           <w:rFonts w:ascii="Times New Roman" w:hAnsi="Times New Roman" w:cs="Times New Roman"/>
         </w:rPr>
       </w:pPr>
-      <w:bookmarkStart w:id="11" w:name="_Toc183274495"/>
+      <w:bookmarkStart w:id="11" w:name="_Toc183463579"/>
       <w:r>
         <w:rPr>
           <w:rFonts w:ascii="Times New Roman" w:hAnsi="Times New Roman" w:cs="Times New Roman"/>
@@ -6737,7 +7630,7 @@
           <w:rFonts w:ascii="Times New Roman" w:hAnsi="Times New Roman" w:cs="Times New Roman"/>
         </w:rPr>
       </w:pPr>
-      <w:bookmarkStart w:id="12" w:name="_Toc183274496"/>
+      <w:bookmarkStart w:id="12" w:name="_Toc183463580"/>
       <w:r>
         <w:rPr>
           <w:rFonts w:ascii="Times New Roman" w:hAnsi="Times New Roman" w:cs="Times New Roman"/>
@@ -6758,7 +7651,7 @@
           <w:rFonts w:ascii="Times New Roman" w:hAnsi="Times New Roman" w:cs="Times New Roman"/>
         </w:rPr>
       </w:pPr>
-      <w:bookmarkStart w:id="13" w:name="_Toc183274497"/>
+      <w:bookmarkStart w:id="13" w:name="_Toc183463581"/>
       <w:r>
         <w:rPr>
           <w:rFonts w:ascii="Times New Roman" w:hAnsi="Times New Roman" w:cs="Times New Roman"/>
@@ -6791,7 +7684,7 @@
           <w:rFonts w:ascii="Times New Roman" w:hAnsi="Times New Roman" w:cs="Times New Roman"/>
         </w:rPr>
       </w:pPr>
-      <w:bookmarkStart w:id="14" w:name="_Toc183274498"/>
+      <w:bookmarkStart w:id="14" w:name="_Toc183463582"/>
       <w:r>
         <w:rPr>
           <w:rFonts w:ascii="Times New Roman" w:hAnsi="Times New Roman" w:cs="Times New Roman"/>
@@ -6812,7 +7705,7 @@
           <w:rFonts w:ascii="Times New Roman" w:hAnsi="Times New Roman" w:cs="Times New Roman"/>
         </w:rPr>
       </w:pPr>
-      <w:bookmarkStart w:id="15" w:name="_Toc183274499"/>
+      <w:bookmarkStart w:id="15" w:name="_Toc183463583"/>
       <w:r>
         <w:rPr>
           <w:rFonts w:ascii="Times New Roman" w:hAnsi="Times New Roman" w:cs="Times New Roman"/>
@@ -6869,7 +7762,7 @@
           <w:rFonts w:ascii="Times New Roman" w:hAnsi="Times New Roman" w:cs="Times New Roman"/>
         </w:rPr>
       </w:pPr>
-      <w:bookmarkStart w:id="16" w:name="_Toc183274500"/>
+      <w:bookmarkStart w:id="16" w:name="_Toc183463584"/>
       <w:r>
         <w:rPr>
           <w:rFonts w:ascii="Times New Roman" w:hAnsi="Times New Roman" w:cs="Times New Roman"/>
@@ -6944,7 +7837,7 @@
           <w:rFonts w:ascii="Times New Roman" w:hAnsi="Times New Roman" w:cs="Times New Roman"/>
         </w:rPr>
       </w:pPr>
-      <w:bookmarkStart w:id="17" w:name="_Toc183274501"/>
+      <w:bookmarkStart w:id="17" w:name="_Toc183463585"/>
       <w:r>
         <w:rPr>
           <w:rFonts w:ascii="Times New Roman" w:hAnsi="Times New Roman" w:cs="Times New Roman"/>
@@ -6995,7 +7888,7 @@
           <w:rFonts w:ascii="Times New Roman" w:hAnsi="Times New Roman" w:cs="Times New Roman"/>
         </w:rPr>
       </w:pPr>
-      <w:bookmarkStart w:id="18" w:name="_Toc183274502"/>
+      <w:bookmarkStart w:id="18" w:name="_Toc183463586"/>
       <w:r>
         <w:rPr>
           <w:rFonts w:ascii="Times New Roman" w:hAnsi="Times New Roman" w:cs="Times New Roman"/>
@@ -7106,7 +7999,7 @@
           <w:rFonts w:ascii="Times New Roman" w:hAnsi="Times New Roman" w:cs="Times New Roman"/>
         </w:rPr>
       </w:pPr>
-      <w:bookmarkStart w:id="19" w:name="_Toc183274503"/>
+      <w:bookmarkStart w:id="19" w:name="_Toc183463587"/>
       <w:r>
         <w:rPr>
           <w:rFonts w:ascii="Times New Roman" w:hAnsi="Times New Roman" w:cs="Times New Roman"/>
@@ -7163,7 +8056,7 @@
           <w:rFonts w:ascii="Times New Roman" w:hAnsi="Times New Roman" w:cs="Times New Roman"/>
         </w:rPr>
       </w:pPr>
-      <w:bookmarkStart w:id="20" w:name="_Toc183274504"/>
+      <w:bookmarkStart w:id="20" w:name="_Toc183463588"/>
       <w:r>
         <w:rPr>
           <w:rFonts w:ascii="Times New Roman" w:hAnsi="Times New Roman" w:cs="Times New Roman"/>
@@ -7232,7 +8125,7 @@
           <w:rFonts w:ascii="Times New Roman" w:hAnsi="Times New Roman" w:cs="Times New Roman"/>
         </w:rPr>
       </w:pPr>
-      <w:bookmarkStart w:id="21" w:name="_Toc183274505"/>
+      <w:bookmarkStart w:id="21" w:name="_Toc183463589"/>
       <w:r>
         <w:rPr>
           <w:rFonts w:ascii="Times New Roman" w:hAnsi="Times New Roman" w:cs="Times New Roman"/>
@@ -7338,7 +8231,7 @@
           <w:rFonts w:ascii="Times New Roman" w:hAnsi="Times New Roman" w:cs="Times New Roman"/>
         </w:rPr>
       </w:pPr>
-      <w:bookmarkStart w:id="22" w:name="_Toc183274506"/>
+      <w:bookmarkStart w:id="22" w:name="_Toc183463590"/>
       <w:r>
         <w:rPr>
           <w:rFonts w:ascii="Times New Roman" w:hAnsi="Times New Roman" w:cs="Times New Roman"/>
@@ -7395,7 +8288,7 @@
           <w:rFonts w:ascii="Times New Roman" w:hAnsi="Times New Roman" w:cs="Times New Roman"/>
         </w:rPr>
       </w:pPr>
-      <w:bookmarkStart w:id="23" w:name="_Toc183274507"/>
+      <w:bookmarkStart w:id="23" w:name="_Toc183463591"/>
       <w:r>
         <w:rPr>
           <w:rFonts w:ascii="Times New Roman" w:hAnsi="Times New Roman" w:cs="Times New Roman"/>
@@ -7429,7 +8322,7 @@
           <w:rFonts w:ascii="Times New Roman" w:hAnsi="Times New Roman" w:cs="Times New Roman"/>
         </w:rPr>
       </w:pPr>
-      <w:bookmarkStart w:id="24" w:name="_Toc183274508"/>
+      <w:bookmarkStart w:id="24" w:name="_Toc183463592"/>
       <w:r>
         <w:rPr>
           <w:rFonts w:ascii="Times New Roman" w:hAnsi="Times New Roman" w:cs="Times New Roman"/>
@@ -7486,7 +8379,7 @@
           <w:rFonts w:ascii="Times New Roman" w:hAnsi="Times New Roman" w:cs="Times New Roman"/>
         </w:rPr>
       </w:pPr>
-      <w:bookmarkStart w:id="25" w:name="_Toc183274509"/>
+      <w:bookmarkStart w:id="25" w:name="_Toc183463593"/>
       <w:r>
         <w:rPr>
           <w:rFonts w:ascii="Times New Roman" w:hAnsi="Times New Roman" w:cs="Times New Roman"/>
@@ -7543,7 +8436,7 @@
           <w:rFonts w:ascii="Times New Roman" w:hAnsi="Times New Roman" w:cs="Times New Roman"/>
         </w:rPr>
       </w:pPr>
-      <w:bookmarkStart w:id="26" w:name="_Toc183274510"/>
+      <w:bookmarkStart w:id="26" w:name="_Toc183463594"/>
       <w:r>
         <w:rPr>
           <w:rFonts w:ascii="Times New Roman" w:hAnsi="Times New Roman" w:cs="Times New Roman"/>
@@ -7613,7 +8506,7 @@
           <w:rFonts w:ascii="Times New Roman" w:hAnsi="Times New Roman" w:cs="Times New Roman"/>
         </w:rPr>
       </w:pPr>
-      <w:bookmarkStart w:id="27" w:name="_Toc183274511"/>
+      <w:bookmarkStart w:id="27" w:name="_Toc183463595"/>
       <w:r>
         <w:rPr>
           <w:rFonts w:ascii="Times New Roman" w:hAnsi="Times New Roman" w:cs="Times New Roman"/>
@@ -7641,7 +8534,7 @@
         </w:rPr>
         <w:t xml:space="preserve"> </w:t>
       </w:r>
-      <w:bookmarkStart w:id="28" w:name="_Toc183274512"/>
+      <w:bookmarkStart w:id="28" w:name="_Toc183463596"/>
       <w:r>
         <w:rPr>
           <w:rFonts w:ascii="Times New Roman" w:hAnsi="Times New Roman" w:cs="Times New Roman"/>
@@ -7787,7 +8680,7 @@
           <w:rFonts w:ascii="Times New Roman" w:hAnsi="Times New Roman" w:cs="Times New Roman"/>
         </w:rPr>
       </w:pPr>
-      <w:bookmarkStart w:id="29" w:name="_Toc183274513"/>
+      <w:bookmarkStart w:id="29" w:name="_Toc183463597"/>
       <w:r>
         <w:rPr>
           <w:rFonts w:ascii="Times New Roman" w:hAnsi="Times New Roman" w:cs="Times New Roman"/>
@@ -7935,7 +8828,7 @@
           <w:rFonts w:ascii="Times New Roman" w:hAnsi="Times New Roman" w:cs="Times New Roman"/>
         </w:rPr>
       </w:pPr>
-      <w:bookmarkStart w:id="30" w:name="_Toc183274514"/>
+      <w:bookmarkStart w:id="30" w:name="_Toc183463598"/>
       <w:r>
         <w:rPr>
           <w:rFonts w:ascii="Times New Roman" w:hAnsi="Times New Roman" w:cs="Times New Roman"/>
@@ -7957,7 +8850,7 @@
           <w:rFonts w:ascii="Times New Roman" w:hAnsi="Times New Roman" w:cs="Times New Roman"/>
         </w:rPr>
       </w:pPr>
-      <w:bookmarkStart w:id="31" w:name="_Toc183274515"/>
+      <w:bookmarkStart w:id="31" w:name="_Toc183463599"/>
       <w:r>
         <w:rPr>
           <w:rFonts w:ascii="Times New Roman" w:hAnsi="Times New Roman" w:cs="Times New Roman"/>
@@ -7991,7 +8884,7 @@
           <w:rFonts w:ascii="Times New Roman" w:hAnsi="Times New Roman" w:cs="Times New Roman"/>
         </w:rPr>
       </w:pPr>
-      <w:bookmarkStart w:id="32" w:name="_Toc183274516"/>
+      <w:bookmarkStart w:id="32" w:name="_Toc183463600"/>
       <w:r>
         <w:rPr>
           <w:rFonts w:ascii="Times New Roman" w:hAnsi="Times New Roman" w:cs="Times New Roman"/>
@@ -8216,20 +9109,14 @@
           <w:rFonts w:ascii="Times New Roman" w:hAnsi="Times New Roman" w:cs="Times New Roman"/>
         </w:rPr>
       </w:pPr>
-      <w:bookmarkStart w:id="33" w:name="_Toc183274517"/>
-      <w:r>
-        <w:rPr>
-          <w:rFonts w:ascii="Times New Roman" w:hAnsi="Times New Roman" w:cs="Times New Roman"/>
-        </w:rPr>
-        <w:t>Flow of Events:</w:t>
+      <w:bookmarkStart w:id="33" w:name="_Toc183463601"/>
+      <w:r>
+        <w:rPr>
+          <w:rFonts w:ascii="Times New Roman" w:hAnsi="Times New Roman" w:cs="Times New Roman"/>
+        </w:rPr>
+        <w:t>Flow of Events</w:t>
       </w:r>
       <w:bookmarkEnd w:id="33"/>
-      <w:r>
-        <w:rPr>
-          <w:rFonts w:ascii="Times New Roman" w:hAnsi="Times New Roman" w:cs="Times New Roman"/>
-        </w:rPr>
-        <w:t xml:space="preserve"> </w:t>
-      </w:r>
     </w:p>
     <w:p>
       <w:pPr>
@@ -8366,7 +9253,7 @@
           <w:rFonts w:ascii="Times New Roman" w:hAnsi="Times New Roman" w:cs="Times New Roman"/>
         </w:rPr>
       </w:pPr>
-      <w:bookmarkStart w:id="34" w:name="_Toc183274518"/>
+      <w:bookmarkStart w:id="34" w:name="_Toc183463602"/>
       <w:r>
         <w:rPr>
           <w:rFonts w:ascii="Times New Roman" w:hAnsi="Times New Roman" w:cs="Times New Roman"/>
@@ -8401,7 +9288,7 @@
           <w:rFonts w:ascii="Times New Roman" w:hAnsi="Times New Roman" w:cs="Times New Roman"/>
         </w:rPr>
       </w:pPr>
-      <w:bookmarkStart w:id="35" w:name="_Toc183274519"/>
+      <w:bookmarkStart w:id="35" w:name="_Toc183463603"/>
       <w:r>
         <w:rPr>
           <w:rFonts w:ascii="Times New Roman" w:hAnsi="Times New Roman" w:cs="Times New Roman"/>
@@ -8422,20 +9309,14 @@
           <w:rFonts w:ascii="Times New Roman" w:hAnsi="Times New Roman" w:cs="Times New Roman"/>
         </w:rPr>
       </w:pPr>
-      <w:bookmarkStart w:id="36" w:name="_Toc183274520"/>
-      <w:r>
-        <w:rPr>
-          <w:rFonts w:ascii="Times New Roman" w:hAnsi="Times New Roman" w:cs="Times New Roman"/>
-        </w:rPr>
-        <w:t>Player:</w:t>
+      <w:bookmarkStart w:id="36" w:name="_Toc183463604"/>
+      <w:r>
+        <w:rPr>
+          <w:rFonts w:ascii="Times New Roman" w:hAnsi="Times New Roman" w:cs="Times New Roman"/>
+        </w:rPr>
+        <w:t>Player</w:t>
       </w:r>
       <w:bookmarkEnd w:id="36"/>
-      <w:r>
-        <w:rPr>
-          <w:rFonts w:ascii="Times New Roman" w:hAnsi="Times New Roman" w:cs="Times New Roman"/>
-        </w:rPr>
-        <w:t xml:space="preserve"> </w:t>
-      </w:r>
     </w:p>
     <w:p>
       <w:pPr>
@@ -8464,20 +9345,14 @@
           <w:rFonts w:ascii="Times New Roman" w:hAnsi="Times New Roman" w:cs="Times New Roman"/>
         </w:rPr>
       </w:pPr>
-      <w:bookmarkStart w:id="37" w:name="_Toc183274521"/>
-      <w:r>
-        <w:rPr>
-          <w:rFonts w:ascii="Times New Roman" w:hAnsi="Times New Roman" w:cs="Times New Roman"/>
-        </w:rPr>
-        <w:t>Card:</w:t>
+      <w:bookmarkStart w:id="37" w:name="_Toc183463605"/>
+      <w:r>
+        <w:rPr>
+          <w:rFonts w:ascii="Times New Roman" w:hAnsi="Times New Roman" w:cs="Times New Roman"/>
+        </w:rPr>
+        <w:t>Card</w:t>
       </w:r>
       <w:bookmarkEnd w:id="37"/>
-      <w:r>
-        <w:rPr>
-          <w:rFonts w:ascii="Times New Roman" w:hAnsi="Times New Roman" w:cs="Times New Roman"/>
-        </w:rPr>
-        <w:t xml:space="preserve"> </w:t>
-      </w:r>
     </w:p>
     <w:p>
       <w:pPr>
@@ -8506,20 +9381,14 @@
           <w:rFonts w:ascii="Times New Roman" w:hAnsi="Times New Roman" w:cs="Times New Roman"/>
         </w:rPr>
       </w:pPr>
-      <w:bookmarkStart w:id="38" w:name="_Toc183274522"/>
-      <w:r>
-        <w:rPr>
-          <w:rFonts w:ascii="Times New Roman" w:hAnsi="Times New Roman" w:cs="Times New Roman"/>
-        </w:rPr>
-        <w:t>Deck:</w:t>
+      <w:bookmarkStart w:id="38" w:name="_Toc183463606"/>
+      <w:r>
+        <w:rPr>
+          <w:rFonts w:ascii="Times New Roman" w:hAnsi="Times New Roman" w:cs="Times New Roman"/>
+        </w:rPr>
+        <w:t>Deck</w:t>
       </w:r>
       <w:bookmarkEnd w:id="38"/>
-      <w:r>
-        <w:rPr>
-          <w:rFonts w:ascii="Times New Roman" w:hAnsi="Times New Roman" w:cs="Times New Roman"/>
-        </w:rPr>
-        <w:t xml:space="preserve"> </w:t>
-      </w:r>
     </w:p>
     <w:p>
       <w:pPr>
@@ -8572,20 +9441,14 @@
           <w:rFonts w:ascii="Times New Roman" w:hAnsi="Times New Roman" w:cs="Times New Roman"/>
         </w:rPr>
       </w:pPr>
-      <w:bookmarkStart w:id="39" w:name="_Toc183274523"/>
-      <w:r>
-        <w:rPr>
-          <w:rFonts w:ascii="Times New Roman" w:hAnsi="Times New Roman" w:cs="Times New Roman"/>
-        </w:rPr>
-        <w:t>GameService:</w:t>
+      <w:bookmarkStart w:id="39" w:name="_Toc183463607"/>
+      <w:r>
+        <w:rPr>
+          <w:rFonts w:ascii="Times New Roman" w:hAnsi="Times New Roman" w:cs="Times New Roman"/>
+        </w:rPr>
+        <w:t>GameService</w:t>
       </w:r>
       <w:bookmarkEnd w:id="39"/>
-      <w:r>
-        <w:rPr>
-          <w:rFonts w:ascii="Times New Roman" w:hAnsi="Times New Roman" w:cs="Times New Roman"/>
-        </w:rPr>
-        <w:t xml:space="preserve"> </w:t>
-      </w:r>
     </w:p>
     <w:p>
       <w:pPr>
@@ -8626,20 +9489,14 @@
           <w:rFonts w:ascii="Times New Roman" w:hAnsi="Times New Roman" w:cs="Times New Roman"/>
         </w:rPr>
       </w:pPr>
-      <w:bookmarkStart w:id="40" w:name="_Toc183274524"/>
-      <w:r>
-        <w:rPr>
-          <w:rFonts w:ascii="Times New Roman" w:hAnsi="Times New Roman" w:cs="Times New Roman"/>
-        </w:rPr>
-        <w:t>BettingService:</w:t>
+      <w:bookmarkStart w:id="40" w:name="_Toc183463608"/>
+      <w:r>
+        <w:rPr>
+          <w:rFonts w:ascii="Times New Roman" w:hAnsi="Times New Roman" w:cs="Times New Roman"/>
+        </w:rPr>
+        <w:t>BettingService</w:t>
       </w:r>
       <w:bookmarkEnd w:id="40"/>
-      <w:r>
-        <w:rPr>
-          <w:rFonts w:ascii="Times New Roman" w:hAnsi="Times New Roman" w:cs="Times New Roman"/>
-        </w:rPr>
-        <w:t xml:space="preserve"> </w:t>
-      </w:r>
     </w:p>
     <w:p>
       <w:pPr>
@@ -8681,7 +9538,7 @@
           <w:rFonts w:ascii="Times New Roman" w:hAnsi="Times New Roman" w:cs="Times New Roman"/>
         </w:rPr>
       </w:pPr>
-      <w:bookmarkStart w:id="41" w:name="_Toc183274525"/>
+      <w:bookmarkStart w:id="41" w:name="_Toc183463609"/>
       <w:r>
         <w:rPr>
           <w:rFonts w:ascii="Times New Roman" w:hAnsi="Times New Roman" w:cs="Times New Roman"/>
@@ -8772,7 +9629,7 @@
           <w:rFonts w:ascii="Times New Roman" w:hAnsi="Times New Roman" w:cs="Times New Roman"/>
         </w:rPr>
       </w:pPr>
-      <w:bookmarkStart w:id="42" w:name="_Toc183274526"/>
+      <w:bookmarkStart w:id="42" w:name="_Toc183463610"/>
       <w:r>
         <w:rPr>
           <w:rFonts w:ascii="Times New Roman" w:hAnsi="Times New Roman" w:cs="Times New Roman"/>
@@ -8800,7 +9657,7 @@
           <w:rFonts w:ascii="Times New Roman" w:hAnsi="Times New Roman" w:cs="Times New Roman"/>
         </w:rPr>
       </w:pPr>
-      <w:bookmarkStart w:id="43" w:name="_Toc183274527"/>
+      <w:bookmarkStart w:id="43" w:name="_Toc183463611"/>
       <w:r>
         <w:rPr>
           <w:rFonts w:ascii="Times New Roman" w:hAnsi="Times New Roman" w:cs="Times New Roman"/>
@@ -8846,7 +9703,7 @@
           <w:rFonts w:ascii="Times New Roman" w:hAnsi="Times New Roman" w:cs="Times New Roman"/>
         </w:rPr>
       </w:pPr>
-      <w:bookmarkStart w:id="44" w:name="_Toc183274528"/>
+      <w:bookmarkStart w:id="44" w:name="_Toc183463612"/>
       <w:r>
         <w:rPr>
           <w:rFonts w:ascii="Times New Roman" w:hAnsi="Times New Roman" w:cs="Times New Roman"/>
@@ -8892,7 +9749,7 @@
           <w:rFonts w:ascii="Times New Roman" w:hAnsi="Times New Roman" w:cs="Times New Roman"/>
         </w:rPr>
       </w:pPr>
-      <w:bookmarkStart w:id="45" w:name="_Toc183274529"/>
+      <w:bookmarkStart w:id="45" w:name="_Toc183463613"/>
       <w:r>
         <w:rPr>
           <w:rFonts w:ascii="Times New Roman" w:hAnsi="Times New Roman" w:cs="Times New Roman"/>
@@ -8956,7 +9813,7 @@
           <w:rFonts w:ascii="Times New Roman" w:hAnsi="Times New Roman" w:cs="Times New Roman"/>
         </w:rPr>
       </w:pPr>
-      <w:bookmarkStart w:id="46" w:name="_Toc183274530"/>
+      <w:bookmarkStart w:id="46" w:name="_Toc183463614"/>
       <w:r>
         <w:rPr>
           <w:rFonts w:ascii="Times New Roman" w:hAnsi="Times New Roman" w:cs="Times New Roman"/>
@@ -9014,7 +9871,7 @@
           <w:rFonts w:ascii="Times New Roman" w:hAnsi="Times New Roman" w:cs="Times New Roman"/>
         </w:rPr>
       </w:pPr>
-      <w:bookmarkStart w:id="47" w:name="_Toc183274531"/>
+      <w:bookmarkStart w:id="47" w:name="_Toc183463615"/>
       <w:r>
         <w:rPr>
           <w:rFonts w:ascii="Times New Roman" w:hAnsi="Times New Roman" w:cs="Times New Roman"/>
@@ -9072,7 +9929,7 @@
           <w:rFonts w:ascii="Times New Roman" w:hAnsi="Times New Roman" w:cs="Times New Roman"/>
         </w:rPr>
       </w:pPr>
-      <w:bookmarkStart w:id="48" w:name="_Toc183274532"/>
+      <w:bookmarkStart w:id="48" w:name="_Toc183463616"/>
       <w:r>
         <w:rPr>
           <w:rFonts w:ascii="Times New Roman" w:hAnsi="Times New Roman" w:cs="Times New Roman"/>
@@ -9129,7 +9986,7 @@
           <w:rFonts w:ascii="Times New Roman" w:hAnsi="Times New Roman" w:cs="Times New Roman"/>
         </w:rPr>
       </w:pPr>
-      <w:bookmarkStart w:id="49" w:name="_Toc183274533"/>
+      <w:bookmarkStart w:id="49" w:name="_Toc183463617"/>
       <w:r>
         <w:rPr>
           <w:rFonts w:ascii="Times New Roman" w:hAnsi="Times New Roman" w:cs="Times New Roman"/>
@@ -9176,7 +10033,7 @@
           <w:rFonts w:ascii="Times New Roman" w:hAnsi="Times New Roman" w:cs="Times New Roman"/>
         </w:rPr>
       </w:pPr>
-      <w:bookmarkStart w:id="50" w:name="_Toc183274534"/>
+      <w:bookmarkStart w:id="50" w:name="_Toc183463618"/>
       <w:r>
         <w:rPr>
           <w:rFonts w:ascii="Times New Roman" w:hAnsi="Times New Roman" w:cs="Times New Roman"/>
@@ -9187,15 +10044,9 @@
         <w:rPr>
           <w:rFonts w:ascii="Times New Roman" w:hAnsi="Times New Roman" w:cs="Times New Roman"/>
         </w:rPr>
-        <w:t xml:space="preserve"> Test:</w:t>
+        <w:t xml:space="preserve"> Test</w:t>
       </w:r>
       <w:bookmarkEnd w:id="50"/>
-      <w:r>
-        <w:rPr>
-          <w:rFonts w:ascii="Times New Roman" w:hAnsi="Times New Roman" w:cs="Times New Roman"/>
-        </w:rPr>
-        <w:t xml:space="preserve"> </w:t>
-      </w:r>
     </w:p>
     <w:p>
       <w:pPr>
@@ -9224,20 +10075,14 @@
           <w:rFonts w:ascii="Times New Roman" w:hAnsi="Times New Roman" w:cs="Times New Roman"/>
         </w:rPr>
       </w:pPr>
-      <w:bookmarkStart w:id="51" w:name="_Toc183274535"/>
-      <w:r>
-        <w:rPr>
-          <w:rFonts w:ascii="Times New Roman" w:hAnsi="Times New Roman" w:cs="Times New Roman"/>
-        </w:rPr>
-        <w:t>Card Distribution Test:</w:t>
+      <w:bookmarkStart w:id="51" w:name="_Toc183463619"/>
+      <w:r>
+        <w:rPr>
+          <w:rFonts w:ascii="Times New Roman" w:hAnsi="Times New Roman" w:cs="Times New Roman"/>
+        </w:rPr>
+        <w:t>Card Distribution Test</w:t>
       </w:r>
       <w:bookmarkEnd w:id="51"/>
-      <w:r>
-        <w:rPr>
-          <w:rFonts w:ascii="Times New Roman" w:hAnsi="Times New Roman" w:cs="Times New Roman"/>
-        </w:rPr>
-        <w:t xml:space="preserve"> </w:t>
-      </w:r>
     </w:p>
     <w:p>
       <w:pPr>
@@ -9266,20 +10111,14 @@
           <w:rFonts w:ascii="Times New Roman" w:hAnsi="Times New Roman" w:cs="Times New Roman"/>
         </w:rPr>
       </w:pPr>
-      <w:bookmarkStart w:id="52" w:name="_Toc183274536"/>
-      <w:r>
-        <w:rPr>
-          <w:rFonts w:ascii="Times New Roman" w:hAnsi="Times New Roman" w:cs="Times New Roman"/>
-        </w:rPr>
-        <w:t>Point Calculation Test:</w:t>
+      <w:bookmarkStart w:id="52" w:name="_Toc183463620"/>
+      <w:r>
+        <w:rPr>
+          <w:rFonts w:ascii="Times New Roman" w:hAnsi="Times New Roman" w:cs="Times New Roman"/>
+        </w:rPr>
+        <w:t>Point Calculation Test</w:t>
       </w:r>
       <w:bookmarkEnd w:id="52"/>
-      <w:r>
-        <w:rPr>
-          <w:rFonts w:ascii="Times New Roman" w:hAnsi="Times New Roman" w:cs="Times New Roman"/>
-        </w:rPr>
-        <w:t xml:space="preserve"> </w:t>
-      </w:r>
     </w:p>
     <w:p>
       <w:pPr>
@@ -9308,20 +10147,14 @@
           <w:rFonts w:ascii="Times New Roman" w:hAnsi="Times New Roman" w:cs="Times New Roman"/>
         </w:rPr>
       </w:pPr>
-      <w:bookmarkStart w:id="53" w:name="_Toc183274537"/>
-      <w:r>
-        <w:rPr>
-          <w:rFonts w:ascii="Times New Roman" w:hAnsi="Times New Roman" w:cs="Times New Roman"/>
-        </w:rPr>
-        <w:t>Betting Logic Test:</w:t>
+      <w:bookmarkStart w:id="53" w:name="_Toc183463621"/>
+      <w:r>
+        <w:rPr>
+          <w:rFonts w:ascii="Times New Roman" w:hAnsi="Times New Roman" w:cs="Times New Roman"/>
+        </w:rPr>
+        <w:t>Betting Logic Test</w:t>
       </w:r>
       <w:bookmarkEnd w:id="53"/>
-      <w:r>
-        <w:rPr>
-          <w:rFonts w:ascii="Times New Roman" w:hAnsi="Times New Roman" w:cs="Times New Roman"/>
-        </w:rPr>
-        <w:t xml:space="preserve"> </w:t>
-      </w:r>
     </w:p>
     <w:p>
       <w:pPr>
@@ -9350,20 +10183,14 @@
           <w:rFonts w:ascii="Times New Roman" w:hAnsi="Times New Roman" w:cs="Times New Roman"/>
         </w:rPr>
       </w:pPr>
-      <w:bookmarkStart w:id="54" w:name="_Toc183274538"/>
-      <w:r>
-        <w:rPr>
-          <w:rFonts w:ascii="Times New Roman" w:hAnsi="Times New Roman" w:cs="Times New Roman"/>
-        </w:rPr>
-        <w:t>User Interface Test:</w:t>
+      <w:bookmarkStart w:id="54" w:name="_Toc183463622"/>
+      <w:r>
+        <w:rPr>
+          <w:rFonts w:ascii="Times New Roman" w:hAnsi="Times New Roman" w:cs="Times New Roman"/>
+        </w:rPr>
+        <w:t>User Interface Test</w:t>
       </w:r>
       <w:bookmarkEnd w:id="54"/>
-      <w:r>
-        <w:rPr>
-          <w:rFonts w:ascii="Times New Roman" w:hAnsi="Times New Roman" w:cs="Times New Roman"/>
-        </w:rPr>
-        <w:t xml:space="preserve"> </w:t>
-      </w:r>
     </w:p>
     <w:p>
       <w:pPr>
@@ -9392,20 +10219,14 @@
           <w:rFonts w:ascii="Times New Roman" w:hAnsi="Times New Roman" w:cs="Times New Roman"/>
         </w:rPr>
       </w:pPr>
-      <w:bookmarkStart w:id="55" w:name="_Toc183274539"/>
-      <w:r>
-        <w:rPr>
-          <w:rFonts w:ascii="Times New Roman" w:hAnsi="Times New Roman" w:cs="Times New Roman"/>
-        </w:rPr>
-        <w:t>Performance Test:</w:t>
+      <w:bookmarkStart w:id="55" w:name="_Toc183463623"/>
+      <w:r>
+        <w:rPr>
+          <w:rFonts w:ascii="Times New Roman" w:hAnsi="Times New Roman" w:cs="Times New Roman"/>
+        </w:rPr>
+        <w:t>Performance Test</w:t>
       </w:r>
       <w:bookmarkEnd w:id="55"/>
-      <w:r>
-        <w:rPr>
-          <w:rFonts w:ascii="Times New Roman" w:hAnsi="Times New Roman" w:cs="Times New Roman"/>
-        </w:rPr>
-        <w:t xml:space="preserve"> </w:t>
-      </w:r>
     </w:p>
     <w:p>
       <w:pPr>
@@ -9469,7 +10290,1155 @@
           <w:rFonts w:ascii="Times New Roman" w:hAnsi="Times New Roman" w:cs="Times New Roman"/>
         </w:rPr>
       </w:pPr>
-      <w:bookmarkStart w:id="56" w:name="_Toc183274540"/>
+      <w:bookmarkStart w:id="56" w:name="_Toc183463624"/>
+      <w:r>
+        <w:rPr>
+          <w:rFonts w:ascii="Times New Roman" w:hAnsi="Times New Roman" w:cs="Times New Roman"/>
+        </w:rPr>
+        <w:lastRenderedPageBreak/>
+        <w:t>Presentation</w:t>
+      </w:r>
+      <w:bookmarkEnd w:id="56"/>
+      <w:r>
+        <w:rPr>
+          <w:rFonts w:ascii="Times New Roman" w:hAnsi="Times New Roman" w:cs="Times New Roman"/>
+        </w:rPr>
+        <w:t xml:space="preserve"> </w:t>
+      </w:r>
+    </w:p>
+    <w:p>
+      <w:pPr>
+        <w:rPr>
+          <w:rFonts w:ascii="Times New Roman" w:hAnsi="Times New Roman" w:cs="Times New Roman"/>
+        </w:rPr>
+      </w:pPr>
+      <w:r>
+        <w:rPr>
+          <w:rFonts w:ascii="Times New Roman" w:hAnsi="Times New Roman" w:cs="Times New Roman"/>
+        </w:rPr>
+        <w:t xml:space="preserve">This section provides an overview of the user interface design. There will be four primary views: the login page, sign-up page, update page, and the main game page. The wireframes for these views have been crafted with the assistance of </w:t>
+      </w:r>
+      <w:hyperlink r:id="rId13" w:history="1">
+        <w:r>
+          <w:rPr>
+            <w:rStyle w:val="Hyperlink"/>
+            <w:rFonts w:ascii="Times New Roman" w:hAnsi="Times New Roman" w:cs="Times New Roman"/>
+            <w:u w:val="none"/>
+          </w:rPr>
+          <w:t>balsamiq.com</w:t>
+        </w:r>
+      </w:hyperlink>
+      <w:r>
+        <w:rPr>
+          <w:rFonts w:ascii="Times New Roman" w:hAnsi="Times New Roman" w:cs="Times New Roman"/>
+        </w:rPr>
+        <w:t>, illustrating the layout and functionality of each page.</w:t>
+      </w:r>
+    </w:p>
+    <w:p>
+      <w:pPr>
+        <w:pStyle w:val="Heading2"/>
+        <w:numPr>
+          <w:ilvl w:val="1"/>
+          <w:numId w:val="14"/>
+        </w:numPr>
+        <w:ind w:left="540" w:hanging="540"/>
+        <w:rPr>
+          <w:rFonts w:ascii="Times New Roman" w:hAnsi="Times New Roman" w:cs="Times New Roman"/>
+        </w:rPr>
+      </w:pPr>
+      <w:bookmarkStart w:id="57" w:name="_Toc183463625"/>
+      <w:r>
+        <w:rPr>
+          <w:rFonts w:ascii="Times New Roman" w:hAnsi="Times New Roman" w:cs="Times New Roman"/>
+        </w:rPr>
+        <w:t>Login Page</w:t>
+      </w:r>
+      <w:bookmarkEnd w:id="57"/>
+    </w:p>
+    <w:p>
+      <w:pPr>
+        <w:rPr>
+          <w:rFonts w:ascii="Times New Roman" w:hAnsi="Times New Roman" w:cs="Times New Roman"/>
+        </w:rPr>
+      </w:pPr>
+      <w:r>
+        <w:rPr>
+          <w:rFonts w:ascii="Times New Roman" w:hAnsi="Times New Roman" w:cs="Times New Roman"/>
+        </w:rPr>
+        <w:t xml:space="preserve">The login page will feature input fields for both username and password, along with a login button. Upon successful entry and verification against existing data, users will be directed to </w:t>
+      </w:r>
+      <w:r>
+        <w:rPr>
+          <w:rFonts w:ascii="Times New Roman" w:hAnsi="Times New Roman" w:cs="Times New Roman"/>
+        </w:rPr>
+        <w:t>the</w:t>
+      </w:r>
+      <w:r>
+        <w:rPr>
+          <w:rFonts w:ascii="Times New Roman" w:hAnsi="Times New Roman" w:cs="Times New Roman"/>
+        </w:rPr>
+        <w:t xml:space="preserve"> </w:t>
+      </w:r>
+      <w:r>
+        <w:rPr>
+          <w:rFonts w:ascii="Times New Roman" w:hAnsi="Times New Roman" w:cs="Times New Roman"/>
+        </w:rPr>
+        <w:t>Select Option</w:t>
+      </w:r>
+      <w:r>
+        <w:rPr>
+          <w:rFonts w:ascii="Times New Roman" w:hAnsi="Times New Roman" w:cs="Times New Roman"/>
+        </w:rPr>
+        <w:t xml:space="preserve"> window. If the credentials do not match, a message stating </w:t>
+      </w:r>
+      <w:r>
+        <w:rPr>
+          <w:rFonts w:ascii="Times New Roman" w:hAnsi="Times New Roman" w:cs="Times New Roman"/>
+        </w:rPr>
+        <w:t>“</w:t>
+      </w:r>
+      <w:r>
+        <w:rPr>
+          <w:rFonts w:ascii="Times New Roman" w:hAnsi="Times New Roman" w:cs="Times New Roman"/>
+        </w:rPr>
+        <w:t>Invalid username or password</w:t>
+      </w:r>
+      <w:r>
+        <w:rPr>
+          <w:rFonts w:ascii="Times New Roman" w:hAnsi="Times New Roman" w:cs="Times New Roman"/>
+        </w:rPr>
+        <w:t>”</w:t>
+      </w:r>
+      <w:r>
+        <w:rPr>
+          <w:rFonts w:ascii="Times New Roman" w:hAnsi="Times New Roman" w:cs="Times New Roman"/>
+        </w:rPr>
+        <w:t xml:space="preserve"> will be displayed next to the login button.</w:t>
+      </w:r>
+    </w:p>
+    <w:p>
+      <w:pPr>
+        <w:ind w:left="360"/>
+        <w:rPr>
+          <w:rFonts w:ascii="Times New Roman" w:hAnsi="Times New Roman" w:cs="Times New Roman"/>
+        </w:rPr>
+      </w:pPr>
+      <w:r>
+        <w:rPr>
+          <w:noProof/>
+        </w:rPr>
+        <w:drawing>
+          <wp:inline distT="0" distB="0" distL="0" distR="0" wp14:anchorId="0038D4D8" wp14:editId="5985213C">
+            <wp:extent cx="4848225" cy="3000375"/>
+            <wp:effectExtent l="0" t="0" r="9525" b="9525"/>
+            <wp:docPr id="488962194" name="Picture 1" descr="A login screen with black text&#10;&#10;Description automatically generated"/>
+            <wp:cNvGraphicFramePr>
+              <a:graphicFrameLocks xmlns:a="http://schemas.openxmlformats.org/drawingml/2006/main" noChangeAspect="1"/>
+            </wp:cNvGraphicFramePr>
+            <a:graphic xmlns:a="http://schemas.openxmlformats.org/drawingml/2006/main">
+              <a:graphicData uri="http://schemas.openxmlformats.org/drawingml/2006/picture">
+                <pic:pic xmlns:pic="http://schemas.openxmlformats.org/drawingml/2006/picture">
+                  <pic:nvPicPr>
+                    <pic:cNvPr id="488962194" name="Picture 1" descr="A login screen with black text&#10;&#10;Description automatically generated"/>
+                    <pic:cNvPicPr/>
+                  </pic:nvPicPr>
+                  <pic:blipFill>
+                    <a:blip r:embed="rId14"/>
+                    <a:stretch>
+                      <a:fillRect/>
+                    </a:stretch>
+                  </pic:blipFill>
+                  <pic:spPr>
+                    <a:xfrm>
+                      <a:off x="0" y="0"/>
+                      <a:ext cx="4848225" cy="3000375"/>
+                    </a:xfrm>
+                    <a:prstGeom prst="rect">
+                      <a:avLst/>
+                    </a:prstGeom>
+                  </pic:spPr>
+                </pic:pic>
+              </a:graphicData>
+            </a:graphic>
+          </wp:inline>
+        </w:drawing>
+      </w:r>
+    </w:p>
+    <w:p>
+      <w:pPr>
+        <w:rPr>
+          <w:rFonts w:ascii="Times New Roman" w:hAnsi="Times New Roman" w:cs="Times New Roman"/>
+        </w:rPr>
+      </w:pPr>
+      <w:r>
+        <w:rPr>
+          <w:rFonts w:ascii="Times New Roman" w:hAnsi="Times New Roman" w:cs="Times New Roman"/>
+        </w:rPr>
+        <w:br w:type="page"/>
+      </w:r>
+    </w:p>
+    <w:p>
+      <w:pPr>
+        <w:pStyle w:val="Heading2"/>
+        <w:numPr>
+          <w:ilvl w:val="1"/>
+          <w:numId w:val="14"/>
+        </w:numPr>
+        <w:ind w:left="540" w:hanging="540"/>
+        <w:rPr>
+          <w:rFonts w:ascii="Times New Roman" w:hAnsi="Times New Roman" w:cs="Times New Roman"/>
+        </w:rPr>
+      </w:pPr>
+      <w:bookmarkStart w:id="58" w:name="_Toc183463626"/>
+      <w:r>
+        <w:rPr>
+          <w:rFonts w:ascii="Times New Roman" w:hAnsi="Times New Roman" w:cs="Times New Roman"/>
+        </w:rPr>
+        <w:lastRenderedPageBreak/>
+        <w:t>Select Option Window</w:t>
+      </w:r>
+      <w:bookmarkEnd w:id="58"/>
+    </w:p>
+    <w:p>
+      <w:pPr>
+        <w:rPr>
+          <w:rFonts w:ascii="Times New Roman" w:hAnsi="Times New Roman" w:cs="Times New Roman"/>
+        </w:rPr>
+      </w:pPr>
+      <w:r>
+        <w:rPr>
+          <w:rFonts w:ascii="Times New Roman" w:hAnsi="Times New Roman" w:cs="Times New Roman"/>
+        </w:rPr>
+        <w:t xml:space="preserve">Upon logging in, users will be directed to a </w:t>
+      </w:r>
+      <w:r>
+        <w:rPr>
+          <w:rFonts w:ascii="Times New Roman" w:hAnsi="Times New Roman" w:cs="Times New Roman"/>
+        </w:rPr>
+        <w:t>“</w:t>
+      </w:r>
+      <w:r>
+        <w:rPr>
+          <w:rFonts w:ascii="Times New Roman" w:hAnsi="Times New Roman" w:cs="Times New Roman"/>
+        </w:rPr>
+        <w:t>Choose an</w:t>
+      </w:r>
+      <w:r>
+        <w:rPr>
+          <w:rFonts w:ascii="Times New Roman" w:hAnsi="Times New Roman" w:cs="Times New Roman"/>
+        </w:rPr>
+        <w:t xml:space="preserve"> Option</w:t>
+      </w:r>
+      <w:r>
+        <w:rPr>
+          <w:rFonts w:ascii="Times New Roman" w:hAnsi="Times New Roman" w:cs="Times New Roman"/>
+        </w:rPr>
+        <w:t>”</w:t>
+      </w:r>
+      <w:r>
+        <w:rPr>
+          <w:rFonts w:ascii="Times New Roman" w:hAnsi="Times New Roman" w:cs="Times New Roman"/>
+        </w:rPr>
+        <w:t xml:space="preserve"> page. Here, they can choose from the following options:</w:t>
+      </w:r>
+    </w:p>
+    <w:p>
+      <w:pPr>
+        <w:rPr>
+          <w:rFonts w:ascii="Times New Roman" w:hAnsi="Times New Roman" w:cs="Times New Roman"/>
+          <w:b/>
+          <w:bCs/>
+          <w:u w:val="single"/>
+        </w:rPr>
+      </w:pPr>
+      <w:r>
+        <w:rPr>
+          <w:rFonts w:ascii="Times New Roman" w:hAnsi="Times New Roman" w:cs="Times New Roman"/>
+          <w:b/>
+          <w:bCs/>
+          <w:u w:val="single"/>
+        </w:rPr>
+        <w:t>For Admin Users</w:t>
+      </w:r>
+    </w:p>
+    <w:p>
+      <w:pPr>
+        <w:pStyle w:val="ListParagraph"/>
+        <w:numPr>
+          <w:ilvl w:val="0"/>
+          <w:numId w:val="21"/>
+        </w:numPr>
+        <w:rPr>
+          <w:rFonts w:ascii="Times New Roman" w:hAnsi="Times New Roman" w:cs="Times New Roman"/>
+        </w:rPr>
+      </w:pPr>
+      <w:r>
+        <w:rPr>
+          <w:rFonts w:ascii="Times New Roman" w:hAnsi="Times New Roman" w:cs="Times New Roman"/>
+        </w:rPr>
+        <w:t>Play Game</w:t>
+      </w:r>
+    </w:p>
+    <w:p>
+      <w:pPr>
+        <w:pStyle w:val="ListParagraph"/>
+        <w:numPr>
+          <w:ilvl w:val="0"/>
+          <w:numId w:val="21"/>
+        </w:numPr>
+        <w:rPr>
+          <w:rFonts w:ascii="Times New Roman" w:hAnsi="Times New Roman" w:cs="Times New Roman"/>
+        </w:rPr>
+      </w:pPr>
+      <w:r>
+        <w:rPr>
+          <w:rFonts w:ascii="Times New Roman" w:hAnsi="Times New Roman" w:cs="Times New Roman"/>
+        </w:rPr>
+        <w:t>Add Player</w:t>
+      </w:r>
+    </w:p>
+    <w:p>
+      <w:pPr>
+        <w:pStyle w:val="ListParagraph"/>
+        <w:numPr>
+          <w:ilvl w:val="0"/>
+          <w:numId w:val="21"/>
+        </w:numPr>
+        <w:rPr>
+          <w:rFonts w:ascii="Times New Roman" w:hAnsi="Times New Roman" w:cs="Times New Roman"/>
+        </w:rPr>
+      </w:pPr>
+      <w:r>
+        <w:rPr>
+          <w:rFonts w:ascii="Times New Roman" w:hAnsi="Times New Roman" w:cs="Times New Roman"/>
+        </w:rPr>
+        <w:t>Update</w:t>
+      </w:r>
+    </w:p>
+    <w:p>
+      <w:pPr>
+        <w:rPr>
+          <w:rFonts w:ascii="Times New Roman" w:hAnsi="Times New Roman" w:cs="Times New Roman"/>
+        </w:rPr>
+      </w:pPr>
+    </w:p>
+    <w:p>
+      <w:pPr>
+        <w:rPr>
+          <w:rFonts w:ascii="Times New Roman" w:hAnsi="Times New Roman" w:cs="Times New Roman"/>
+          <w:b/>
+          <w:bCs/>
+          <w:u w:val="single"/>
+        </w:rPr>
+      </w:pPr>
+      <w:r>
+        <w:rPr>
+          <w:rFonts w:ascii="Times New Roman" w:hAnsi="Times New Roman" w:cs="Times New Roman"/>
+          <w:b/>
+          <w:bCs/>
+          <w:u w:val="single"/>
+        </w:rPr>
+        <w:t>For Non-Admin Users</w:t>
+      </w:r>
+    </w:p>
+    <w:p>
+      <w:pPr>
+        <w:pStyle w:val="ListParagraph"/>
+        <w:numPr>
+          <w:ilvl w:val="0"/>
+          <w:numId w:val="22"/>
+        </w:numPr>
+        <w:rPr>
+          <w:rFonts w:ascii="Times New Roman" w:hAnsi="Times New Roman" w:cs="Times New Roman"/>
+        </w:rPr>
+      </w:pPr>
+      <w:r>
+        <w:rPr>
+          <w:rFonts w:ascii="Times New Roman" w:hAnsi="Times New Roman" w:cs="Times New Roman"/>
+        </w:rPr>
+        <w:t>Play Game</w:t>
+      </w:r>
+    </w:p>
+    <w:p>
+      <w:pPr>
+        <w:pStyle w:val="ListParagraph"/>
+        <w:numPr>
+          <w:ilvl w:val="0"/>
+          <w:numId w:val="22"/>
+        </w:numPr>
+        <w:rPr>
+          <w:rFonts w:ascii="Times New Roman" w:hAnsi="Times New Roman" w:cs="Times New Roman"/>
+        </w:rPr>
+      </w:pPr>
+      <w:r>
+        <w:rPr>
+          <w:rFonts w:ascii="Times New Roman" w:hAnsi="Times New Roman" w:cs="Times New Roman"/>
+        </w:rPr>
+        <w:t xml:space="preserve">Update </w:t>
+      </w:r>
+    </w:p>
+    <w:p>
+      <w:pPr>
+        <w:pStyle w:val="ListParagraph"/>
+        <w:rPr>
+          <w:rFonts w:ascii="Times New Roman" w:hAnsi="Times New Roman" w:cs="Times New Roman"/>
+        </w:rPr>
+      </w:pPr>
+      <w:r>
+        <w:rPr>
+          <w:rFonts w:ascii="Times New Roman" w:hAnsi="Times New Roman" w:cs="Times New Roman"/>
+        </w:rPr>
+        <w:t>Note: “Add Player” option will not be visible for the non-admin users.</w:t>
+      </w:r>
+    </w:p>
+    <w:p>
+      <w:pPr>
+        <w:rPr>
+          <w:rFonts w:ascii="Times New Roman" w:hAnsi="Times New Roman" w:cs="Times New Roman"/>
+        </w:rPr>
+      </w:pPr>
+    </w:p>
+    <w:p>
+      <w:pPr>
+        <w:rPr>
+          <w:rFonts w:ascii="Times New Roman" w:hAnsi="Times New Roman" w:cs="Times New Roman"/>
+        </w:rPr>
+      </w:pPr>
+      <w:r>
+        <w:rPr>
+          <w:noProof/>
+        </w:rPr>
+        <w:drawing>
+          <wp:inline distT="0" distB="0" distL="0" distR="0" wp14:anchorId="51843E2E" wp14:editId="4DC85136">
+            <wp:extent cx="4848225" cy="2962275"/>
+            <wp:effectExtent l="0" t="0" r="9525" b="9525"/>
+            <wp:docPr id="112600263" name="Picture 1" descr="A screenshot of a computer program&#10;&#10;Description automatically generated"/>
+            <wp:cNvGraphicFramePr>
+              <a:graphicFrameLocks xmlns:a="http://schemas.openxmlformats.org/drawingml/2006/main" noChangeAspect="1"/>
+            </wp:cNvGraphicFramePr>
+            <a:graphic xmlns:a="http://schemas.openxmlformats.org/drawingml/2006/main">
+              <a:graphicData uri="http://schemas.openxmlformats.org/drawingml/2006/picture">
+                <pic:pic xmlns:pic="http://schemas.openxmlformats.org/drawingml/2006/picture">
+                  <pic:nvPicPr>
+                    <pic:cNvPr id="112600263" name="Picture 1" descr="A screenshot of a computer program&#10;&#10;Description automatically generated"/>
+                    <pic:cNvPicPr/>
+                  </pic:nvPicPr>
+                  <pic:blipFill>
+                    <a:blip r:embed="rId15"/>
+                    <a:stretch>
+                      <a:fillRect/>
+                    </a:stretch>
+                  </pic:blipFill>
+                  <pic:spPr>
+                    <a:xfrm>
+                      <a:off x="0" y="0"/>
+                      <a:ext cx="4848225" cy="2962275"/>
+                    </a:xfrm>
+                    <a:prstGeom prst="rect">
+                      <a:avLst/>
+                    </a:prstGeom>
+                  </pic:spPr>
+                </pic:pic>
+              </a:graphicData>
+            </a:graphic>
+          </wp:inline>
+        </w:drawing>
+      </w:r>
+      <w:r>
+        <w:rPr>
+          <w:rFonts w:ascii="Times New Roman" w:hAnsi="Times New Roman" w:cs="Times New Roman"/>
+        </w:rPr>
+        <w:br w:type="page"/>
+      </w:r>
+    </w:p>
+    <w:p>
+      <w:pPr>
+        <w:pStyle w:val="Heading2"/>
+        <w:numPr>
+          <w:ilvl w:val="1"/>
+          <w:numId w:val="14"/>
+        </w:numPr>
+        <w:ind w:left="540" w:hanging="540"/>
+        <w:rPr>
+          <w:rFonts w:ascii="Times New Roman" w:hAnsi="Times New Roman" w:cs="Times New Roman"/>
+        </w:rPr>
+      </w:pPr>
+      <w:bookmarkStart w:id="59" w:name="_Toc183463627"/>
+      <w:r>
+        <w:rPr>
+          <w:rFonts w:ascii="Times New Roman" w:hAnsi="Times New Roman" w:cs="Times New Roman"/>
+        </w:rPr>
+        <w:lastRenderedPageBreak/>
+        <w:t>Signup Page</w:t>
+      </w:r>
+      <w:bookmarkEnd w:id="59"/>
+    </w:p>
+    <w:p>
+      <w:pPr>
+        <w:rPr>
+          <w:rFonts w:ascii="Times New Roman" w:hAnsi="Times New Roman" w:cs="Times New Roman"/>
+        </w:rPr>
+      </w:pPr>
+      <w:r>
+        <w:rPr>
+          <w:rFonts w:ascii="Times New Roman" w:hAnsi="Times New Roman" w:cs="Times New Roman"/>
+        </w:rPr>
+        <w:t>The sign-up page allows new players to create an account. To register, the player must provide the following details:</w:t>
+      </w:r>
+    </w:p>
+    <w:p>
+      <w:pPr>
+        <w:pStyle w:val="ListParagraph"/>
+        <w:numPr>
+          <w:ilvl w:val="0"/>
+          <w:numId w:val="4"/>
+        </w:numPr>
+        <w:rPr>
+          <w:rFonts w:ascii="Times New Roman" w:hAnsi="Times New Roman" w:cs="Times New Roman"/>
+        </w:rPr>
+      </w:pPr>
+      <w:r>
+        <w:rPr>
+          <w:rFonts w:ascii="Times New Roman" w:hAnsi="Times New Roman" w:cs="Times New Roman"/>
+        </w:rPr>
+        <w:t>First Name</w:t>
+      </w:r>
+    </w:p>
+    <w:p>
+      <w:pPr>
+        <w:pStyle w:val="ListParagraph"/>
+        <w:numPr>
+          <w:ilvl w:val="0"/>
+          <w:numId w:val="4"/>
+        </w:numPr>
+        <w:rPr>
+          <w:rFonts w:ascii="Times New Roman" w:hAnsi="Times New Roman" w:cs="Times New Roman"/>
+        </w:rPr>
+      </w:pPr>
+      <w:r>
+        <w:rPr>
+          <w:rFonts w:ascii="Times New Roman" w:hAnsi="Times New Roman" w:cs="Times New Roman"/>
+        </w:rPr>
+        <w:t>Last Name</w:t>
+      </w:r>
+    </w:p>
+    <w:p>
+      <w:pPr>
+        <w:pStyle w:val="ListParagraph"/>
+        <w:numPr>
+          <w:ilvl w:val="0"/>
+          <w:numId w:val="4"/>
+        </w:numPr>
+        <w:rPr>
+          <w:rFonts w:ascii="Times New Roman" w:hAnsi="Times New Roman" w:cs="Times New Roman"/>
+        </w:rPr>
+      </w:pPr>
+      <w:r>
+        <w:rPr>
+          <w:rFonts w:ascii="Times New Roman" w:hAnsi="Times New Roman" w:cs="Times New Roman"/>
+        </w:rPr>
+        <w:t>Username</w:t>
+      </w:r>
+    </w:p>
+    <w:p>
+      <w:pPr>
+        <w:pStyle w:val="ListParagraph"/>
+        <w:numPr>
+          <w:ilvl w:val="0"/>
+          <w:numId w:val="4"/>
+        </w:numPr>
+        <w:rPr>
+          <w:rFonts w:ascii="Times New Roman" w:hAnsi="Times New Roman" w:cs="Times New Roman"/>
+        </w:rPr>
+      </w:pPr>
+      <w:r>
+        <w:rPr>
+          <w:rFonts w:ascii="Times New Roman" w:hAnsi="Times New Roman" w:cs="Times New Roman"/>
+        </w:rPr>
+        <w:t>Password</w:t>
+      </w:r>
+    </w:p>
+    <w:p>
+      <w:pPr>
+        <w:pStyle w:val="ListParagraph"/>
+        <w:numPr>
+          <w:ilvl w:val="0"/>
+          <w:numId w:val="4"/>
+        </w:numPr>
+        <w:rPr>
+          <w:rFonts w:ascii="Times New Roman" w:hAnsi="Times New Roman" w:cs="Times New Roman"/>
+        </w:rPr>
+      </w:pPr>
+      <w:r>
+        <w:rPr>
+          <w:rFonts w:ascii="Times New Roman" w:hAnsi="Times New Roman" w:cs="Times New Roman"/>
+        </w:rPr>
+        <w:t>Date of Birth</w:t>
+      </w:r>
+    </w:p>
+    <w:p>
+      <w:pPr>
+        <w:rPr>
+          <w:rFonts w:ascii="Times New Roman" w:hAnsi="Times New Roman" w:cs="Times New Roman"/>
+        </w:rPr>
+      </w:pPr>
+      <w:r>
+        <w:rPr>
+          <w:rFonts w:ascii="Times New Roman" w:hAnsi="Times New Roman" w:cs="Times New Roman"/>
+        </w:rPr>
+        <w:t xml:space="preserve">Additionally, the window will display a default bonus point value of 100. Once the player fills in the required information and clicks on the </w:t>
+      </w:r>
+      <w:r>
+        <w:rPr>
+          <w:rFonts w:ascii="Times New Roman" w:hAnsi="Times New Roman" w:cs="Times New Roman"/>
+        </w:rPr>
+        <w:t>“</w:t>
+      </w:r>
+      <w:r>
+        <w:rPr>
+          <w:rFonts w:ascii="Times New Roman" w:hAnsi="Times New Roman" w:cs="Times New Roman"/>
+        </w:rPr>
+        <w:t>Sign Up</w:t>
+      </w:r>
+      <w:r>
+        <w:rPr>
+          <w:rFonts w:ascii="Times New Roman" w:hAnsi="Times New Roman" w:cs="Times New Roman"/>
+        </w:rPr>
+        <w:t>”</w:t>
+      </w:r>
+      <w:r>
+        <w:rPr>
+          <w:rFonts w:ascii="Times New Roman" w:hAnsi="Times New Roman" w:cs="Times New Roman"/>
+        </w:rPr>
+        <w:t xml:space="preserve"> button, the system will validate the inputs. If everything checks out, the player</w:t>
+      </w:r>
+      <w:r>
+        <w:rPr>
+          <w:rFonts w:ascii="Times New Roman" w:hAnsi="Times New Roman" w:cs="Times New Roman"/>
+        </w:rPr>
+        <w:t>’</w:t>
+      </w:r>
+      <w:r>
+        <w:rPr>
+          <w:rFonts w:ascii="Times New Roman" w:hAnsi="Times New Roman" w:cs="Times New Roman"/>
+        </w:rPr>
+        <w:t>s account will be created successfully, and they will be added to the game database.</w:t>
+      </w:r>
+    </w:p>
+    <w:p>
+      <w:pPr>
+        <w:rPr>
+          <w:rFonts w:ascii="Times New Roman" w:hAnsi="Times New Roman" w:cs="Times New Roman"/>
+        </w:rPr>
+      </w:pPr>
+      <w:r>
+        <w:rPr>
+          <w:noProof/>
+        </w:rPr>
+        <w:drawing>
+          <wp:inline distT="0" distB="0" distL="0" distR="0" wp14:anchorId="56EC9380" wp14:editId="4CE3763B">
+            <wp:extent cx="4562475" cy="4619625"/>
+            <wp:effectExtent l="0" t="0" r="9525" b="9525"/>
+            <wp:docPr id="219120027" name="Picture 1" descr="A screenshot of a sign up form&#10;&#10;Description automatically generated"/>
+            <wp:cNvGraphicFramePr>
+              <a:graphicFrameLocks xmlns:a="http://schemas.openxmlformats.org/drawingml/2006/main" noChangeAspect="1"/>
+            </wp:cNvGraphicFramePr>
+            <a:graphic xmlns:a="http://schemas.openxmlformats.org/drawingml/2006/main">
+              <a:graphicData uri="http://schemas.openxmlformats.org/drawingml/2006/picture">
+                <pic:pic xmlns:pic="http://schemas.openxmlformats.org/drawingml/2006/picture">
+                  <pic:nvPicPr>
+                    <pic:cNvPr id="1625524796" name="Picture 1" descr="A screenshot of a sign up form&#10;&#10;Description automatically generated"/>
+                    <pic:cNvPicPr/>
+                  </pic:nvPicPr>
+                  <pic:blipFill>
+                    <a:blip r:embed="rId16"/>
+                    <a:stretch>
+                      <a:fillRect/>
+                    </a:stretch>
+                  </pic:blipFill>
+                  <pic:spPr>
+                    <a:xfrm>
+                      <a:off x="0" y="0"/>
+                      <a:ext cx="4562475" cy="4619625"/>
+                    </a:xfrm>
+                    <a:prstGeom prst="rect">
+                      <a:avLst/>
+                    </a:prstGeom>
+                  </pic:spPr>
+                </pic:pic>
+              </a:graphicData>
+            </a:graphic>
+          </wp:inline>
+        </w:drawing>
+      </w:r>
+    </w:p>
+    <w:p>
+      <w:pPr>
+        <w:rPr>
+          <w:rFonts w:ascii="Times New Roman" w:hAnsi="Times New Roman" w:cs="Times New Roman"/>
+        </w:rPr>
+      </w:pPr>
+      <w:r>
+        <w:rPr>
+          <w:rFonts w:ascii="Times New Roman" w:hAnsi="Times New Roman" w:cs="Times New Roman"/>
+        </w:rPr>
+        <w:br w:type="page"/>
+      </w:r>
+    </w:p>
+    <w:p>
+      <w:pPr>
+        <w:pStyle w:val="Heading2"/>
+        <w:numPr>
+          <w:ilvl w:val="1"/>
+          <w:numId w:val="14"/>
+        </w:numPr>
+        <w:ind w:left="540" w:hanging="540"/>
+        <w:rPr>
+          <w:rFonts w:ascii="Times New Roman" w:hAnsi="Times New Roman" w:cs="Times New Roman"/>
+        </w:rPr>
+      </w:pPr>
+      <w:bookmarkStart w:id="60" w:name="_Toc183463628"/>
+      <w:r>
+        <w:rPr>
+          <w:rFonts w:ascii="Times New Roman" w:hAnsi="Times New Roman" w:cs="Times New Roman"/>
+        </w:rPr>
+        <w:lastRenderedPageBreak/>
+        <w:t>Update Page</w:t>
+      </w:r>
+      <w:bookmarkEnd w:id="60"/>
+    </w:p>
+    <w:p>
+      <w:pPr>
+        <w:rPr>
+          <w:rFonts w:ascii="Times New Roman" w:hAnsi="Times New Roman" w:cs="Times New Roman"/>
+        </w:rPr>
+      </w:pPr>
+      <w:r>
+        <w:rPr>
+          <w:rFonts w:ascii="Times New Roman" w:hAnsi="Times New Roman" w:cs="Times New Roman"/>
+        </w:rPr>
+        <w:t xml:space="preserve">Upon clicking the </w:t>
+      </w:r>
+      <w:r>
+        <w:rPr>
+          <w:rFonts w:ascii="Times New Roman" w:hAnsi="Times New Roman" w:cs="Times New Roman"/>
+        </w:rPr>
+        <w:t>“</w:t>
+      </w:r>
+      <w:r>
+        <w:rPr>
+          <w:rFonts w:ascii="Times New Roman" w:hAnsi="Times New Roman" w:cs="Times New Roman"/>
+        </w:rPr>
+        <w:t>Update</w:t>
+      </w:r>
+      <w:r>
+        <w:rPr>
+          <w:rFonts w:ascii="Times New Roman" w:hAnsi="Times New Roman" w:cs="Times New Roman"/>
+        </w:rPr>
+        <w:t>”</w:t>
+      </w:r>
+      <w:r>
+        <w:rPr>
+          <w:rFonts w:ascii="Times New Roman" w:hAnsi="Times New Roman" w:cs="Times New Roman"/>
+        </w:rPr>
+        <w:t xml:space="preserve"> button, the behavior will vary depending on whether the user is an admin or a non-admin</w:t>
+      </w:r>
+      <w:r>
+        <w:rPr>
+          <w:rFonts w:ascii="Times New Roman" w:hAnsi="Times New Roman" w:cs="Times New Roman"/>
+        </w:rPr>
+        <w:t>.</w:t>
+      </w:r>
+    </w:p>
+    <w:p>
+      <w:pPr>
+        <w:rPr>
+          <w:rFonts w:ascii="Times New Roman" w:hAnsi="Times New Roman" w:cs="Times New Roman"/>
+          <w:b/>
+          <w:bCs/>
+          <w:u w:val="single"/>
+        </w:rPr>
+      </w:pPr>
+      <w:r>
+        <w:rPr>
+          <w:rFonts w:ascii="Times New Roman" w:hAnsi="Times New Roman" w:cs="Times New Roman"/>
+          <w:b/>
+          <w:bCs/>
+          <w:u w:val="single"/>
+        </w:rPr>
+        <w:t>For Admin Users</w:t>
+      </w:r>
+    </w:p>
+    <w:p>
+      <w:pPr>
+        <w:rPr>
+          <w:rFonts w:ascii="Times New Roman" w:hAnsi="Times New Roman" w:cs="Times New Roman"/>
+        </w:rPr>
+      </w:pPr>
+      <w:r>
+        <w:rPr>
+          <w:rFonts w:ascii="Times New Roman" w:hAnsi="Times New Roman" w:cs="Times New Roman"/>
+        </w:rPr>
+        <w:t>Admins can search for a player by entering their ID in the search text box.</w:t>
+      </w:r>
+      <w:r>
+        <w:rPr>
+          <w:rFonts w:ascii="Times New Roman" w:hAnsi="Times New Roman" w:cs="Times New Roman"/>
+        </w:rPr>
+        <w:t xml:space="preserve"> </w:t>
+      </w:r>
+      <w:r>
+        <w:rPr>
+          <w:rFonts w:ascii="Times New Roman" w:hAnsi="Times New Roman" w:cs="Times New Roman"/>
+        </w:rPr>
+        <w:t xml:space="preserve">If the player ID is found, all corresponding data will be displayed, allowing the admin to edit and update any field, including the </w:t>
+      </w:r>
+      <w:r>
+        <w:rPr>
+          <w:rFonts w:ascii="Times New Roman" w:hAnsi="Times New Roman" w:cs="Times New Roman"/>
+        </w:rPr>
+        <w:t>“</w:t>
+      </w:r>
+      <w:r>
+        <w:rPr>
+          <w:rFonts w:ascii="Times New Roman" w:hAnsi="Times New Roman" w:cs="Times New Roman"/>
+        </w:rPr>
+        <w:t>Is Admin</w:t>
+      </w:r>
+      <w:r>
+        <w:rPr>
+          <w:rFonts w:ascii="Times New Roman" w:hAnsi="Times New Roman" w:cs="Times New Roman"/>
+        </w:rPr>
+        <w:t>”</w:t>
+      </w:r>
+      <w:r>
+        <w:rPr>
+          <w:rFonts w:ascii="Times New Roman" w:hAnsi="Times New Roman" w:cs="Times New Roman"/>
+        </w:rPr>
+        <w:t xml:space="preserve"> checkbox.</w:t>
+      </w:r>
+      <w:r>
+        <w:rPr>
+          <w:rFonts w:ascii="Times New Roman" w:hAnsi="Times New Roman" w:cs="Times New Roman"/>
+        </w:rPr>
+        <w:t xml:space="preserve"> </w:t>
+      </w:r>
+      <w:r>
+        <w:rPr>
+          <w:rFonts w:ascii="Times New Roman" w:hAnsi="Times New Roman" w:cs="Times New Roman"/>
+        </w:rPr>
+        <w:t xml:space="preserve">If the player ID is not found, a message </w:t>
+      </w:r>
+      <w:r>
+        <w:rPr>
+          <w:rFonts w:ascii="Times New Roman" w:hAnsi="Times New Roman" w:cs="Times New Roman"/>
+        </w:rPr>
+        <w:t>“</w:t>
+      </w:r>
+      <w:r>
+        <w:rPr>
+          <w:rFonts w:ascii="Times New Roman" w:hAnsi="Times New Roman" w:cs="Times New Roman"/>
+        </w:rPr>
+        <w:t>No player found</w:t>
+      </w:r>
+      <w:r>
+        <w:rPr>
+          <w:rFonts w:ascii="Times New Roman" w:hAnsi="Times New Roman" w:cs="Times New Roman"/>
+        </w:rPr>
+        <w:t>”</w:t>
+      </w:r>
+      <w:r>
+        <w:rPr>
+          <w:rFonts w:ascii="Times New Roman" w:hAnsi="Times New Roman" w:cs="Times New Roman"/>
+        </w:rPr>
+        <w:t xml:space="preserve"> will be displayed next to the look-up section.</w:t>
+      </w:r>
+      <w:r>
+        <w:rPr>
+          <w:rFonts w:ascii="Times New Roman" w:hAnsi="Times New Roman" w:cs="Times New Roman"/>
+        </w:rPr>
+        <w:t xml:space="preserve"> </w:t>
+      </w:r>
+      <w:r>
+        <w:rPr>
+          <w:rFonts w:ascii="Times New Roman" w:hAnsi="Times New Roman" w:cs="Times New Roman"/>
+        </w:rPr>
+        <w:t>Admins can edit and update all fields of the player’s information</w:t>
+      </w:r>
+      <w:r>
+        <w:rPr>
+          <w:rFonts w:ascii="Times New Roman" w:hAnsi="Times New Roman" w:cs="Times New Roman"/>
+        </w:rPr>
+        <w:t>, including is admin,</w:t>
+      </w:r>
+      <w:r>
+        <w:rPr>
+          <w:rFonts w:ascii="Times New Roman" w:hAnsi="Times New Roman" w:cs="Times New Roman"/>
+        </w:rPr>
+        <w:t xml:space="preserve"> as needed.</w:t>
+      </w:r>
+    </w:p>
+    <w:p>
+      <w:pPr>
+        <w:rPr>
+          <w:rFonts w:ascii="Times New Roman" w:hAnsi="Times New Roman" w:cs="Times New Roman"/>
+          <w:b/>
+          <w:bCs/>
+          <w:u w:val="single"/>
+        </w:rPr>
+      </w:pPr>
+      <w:r>
+        <w:rPr>
+          <w:rFonts w:ascii="Times New Roman" w:hAnsi="Times New Roman" w:cs="Times New Roman"/>
+          <w:b/>
+          <w:bCs/>
+          <w:u w:val="single"/>
+        </w:rPr>
+        <w:t>For Non-Admin Users</w:t>
+      </w:r>
+    </w:p>
+    <w:p>
+      <w:pPr>
+        <w:rPr>
+          <w:rFonts w:ascii="Times New Roman" w:hAnsi="Times New Roman" w:cs="Times New Roman"/>
+        </w:rPr>
+      </w:pPr>
+      <w:r>
+        <w:rPr>
+          <w:rFonts w:ascii="Times New Roman" w:hAnsi="Times New Roman" w:cs="Times New Roman"/>
+        </w:rPr>
+        <w:t xml:space="preserve">Non-admin users can update their own information. However, they will not have access to the </w:t>
+      </w:r>
+      <w:r>
+        <w:rPr>
+          <w:rFonts w:ascii="Times New Roman" w:hAnsi="Times New Roman" w:cs="Times New Roman"/>
+        </w:rPr>
+        <w:t>“</w:t>
+      </w:r>
+      <w:r>
+        <w:rPr>
+          <w:rFonts w:ascii="Times New Roman" w:hAnsi="Times New Roman" w:cs="Times New Roman"/>
+        </w:rPr>
+        <w:t>Look Up</w:t>
+      </w:r>
+      <w:r>
+        <w:rPr>
+          <w:rFonts w:ascii="Times New Roman" w:hAnsi="Times New Roman" w:cs="Times New Roman"/>
+        </w:rPr>
+        <w:t>”</w:t>
+      </w:r>
+      <w:r>
+        <w:rPr>
+          <w:rFonts w:ascii="Times New Roman" w:hAnsi="Times New Roman" w:cs="Times New Roman"/>
+        </w:rPr>
+        <w:t xml:space="preserve"> button, search text box, or </w:t>
+      </w:r>
+      <w:r>
+        <w:rPr>
+          <w:rFonts w:ascii="Times New Roman" w:hAnsi="Times New Roman" w:cs="Times New Roman"/>
+        </w:rPr>
+        <w:t>“</w:t>
+      </w:r>
+      <w:r>
+        <w:rPr>
+          <w:rFonts w:ascii="Times New Roman" w:hAnsi="Times New Roman" w:cs="Times New Roman"/>
+        </w:rPr>
+        <w:t>Is Admin</w:t>
+      </w:r>
+      <w:r>
+        <w:rPr>
+          <w:rFonts w:ascii="Times New Roman" w:hAnsi="Times New Roman" w:cs="Times New Roman"/>
+        </w:rPr>
+        <w:t>”</w:t>
+      </w:r>
+      <w:r>
+        <w:rPr>
+          <w:rFonts w:ascii="Times New Roman" w:hAnsi="Times New Roman" w:cs="Times New Roman"/>
+        </w:rPr>
+        <w:t xml:space="preserve"> checkbox.</w:t>
+      </w:r>
+    </w:p>
+    <w:p>
+      <w:pPr>
+        <w:jc w:val="center"/>
+        <w:rPr>
+          <w:rFonts w:ascii="Times New Roman" w:hAnsi="Times New Roman" w:cs="Times New Roman"/>
+        </w:rPr>
+      </w:pPr>
+      <w:r>
+        <w:rPr>
+          <w:noProof/>
+        </w:rPr>
+        <w:drawing>
+          <wp:inline distT="0" distB="0" distL="0" distR="0" wp14:anchorId="630D4708" wp14:editId="148546E8">
+            <wp:extent cx="4240561" cy="5131435"/>
+            <wp:effectExtent l="0" t="0" r="7620" b="0"/>
+            <wp:docPr id="562369674" name="Picture 1" descr="A screenshot of a login form&#10;&#10;Description automatically generated"/>
+            <wp:cNvGraphicFramePr>
+              <a:graphicFrameLocks xmlns:a="http://schemas.openxmlformats.org/drawingml/2006/main" noChangeAspect="1"/>
+            </wp:cNvGraphicFramePr>
+            <a:graphic xmlns:a="http://schemas.openxmlformats.org/drawingml/2006/main">
+              <a:graphicData uri="http://schemas.openxmlformats.org/drawingml/2006/picture">
+                <pic:pic xmlns:pic="http://schemas.openxmlformats.org/drawingml/2006/picture">
+                  <pic:nvPicPr>
+                    <pic:cNvPr id="562369674" name="Picture 1" descr="A screenshot of a login form&#10;&#10;Description automatically generated"/>
+                    <pic:cNvPicPr/>
+                  </pic:nvPicPr>
+                  <pic:blipFill>
+                    <a:blip r:embed="rId17"/>
+                    <a:stretch>
+                      <a:fillRect/>
+                    </a:stretch>
+                  </pic:blipFill>
+                  <pic:spPr>
+                    <a:xfrm>
+                      <a:off x="0" y="0"/>
+                      <a:ext cx="4250029" cy="5142892"/>
+                    </a:xfrm>
+                    <a:prstGeom prst="rect">
+                      <a:avLst/>
+                    </a:prstGeom>
+                  </pic:spPr>
+                </pic:pic>
+              </a:graphicData>
+            </a:graphic>
+          </wp:inline>
+        </w:drawing>
+      </w:r>
+    </w:p>
+    <w:p>
+      <w:pPr>
+        <w:pStyle w:val="Heading2"/>
+        <w:numPr>
+          <w:ilvl w:val="1"/>
+          <w:numId w:val="14"/>
+        </w:numPr>
+        <w:ind w:left="540" w:hanging="540"/>
+        <w:rPr>
+          <w:rFonts w:ascii="Times New Roman" w:hAnsi="Times New Roman" w:cs="Times New Roman"/>
+        </w:rPr>
+      </w:pPr>
+      <w:bookmarkStart w:id="61" w:name="_Toc183463629"/>
+      <w:r>
+        <w:rPr>
+          <w:rFonts w:ascii="Times New Roman" w:hAnsi="Times New Roman" w:cs="Times New Roman"/>
+        </w:rPr>
+        <w:lastRenderedPageBreak/>
+        <w:t>Game Page</w:t>
+      </w:r>
+      <w:bookmarkEnd w:id="61"/>
+    </w:p>
+    <w:p>
+      <w:pPr>
+        <w:rPr>
+          <w:rFonts w:ascii="Times New Roman" w:hAnsi="Times New Roman" w:cs="Times New Roman"/>
+        </w:rPr>
+      </w:pPr>
+      <w:r>
+        <w:rPr>
+          <w:rFonts w:ascii="Times New Roman" w:hAnsi="Times New Roman" w:cs="Times New Roman"/>
+        </w:rPr>
+        <w:t xml:space="preserve">The game page will feature areas to display the first names, points balance, and three cards for each of the four players. The first player, positioned at the bottom of the page, will have the option to place a bet. There will also be a </w:t>
+      </w:r>
+      <w:r>
+        <w:rPr>
+          <w:rFonts w:ascii="Times New Roman" w:hAnsi="Times New Roman" w:cs="Times New Roman"/>
+        </w:rPr>
+        <w:t>“</w:t>
+      </w:r>
+      <w:r>
+        <w:rPr>
+          <w:rFonts w:ascii="Times New Roman" w:hAnsi="Times New Roman" w:cs="Times New Roman"/>
+        </w:rPr>
+        <w:t>Start Game</w:t>
+      </w:r>
+      <w:r>
+        <w:rPr>
+          <w:rFonts w:ascii="Times New Roman" w:hAnsi="Times New Roman" w:cs="Times New Roman"/>
+        </w:rPr>
+        <w:t>”</w:t>
+      </w:r>
+      <w:r>
+        <w:rPr>
+          <w:rFonts w:ascii="Times New Roman" w:hAnsi="Times New Roman" w:cs="Times New Roman"/>
+        </w:rPr>
+        <w:t xml:space="preserve"> button. Upon clicking this button, the game will commence. </w:t>
+      </w:r>
+      <w:r>
+        <w:rPr>
+          <w:rFonts w:ascii="Times New Roman" w:hAnsi="Times New Roman" w:cs="Times New Roman"/>
+        </w:rPr>
+        <w:t>The three cards for each player will be revealed, their points will be updated accordingly with a change (+x or -x) displayed, and a message at the bottom will announce the winners.</w:t>
+      </w:r>
+    </w:p>
+    <w:p>
+      <w:pPr>
+        <w:rPr>
+          <w:rFonts w:ascii="Times New Roman" w:hAnsi="Times New Roman" w:cs="Times New Roman"/>
+        </w:rPr>
+      </w:pPr>
+      <w:r>
+        <w:rPr>
+          <w:noProof/>
+        </w:rPr>
+        <w:drawing>
+          <wp:inline distT="0" distB="0" distL="0" distR="0" wp14:anchorId="48BCE9EB" wp14:editId="2851FE01">
+            <wp:extent cx="5943600" cy="6224905"/>
+            <wp:effectExtent l="0" t="0" r="0" b="4445"/>
+            <wp:docPr id="559637680" name="Picture 1" descr="A screenshot of a game&#10;&#10;Description automatically generated"/>
+            <wp:cNvGraphicFramePr>
+              <a:graphicFrameLocks xmlns:a="http://schemas.openxmlformats.org/drawingml/2006/main" noChangeAspect="1"/>
+            </wp:cNvGraphicFramePr>
+            <a:graphic xmlns:a="http://schemas.openxmlformats.org/drawingml/2006/main">
+              <a:graphicData uri="http://schemas.openxmlformats.org/drawingml/2006/picture">
+                <pic:pic xmlns:pic="http://schemas.openxmlformats.org/drawingml/2006/picture">
+                  <pic:nvPicPr>
+                    <pic:cNvPr id="559637680" name="Picture 1" descr="A screenshot of a game&#10;&#10;Description automatically generated"/>
+                    <pic:cNvPicPr/>
+                  </pic:nvPicPr>
+                  <pic:blipFill>
+                    <a:blip r:embed="rId18"/>
+                    <a:stretch>
+                      <a:fillRect/>
+                    </a:stretch>
+                  </pic:blipFill>
+                  <pic:spPr>
+                    <a:xfrm>
+                      <a:off x="0" y="0"/>
+                      <a:ext cx="5943600" cy="6224905"/>
+                    </a:xfrm>
+                    <a:prstGeom prst="rect">
+                      <a:avLst/>
+                    </a:prstGeom>
+                  </pic:spPr>
+                </pic:pic>
+              </a:graphicData>
+            </a:graphic>
+          </wp:inline>
+        </w:drawing>
+      </w:r>
+      <w:r>
+        <w:rPr>
+          <w:rFonts w:ascii="Times New Roman" w:hAnsi="Times New Roman" w:cs="Times New Roman"/>
+        </w:rPr>
+        <w:br w:type="page"/>
+      </w:r>
+    </w:p>
+    <w:p>
+      <w:pPr>
+        <w:pStyle w:val="Heading1"/>
+        <w:numPr>
+          <w:ilvl w:val="0"/>
+          <w:numId w:val="14"/>
+        </w:numPr>
+        <w:shd w:val="clear" w:color="auto" w:fill="DAE9F7" w:themeFill="text2" w:themeFillTint="1A"/>
+        <w:ind w:left="360"/>
+        <w:rPr>
+          <w:rFonts w:ascii="Times New Roman" w:hAnsi="Times New Roman" w:cs="Times New Roman"/>
+        </w:rPr>
+      </w:pPr>
+      <w:bookmarkStart w:id="62" w:name="_Toc183463630"/>
       <w:r>
         <w:rPr>
           <w:rFonts w:ascii="Times New Roman" w:hAnsi="Times New Roman" w:cs="Times New Roman"/>
@@ -9477,7 +11446,7 @@
         <w:lastRenderedPageBreak/>
         <w:t>Conclusion</w:t>
       </w:r>
-      <w:bookmarkEnd w:id="56"/>
+      <w:bookmarkEnd w:id="62"/>
     </w:p>
     <w:p>
       <w:pPr>
@@ -9516,7 +11485,7 @@
       </w:pPr>
     </w:p>
     <w:sectPr>
-      <w:headerReference w:type="default" r:id="rId13"/>
+      <w:headerReference w:type="default" r:id="rId19"/>
       <w:pgSz w:w="12240" w:h="15840"/>
       <w:pgMar w:top="1440" w:right="1440" w:bottom="1440" w:left="1440" w:header="720" w:footer="720" w:gutter="0"/>
       <w:pgNumType w:start="1"/>
@@ -10701,7 +12670,7 @@
   <w:abstractNum w:abstractNumId="9" w15:restartNumberingAfterBreak="0">
     <w:nsid w:val="23E65C2B"/>
     <w:multiLevelType w:val="hybridMultilevel"/>
-    <w:tmpl w:val="3F6A3998"/>
+    <w:tmpl w:val="592EAD66"/>
     <w:lvl w:ilvl="0" w:tplc="04090001">
       <w:start w:val="1"/>
       <w:numFmt w:val="bullet"/>
@@ -11495,6 +13464,92 @@
     </w:lvl>
   </w:abstractNum>
   <w:abstractNum w:abstractNumId="16" w15:restartNumberingAfterBreak="0">
+    <w:nsid w:val="6767218C"/>
+    <w:multiLevelType w:val="hybridMultilevel"/>
+    <w:tmpl w:val="723E2EB6"/>
+    <w:lvl w:ilvl="0" w:tplc="0409001B">
+      <w:start w:val="1"/>
+      <w:numFmt w:val="lowerRoman"/>
+      <w:lvlText w:val="%1."/>
+      <w:lvlJc w:val="right"/>
+      <w:pPr>
+        <w:ind w:left="720" w:hanging="360"/>
+      </w:pPr>
+    </w:lvl>
+    <w:lvl w:ilvl="1" w:tplc="04090019" w:tentative="1">
+      <w:start w:val="1"/>
+      <w:numFmt w:val="lowerLetter"/>
+      <w:lvlText w:val="%2."/>
+      <w:lvlJc w:val="left"/>
+      <w:pPr>
+        <w:ind w:left="1440" w:hanging="360"/>
+      </w:pPr>
+    </w:lvl>
+    <w:lvl w:ilvl="2" w:tplc="0409001B" w:tentative="1">
+      <w:start w:val="1"/>
+      <w:numFmt w:val="lowerRoman"/>
+      <w:lvlText w:val="%3."/>
+      <w:lvlJc w:val="right"/>
+      <w:pPr>
+        <w:ind w:left="2160" w:hanging="180"/>
+      </w:pPr>
+    </w:lvl>
+    <w:lvl w:ilvl="3" w:tplc="0409000F" w:tentative="1">
+      <w:start w:val="1"/>
+      <w:numFmt w:val="decimal"/>
+      <w:lvlText w:val="%4."/>
+      <w:lvlJc w:val="left"/>
+      <w:pPr>
+        <w:ind w:left="2880" w:hanging="360"/>
+      </w:pPr>
+    </w:lvl>
+    <w:lvl w:ilvl="4" w:tplc="04090019" w:tentative="1">
+      <w:start w:val="1"/>
+      <w:numFmt w:val="lowerLetter"/>
+      <w:lvlText w:val="%5."/>
+      <w:lvlJc w:val="left"/>
+      <w:pPr>
+        <w:ind w:left="3600" w:hanging="360"/>
+      </w:pPr>
+    </w:lvl>
+    <w:lvl w:ilvl="5" w:tplc="0409001B" w:tentative="1">
+      <w:start w:val="1"/>
+      <w:numFmt w:val="lowerRoman"/>
+      <w:lvlText w:val="%6."/>
+      <w:lvlJc w:val="right"/>
+      <w:pPr>
+        <w:ind w:left="4320" w:hanging="180"/>
+      </w:pPr>
+    </w:lvl>
+    <w:lvl w:ilvl="6" w:tplc="0409000F" w:tentative="1">
+      <w:start w:val="1"/>
+      <w:numFmt w:val="decimal"/>
+      <w:lvlText w:val="%7."/>
+      <w:lvlJc w:val="left"/>
+      <w:pPr>
+        <w:ind w:left="5040" w:hanging="360"/>
+      </w:pPr>
+    </w:lvl>
+    <w:lvl w:ilvl="7" w:tplc="04090019" w:tentative="1">
+      <w:start w:val="1"/>
+      <w:numFmt w:val="lowerLetter"/>
+      <w:lvlText w:val="%8."/>
+      <w:lvlJc w:val="left"/>
+      <w:pPr>
+        <w:ind w:left="5760" w:hanging="360"/>
+      </w:pPr>
+    </w:lvl>
+    <w:lvl w:ilvl="8" w:tplc="0409001B" w:tentative="1">
+      <w:start w:val="1"/>
+      <w:numFmt w:val="lowerRoman"/>
+      <w:lvlText w:val="%9."/>
+      <w:lvlJc w:val="right"/>
+      <w:pPr>
+        <w:ind w:left="6480" w:hanging="180"/>
+      </w:pPr>
+    </w:lvl>
+  </w:abstractNum>
+  <w:abstractNum w:abstractNumId="17" w15:restartNumberingAfterBreak="0">
     <w:nsid w:val="67835C9E"/>
     <w:multiLevelType w:val="hybridMultilevel"/>
     <w:tmpl w:val="A7840964"/>
@@ -11607,7 +13662,7 @@
       </w:rPr>
     </w:lvl>
   </w:abstractNum>
-  <w:abstractNum w:abstractNumId="17" w15:restartNumberingAfterBreak="0">
+  <w:abstractNum w:abstractNumId="18" w15:restartNumberingAfterBreak="0">
     <w:nsid w:val="6929265F"/>
     <w:multiLevelType w:val="hybridMultilevel"/>
     <w:tmpl w:val="A74478F2"/>
@@ -11720,7 +13775,7 @@
       </w:rPr>
     </w:lvl>
   </w:abstractNum>
-  <w:abstractNum w:abstractNumId="18" w15:restartNumberingAfterBreak="0">
+  <w:abstractNum w:abstractNumId="19" w15:restartNumberingAfterBreak="0">
     <w:nsid w:val="6AB60D99"/>
     <w:multiLevelType w:val="hybridMultilevel"/>
     <w:tmpl w:val="BC849BAA"/>
@@ -11833,7 +13888,7 @@
       </w:rPr>
     </w:lvl>
   </w:abstractNum>
-  <w:abstractNum w:abstractNumId="19" w15:restartNumberingAfterBreak="0">
+  <w:abstractNum w:abstractNumId="20" w15:restartNumberingAfterBreak="0">
     <w:nsid w:val="6BD102BB"/>
     <w:multiLevelType w:val="multilevel"/>
     <w:tmpl w:val="0409001F"/>
@@ -11916,6 +13971,92 @@
       <w:lvlJc w:val="left"/>
       <w:pPr>
         <w:ind w:left="4320" w:hanging="1440"/>
+      </w:pPr>
+    </w:lvl>
+  </w:abstractNum>
+  <w:abstractNum w:abstractNumId="21" w15:restartNumberingAfterBreak="0">
+    <w:nsid w:val="7C74424D"/>
+    <w:multiLevelType w:val="hybridMultilevel"/>
+    <w:tmpl w:val="6D0E3538"/>
+    <w:lvl w:ilvl="0" w:tplc="0409001B">
+      <w:start w:val="1"/>
+      <w:numFmt w:val="lowerRoman"/>
+      <w:lvlText w:val="%1."/>
+      <w:lvlJc w:val="right"/>
+      <w:pPr>
+        <w:ind w:left="720" w:hanging="360"/>
+      </w:pPr>
+    </w:lvl>
+    <w:lvl w:ilvl="1" w:tplc="04090019" w:tentative="1">
+      <w:start w:val="1"/>
+      <w:numFmt w:val="lowerLetter"/>
+      <w:lvlText w:val="%2."/>
+      <w:lvlJc w:val="left"/>
+      <w:pPr>
+        <w:ind w:left="1440" w:hanging="360"/>
+      </w:pPr>
+    </w:lvl>
+    <w:lvl w:ilvl="2" w:tplc="0409001B" w:tentative="1">
+      <w:start w:val="1"/>
+      <w:numFmt w:val="lowerRoman"/>
+      <w:lvlText w:val="%3."/>
+      <w:lvlJc w:val="right"/>
+      <w:pPr>
+        <w:ind w:left="2160" w:hanging="180"/>
+      </w:pPr>
+    </w:lvl>
+    <w:lvl w:ilvl="3" w:tplc="0409000F" w:tentative="1">
+      <w:start w:val="1"/>
+      <w:numFmt w:val="decimal"/>
+      <w:lvlText w:val="%4."/>
+      <w:lvlJc w:val="left"/>
+      <w:pPr>
+        <w:ind w:left="2880" w:hanging="360"/>
+      </w:pPr>
+    </w:lvl>
+    <w:lvl w:ilvl="4" w:tplc="04090019" w:tentative="1">
+      <w:start w:val="1"/>
+      <w:numFmt w:val="lowerLetter"/>
+      <w:lvlText w:val="%5."/>
+      <w:lvlJc w:val="left"/>
+      <w:pPr>
+        <w:ind w:left="3600" w:hanging="360"/>
+      </w:pPr>
+    </w:lvl>
+    <w:lvl w:ilvl="5" w:tplc="0409001B" w:tentative="1">
+      <w:start w:val="1"/>
+      <w:numFmt w:val="lowerRoman"/>
+      <w:lvlText w:val="%6."/>
+      <w:lvlJc w:val="right"/>
+      <w:pPr>
+        <w:ind w:left="4320" w:hanging="180"/>
+      </w:pPr>
+    </w:lvl>
+    <w:lvl w:ilvl="6" w:tplc="0409000F" w:tentative="1">
+      <w:start w:val="1"/>
+      <w:numFmt w:val="decimal"/>
+      <w:lvlText w:val="%7."/>
+      <w:lvlJc w:val="left"/>
+      <w:pPr>
+        <w:ind w:left="5040" w:hanging="360"/>
+      </w:pPr>
+    </w:lvl>
+    <w:lvl w:ilvl="7" w:tplc="04090019" w:tentative="1">
+      <w:start w:val="1"/>
+      <w:numFmt w:val="lowerLetter"/>
+      <w:lvlText w:val="%8."/>
+      <w:lvlJc w:val="left"/>
+      <w:pPr>
+        <w:ind w:left="5760" w:hanging="360"/>
+      </w:pPr>
+    </w:lvl>
+    <w:lvl w:ilvl="8" w:tplc="0409001B" w:tentative="1">
+      <w:start w:val="1"/>
+      <w:numFmt w:val="lowerRoman"/>
+      <w:lvlText w:val="%9."/>
+      <w:lvlJc w:val="right"/>
+      <w:pPr>
+        <w:ind w:left="6480" w:hanging="180"/>
       </w:pPr>
     </w:lvl>
   </w:abstractNum>
@@ -11932,19 +14073,19 @@
     <w:abstractNumId w:val="9"/>
   </w:num>
   <w:num w:numId="5" w16cid:durableId="1724791073">
-    <w:abstractNumId w:val="17"/>
+    <w:abstractNumId w:val="18"/>
   </w:num>
   <w:num w:numId="6" w16cid:durableId="826555017">
     <w:abstractNumId w:val="11"/>
   </w:num>
   <w:num w:numId="7" w16cid:durableId="1408335312">
-    <w:abstractNumId w:val="18"/>
+    <w:abstractNumId w:val="19"/>
   </w:num>
   <w:num w:numId="8" w16cid:durableId="1202091694">
     <w:abstractNumId w:val="13"/>
   </w:num>
   <w:num w:numId="9" w16cid:durableId="495418308">
-    <w:abstractNumId w:val="16"/>
+    <w:abstractNumId w:val="17"/>
   </w:num>
   <w:num w:numId="10" w16cid:durableId="1393847556">
     <w:abstractNumId w:val="2"/>
@@ -11962,7 +14103,7 @@
     <w:abstractNumId w:val="15"/>
   </w:num>
   <w:num w:numId="15" w16cid:durableId="1080831755">
-    <w:abstractNumId w:val="19"/>
+    <w:abstractNumId w:val="20"/>
   </w:num>
   <w:num w:numId="16" w16cid:durableId="1093934308">
     <w:abstractNumId w:val="8"/>
@@ -11978,6 +14119,12 @@
   </w:num>
   <w:num w:numId="20" w16cid:durableId="862091113">
     <w:abstractNumId w:val="0"/>
+  </w:num>
+  <w:num w:numId="21" w16cid:durableId="1639068190">
+    <w:abstractNumId w:val="16"/>
+  </w:num>
+  <w:num w:numId="22" w16cid:durableId="482965695">
+    <w:abstractNumId w:val="21"/>
   </w:num>
 </w:numbering>
 </file>

</xml_diff>

<commit_message>
Added all views except for the main Game View
</commit_message>
<xml_diff>
--- a/Card_Game-TopCard.docx
+++ b/Card_Game-TopCard.docx
@@ -1431,7 +1431,6 @@
         <w:p>
           <w:pPr>
             <w:pStyle w:val="TOC1"/>
-            <w:spacing w:line="312" w:lineRule="auto"/>
             <w:rPr>
               <w:rFonts w:eastAsiaTheme="minorEastAsia"/>
               <w:noProof/>
@@ -1455,7 +1454,7 @@
             </w:rPr>
             <w:fldChar w:fldCharType="separate"/>
           </w:r>
-          <w:hyperlink w:anchor="_Toc183463568" w:history="1">
+          <w:hyperlink w:anchor="_Toc183764803" w:history="1">
             <w:r>
               <w:rPr>
                 <w:rStyle w:val="Hyperlink"/>
@@ -1498,7 +1497,7 @@
                 <w:noProof/>
                 <w:webHidden/>
               </w:rPr>
-              <w:instrText xml:space="preserve"> PAGEREF _Toc183463568 \h </w:instrText>
+              <w:instrText xml:space="preserve"> PAGEREF _Toc183764803 \h </w:instrText>
             </w:r>
             <w:r>
               <w:rPr>
@@ -1532,17 +1531,12 @@
         <w:p>
           <w:pPr>
             <w:pStyle w:val="TOC2"/>
-            <w:tabs>
-              <w:tab w:val="left" w:pos="960"/>
-              <w:tab w:val="right" w:leader="dot" w:pos="9350"/>
-            </w:tabs>
-            <w:spacing w:after="0" w:line="312" w:lineRule="auto"/>
             <w:rPr>
               <w:rFonts w:eastAsiaTheme="minorEastAsia"/>
               <w:noProof/>
             </w:rPr>
           </w:pPr>
-          <w:hyperlink w:anchor="_Toc183463569" w:history="1">
+          <w:hyperlink w:anchor="_Toc183764804" w:history="1">
             <w:r>
               <w:rPr>
                 <w:rStyle w:val="Hyperlink"/>
@@ -1585,7 +1579,7 @@
                 <w:noProof/>
                 <w:webHidden/>
               </w:rPr>
-              <w:instrText xml:space="preserve"> PAGEREF _Toc183463569 \h </w:instrText>
+              <w:instrText xml:space="preserve"> PAGEREF _Toc183764804 \h </w:instrText>
             </w:r>
             <w:r>
               <w:rPr>
@@ -1619,17 +1613,12 @@
         <w:p>
           <w:pPr>
             <w:pStyle w:val="TOC2"/>
-            <w:tabs>
-              <w:tab w:val="left" w:pos="960"/>
-              <w:tab w:val="right" w:leader="dot" w:pos="9350"/>
-            </w:tabs>
-            <w:spacing w:after="0" w:line="312" w:lineRule="auto"/>
             <w:rPr>
               <w:rFonts w:eastAsiaTheme="minorEastAsia"/>
               <w:noProof/>
             </w:rPr>
           </w:pPr>
-          <w:hyperlink w:anchor="_Toc183463570" w:history="1">
+          <w:hyperlink w:anchor="_Toc183764805" w:history="1">
             <w:r>
               <w:rPr>
                 <w:rStyle w:val="Hyperlink"/>
@@ -1672,7 +1661,7 @@
                 <w:noProof/>
                 <w:webHidden/>
               </w:rPr>
-              <w:instrText xml:space="preserve"> PAGEREF _Toc183463570 \h </w:instrText>
+              <w:instrText xml:space="preserve"> PAGEREF _Toc183764805 \h </w:instrText>
             </w:r>
             <w:r>
               <w:rPr>
@@ -1710,13 +1699,13 @@
               <w:tab w:val="left" w:pos="1440"/>
               <w:tab w:val="right" w:leader="dot" w:pos="9350"/>
             </w:tabs>
-            <w:spacing w:after="0" w:line="312" w:lineRule="auto"/>
+            <w:spacing w:after="0"/>
             <w:rPr>
               <w:rFonts w:eastAsiaTheme="minorEastAsia"/>
               <w:noProof/>
             </w:rPr>
           </w:pPr>
-          <w:hyperlink w:anchor="_Toc183463571" w:history="1">
+          <w:hyperlink w:anchor="_Toc183764806" w:history="1">
             <w:r>
               <w:rPr>
                 <w:rStyle w:val="Hyperlink"/>
@@ -1759,7 +1748,7 @@
                 <w:noProof/>
                 <w:webHidden/>
               </w:rPr>
-              <w:instrText xml:space="preserve"> PAGEREF _Toc183463571 \h </w:instrText>
+              <w:instrText xml:space="preserve"> PAGEREF _Toc183764806 \h </w:instrText>
             </w:r>
             <w:r>
               <w:rPr>
@@ -1797,13 +1786,13 @@
               <w:tab w:val="left" w:pos="1440"/>
               <w:tab w:val="right" w:leader="dot" w:pos="9350"/>
             </w:tabs>
-            <w:spacing w:after="0" w:line="312" w:lineRule="auto"/>
+            <w:spacing w:after="0"/>
             <w:rPr>
               <w:rFonts w:eastAsiaTheme="minorEastAsia"/>
               <w:noProof/>
             </w:rPr>
           </w:pPr>
-          <w:hyperlink w:anchor="_Toc183463572" w:history="1">
+          <w:hyperlink w:anchor="_Toc183764807" w:history="1">
             <w:r>
               <w:rPr>
                 <w:rStyle w:val="Hyperlink"/>
@@ -1846,7 +1835,7 @@
                 <w:noProof/>
                 <w:webHidden/>
               </w:rPr>
-              <w:instrText xml:space="preserve"> PAGEREF _Toc183463572 \h </w:instrText>
+              <w:instrText xml:space="preserve"> PAGEREF _Toc183764807 \h </w:instrText>
             </w:r>
             <w:r>
               <w:rPr>
@@ -1884,13 +1873,13 @@
               <w:tab w:val="left" w:pos="1440"/>
               <w:tab w:val="right" w:leader="dot" w:pos="9350"/>
             </w:tabs>
-            <w:spacing w:after="0" w:line="312" w:lineRule="auto"/>
+            <w:spacing w:after="0"/>
             <w:rPr>
               <w:rFonts w:eastAsiaTheme="minorEastAsia"/>
               <w:noProof/>
             </w:rPr>
           </w:pPr>
-          <w:hyperlink w:anchor="_Toc183463573" w:history="1">
+          <w:hyperlink w:anchor="_Toc183764808" w:history="1">
             <w:r>
               <w:rPr>
                 <w:rStyle w:val="Hyperlink"/>
@@ -1933,7 +1922,7 @@
                 <w:noProof/>
                 <w:webHidden/>
               </w:rPr>
-              <w:instrText xml:space="preserve"> PAGEREF _Toc183463573 \h </w:instrText>
+              <w:instrText xml:space="preserve"> PAGEREF _Toc183764808 \h </w:instrText>
             </w:r>
             <w:r>
               <w:rPr>
@@ -1971,13 +1960,13 @@
               <w:tab w:val="left" w:pos="1440"/>
               <w:tab w:val="right" w:leader="dot" w:pos="9350"/>
             </w:tabs>
-            <w:spacing w:after="0" w:line="312" w:lineRule="auto"/>
+            <w:spacing w:after="0"/>
             <w:rPr>
               <w:rFonts w:eastAsiaTheme="minorEastAsia"/>
               <w:noProof/>
             </w:rPr>
           </w:pPr>
-          <w:hyperlink w:anchor="_Toc183463574" w:history="1">
+          <w:hyperlink w:anchor="_Toc183764809" w:history="1">
             <w:r>
               <w:rPr>
                 <w:rStyle w:val="Hyperlink"/>
@@ -2020,7 +2009,7 @@
                 <w:noProof/>
                 <w:webHidden/>
               </w:rPr>
-              <w:instrText xml:space="preserve"> PAGEREF _Toc183463574 \h </w:instrText>
+              <w:instrText xml:space="preserve"> PAGEREF _Toc183764809 \h </w:instrText>
             </w:r>
             <w:r>
               <w:rPr>
@@ -2058,13 +2047,13 @@
               <w:tab w:val="left" w:pos="1440"/>
               <w:tab w:val="right" w:leader="dot" w:pos="9350"/>
             </w:tabs>
-            <w:spacing w:after="0" w:line="312" w:lineRule="auto"/>
+            <w:spacing w:after="0"/>
             <w:rPr>
               <w:rFonts w:eastAsiaTheme="minorEastAsia"/>
               <w:noProof/>
             </w:rPr>
           </w:pPr>
-          <w:hyperlink w:anchor="_Toc183463575" w:history="1">
+          <w:hyperlink w:anchor="_Toc183764810" w:history="1">
             <w:r>
               <w:rPr>
                 <w:rStyle w:val="Hyperlink"/>
@@ -2107,7 +2096,7 @@
                 <w:noProof/>
                 <w:webHidden/>
               </w:rPr>
-              <w:instrText xml:space="preserve"> PAGEREF _Toc183463575 \h </w:instrText>
+              <w:instrText xml:space="preserve"> PAGEREF _Toc183764810 \h </w:instrText>
             </w:r>
             <w:r>
               <w:rPr>
@@ -2145,13 +2134,13 @@
               <w:tab w:val="left" w:pos="1440"/>
               <w:tab w:val="right" w:leader="dot" w:pos="9350"/>
             </w:tabs>
-            <w:spacing w:after="0" w:line="312" w:lineRule="auto"/>
+            <w:spacing w:after="0"/>
             <w:rPr>
               <w:rFonts w:eastAsiaTheme="minorEastAsia"/>
               <w:noProof/>
             </w:rPr>
           </w:pPr>
-          <w:hyperlink w:anchor="_Toc183463576" w:history="1">
+          <w:hyperlink w:anchor="_Toc183764811" w:history="1">
             <w:r>
               <w:rPr>
                 <w:rStyle w:val="Hyperlink"/>
@@ -2194,7 +2183,7 @@
                 <w:noProof/>
                 <w:webHidden/>
               </w:rPr>
-              <w:instrText xml:space="preserve"> PAGEREF _Toc183463576 \h </w:instrText>
+              <w:instrText xml:space="preserve"> PAGEREF _Toc183764811 \h </w:instrText>
             </w:r>
             <w:r>
               <w:rPr>
@@ -2232,13 +2221,13 @@
               <w:tab w:val="left" w:pos="1440"/>
               <w:tab w:val="right" w:leader="dot" w:pos="9350"/>
             </w:tabs>
-            <w:spacing w:after="0" w:line="312" w:lineRule="auto"/>
+            <w:spacing w:after="0"/>
             <w:rPr>
               <w:rFonts w:eastAsiaTheme="minorEastAsia"/>
               <w:noProof/>
             </w:rPr>
           </w:pPr>
-          <w:hyperlink w:anchor="_Toc183463577" w:history="1">
+          <w:hyperlink w:anchor="_Toc183764812" w:history="1">
             <w:r>
               <w:rPr>
                 <w:rStyle w:val="Hyperlink"/>
@@ -2281,7 +2270,7 @@
                 <w:noProof/>
                 <w:webHidden/>
               </w:rPr>
-              <w:instrText xml:space="preserve"> PAGEREF _Toc183463577 \h </w:instrText>
+              <w:instrText xml:space="preserve"> PAGEREF _Toc183764812 \h </w:instrText>
             </w:r>
             <w:r>
               <w:rPr>
@@ -2319,13 +2308,13 @@
               <w:tab w:val="left" w:pos="1440"/>
               <w:tab w:val="right" w:leader="dot" w:pos="9350"/>
             </w:tabs>
-            <w:spacing w:after="0" w:line="312" w:lineRule="auto"/>
+            <w:spacing w:after="0"/>
             <w:rPr>
               <w:rFonts w:eastAsiaTheme="minorEastAsia"/>
               <w:noProof/>
             </w:rPr>
           </w:pPr>
-          <w:hyperlink w:anchor="_Toc183463578" w:history="1">
+          <w:hyperlink w:anchor="_Toc183764813" w:history="1">
             <w:r>
               <w:rPr>
                 <w:rStyle w:val="Hyperlink"/>
@@ -2368,7 +2357,7 @@
                 <w:noProof/>
                 <w:webHidden/>
               </w:rPr>
-              <w:instrText xml:space="preserve"> PAGEREF _Toc183463578 \h </w:instrText>
+              <w:instrText xml:space="preserve"> PAGEREF _Toc183764813 \h </w:instrText>
             </w:r>
             <w:r>
               <w:rPr>
@@ -2406,13 +2395,13 @@
               <w:tab w:val="left" w:pos="1440"/>
               <w:tab w:val="right" w:leader="dot" w:pos="9350"/>
             </w:tabs>
-            <w:spacing w:after="0" w:line="312" w:lineRule="auto"/>
+            <w:spacing w:after="0"/>
             <w:rPr>
               <w:rFonts w:eastAsiaTheme="minorEastAsia"/>
               <w:noProof/>
             </w:rPr>
           </w:pPr>
-          <w:hyperlink w:anchor="_Toc183463579" w:history="1">
+          <w:hyperlink w:anchor="_Toc183764814" w:history="1">
             <w:r>
               <w:rPr>
                 <w:rStyle w:val="Hyperlink"/>
@@ -2455,7 +2444,7 @@
                 <w:noProof/>
                 <w:webHidden/>
               </w:rPr>
-              <w:instrText xml:space="preserve"> PAGEREF _Toc183463579 \h </w:instrText>
+              <w:instrText xml:space="preserve"> PAGEREF _Toc183764814 \h </w:instrText>
             </w:r>
             <w:r>
               <w:rPr>
@@ -2489,13 +2478,12 @@
         <w:p>
           <w:pPr>
             <w:pStyle w:val="TOC1"/>
-            <w:spacing w:line="312" w:lineRule="auto"/>
             <w:rPr>
               <w:rFonts w:eastAsiaTheme="minorEastAsia"/>
               <w:noProof/>
             </w:rPr>
           </w:pPr>
-          <w:hyperlink w:anchor="_Toc183463580" w:history="1">
+          <w:hyperlink w:anchor="_Toc183764815" w:history="1">
             <w:r>
               <w:rPr>
                 <w:rStyle w:val="Hyperlink"/>
@@ -2538,7 +2526,7 @@
                 <w:noProof/>
                 <w:webHidden/>
               </w:rPr>
-              <w:instrText xml:space="preserve"> PAGEREF _Toc183463580 \h </w:instrText>
+              <w:instrText xml:space="preserve"> PAGEREF _Toc183764815 \h </w:instrText>
             </w:r>
             <w:r>
               <w:rPr>
@@ -2572,17 +2560,12 @@
         <w:p>
           <w:pPr>
             <w:pStyle w:val="TOC2"/>
-            <w:tabs>
-              <w:tab w:val="left" w:pos="960"/>
-              <w:tab w:val="right" w:leader="dot" w:pos="9350"/>
-            </w:tabs>
-            <w:spacing w:after="0" w:line="312" w:lineRule="auto"/>
             <w:rPr>
               <w:rFonts w:eastAsiaTheme="minorEastAsia"/>
               <w:noProof/>
             </w:rPr>
           </w:pPr>
-          <w:hyperlink w:anchor="_Toc183463581" w:history="1">
+          <w:hyperlink w:anchor="_Toc183764816" w:history="1">
             <w:r>
               <w:rPr>
                 <w:rStyle w:val="Hyperlink"/>
@@ -2625,7 +2608,7 @@
                 <w:noProof/>
                 <w:webHidden/>
               </w:rPr>
-              <w:instrText xml:space="preserve"> PAGEREF _Toc183463581 \h </w:instrText>
+              <w:instrText xml:space="preserve"> PAGEREF _Toc183764816 \h </w:instrText>
             </w:r>
             <w:r>
               <w:rPr>
@@ -2659,17 +2642,12 @@
         <w:p>
           <w:pPr>
             <w:pStyle w:val="TOC2"/>
-            <w:tabs>
-              <w:tab w:val="left" w:pos="960"/>
-              <w:tab w:val="right" w:leader="dot" w:pos="9350"/>
-            </w:tabs>
-            <w:spacing w:after="0" w:line="312" w:lineRule="auto"/>
             <w:rPr>
               <w:rFonts w:eastAsiaTheme="minorEastAsia"/>
               <w:noProof/>
             </w:rPr>
           </w:pPr>
-          <w:hyperlink w:anchor="_Toc183463582" w:history="1">
+          <w:hyperlink w:anchor="_Toc183764817" w:history="1">
             <w:r>
               <w:rPr>
                 <w:rStyle w:val="Hyperlink"/>
@@ -2712,7 +2690,7 @@
                 <w:noProof/>
                 <w:webHidden/>
               </w:rPr>
-              <w:instrText xml:space="preserve"> PAGEREF _Toc183463582 \h </w:instrText>
+              <w:instrText xml:space="preserve"> PAGEREF _Toc183764817 \h </w:instrText>
             </w:r>
             <w:r>
               <w:rPr>
@@ -2750,13 +2728,13 @@
               <w:tab w:val="left" w:pos="1440"/>
               <w:tab w:val="right" w:leader="dot" w:pos="9350"/>
             </w:tabs>
-            <w:spacing w:after="0" w:line="312" w:lineRule="auto"/>
+            <w:spacing w:after="0"/>
             <w:rPr>
               <w:rFonts w:eastAsiaTheme="minorEastAsia"/>
               <w:noProof/>
             </w:rPr>
           </w:pPr>
-          <w:hyperlink w:anchor="_Toc183463583" w:history="1">
+          <w:hyperlink w:anchor="_Toc183764818" w:history="1">
             <w:r>
               <w:rPr>
                 <w:rStyle w:val="Hyperlink"/>
@@ -2799,7 +2777,7 @@
                 <w:noProof/>
                 <w:webHidden/>
               </w:rPr>
-              <w:instrText xml:space="preserve"> PAGEREF _Toc183463583 \h </w:instrText>
+              <w:instrText xml:space="preserve"> PAGEREF _Toc183764818 \h </w:instrText>
             </w:r>
             <w:r>
               <w:rPr>
@@ -2837,13 +2815,13 @@
               <w:tab w:val="left" w:pos="1440"/>
               <w:tab w:val="right" w:leader="dot" w:pos="9350"/>
             </w:tabs>
-            <w:spacing w:after="0" w:line="312" w:lineRule="auto"/>
+            <w:spacing w:after="0"/>
             <w:rPr>
               <w:rFonts w:eastAsiaTheme="minorEastAsia"/>
               <w:noProof/>
             </w:rPr>
           </w:pPr>
-          <w:hyperlink w:anchor="_Toc183463584" w:history="1">
+          <w:hyperlink w:anchor="_Toc183764819" w:history="1">
             <w:r>
               <w:rPr>
                 <w:rStyle w:val="Hyperlink"/>
@@ -2886,7 +2864,7 @@
                 <w:noProof/>
                 <w:webHidden/>
               </w:rPr>
-              <w:instrText xml:space="preserve"> PAGEREF _Toc183463584 \h </w:instrText>
+              <w:instrText xml:space="preserve"> PAGEREF _Toc183764819 \h </w:instrText>
             </w:r>
             <w:r>
               <w:rPr>
@@ -2924,13 +2902,13 @@
               <w:tab w:val="left" w:pos="1440"/>
               <w:tab w:val="right" w:leader="dot" w:pos="9350"/>
             </w:tabs>
-            <w:spacing w:after="0" w:line="312" w:lineRule="auto"/>
+            <w:spacing w:after="0"/>
             <w:rPr>
               <w:rFonts w:eastAsiaTheme="minorEastAsia"/>
               <w:noProof/>
             </w:rPr>
           </w:pPr>
-          <w:hyperlink w:anchor="_Toc183463585" w:history="1">
+          <w:hyperlink w:anchor="_Toc183764820" w:history="1">
             <w:r>
               <w:rPr>
                 <w:rStyle w:val="Hyperlink"/>
@@ -2973,7 +2951,7 @@
                 <w:noProof/>
                 <w:webHidden/>
               </w:rPr>
-              <w:instrText xml:space="preserve"> PAGEREF _Toc183463585 \h </w:instrText>
+              <w:instrText xml:space="preserve"> PAGEREF _Toc183764820 \h </w:instrText>
             </w:r>
             <w:r>
               <w:rPr>
@@ -3011,13 +2989,13 @@
               <w:tab w:val="left" w:pos="1440"/>
               <w:tab w:val="right" w:leader="dot" w:pos="9350"/>
             </w:tabs>
-            <w:spacing w:after="0" w:line="312" w:lineRule="auto"/>
+            <w:spacing w:after="0"/>
             <w:rPr>
               <w:rFonts w:eastAsiaTheme="minorEastAsia"/>
               <w:noProof/>
             </w:rPr>
           </w:pPr>
-          <w:hyperlink w:anchor="_Toc183463586" w:history="1">
+          <w:hyperlink w:anchor="_Toc183764821" w:history="1">
             <w:r>
               <w:rPr>
                 <w:rStyle w:val="Hyperlink"/>
@@ -3060,7 +3038,7 @@
                 <w:noProof/>
                 <w:webHidden/>
               </w:rPr>
-              <w:instrText xml:space="preserve"> PAGEREF _Toc183463586 \h </w:instrText>
+              <w:instrText xml:space="preserve"> PAGEREF _Toc183764821 \h </w:instrText>
             </w:r>
             <w:r>
               <w:rPr>
@@ -3098,13 +3076,13 @@
               <w:tab w:val="left" w:pos="1440"/>
               <w:tab w:val="right" w:leader="dot" w:pos="9350"/>
             </w:tabs>
-            <w:spacing w:after="0" w:line="312" w:lineRule="auto"/>
+            <w:spacing w:after="0"/>
             <w:rPr>
               <w:rFonts w:eastAsiaTheme="minorEastAsia"/>
               <w:noProof/>
             </w:rPr>
           </w:pPr>
-          <w:hyperlink w:anchor="_Toc183463587" w:history="1">
+          <w:hyperlink w:anchor="_Toc183764822" w:history="1">
             <w:r>
               <w:rPr>
                 <w:rStyle w:val="Hyperlink"/>
@@ -3147,7 +3125,7 @@
                 <w:noProof/>
                 <w:webHidden/>
               </w:rPr>
-              <w:instrText xml:space="preserve"> PAGEREF _Toc183463587 \h </w:instrText>
+              <w:instrText xml:space="preserve"> PAGEREF _Toc183764822 \h </w:instrText>
             </w:r>
             <w:r>
               <w:rPr>
@@ -3185,13 +3163,13 @@
               <w:tab w:val="left" w:pos="1440"/>
               <w:tab w:val="right" w:leader="dot" w:pos="9350"/>
             </w:tabs>
-            <w:spacing w:after="0" w:line="312" w:lineRule="auto"/>
+            <w:spacing w:after="0"/>
             <w:rPr>
               <w:rFonts w:eastAsiaTheme="minorEastAsia"/>
               <w:noProof/>
             </w:rPr>
           </w:pPr>
-          <w:hyperlink w:anchor="_Toc183463588" w:history="1">
+          <w:hyperlink w:anchor="_Toc183764823" w:history="1">
             <w:r>
               <w:rPr>
                 <w:rStyle w:val="Hyperlink"/>
@@ -3234,7 +3212,7 @@
                 <w:noProof/>
                 <w:webHidden/>
               </w:rPr>
-              <w:instrText xml:space="preserve"> PAGEREF _Toc183463588 \h </w:instrText>
+              <w:instrText xml:space="preserve"> PAGEREF _Toc183764823 \h </w:instrText>
             </w:r>
             <w:r>
               <w:rPr>
@@ -3272,13 +3250,13 @@
               <w:tab w:val="left" w:pos="1440"/>
               <w:tab w:val="right" w:leader="dot" w:pos="9350"/>
             </w:tabs>
-            <w:spacing w:after="0" w:line="312" w:lineRule="auto"/>
+            <w:spacing w:after="0"/>
             <w:rPr>
               <w:rFonts w:eastAsiaTheme="minorEastAsia"/>
               <w:noProof/>
             </w:rPr>
           </w:pPr>
-          <w:hyperlink w:anchor="_Toc183463589" w:history="1">
+          <w:hyperlink w:anchor="_Toc183764824" w:history="1">
             <w:r>
               <w:rPr>
                 <w:rStyle w:val="Hyperlink"/>
@@ -3321,7 +3299,7 @@
                 <w:noProof/>
                 <w:webHidden/>
               </w:rPr>
-              <w:instrText xml:space="preserve"> PAGEREF _Toc183463589 \h </w:instrText>
+              <w:instrText xml:space="preserve"> PAGEREF _Toc183764824 \h </w:instrText>
             </w:r>
             <w:r>
               <w:rPr>
@@ -3359,13 +3337,13 @@
               <w:tab w:val="left" w:pos="1440"/>
               <w:tab w:val="right" w:leader="dot" w:pos="9350"/>
             </w:tabs>
-            <w:spacing w:after="0" w:line="312" w:lineRule="auto"/>
+            <w:spacing w:after="0"/>
             <w:rPr>
               <w:rFonts w:eastAsiaTheme="minorEastAsia"/>
               <w:noProof/>
             </w:rPr>
           </w:pPr>
-          <w:hyperlink w:anchor="_Toc183463590" w:history="1">
+          <w:hyperlink w:anchor="_Toc183764825" w:history="1">
             <w:r>
               <w:rPr>
                 <w:rStyle w:val="Hyperlink"/>
@@ -3408,7 +3386,7 @@
                 <w:noProof/>
                 <w:webHidden/>
               </w:rPr>
-              <w:instrText xml:space="preserve"> PAGEREF _Toc183463590 \h </w:instrText>
+              <w:instrText xml:space="preserve"> PAGEREF _Toc183764825 \h </w:instrText>
             </w:r>
             <w:r>
               <w:rPr>
@@ -3446,13 +3424,13 @@
               <w:tab w:val="left" w:pos="1440"/>
               <w:tab w:val="right" w:leader="dot" w:pos="9350"/>
             </w:tabs>
-            <w:spacing w:after="0" w:line="312" w:lineRule="auto"/>
+            <w:spacing w:after="0"/>
             <w:rPr>
               <w:rFonts w:eastAsiaTheme="minorEastAsia"/>
               <w:noProof/>
             </w:rPr>
           </w:pPr>
-          <w:hyperlink w:anchor="_Toc183463591" w:history="1">
+          <w:hyperlink w:anchor="_Toc183764826" w:history="1">
             <w:r>
               <w:rPr>
                 <w:rStyle w:val="Hyperlink"/>
@@ -3495,7 +3473,7 @@
                 <w:noProof/>
                 <w:webHidden/>
               </w:rPr>
-              <w:instrText xml:space="preserve"> PAGEREF _Toc183463591 \h </w:instrText>
+              <w:instrText xml:space="preserve"> PAGEREF _Toc183764826 \h </w:instrText>
             </w:r>
             <w:r>
               <w:rPr>
@@ -3533,13 +3511,13 @@
               <w:tab w:val="left" w:pos="1440"/>
               <w:tab w:val="right" w:leader="dot" w:pos="9350"/>
             </w:tabs>
-            <w:spacing w:after="0" w:line="312" w:lineRule="auto"/>
+            <w:spacing w:after="0"/>
             <w:rPr>
               <w:rFonts w:eastAsiaTheme="minorEastAsia"/>
               <w:noProof/>
             </w:rPr>
           </w:pPr>
-          <w:hyperlink w:anchor="_Toc183463592" w:history="1">
+          <w:hyperlink w:anchor="_Toc183764827" w:history="1">
             <w:r>
               <w:rPr>
                 <w:rStyle w:val="Hyperlink"/>
@@ -3582,7 +3560,7 @@
                 <w:noProof/>
                 <w:webHidden/>
               </w:rPr>
-              <w:instrText xml:space="preserve"> PAGEREF _Toc183463592 \h </w:instrText>
+              <w:instrText xml:space="preserve"> PAGEREF _Toc183764827 \h </w:instrText>
             </w:r>
             <w:r>
               <w:rPr>
@@ -3620,13 +3598,13 @@
               <w:tab w:val="left" w:pos="1440"/>
               <w:tab w:val="right" w:leader="dot" w:pos="9350"/>
             </w:tabs>
-            <w:spacing w:after="0" w:line="312" w:lineRule="auto"/>
+            <w:spacing w:after="0"/>
             <w:rPr>
               <w:rFonts w:eastAsiaTheme="minorEastAsia"/>
               <w:noProof/>
             </w:rPr>
           </w:pPr>
-          <w:hyperlink w:anchor="_Toc183463593" w:history="1">
+          <w:hyperlink w:anchor="_Toc183764828" w:history="1">
             <w:r>
               <w:rPr>
                 <w:rStyle w:val="Hyperlink"/>
@@ -3669,7 +3647,7 @@
                 <w:noProof/>
                 <w:webHidden/>
               </w:rPr>
-              <w:instrText xml:space="preserve"> PAGEREF _Toc183463593 \h </w:instrText>
+              <w:instrText xml:space="preserve"> PAGEREF _Toc183764828 \h </w:instrText>
             </w:r>
             <w:r>
               <w:rPr>
@@ -3707,13 +3685,13 @@
               <w:tab w:val="left" w:pos="1440"/>
               <w:tab w:val="right" w:leader="dot" w:pos="9350"/>
             </w:tabs>
-            <w:spacing w:after="0" w:line="312" w:lineRule="auto"/>
+            <w:spacing w:after="0"/>
             <w:rPr>
               <w:rFonts w:eastAsiaTheme="minorEastAsia"/>
               <w:noProof/>
             </w:rPr>
           </w:pPr>
-          <w:hyperlink w:anchor="_Toc183463594" w:history="1">
+          <w:hyperlink w:anchor="_Toc183764829" w:history="1">
             <w:r>
               <w:rPr>
                 <w:rStyle w:val="Hyperlink"/>
@@ -3756,7 +3734,7 @@
                 <w:noProof/>
                 <w:webHidden/>
               </w:rPr>
-              <w:instrText xml:space="preserve"> PAGEREF _Toc183463594 \h </w:instrText>
+              <w:instrText xml:space="preserve"> PAGEREF _Toc183764829 \h </w:instrText>
             </w:r>
             <w:r>
               <w:rPr>
@@ -3790,17 +3768,12 @@
         <w:p>
           <w:pPr>
             <w:pStyle w:val="TOC2"/>
-            <w:tabs>
-              <w:tab w:val="left" w:pos="960"/>
-              <w:tab w:val="right" w:leader="dot" w:pos="9350"/>
-            </w:tabs>
-            <w:spacing w:after="0" w:line="312" w:lineRule="auto"/>
             <w:rPr>
               <w:rFonts w:eastAsiaTheme="minorEastAsia"/>
               <w:noProof/>
             </w:rPr>
           </w:pPr>
-          <w:hyperlink w:anchor="_Toc183463595" w:history="1">
+          <w:hyperlink w:anchor="_Toc183764830" w:history="1">
             <w:r>
               <w:rPr>
                 <w:rStyle w:val="Hyperlink"/>
@@ -3843,7 +3816,7 @@
                 <w:noProof/>
                 <w:webHidden/>
               </w:rPr>
-              <w:instrText xml:space="preserve"> PAGEREF _Toc183463595 \h </w:instrText>
+              <w:instrText xml:space="preserve"> PAGEREF _Toc183764830 \h </w:instrText>
             </w:r>
             <w:r>
               <w:rPr>
@@ -3881,13 +3854,13 @@
               <w:tab w:val="left" w:pos="1440"/>
               <w:tab w:val="right" w:leader="dot" w:pos="9350"/>
             </w:tabs>
-            <w:spacing w:after="0" w:line="312" w:lineRule="auto"/>
+            <w:spacing w:after="0"/>
             <w:rPr>
               <w:rFonts w:eastAsiaTheme="minorEastAsia"/>
               <w:noProof/>
             </w:rPr>
           </w:pPr>
-          <w:hyperlink w:anchor="_Toc183463596" w:history="1">
+          <w:hyperlink w:anchor="_Toc183764831" w:history="1">
             <w:r>
               <w:rPr>
                 <w:rStyle w:val="Hyperlink"/>
@@ -3930,7 +3903,7 @@
                 <w:noProof/>
                 <w:webHidden/>
               </w:rPr>
-              <w:instrText xml:space="preserve"> PAGEREF _Toc183463596 \h </w:instrText>
+              <w:instrText xml:space="preserve"> PAGEREF _Toc183764831 \h </w:instrText>
             </w:r>
             <w:r>
               <w:rPr>
@@ -3968,13 +3941,13 @@
               <w:tab w:val="left" w:pos="1440"/>
               <w:tab w:val="right" w:leader="dot" w:pos="9350"/>
             </w:tabs>
-            <w:spacing w:after="0" w:line="312" w:lineRule="auto"/>
+            <w:spacing w:after="0"/>
             <w:rPr>
               <w:rFonts w:eastAsiaTheme="minorEastAsia"/>
               <w:noProof/>
             </w:rPr>
           </w:pPr>
-          <w:hyperlink w:anchor="_Toc183463597" w:history="1">
+          <w:hyperlink w:anchor="_Toc183764832" w:history="1">
             <w:r>
               <w:rPr>
                 <w:rStyle w:val="Hyperlink"/>
@@ -4017,7 +3990,7 @@
                 <w:noProof/>
                 <w:webHidden/>
               </w:rPr>
-              <w:instrText xml:space="preserve"> PAGEREF _Toc183463597 \h </w:instrText>
+              <w:instrText xml:space="preserve"> PAGEREF _Toc183764832 \h </w:instrText>
             </w:r>
             <w:r>
               <w:rPr>
@@ -4051,13 +4024,12 @@
         <w:p>
           <w:pPr>
             <w:pStyle w:val="TOC1"/>
-            <w:spacing w:line="312" w:lineRule="auto"/>
             <w:rPr>
               <w:rFonts w:eastAsiaTheme="minorEastAsia"/>
               <w:noProof/>
             </w:rPr>
           </w:pPr>
-          <w:hyperlink w:anchor="_Toc183463598" w:history="1">
+          <w:hyperlink w:anchor="_Toc183764833" w:history="1">
             <w:r>
               <w:rPr>
                 <w:rStyle w:val="Hyperlink"/>
@@ -4100,7 +4072,7 @@
                 <w:noProof/>
                 <w:webHidden/>
               </w:rPr>
-              <w:instrText xml:space="preserve"> PAGEREF _Toc183463598 \h </w:instrText>
+              <w:instrText xml:space="preserve"> PAGEREF _Toc183764833 \h </w:instrText>
             </w:r>
             <w:r>
               <w:rPr>
@@ -4134,17 +4106,12 @@
         <w:p>
           <w:pPr>
             <w:pStyle w:val="TOC2"/>
-            <w:tabs>
-              <w:tab w:val="left" w:pos="960"/>
-              <w:tab w:val="right" w:leader="dot" w:pos="9350"/>
-            </w:tabs>
-            <w:spacing w:after="0" w:line="312" w:lineRule="auto"/>
             <w:rPr>
               <w:rFonts w:eastAsiaTheme="minorEastAsia"/>
               <w:noProof/>
             </w:rPr>
           </w:pPr>
-          <w:hyperlink w:anchor="_Toc183463599" w:history="1">
+          <w:hyperlink w:anchor="_Toc183764834" w:history="1">
             <w:r>
               <w:rPr>
                 <w:rStyle w:val="Hyperlink"/>
@@ -4187,7 +4154,7 @@
                 <w:noProof/>
                 <w:webHidden/>
               </w:rPr>
-              <w:instrText xml:space="preserve"> PAGEREF _Toc183463599 \h </w:instrText>
+              <w:instrText xml:space="preserve"> PAGEREF _Toc183764834 \h </w:instrText>
             </w:r>
             <w:r>
               <w:rPr>
@@ -4221,17 +4188,12 @@
         <w:p>
           <w:pPr>
             <w:pStyle w:val="TOC2"/>
-            <w:tabs>
-              <w:tab w:val="left" w:pos="960"/>
-              <w:tab w:val="right" w:leader="dot" w:pos="9350"/>
-            </w:tabs>
-            <w:spacing w:after="0" w:line="312" w:lineRule="auto"/>
             <w:rPr>
               <w:rFonts w:eastAsiaTheme="minorEastAsia"/>
               <w:noProof/>
             </w:rPr>
           </w:pPr>
-          <w:hyperlink w:anchor="_Toc183463600" w:history="1">
+          <w:hyperlink w:anchor="_Toc183764835" w:history="1">
             <w:r>
               <w:rPr>
                 <w:rStyle w:val="Hyperlink"/>
@@ -4274,7 +4236,7 @@
                 <w:noProof/>
                 <w:webHidden/>
               </w:rPr>
-              <w:instrText xml:space="preserve"> PAGEREF _Toc183463600 \h </w:instrText>
+              <w:instrText xml:space="preserve"> PAGEREF _Toc183764835 \h </w:instrText>
             </w:r>
             <w:r>
               <w:rPr>
@@ -4308,17 +4270,12 @@
         <w:p>
           <w:pPr>
             <w:pStyle w:val="TOC2"/>
-            <w:tabs>
-              <w:tab w:val="left" w:pos="960"/>
-              <w:tab w:val="right" w:leader="dot" w:pos="9350"/>
-            </w:tabs>
-            <w:spacing w:after="0" w:line="312" w:lineRule="auto"/>
             <w:rPr>
               <w:rFonts w:eastAsiaTheme="minorEastAsia"/>
               <w:noProof/>
             </w:rPr>
           </w:pPr>
-          <w:hyperlink w:anchor="_Toc183463601" w:history="1">
+          <w:hyperlink w:anchor="_Toc183764836" w:history="1">
             <w:r>
               <w:rPr>
                 <w:rStyle w:val="Hyperlink"/>
@@ -4361,7 +4318,7 @@
                 <w:noProof/>
                 <w:webHidden/>
               </w:rPr>
-              <w:instrText xml:space="preserve"> PAGEREF _Toc183463601 \h </w:instrText>
+              <w:instrText xml:space="preserve"> PAGEREF _Toc183764836 \h </w:instrText>
             </w:r>
             <w:r>
               <w:rPr>
@@ -4395,13 +4352,12 @@
         <w:p>
           <w:pPr>
             <w:pStyle w:val="TOC1"/>
-            <w:spacing w:line="312" w:lineRule="auto"/>
             <w:rPr>
               <w:rFonts w:eastAsiaTheme="minorEastAsia"/>
               <w:noProof/>
             </w:rPr>
           </w:pPr>
-          <w:hyperlink w:anchor="_Toc183463602" w:history="1">
+          <w:hyperlink w:anchor="_Toc183764837" w:history="1">
             <w:r>
               <w:rPr>
                 <w:rStyle w:val="Hyperlink"/>
@@ -4444,7 +4400,7 @@
                 <w:noProof/>
                 <w:webHidden/>
               </w:rPr>
-              <w:instrText xml:space="preserve"> PAGEREF _Toc183463602 \h </w:instrText>
+              <w:instrText xml:space="preserve"> PAGEREF _Toc183764837 \h </w:instrText>
             </w:r>
             <w:r>
               <w:rPr>
@@ -4478,17 +4434,12 @@
         <w:p>
           <w:pPr>
             <w:pStyle w:val="TOC2"/>
-            <w:tabs>
-              <w:tab w:val="left" w:pos="960"/>
-              <w:tab w:val="right" w:leader="dot" w:pos="9350"/>
-            </w:tabs>
-            <w:spacing w:after="0" w:line="312" w:lineRule="auto"/>
             <w:rPr>
               <w:rFonts w:eastAsiaTheme="minorEastAsia"/>
               <w:noProof/>
             </w:rPr>
           </w:pPr>
-          <w:hyperlink w:anchor="_Toc183463603" w:history="1">
+          <w:hyperlink w:anchor="_Toc183764838" w:history="1">
             <w:r>
               <w:rPr>
                 <w:rStyle w:val="Hyperlink"/>
@@ -4531,7 +4482,7 @@
                 <w:noProof/>
                 <w:webHidden/>
               </w:rPr>
-              <w:instrText xml:space="preserve"> PAGEREF _Toc183463603 \h </w:instrText>
+              <w:instrText xml:space="preserve"> PAGEREF _Toc183764838 \h </w:instrText>
             </w:r>
             <w:r>
               <w:rPr>
@@ -4569,13 +4520,13 @@
               <w:tab w:val="left" w:pos="1440"/>
               <w:tab w:val="right" w:leader="dot" w:pos="9350"/>
             </w:tabs>
-            <w:spacing w:after="0" w:line="312" w:lineRule="auto"/>
+            <w:spacing w:after="0"/>
             <w:rPr>
               <w:rFonts w:eastAsiaTheme="minorEastAsia"/>
               <w:noProof/>
             </w:rPr>
           </w:pPr>
-          <w:hyperlink w:anchor="_Toc183463604" w:history="1">
+          <w:hyperlink w:anchor="_Toc183764839" w:history="1">
             <w:r>
               <w:rPr>
                 <w:rStyle w:val="Hyperlink"/>
@@ -4618,7 +4569,7 @@
                 <w:noProof/>
                 <w:webHidden/>
               </w:rPr>
-              <w:instrText xml:space="preserve"> PAGEREF _Toc183463604 \h </w:instrText>
+              <w:instrText xml:space="preserve"> PAGEREF _Toc183764839 \h </w:instrText>
             </w:r>
             <w:r>
               <w:rPr>
@@ -4656,13 +4607,13 @@
               <w:tab w:val="left" w:pos="1440"/>
               <w:tab w:val="right" w:leader="dot" w:pos="9350"/>
             </w:tabs>
-            <w:spacing w:after="0" w:line="312" w:lineRule="auto"/>
+            <w:spacing w:after="0"/>
             <w:rPr>
               <w:rFonts w:eastAsiaTheme="minorEastAsia"/>
               <w:noProof/>
             </w:rPr>
           </w:pPr>
-          <w:hyperlink w:anchor="_Toc183463605" w:history="1">
+          <w:hyperlink w:anchor="_Toc183764840" w:history="1">
             <w:r>
               <w:rPr>
                 <w:rStyle w:val="Hyperlink"/>
@@ -4705,7 +4656,7 @@
                 <w:noProof/>
                 <w:webHidden/>
               </w:rPr>
-              <w:instrText xml:space="preserve"> PAGEREF _Toc183463605 \h </w:instrText>
+              <w:instrText xml:space="preserve"> PAGEREF _Toc183764840 \h </w:instrText>
             </w:r>
             <w:r>
               <w:rPr>
@@ -4743,13 +4694,13 @@
               <w:tab w:val="left" w:pos="1440"/>
               <w:tab w:val="right" w:leader="dot" w:pos="9350"/>
             </w:tabs>
-            <w:spacing w:after="0" w:line="312" w:lineRule="auto"/>
+            <w:spacing w:after="0"/>
             <w:rPr>
               <w:rFonts w:eastAsiaTheme="minorEastAsia"/>
               <w:noProof/>
             </w:rPr>
           </w:pPr>
-          <w:hyperlink w:anchor="_Toc183463606" w:history="1">
+          <w:hyperlink w:anchor="_Toc183764841" w:history="1">
             <w:r>
               <w:rPr>
                 <w:rStyle w:val="Hyperlink"/>
@@ -4792,7 +4743,7 @@
                 <w:noProof/>
                 <w:webHidden/>
               </w:rPr>
-              <w:instrText xml:space="preserve"> PAGEREF _Toc183463606 \h </w:instrText>
+              <w:instrText xml:space="preserve"> PAGEREF _Toc183764841 \h </w:instrText>
             </w:r>
             <w:r>
               <w:rPr>
@@ -4830,13 +4781,13 @@
               <w:tab w:val="left" w:pos="1440"/>
               <w:tab w:val="right" w:leader="dot" w:pos="9350"/>
             </w:tabs>
-            <w:spacing w:after="0" w:line="312" w:lineRule="auto"/>
+            <w:spacing w:after="0"/>
             <w:rPr>
               <w:rFonts w:eastAsiaTheme="minorEastAsia"/>
               <w:noProof/>
             </w:rPr>
           </w:pPr>
-          <w:hyperlink w:anchor="_Toc183463607" w:history="1">
+          <w:hyperlink w:anchor="_Toc183764842" w:history="1">
             <w:r>
               <w:rPr>
                 <w:rStyle w:val="Hyperlink"/>
@@ -4879,7 +4830,7 @@
                 <w:noProof/>
                 <w:webHidden/>
               </w:rPr>
-              <w:instrText xml:space="preserve"> PAGEREF _Toc183463607 \h </w:instrText>
+              <w:instrText xml:space="preserve"> PAGEREF _Toc183764842 \h </w:instrText>
             </w:r>
             <w:r>
               <w:rPr>
@@ -4917,13 +4868,13 @@
               <w:tab w:val="left" w:pos="1440"/>
               <w:tab w:val="right" w:leader="dot" w:pos="9350"/>
             </w:tabs>
-            <w:spacing w:after="0" w:line="312" w:lineRule="auto"/>
+            <w:spacing w:after="0"/>
             <w:rPr>
               <w:rFonts w:eastAsiaTheme="minorEastAsia"/>
               <w:noProof/>
             </w:rPr>
           </w:pPr>
-          <w:hyperlink w:anchor="_Toc183463608" w:history="1">
+          <w:hyperlink w:anchor="_Toc183764843" w:history="1">
             <w:r>
               <w:rPr>
                 <w:rStyle w:val="Hyperlink"/>
@@ -4966,7 +4917,7 @@
                 <w:noProof/>
                 <w:webHidden/>
               </w:rPr>
-              <w:instrText xml:space="preserve"> PAGEREF _Toc183463608 \h </w:instrText>
+              <w:instrText xml:space="preserve"> PAGEREF _Toc183764843 \h </w:instrText>
             </w:r>
             <w:r>
               <w:rPr>
@@ -5000,17 +4951,12 @@
         <w:p>
           <w:pPr>
             <w:pStyle w:val="TOC2"/>
-            <w:tabs>
-              <w:tab w:val="left" w:pos="960"/>
-              <w:tab w:val="right" w:leader="dot" w:pos="9350"/>
-            </w:tabs>
-            <w:spacing w:after="0" w:line="312" w:lineRule="auto"/>
             <w:rPr>
               <w:rFonts w:eastAsiaTheme="minorEastAsia"/>
               <w:noProof/>
             </w:rPr>
           </w:pPr>
-          <w:hyperlink w:anchor="_Toc183463609" w:history="1">
+          <w:hyperlink w:anchor="_Toc183764844" w:history="1">
             <w:r>
               <w:rPr>
                 <w:rStyle w:val="Hyperlink"/>
@@ -5053,7 +4999,7 @@
                 <w:noProof/>
                 <w:webHidden/>
               </w:rPr>
-              <w:instrText xml:space="preserve"> PAGEREF _Toc183463609 \h </w:instrText>
+              <w:instrText xml:space="preserve"> PAGEREF _Toc183764844 \h </w:instrText>
             </w:r>
             <w:r>
               <w:rPr>
@@ -5087,17 +5033,12 @@
         <w:p>
           <w:pPr>
             <w:pStyle w:val="TOC2"/>
-            <w:tabs>
-              <w:tab w:val="left" w:pos="960"/>
-              <w:tab w:val="right" w:leader="dot" w:pos="9350"/>
-            </w:tabs>
-            <w:spacing w:after="0" w:line="312" w:lineRule="auto"/>
             <w:rPr>
               <w:rFonts w:eastAsiaTheme="minorEastAsia"/>
               <w:noProof/>
             </w:rPr>
           </w:pPr>
-          <w:hyperlink w:anchor="_Toc183463610" w:history="1">
+          <w:hyperlink w:anchor="_Toc183764845" w:history="1">
             <w:r>
               <w:rPr>
                 <w:rStyle w:val="Hyperlink"/>
@@ -5140,7 +5081,7 @@
                 <w:noProof/>
                 <w:webHidden/>
               </w:rPr>
-              <w:instrText xml:space="preserve"> PAGEREF _Toc183463610 \h </w:instrText>
+              <w:instrText xml:space="preserve"> PAGEREF _Toc183764845 \h </w:instrText>
             </w:r>
             <w:r>
               <w:rPr>
@@ -5178,13 +5119,13 @@
               <w:tab w:val="left" w:pos="1440"/>
               <w:tab w:val="right" w:leader="dot" w:pos="9350"/>
             </w:tabs>
-            <w:spacing w:after="0" w:line="312" w:lineRule="auto"/>
+            <w:spacing w:after="0"/>
             <w:rPr>
               <w:rFonts w:eastAsiaTheme="minorEastAsia"/>
               <w:noProof/>
             </w:rPr>
           </w:pPr>
-          <w:hyperlink w:anchor="_Toc183463611" w:history="1">
+          <w:hyperlink w:anchor="_Toc183764846" w:history="1">
             <w:r>
               <w:rPr>
                 <w:rStyle w:val="Hyperlink"/>
@@ -5227,7 +5168,7 @@
                 <w:noProof/>
                 <w:webHidden/>
               </w:rPr>
-              <w:instrText xml:space="preserve"> PAGEREF _Toc183463611 \h </w:instrText>
+              <w:instrText xml:space="preserve"> PAGEREF _Toc183764846 \h </w:instrText>
             </w:r>
             <w:r>
               <w:rPr>
@@ -5265,13 +5206,13 @@
               <w:tab w:val="left" w:pos="1440"/>
               <w:tab w:val="right" w:leader="dot" w:pos="9350"/>
             </w:tabs>
-            <w:spacing w:after="0" w:line="312" w:lineRule="auto"/>
+            <w:spacing w:after="0"/>
             <w:rPr>
               <w:rFonts w:eastAsiaTheme="minorEastAsia"/>
               <w:noProof/>
             </w:rPr>
           </w:pPr>
-          <w:hyperlink w:anchor="_Toc183463612" w:history="1">
+          <w:hyperlink w:anchor="_Toc183764847" w:history="1">
             <w:r>
               <w:rPr>
                 <w:rStyle w:val="Hyperlink"/>
@@ -5314,7 +5255,7 @@
                 <w:noProof/>
                 <w:webHidden/>
               </w:rPr>
-              <w:instrText xml:space="preserve"> PAGEREF _Toc183463612 \h </w:instrText>
+              <w:instrText xml:space="preserve"> PAGEREF _Toc183764847 \h </w:instrText>
             </w:r>
             <w:r>
               <w:rPr>
@@ -5352,13 +5293,13 @@
               <w:tab w:val="left" w:pos="1440"/>
               <w:tab w:val="right" w:leader="dot" w:pos="9350"/>
             </w:tabs>
-            <w:spacing w:after="0" w:line="312" w:lineRule="auto"/>
+            <w:spacing w:after="0"/>
             <w:rPr>
               <w:rFonts w:eastAsiaTheme="minorEastAsia"/>
               <w:noProof/>
             </w:rPr>
           </w:pPr>
-          <w:hyperlink w:anchor="_Toc183463613" w:history="1">
+          <w:hyperlink w:anchor="_Toc183764848" w:history="1">
             <w:r>
               <w:rPr>
                 <w:rStyle w:val="Hyperlink"/>
@@ -5401,7 +5342,7 @@
                 <w:noProof/>
                 <w:webHidden/>
               </w:rPr>
-              <w:instrText xml:space="preserve"> PAGEREF _Toc183463613 \h </w:instrText>
+              <w:instrText xml:space="preserve"> PAGEREF _Toc183764848 \h </w:instrText>
             </w:r>
             <w:r>
               <w:rPr>
@@ -5439,13 +5380,13 @@
               <w:tab w:val="left" w:pos="1440"/>
               <w:tab w:val="right" w:leader="dot" w:pos="9350"/>
             </w:tabs>
-            <w:spacing w:after="0" w:line="312" w:lineRule="auto"/>
+            <w:spacing w:after="0"/>
             <w:rPr>
               <w:rFonts w:eastAsiaTheme="minorEastAsia"/>
               <w:noProof/>
             </w:rPr>
           </w:pPr>
-          <w:hyperlink w:anchor="_Toc183463614" w:history="1">
+          <w:hyperlink w:anchor="_Toc183764849" w:history="1">
             <w:r>
               <w:rPr>
                 <w:rStyle w:val="Hyperlink"/>
@@ -5488,7 +5429,7 @@
                 <w:noProof/>
                 <w:webHidden/>
               </w:rPr>
-              <w:instrText xml:space="preserve"> PAGEREF _Toc183463614 \h </w:instrText>
+              <w:instrText xml:space="preserve"> PAGEREF _Toc183764849 \h </w:instrText>
             </w:r>
             <w:r>
               <w:rPr>
@@ -5526,13 +5467,13 @@
               <w:tab w:val="left" w:pos="1440"/>
               <w:tab w:val="right" w:leader="dot" w:pos="9350"/>
             </w:tabs>
-            <w:spacing w:after="0" w:line="312" w:lineRule="auto"/>
+            <w:spacing w:after="0"/>
             <w:rPr>
               <w:rFonts w:eastAsiaTheme="minorEastAsia"/>
               <w:noProof/>
             </w:rPr>
           </w:pPr>
-          <w:hyperlink w:anchor="_Toc183463615" w:history="1">
+          <w:hyperlink w:anchor="_Toc183764850" w:history="1">
             <w:r>
               <w:rPr>
                 <w:rStyle w:val="Hyperlink"/>
@@ -5575,7 +5516,7 @@
                 <w:noProof/>
                 <w:webHidden/>
               </w:rPr>
-              <w:instrText xml:space="preserve"> PAGEREF _Toc183463615 \h </w:instrText>
+              <w:instrText xml:space="preserve"> PAGEREF _Toc183764850 \h </w:instrText>
             </w:r>
             <w:r>
               <w:rPr>
@@ -5613,13 +5554,13 @@
               <w:tab w:val="left" w:pos="1440"/>
               <w:tab w:val="right" w:leader="dot" w:pos="9350"/>
             </w:tabs>
-            <w:spacing w:after="0" w:line="312" w:lineRule="auto"/>
+            <w:spacing w:after="0"/>
             <w:rPr>
               <w:rFonts w:eastAsiaTheme="minorEastAsia"/>
               <w:noProof/>
             </w:rPr>
           </w:pPr>
-          <w:hyperlink w:anchor="_Toc183463616" w:history="1">
+          <w:hyperlink w:anchor="_Toc183764851" w:history="1">
             <w:r>
               <w:rPr>
                 <w:rStyle w:val="Hyperlink"/>
@@ -5662,7 +5603,7 @@
                 <w:noProof/>
                 <w:webHidden/>
               </w:rPr>
-              <w:instrText xml:space="preserve"> PAGEREF _Toc183463616 \h </w:instrText>
+              <w:instrText xml:space="preserve"> PAGEREF _Toc183764851 \h </w:instrText>
             </w:r>
             <w:r>
               <w:rPr>
@@ -5696,13 +5637,12 @@
         <w:p>
           <w:pPr>
             <w:pStyle w:val="TOC1"/>
-            <w:spacing w:line="312" w:lineRule="auto"/>
             <w:rPr>
               <w:rFonts w:eastAsiaTheme="minorEastAsia"/>
               <w:noProof/>
             </w:rPr>
           </w:pPr>
-          <w:hyperlink w:anchor="_Toc183463617" w:history="1">
+          <w:hyperlink w:anchor="_Toc183764852" w:history="1">
             <w:r>
               <w:rPr>
                 <w:rStyle w:val="Hyperlink"/>
@@ -5745,7 +5685,7 @@
                 <w:noProof/>
                 <w:webHidden/>
               </w:rPr>
-              <w:instrText xml:space="preserve"> PAGEREF _Toc183463617 \h </w:instrText>
+              <w:instrText xml:space="preserve"> PAGEREF _Toc183764852 \h </w:instrText>
             </w:r>
             <w:r>
               <w:rPr>
@@ -5779,17 +5719,12 @@
         <w:p>
           <w:pPr>
             <w:pStyle w:val="TOC2"/>
-            <w:tabs>
-              <w:tab w:val="left" w:pos="960"/>
-              <w:tab w:val="right" w:leader="dot" w:pos="9350"/>
-            </w:tabs>
-            <w:spacing w:after="0" w:line="312" w:lineRule="auto"/>
             <w:rPr>
               <w:rFonts w:eastAsiaTheme="minorEastAsia"/>
               <w:noProof/>
             </w:rPr>
           </w:pPr>
-          <w:hyperlink w:anchor="_Toc183463618" w:history="1">
+          <w:hyperlink w:anchor="_Toc183764853" w:history="1">
             <w:r>
               <w:rPr>
                 <w:rStyle w:val="Hyperlink"/>
@@ -5832,7 +5767,7 @@
                 <w:noProof/>
                 <w:webHidden/>
               </w:rPr>
-              <w:instrText xml:space="preserve"> PAGEREF _Toc183463618 \h </w:instrText>
+              <w:instrText xml:space="preserve"> PAGEREF _Toc183764853 \h </w:instrText>
             </w:r>
             <w:r>
               <w:rPr>
@@ -5866,17 +5801,12 @@
         <w:p>
           <w:pPr>
             <w:pStyle w:val="TOC2"/>
-            <w:tabs>
-              <w:tab w:val="left" w:pos="960"/>
-              <w:tab w:val="right" w:leader="dot" w:pos="9350"/>
-            </w:tabs>
-            <w:spacing w:after="0" w:line="312" w:lineRule="auto"/>
             <w:rPr>
               <w:rFonts w:eastAsiaTheme="minorEastAsia"/>
               <w:noProof/>
             </w:rPr>
           </w:pPr>
-          <w:hyperlink w:anchor="_Toc183463619" w:history="1">
+          <w:hyperlink w:anchor="_Toc183764854" w:history="1">
             <w:r>
               <w:rPr>
                 <w:rStyle w:val="Hyperlink"/>
@@ -5919,7 +5849,7 @@
                 <w:noProof/>
                 <w:webHidden/>
               </w:rPr>
-              <w:instrText xml:space="preserve"> PAGEREF _Toc183463619 \h </w:instrText>
+              <w:instrText xml:space="preserve"> PAGEREF _Toc183764854 \h </w:instrText>
             </w:r>
             <w:r>
               <w:rPr>
@@ -5953,17 +5883,12 @@
         <w:p>
           <w:pPr>
             <w:pStyle w:val="TOC2"/>
-            <w:tabs>
-              <w:tab w:val="left" w:pos="960"/>
-              <w:tab w:val="right" w:leader="dot" w:pos="9350"/>
-            </w:tabs>
-            <w:spacing w:after="0" w:line="312" w:lineRule="auto"/>
             <w:rPr>
               <w:rFonts w:eastAsiaTheme="minorEastAsia"/>
               <w:noProof/>
             </w:rPr>
           </w:pPr>
-          <w:hyperlink w:anchor="_Toc183463620" w:history="1">
+          <w:hyperlink w:anchor="_Toc183764855" w:history="1">
             <w:r>
               <w:rPr>
                 <w:rStyle w:val="Hyperlink"/>
@@ -6006,7 +5931,7 @@
                 <w:noProof/>
                 <w:webHidden/>
               </w:rPr>
-              <w:instrText xml:space="preserve"> PAGEREF _Toc183463620 \h </w:instrText>
+              <w:instrText xml:space="preserve"> PAGEREF _Toc183764855 \h </w:instrText>
             </w:r>
             <w:r>
               <w:rPr>
@@ -6040,17 +5965,12 @@
         <w:p>
           <w:pPr>
             <w:pStyle w:val="TOC2"/>
-            <w:tabs>
-              <w:tab w:val="left" w:pos="960"/>
-              <w:tab w:val="right" w:leader="dot" w:pos="9350"/>
-            </w:tabs>
-            <w:spacing w:after="0" w:line="312" w:lineRule="auto"/>
             <w:rPr>
               <w:rFonts w:eastAsiaTheme="minorEastAsia"/>
               <w:noProof/>
             </w:rPr>
           </w:pPr>
-          <w:hyperlink w:anchor="_Toc183463621" w:history="1">
+          <w:hyperlink w:anchor="_Toc183764856" w:history="1">
             <w:r>
               <w:rPr>
                 <w:rStyle w:val="Hyperlink"/>
@@ -6093,7 +6013,7 @@
                 <w:noProof/>
                 <w:webHidden/>
               </w:rPr>
-              <w:instrText xml:space="preserve"> PAGEREF _Toc183463621 \h </w:instrText>
+              <w:instrText xml:space="preserve"> PAGEREF _Toc183764856 \h </w:instrText>
             </w:r>
             <w:r>
               <w:rPr>
@@ -6127,17 +6047,12 @@
         <w:p>
           <w:pPr>
             <w:pStyle w:val="TOC2"/>
-            <w:tabs>
-              <w:tab w:val="left" w:pos="960"/>
-              <w:tab w:val="right" w:leader="dot" w:pos="9350"/>
-            </w:tabs>
-            <w:spacing w:after="0" w:line="312" w:lineRule="auto"/>
             <w:rPr>
               <w:rFonts w:eastAsiaTheme="minorEastAsia"/>
               <w:noProof/>
             </w:rPr>
           </w:pPr>
-          <w:hyperlink w:anchor="_Toc183463622" w:history="1">
+          <w:hyperlink w:anchor="_Toc183764857" w:history="1">
             <w:r>
               <w:rPr>
                 <w:rStyle w:val="Hyperlink"/>
@@ -6180,7 +6095,7 @@
                 <w:noProof/>
                 <w:webHidden/>
               </w:rPr>
-              <w:instrText xml:space="preserve"> PAGEREF _Toc183463622 \h </w:instrText>
+              <w:instrText xml:space="preserve"> PAGEREF _Toc183764857 \h </w:instrText>
             </w:r>
             <w:r>
               <w:rPr>
@@ -6214,17 +6129,12 @@
         <w:p>
           <w:pPr>
             <w:pStyle w:val="TOC2"/>
-            <w:tabs>
-              <w:tab w:val="left" w:pos="960"/>
-              <w:tab w:val="right" w:leader="dot" w:pos="9350"/>
-            </w:tabs>
-            <w:spacing w:after="0" w:line="312" w:lineRule="auto"/>
             <w:rPr>
               <w:rFonts w:eastAsiaTheme="minorEastAsia"/>
               <w:noProof/>
             </w:rPr>
           </w:pPr>
-          <w:hyperlink w:anchor="_Toc183463623" w:history="1">
+          <w:hyperlink w:anchor="_Toc183764858" w:history="1">
             <w:r>
               <w:rPr>
                 <w:rStyle w:val="Hyperlink"/>
@@ -6267,7 +6177,7 @@
                 <w:noProof/>
                 <w:webHidden/>
               </w:rPr>
-              <w:instrText xml:space="preserve"> PAGEREF _Toc183463623 \h </w:instrText>
+              <w:instrText xml:space="preserve"> PAGEREF _Toc183764858 \h </w:instrText>
             </w:r>
             <w:r>
               <w:rPr>
@@ -6301,13 +6211,12 @@
         <w:p>
           <w:pPr>
             <w:pStyle w:val="TOC1"/>
-            <w:spacing w:line="312" w:lineRule="auto"/>
             <w:rPr>
               <w:rFonts w:eastAsiaTheme="minorEastAsia"/>
               <w:noProof/>
             </w:rPr>
           </w:pPr>
-          <w:hyperlink w:anchor="_Toc183463624" w:history="1">
+          <w:hyperlink w:anchor="_Toc183764859" w:history="1">
             <w:r>
               <w:rPr>
                 <w:rStyle w:val="Hyperlink"/>
@@ -6350,7 +6259,7 @@
                 <w:noProof/>
                 <w:webHidden/>
               </w:rPr>
-              <w:instrText xml:space="preserve"> PAGEREF _Toc183463624 \h </w:instrText>
+              <w:instrText xml:space="preserve"> PAGEREF _Toc183764859 \h </w:instrText>
             </w:r>
             <w:r>
               <w:rPr>
@@ -6384,17 +6293,12 @@
         <w:p>
           <w:pPr>
             <w:pStyle w:val="TOC2"/>
-            <w:tabs>
-              <w:tab w:val="left" w:pos="960"/>
-              <w:tab w:val="right" w:leader="dot" w:pos="9350"/>
-            </w:tabs>
-            <w:spacing w:after="0" w:line="312" w:lineRule="auto"/>
             <w:rPr>
               <w:rFonts w:eastAsiaTheme="minorEastAsia"/>
               <w:noProof/>
             </w:rPr>
           </w:pPr>
-          <w:hyperlink w:anchor="_Toc183463625" w:history="1">
+          <w:hyperlink w:anchor="_Toc183764860" w:history="1">
             <w:r>
               <w:rPr>
                 <w:rStyle w:val="Hyperlink"/>
@@ -6437,7 +6341,7 @@
                 <w:noProof/>
                 <w:webHidden/>
               </w:rPr>
-              <w:instrText xml:space="preserve"> PAGEREF _Toc183463625 \h </w:instrText>
+              <w:instrText xml:space="preserve"> PAGEREF _Toc183764860 \h </w:instrText>
             </w:r>
             <w:r>
               <w:rPr>
@@ -6471,17 +6375,12 @@
         <w:p>
           <w:pPr>
             <w:pStyle w:val="TOC2"/>
-            <w:tabs>
-              <w:tab w:val="left" w:pos="960"/>
-              <w:tab w:val="right" w:leader="dot" w:pos="9350"/>
-            </w:tabs>
-            <w:spacing w:after="0" w:line="312" w:lineRule="auto"/>
             <w:rPr>
               <w:rFonts w:eastAsiaTheme="minorEastAsia"/>
               <w:noProof/>
             </w:rPr>
           </w:pPr>
-          <w:hyperlink w:anchor="_Toc183463626" w:history="1">
+          <w:hyperlink w:anchor="_Toc183764861" w:history="1">
             <w:r>
               <w:rPr>
                 <w:rStyle w:val="Hyperlink"/>
@@ -6503,7 +6402,7 @@
                 <w:rFonts w:ascii="Times New Roman" w:hAnsi="Times New Roman" w:cs="Times New Roman"/>
                 <w:noProof/>
               </w:rPr>
-              <w:t>Select Option Window</w:t>
+              <w:t>Select Option Page</w:t>
             </w:r>
             <w:r>
               <w:rPr>
@@ -6524,7 +6423,7 @@
                 <w:noProof/>
                 <w:webHidden/>
               </w:rPr>
-              <w:instrText xml:space="preserve"> PAGEREF _Toc183463626 \h </w:instrText>
+              <w:instrText xml:space="preserve"> PAGEREF _Toc183764861 \h </w:instrText>
             </w:r>
             <w:r>
               <w:rPr>
@@ -6558,17 +6457,12 @@
         <w:p>
           <w:pPr>
             <w:pStyle w:val="TOC2"/>
-            <w:tabs>
-              <w:tab w:val="left" w:pos="960"/>
-              <w:tab w:val="right" w:leader="dot" w:pos="9350"/>
-            </w:tabs>
-            <w:spacing w:after="0" w:line="312" w:lineRule="auto"/>
             <w:rPr>
               <w:rFonts w:eastAsiaTheme="minorEastAsia"/>
               <w:noProof/>
             </w:rPr>
           </w:pPr>
-          <w:hyperlink w:anchor="_Toc183463627" w:history="1">
+          <w:hyperlink w:anchor="_Toc183764862" w:history="1">
             <w:r>
               <w:rPr>
                 <w:rStyle w:val="Hyperlink"/>
@@ -6590,7 +6484,7 @@
                 <w:rFonts w:ascii="Times New Roman" w:hAnsi="Times New Roman" w:cs="Times New Roman"/>
                 <w:noProof/>
               </w:rPr>
-              <w:t>Signup Page</w:t>
+              <w:t>Add Player Page</w:t>
             </w:r>
             <w:r>
               <w:rPr>
@@ -6611,7 +6505,7 @@
                 <w:noProof/>
                 <w:webHidden/>
               </w:rPr>
-              <w:instrText xml:space="preserve"> PAGEREF _Toc183463627 \h </w:instrText>
+              <w:instrText xml:space="preserve"> PAGEREF _Toc183764862 \h </w:instrText>
             </w:r>
             <w:r>
               <w:rPr>
@@ -6645,17 +6539,12 @@
         <w:p>
           <w:pPr>
             <w:pStyle w:val="TOC2"/>
-            <w:tabs>
-              <w:tab w:val="left" w:pos="960"/>
-              <w:tab w:val="right" w:leader="dot" w:pos="9350"/>
-            </w:tabs>
-            <w:spacing w:after="0" w:line="312" w:lineRule="auto"/>
             <w:rPr>
               <w:rFonts w:eastAsiaTheme="minorEastAsia"/>
               <w:noProof/>
             </w:rPr>
           </w:pPr>
-          <w:hyperlink w:anchor="_Toc183463628" w:history="1">
+          <w:hyperlink w:anchor="_Toc183764863" w:history="1">
             <w:r>
               <w:rPr>
                 <w:rStyle w:val="Hyperlink"/>
@@ -6677,7 +6566,7 @@
                 <w:rFonts w:ascii="Times New Roman" w:hAnsi="Times New Roman" w:cs="Times New Roman"/>
                 <w:noProof/>
               </w:rPr>
-              <w:t>Update Page</w:t>
+              <w:t>Signup Page</w:t>
             </w:r>
             <w:r>
               <w:rPr>
@@ -6698,7 +6587,7 @@
                 <w:noProof/>
                 <w:webHidden/>
               </w:rPr>
-              <w:instrText xml:space="preserve"> PAGEREF _Toc183463628 \h </w:instrText>
+              <w:instrText xml:space="preserve"> PAGEREF _Toc183764863 \h </w:instrText>
             </w:r>
             <w:r>
               <w:rPr>
@@ -6732,17 +6621,12 @@
         <w:p>
           <w:pPr>
             <w:pStyle w:val="TOC2"/>
-            <w:tabs>
-              <w:tab w:val="left" w:pos="960"/>
-              <w:tab w:val="right" w:leader="dot" w:pos="9350"/>
-            </w:tabs>
-            <w:spacing w:after="0" w:line="312" w:lineRule="auto"/>
             <w:rPr>
               <w:rFonts w:eastAsiaTheme="minorEastAsia"/>
               <w:noProof/>
             </w:rPr>
           </w:pPr>
-          <w:hyperlink w:anchor="_Toc183463629" w:history="1">
+          <w:hyperlink w:anchor="_Toc183764864" w:history="1">
             <w:r>
               <w:rPr>
                 <w:rStyle w:val="Hyperlink"/>
@@ -6764,6 +6648,88 @@
                 <w:rFonts w:ascii="Times New Roman" w:hAnsi="Times New Roman" w:cs="Times New Roman"/>
                 <w:noProof/>
               </w:rPr>
+              <w:t>Update Page</w:t>
+            </w:r>
+            <w:r>
+              <w:rPr>
+                <w:noProof/>
+                <w:webHidden/>
+              </w:rPr>
+              <w:tab/>
+            </w:r>
+            <w:r>
+              <w:rPr>
+                <w:noProof/>
+                <w:webHidden/>
+              </w:rPr>
+              <w:fldChar w:fldCharType="begin"/>
+            </w:r>
+            <w:r>
+              <w:rPr>
+                <w:noProof/>
+                <w:webHidden/>
+              </w:rPr>
+              <w:instrText xml:space="preserve"> PAGEREF _Toc183764864 \h </w:instrText>
+            </w:r>
+            <w:r>
+              <w:rPr>
+                <w:noProof/>
+                <w:webHidden/>
+              </w:rPr>
+            </w:r>
+            <w:r>
+              <w:rPr>
+                <w:noProof/>
+                <w:webHidden/>
+              </w:rPr>
+              <w:fldChar w:fldCharType="separate"/>
+            </w:r>
+            <w:r>
+              <w:rPr>
+                <w:noProof/>
+                <w:webHidden/>
+              </w:rPr>
+              <w:t>16</w:t>
+            </w:r>
+            <w:r>
+              <w:rPr>
+                <w:noProof/>
+                <w:webHidden/>
+              </w:rPr>
+              <w:fldChar w:fldCharType="end"/>
+            </w:r>
+          </w:hyperlink>
+        </w:p>
+        <w:p>
+          <w:pPr>
+            <w:pStyle w:val="TOC2"/>
+            <w:rPr>
+              <w:rFonts w:eastAsiaTheme="minorEastAsia"/>
+              <w:noProof/>
+            </w:rPr>
+          </w:pPr>
+          <w:hyperlink w:anchor="_Toc183764865" w:history="1">
+            <w:r>
+              <w:rPr>
+                <w:rStyle w:val="Hyperlink"/>
+                <w:rFonts w:ascii="Times New Roman" w:hAnsi="Times New Roman" w:cs="Times New Roman"/>
+                <w:noProof/>
+              </w:rPr>
+              <w:t>6.6.</w:t>
+            </w:r>
+            <w:r>
+              <w:rPr>
+                <w:rFonts w:eastAsiaTheme="minorEastAsia"/>
+                <w:noProof/>
+              </w:rPr>
+              <w:tab/>
+            </w:r>
+            <w:r>
+              <w:rPr>
+                <w:rStyle w:val="Hyperlink"/>
+                <w:rFonts w:ascii="Times New Roman" w:hAnsi="Times New Roman" w:cs="Times New Roman"/>
+                <w:noProof/>
+              </w:rPr>
               <w:t>Game Page</w:t>
             </w:r>
             <w:r>
@@ -6785,7 +6751,7 @@
                 <w:noProof/>
                 <w:webHidden/>
               </w:rPr>
-              <w:instrText xml:space="preserve"> PAGEREF _Toc183463629 \h </w:instrText>
+              <w:instrText xml:space="preserve"> PAGEREF _Toc183764865 \h </w:instrText>
             </w:r>
             <w:r>
               <w:rPr>
@@ -6805,7 +6771,7 @@
                 <w:noProof/>
                 <w:webHidden/>
               </w:rPr>
-              <w:t>16</w:t>
+              <w:t>17</w:t>
             </w:r>
             <w:r>
               <w:rPr>
@@ -6819,13 +6785,12 @@
         <w:p>
           <w:pPr>
             <w:pStyle w:val="TOC1"/>
-            <w:spacing w:line="312" w:lineRule="auto"/>
             <w:rPr>
               <w:rFonts w:eastAsiaTheme="minorEastAsia"/>
               <w:noProof/>
             </w:rPr>
           </w:pPr>
-          <w:hyperlink w:anchor="_Toc183463630" w:history="1">
+          <w:hyperlink w:anchor="_Toc183764866" w:history="1">
             <w:r>
               <w:rPr>
                 <w:rStyle w:val="Hyperlink"/>
@@ -6868,7 +6833,7 @@
                 <w:noProof/>
                 <w:webHidden/>
               </w:rPr>
-              <w:instrText xml:space="preserve"> PAGEREF _Toc183463630 \h </w:instrText>
+              <w:instrText xml:space="preserve"> PAGEREF _Toc183764866 \h </w:instrText>
             </w:r>
             <w:r>
               <w:rPr>
@@ -6888,7 +6853,7 @@
                 <w:noProof/>
                 <w:webHidden/>
               </w:rPr>
-              <w:t>17</w:t>
+              <w:t>18</w:t>
             </w:r>
             <w:r>
               <w:rPr>
@@ -6944,7 +6909,7 @@
           <w:rFonts w:ascii="Times New Roman" w:hAnsi="Times New Roman" w:cs="Times New Roman"/>
         </w:rPr>
       </w:pPr>
-      <w:bookmarkStart w:id="0" w:name="_Toc183463568"/>
+      <w:bookmarkStart w:id="0" w:name="_Toc183764803"/>
       <w:r>
         <w:rPr>
           <w:rFonts w:ascii="Times New Roman" w:hAnsi="Times New Roman" w:cs="Times New Roman"/>
@@ -6966,7 +6931,7 @@
           <w:rFonts w:ascii="Times New Roman" w:hAnsi="Times New Roman" w:cs="Times New Roman"/>
         </w:rPr>
       </w:pPr>
-      <w:bookmarkStart w:id="1" w:name="_Toc183463569"/>
+      <w:bookmarkStart w:id="1" w:name="_Toc183764804"/>
       <w:r>
         <w:rPr>
           <w:rFonts w:ascii="Times New Roman" w:hAnsi="Times New Roman" w:cs="Times New Roman"/>
@@ -7071,7 +7036,7 @@
           <w:rFonts w:ascii="Times New Roman" w:hAnsi="Times New Roman" w:cs="Times New Roman"/>
         </w:rPr>
       </w:pPr>
-      <w:bookmarkStart w:id="2" w:name="_Toc183463570"/>
+      <w:bookmarkStart w:id="2" w:name="_Toc183764805"/>
       <w:r>
         <w:rPr>
           <w:rFonts w:ascii="Times New Roman" w:hAnsi="Times New Roman" w:cs="Times New Roman"/>
@@ -7201,7 +7166,7 @@
           <w:rFonts w:ascii="Times New Roman" w:hAnsi="Times New Roman" w:cs="Times New Roman"/>
         </w:rPr>
       </w:pPr>
-      <w:bookmarkStart w:id="3" w:name="_Toc183463571"/>
+      <w:bookmarkStart w:id="3" w:name="_Toc183764806"/>
       <w:r>
         <w:rPr>
           <w:rFonts w:ascii="Times New Roman" w:hAnsi="Times New Roman" w:cs="Times New Roman"/>
@@ -7235,7 +7200,7 @@
           <w:rFonts w:ascii="Times New Roman" w:hAnsi="Times New Roman" w:cs="Times New Roman"/>
         </w:rPr>
       </w:pPr>
-      <w:bookmarkStart w:id="4" w:name="_Toc183463572"/>
+      <w:bookmarkStart w:id="4" w:name="_Toc183764807"/>
       <w:r>
         <w:rPr>
           <w:rFonts w:ascii="Times New Roman" w:hAnsi="Times New Roman" w:cs="Times New Roman"/>
@@ -7275,7 +7240,7 @@
           <w:rFonts w:ascii="Times New Roman" w:hAnsi="Times New Roman" w:cs="Times New Roman"/>
         </w:rPr>
       </w:pPr>
-      <w:bookmarkStart w:id="5" w:name="_Toc183463573"/>
+      <w:bookmarkStart w:id="5" w:name="_Toc183764808"/>
       <w:r>
         <w:rPr>
           <w:rFonts w:ascii="Times New Roman" w:hAnsi="Times New Roman" w:cs="Times New Roman"/>
@@ -7310,7 +7275,7 @@
           <w:rFonts w:ascii="Times New Roman" w:hAnsi="Times New Roman" w:cs="Times New Roman"/>
         </w:rPr>
       </w:pPr>
-      <w:bookmarkStart w:id="6" w:name="_Toc183463574"/>
+      <w:bookmarkStart w:id="6" w:name="_Toc183764809"/>
       <w:r>
         <w:rPr>
           <w:rFonts w:ascii="Times New Roman" w:hAnsi="Times New Roman" w:cs="Times New Roman"/>
@@ -7374,7 +7339,7 @@
           <w:rFonts w:ascii="Times New Roman" w:hAnsi="Times New Roman" w:cs="Times New Roman"/>
         </w:rPr>
       </w:pPr>
-      <w:bookmarkStart w:id="7" w:name="_Toc183463575"/>
+      <w:bookmarkStart w:id="7" w:name="_Toc183764810"/>
       <w:r>
         <w:rPr>
           <w:rFonts w:ascii="Times New Roman" w:hAnsi="Times New Roman" w:cs="Times New Roman"/>
@@ -7414,7 +7379,7 @@
           <w:rFonts w:ascii="Times New Roman" w:hAnsi="Times New Roman" w:cs="Times New Roman"/>
         </w:rPr>
       </w:pPr>
-      <w:bookmarkStart w:id="8" w:name="_Toc183463576"/>
+      <w:bookmarkStart w:id="8" w:name="_Toc183764811"/>
       <w:r>
         <w:rPr>
           <w:rFonts w:ascii="Times New Roman" w:hAnsi="Times New Roman" w:cs="Times New Roman"/>
@@ -7490,7 +7455,7 @@
           <w:rFonts w:ascii="Times New Roman" w:hAnsi="Times New Roman" w:cs="Times New Roman"/>
         </w:rPr>
       </w:pPr>
-      <w:bookmarkStart w:id="9" w:name="_Toc183463577"/>
+      <w:bookmarkStart w:id="9" w:name="_Toc183764812"/>
       <w:r>
         <w:rPr>
           <w:rFonts w:ascii="Times New Roman" w:hAnsi="Times New Roman" w:cs="Times New Roman"/>
@@ -7530,7 +7495,7 @@
           <w:rFonts w:ascii="Times New Roman" w:hAnsi="Times New Roman" w:cs="Times New Roman"/>
         </w:rPr>
       </w:pPr>
-      <w:bookmarkStart w:id="10" w:name="_Toc183463578"/>
+      <w:bookmarkStart w:id="10" w:name="_Toc183764813"/>
       <w:r>
         <w:rPr>
           <w:rFonts w:ascii="Times New Roman" w:hAnsi="Times New Roman" w:cs="Times New Roman"/>
@@ -7570,7 +7535,7 @@
           <w:rFonts w:ascii="Times New Roman" w:hAnsi="Times New Roman" w:cs="Times New Roman"/>
         </w:rPr>
       </w:pPr>
-      <w:bookmarkStart w:id="11" w:name="_Toc183463579"/>
+      <w:bookmarkStart w:id="11" w:name="_Toc183764814"/>
       <w:r>
         <w:rPr>
           <w:rFonts w:ascii="Times New Roman" w:hAnsi="Times New Roman" w:cs="Times New Roman"/>
@@ -7630,7 +7595,7 @@
           <w:rFonts w:ascii="Times New Roman" w:hAnsi="Times New Roman" w:cs="Times New Roman"/>
         </w:rPr>
       </w:pPr>
-      <w:bookmarkStart w:id="12" w:name="_Toc183463580"/>
+      <w:bookmarkStart w:id="12" w:name="_Toc183764815"/>
       <w:r>
         <w:rPr>
           <w:rFonts w:ascii="Times New Roman" w:hAnsi="Times New Roman" w:cs="Times New Roman"/>
@@ -7651,7 +7616,7 @@
           <w:rFonts w:ascii="Times New Roman" w:hAnsi="Times New Roman" w:cs="Times New Roman"/>
         </w:rPr>
       </w:pPr>
-      <w:bookmarkStart w:id="13" w:name="_Toc183463581"/>
+      <w:bookmarkStart w:id="13" w:name="_Toc183764816"/>
       <w:r>
         <w:rPr>
           <w:rFonts w:ascii="Times New Roman" w:hAnsi="Times New Roman" w:cs="Times New Roman"/>
@@ -7684,7 +7649,7 @@
           <w:rFonts w:ascii="Times New Roman" w:hAnsi="Times New Roman" w:cs="Times New Roman"/>
         </w:rPr>
       </w:pPr>
-      <w:bookmarkStart w:id="14" w:name="_Toc183463582"/>
+      <w:bookmarkStart w:id="14" w:name="_Toc183764817"/>
       <w:r>
         <w:rPr>
           <w:rFonts w:ascii="Times New Roman" w:hAnsi="Times New Roman" w:cs="Times New Roman"/>
@@ -7705,7 +7670,7 @@
           <w:rFonts w:ascii="Times New Roman" w:hAnsi="Times New Roman" w:cs="Times New Roman"/>
         </w:rPr>
       </w:pPr>
-      <w:bookmarkStart w:id="15" w:name="_Toc183463583"/>
+      <w:bookmarkStart w:id="15" w:name="_Toc183764818"/>
       <w:r>
         <w:rPr>
           <w:rFonts w:ascii="Times New Roman" w:hAnsi="Times New Roman" w:cs="Times New Roman"/>
@@ -7762,7 +7727,7 @@
           <w:rFonts w:ascii="Times New Roman" w:hAnsi="Times New Roman" w:cs="Times New Roman"/>
         </w:rPr>
       </w:pPr>
-      <w:bookmarkStart w:id="16" w:name="_Toc183463584"/>
+      <w:bookmarkStart w:id="16" w:name="_Toc183764819"/>
       <w:r>
         <w:rPr>
           <w:rFonts w:ascii="Times New Roman" w:hAnsi="Times New Roman" w:cs="Times New Roman"/>
@@ -7837,7 +7802,7 @@
           <w:rFonts w:ascii="Times New Roman" w:hAnsi="Times New Roman" w:cs="Times New Roman"/>
         </w:rPr>
       </w:pPr>
-      <w:bookmarkStart w:id="17" w:name="_Toc183463585"/>
+      <w:bookmarkStart w:id="17" w:name="_Toc183764820"/>
       <w:r>
         <w:rPr>
           <w:rFonts w:ascii="Times New Roman" w:hAnsi="Times New Roman" w:cs="Times New Roman"/>
@@ -7888,7 +7853,7 @@
           <w:rFonts w:ascii="Times New Roman" w:hAnsi="Times New Roman" w:cs="Times New Roman"/>
         </w:rPr>
       </w:pPr>
-      <w:bookmarkStart w:id="18" w:name="_Toc183463586"/>
+      <w:bookmarkStart w:id="18" w:name="_Toc183764821"/>
       <w:r>
         <w:rPr>
           <w:rFonts w:ascii="Times New Roman" w:hAnsi="Times New Roman" w:cs="Times New Roman"/>
@@ -7999,7 +7964,7 @@
           <w:rFonts w:ascii="Times New Roman" w:hAnsi="Times New Roman" w:cs="Times New Roman"/>
         </w:rPr>
       </w:pPr>
-      <w:bookmarkStart w:id="19" w:name="_Toc183463587"/>
+      <w:bookmarkStart w:id="19" w:name="_Toc183764822"/>
       <w:r>
         <w:rPr>
           <w:rFonts w:ascii="Times New Roman" w:hAnsi="Times New Roman" w:cs="Times New Roman"/>
@@ -8056,7 +8021,7 @@
           <w:rFonts w:ascii="Times New Roman" w:hAnsi="Times New Roman" w:cs="Times New Roman"/>
         </w:rPr>
       </w:pPr>
-      <w:bookmarkStart w:id="20" w:name="_Toc183463588"/>
+      <w:bookmarkStart w:id="20" w:name="_Toc183764823"/>
       <w:r>
         <w:rPr>
           <w:rFonts w:ascii="Times New Roman" w:hAnsi="Times New Roman" w:cs="Times New Roman"/>
@@ -8125,7 +8090,7 @@
           <w:rFonts w:ascii="Times New Roman" w:hAnsi="Times New Roman" w:cs="Times New Roman"/>
         </w:rPr>
       </w:pPr>
-      <w:bookmarkStart w:id="21" w:name="_Toc183463589"/>
+      <w:bookmarkStart w:id="21" w:name="_Toc183764824"/>
       <w:r>
         <w:rPr>
           <w:rFonts w:ascii="Times New Roman" w:hAnsi="Times New Roman" w:cs="Times New Roman"/>
@@ -8231,7 +8196,7 @@
           <w:rFonts w:ascii="Times New Roman" w:hAnsi="Times New Roman" w:cs="Times New Roman"/>
         </w:rPr>
       </w:pPr>
-      <w:bookmarkStart w:id="22" w:name="_Toc183463590"/>
+      <w:bookmarkStart w:id="22" w:name="_Toc183764825"/>
       <w:r>
         <w:rPr>
           <w:rFonts w:ascii="Times New Roman" w:hAnsi="Times New Roman" w:cs="Times New Roman"/>
@@ -8288,7 +8253,7 @@
           <w:rFonts w:ascii="Times New Roman" w:hAnsi="Times New Roman" w:cs="Times New Roman"/>
         </w:rPr>
       </w:pPr>
-      <w:bookmarkStart w:id="23" w:name="_Toc183463591"/>
+      <w:bookmarkStart w:id="23" w:name="_Toc183764826"/>
       <w:r>
         <w:rPr>
           <w:rFonts w:ascii="Times New Roman" w:hAnsi="Times New Roman" w:cs="Times New Roman"/>
@@ -8322,7 +8287,7 @@
           <w:rFonts w:ascii="Times New Roman" w:hAnsi="Times New Roman" w:cs="Times New Roman"/>
         </w:rPr>
       </w:pPr>
-      <w:bookmarkStart w:id="24" w:name="_Toc183463592"/>
+      <w:bookmarkStart w:id="24" w:name="_Toc183764827"/>
       <w:r>
         <w:rPr>
           <w:rFonts w:ascii="Times New Roman" w:hAnsi="Times New Roman" w:cs="Times New Roman"/>
@@ -8379,7 +8344,7 @@
           <w:rFonts w:ascii="Times New Roman" w:hAnsi="Times New Roman" w:cs="Times New Roman"/>
         </w:rPr>
       </w:pPr>
-      <w:bookmarkStart w:id="25" w:name="_Toc183463593"/>
+      <w:bookmarkStart w:id="25" w:name="_Toc183764828"/>
       <w:r>
         <w:rPr>
           <w:rFonts w:ascii="Times New Roman" w:hAnsi="Times New Roman" w:cs="Times New Roman"/>
@@ -8436,7 +8401,7 @@
           <w:rFonts w:ascii="Times New Roman" w:hAnsi="Times New Roman" w:cs="Times New Roman"/>
         </w:rPr>
       </w:pPr>
-      <w:bookmarkStart w:id="26" w:name="_Toc183463594"/>
+      <w:bookmarkStart w:id="26" w:name="_Toc183764829"/>
       <w:r>
         <w:rPr>
           <w:rFonts w:ascii="Times New Roman" w:hAnsi="Times New Roman" w:cs="Times New Roman"/>
@@ -8506,7 +8471,7 @@
           <w:rFonts w:ascii="Times New Roman" w:hAnsi="Times New Roman" w:cs="Times New Roman"/>
         </w:rPr>
       </w:pPr>
-      <w:bookmarkStart w:id="27" w:name="_Toc183463595"/>
+      <w:bookmarkStart w:id="27" w:name="_Toc183764830"/>
       <w:r>
         <w:rPr>
           <w:rFonts w:ascii="Times New Roman" w:hAnsi="Times New Roman" w:cs="Times New Roman"/>
@@ -8534,7 +8499,7 @@
         </w:rPr>
         <w:t xml:space="preserve"> </w:t>
       </w:r>
-      <w:bookmarkStart w:id="28" w:name="_Toc183463596"/>
+      <w:bookmarkStart w:id="28" w:name="_Toc183764831"/>
       <w:r>
         <w:rPr>
           <w:rFonts w:ascii="Times New Roman" w:hAnsi="Times New Roman" w:cs="Times New Roman"/>
@@ -8680,7 +8645,7 @@
           <w:rFonts w:ascii="Times New Roman" w:hAnsi="Times New Roman" w:cs="Times New Roman"/>
         </w:rPr>
       </w:pPr>
-      <w:bookmarkStart w:id="29" w:name="_Toc183463597"/>
+      <w:bookmarkStart w:id="29" w:name="_Toc183764832"/>
       <w:r>
         <w:rPr>
           <w:rFonts w:ascii="Times New Roman" w:hAnsi="Times New Roman" w:cs="Times New Roman"/>
@@ -8828,7 +8793,7 @@
           <w:rFonts w:ascii="Times New Roman" w:hAnsi="Times New Roman" w:cs="Times New Roman"/>
         </w:rPr>
       </w:pPr>
-      <w:bookmarkStart w:id="30" w:name="_Toc183463598"/>
+      <w:bookmarkStart w:id="30" w:name="_Toc183764833"/>
       <w:r>
         <w:rPr>
           <w:rFonts w:ascii="Times New Roman" w:hAnsi="Times New Roman" w:cs="Times New Roman"/>
@@ -8850,7 +8815,7 @@
           <w:rFonts w:ascii="Times New Roman" w:hAnsi="Times New Roman" w:cs="Times New Roman"/>
         </w:rPr>
       </w:pPr>
-      <w:bookmarkStart w:id="31" w:name="_Toc183463599"/>
+      <w:bookmarkStart w:id="31" w:name="_Toc183764834"/>
       <w:r>
         <w:rPr>
           <w:rFonts w:ascii="Times New Roman" w:hAnsi="Times New Roman" w:cs="Times New Roman"/>
@@ -8884,7 +8849,7 @@
           <w:rFonts w:ascii="Times New Roman" w:hAnsi="Times New Roman" w:cs="Times New Roman"/>
         </w:rPr>
       </w:pPr>
-      <w:bookmarkStart w:id="32" w:name="_Toc183463600"/>
+      <w:bookmarkStart w:id="32" w:name="_Toc183764835"/>
       <w:r>
         <w:rPr>
           <w:rFonts w:ascii="Times New Roman" w:hAnsi="Times New Roman" w:cs="Times New Roman"/>
@@ -9109,7 +9074,7 @@
           <w:rFonts w:ascii="Times New Roman" w:hAnsi="Times New Roman" w:cs="Times New Roman"/>
         </w:rPr>
       </w:pPr>
-      <w:bookmarkStart w:id="33" w:name="_Toc183463601"/>
+      <w:bookmarkStart w:id="33" w:name="_Toc183764836"/>
       <w:r>
         <w:rPr>
           <w:rFonts w:ascii="Times New Roman" w:hAnsi="Times New Roman" w:cs="Times New Roman"/>
@@ -9253,7 +9218,7 @@
           <w:rFonts w:ascii="Times New Roman" w:hAnsi="Times New Roman" w:cs="Times New Roman"/>
         </w:rPr>
       </w:pPr>
-      <w:bookmarkStart w:id="34" w:name="_Toc183463602"/>
+      <w:bookmarkStart w:id="34" w:name="_Toc183764837"/>
       <w:r>
         <w:rPr>
           <w:rFonts w:ascii="Times New Roman" w:hAnsi="Times New Roman" w:cs="Times New Roman"/>
@@ -9288,7 +9253,7 @@
           <w:rFonts w:ascii="Times New Roman" w:hAnsi="Times New Roman" w:cs="Times New Roman"/>
         </w:rPr>
       </w:pPr>
-      <w:bookmarkStart w:id="35" w:name="_Toc183463603"/>
+      <w:bookmarkStart w:id="35" w:name="_Toc183764838"/>
       <w:r>
         <w:rPr>
           <w:rFonts w:ascii="Times New Roman" w:hAnsi="Times New Roman" w:cs="Times New Roman"/>
@@ -9309,7 +9274,7 @@
           <w:rFonts w:ascii="Times New Roman" w:hAnsi="Times New Roman" w:cs="Times New Roman"/>
         </w:rPr>
       </w:pPr>
-      <w:bookmarkStart w:id="36" w:name="_Toc183463604"/>
+      <w:bookmarkStart w:id="36" w:name="_Toc183764839"/>
       <w:r>
         <w:rPr>
           <w:rFonts w:ascii="Times New Roman" w:hAnsi="Times New Roman" w:cs="Times New Roman"/>
@@ -9345,7 +9310,7 @@
           <w:rFonts w:ascii="Times New Roman" w:hAnsi="Times New Roman" w:cs="Times New Roman"/>
         </w:rPr>
       </w:pPr>
-      <w:bookmarkStart w:id="37" w:name="_Toc183463605"/>
+      <w:bookmarkStart w:id="37" w:name="_Toc183764840"/>
       <w:r>
         <w:rPr>
           <w:rFonts w:ascii="Times New Roman" w:hAnsi="Times New Roman" w:cs="Times New Roman"/>
@@ -9381,7 +9346,7 @@
           <w:rFonts w:ascii="Times New Roman" w:hAnsi="Times New Roman" w:cs="Times New Roman"/>
         </w:rPr>
       </w:pPr>
-      <w:bookmarkStart w:id="38" w:name="_Toc183463606"/>
+      <w:bookmarkStart w:id="38" w:name="_Toc183764841"/>
       <w:r>
         <w:rPr>
           <w:rFonts w:ascii="Times New Roman" w:hAnsi="Times New Roman" w:cs="Times New Roman"/>
@@ -9441,7 +9406,7 @@
           <w:rFonts w:ascii="Times New Roman" w:hAnsi="Times New Roman" w:cs="Times New Roman"/>
         </w:rPr>
       </w:pPr>
-      <w:bookmarkStart w:id="39" w:name="_Toc183463607"/>
+      <w:bookmarkStart w:id="39" w:name="_Toc183764842"/>
       <w:r>
         <w:rPr>
           <w:rFonts w:ascii="Times New Roman" w:hAnsi="Times New Roman" w:cs="Times New Roman"/>
@@ -9489,7 +9454,7 @@
           <w:rFonts w:ascii="Times New Roman" w:hAnsi="Times New Roman" w:cs="Times New Roman"/>
         </w:rPr>
       </w:pPr>
-      <w:bookmarkStart w:id="40" w:name="_Toc183463608"/>
+      <w:bookmarkStart w:id="40" w:name="_Toc183764843"/>
       <w:r>
         <w:rPr>
           <w:rFonts w:ascii="Times New Roman" w:hAnsi="Times New Roman" w:cs="Times New Roman"/>
@@ -9538,7 +9503,7 @@
           <w:rFonts w:ascii="Times New Roman" w:hAnsi="Times New Roman" w:cs="Times New Roman"/>
         </w:rPr>
       </w:pPr>
-      <w:bookmarkStart w:id="41" w:name="_Toc183463609"/>
+      <w:bookmarkStart w:id="41" w:name="_Toc183764844"/>
       <w:r>
         <w:rPr>
           <w:rFonts w:ascii="Times New Roman" w:hAnsi="Times New Roman" w:cs="Times New Roman"/>
@@ -9629,7 +9594,7 @@
           <w:rFonts w:ascii="Times New Roman" w:hAnsi="Times New Roman" w:cs="Times New Roman"/>
         </w:rPr>
       </w:pPr>
-      <w:bookmarkStart w:id="42" w:name="_Toc183463610"/>
+      <w:bookmarkStart w:id="42" w:name="_Toc183764845"/>
       <w:r>
         <w:rPr>
           <w:rFonts w:ascii="Times New Roman" w:hAnsi="Times New Roman" w:cs="Times New Roman"/>
@@ -9657,7 +9622,7 @@
           <w:rFonts w:ascii="Times New Roman" w:hAnsi="Times New Roman" w:cs="Times New Roman"/>
         </w:rPr>
       </w:pPr>
-      <w:bookmarkStart w:id="43" w:name="_Toc183463611"/>
+      <w:bookmarkStart w:id="43" w:name="_Toc183764846"/>
       <w:r>
         <w:rPr>
           <w:rFonts w:ascii="Times New Roman" w:hAnsi="Times New Roman" w:cs="Times New Roman"/>
@@ -9703,7 +9668,7 @@
           <w:rFonts w:ascii="Times New Roman" w:hAnsi="Times New Roman" w:cs="Times New Roman"/>
         </w:rPr>
       </w:pPr>
-      <w:bookmarkStart w:id="44" w:name="_Toc183463612"/>
+      <w:bookmarkStart w:id="44" w:name="_Toc183764847"/>
       <w:r>
         <w:rPr>
           <w:rFonts w:ascii="Times New Roman" w:hAnsi="Times New Roman" w:cs="Times New Roman"/>
@@ -9749,7 +9714,7 @@
           <w:rFonts w:ascii="Times New Roman" w:hAnsi="Times New Roman" w:cs="Times New Roman"/>
         </w:rPr>
       </w:pPr>
-      <w:bookmarkStart w:id="45" w:name="_Toc183463613"/>
+      <w:bookmarkStart w:id="45" w:name="_Toc183764848"/>
       <w:r>
         <w:rPr>
           <w:rFonts w:ascii="Times New Roman" w:hAnsi="Times New Roman" w:cs="Times New Roman"/>
@@ -9813,7 +9778,7 @@
           <w:rFonts w:ascii="Times New Roman" w:hAnsi="Times New Roman" w:cs="Times New Roman"/>
         </w:rPr>
       </w:pPr>
-      <w:bookmarkStart w:id="46" w:name="_Toc183463614"/>
+      <w:bookmarkStart w:id="46" w:name="_Toc183764849"/>
       <w:r>
         <w:rPr>
           <w:rFonts w:ascii="Times New Roman" w:hAnsi="Times New Roman" w:cs="Times New Roman"/>
@@ -9871,7 +9836,7 @@
           <w:rFonts w:ascii="Times New Roman" w:hAnsi="Times New Roman" w:cs="Times New Roman"/>
         </w:rPr>
       </w:pPr>
-      <w:bookmarkStart w:id="47" w:name="_Toc183463615"/>
+      <w:bookmarkStart w:id="47" w:name="_Toc183764850"/>
       <w:r>
         <w:rPr>
           <w:rFonts w:ascii="Times New Roman" w:hAnsi="Times New Roman" w:cs="Times New Roman"/>
@@ -9929,7 +9894,7 @@
           <w:rFonts w:ascii="Times New Roman" w:hAnsi="Times New Roman" w:cs="Times New Roman"/>
         </w:rPr>
       </w:pPr>
-      <w:bookmarkStart w:id="48" w:name="_Toc183463616"/>
+      <w:bookmarkStart w:id="48" w:name="_Toc183764851"/>
       <w:r>
         <w:rPr>
           <w:rFonts w:ascii="Times New Roman" w:hAnsi="Times New Roman" w:cs="Times New Roman"/>
@@ -9986,7 +9951,7 @@
           <w:rFonts w:ascii="Times New Roman" w:hAnsi="Times New Roman" w:cs="Times New Roman"/>
         </w:rPr>
       </w:pPr>
-      <w:bookmarkStart w:id="49" w:name="_Toc183463617"/>
+      <w:bookmarkStart w:id="49" w:name="_Toc183764852"/>
       <w:r>
         <w:rPr>
           <w:rFonts w:ascii="Times New Roman" w:hAnsi="Times New Roman" w:cs="Times New Roman"/>
@@ -10033,7 +9998,7 @@
           <w:rFonts w:ascii="Times New Roman" w:hAnsi="Times New Roman" w:cs="Times New Roman"/>
         </w:rPr>
       </w:pPr>
-      <w:bookmarkStart w:id="50" w:name="_Toc183463618"/>
+      <w:bookmarkStart w:id="50" w:name="_Toc183764853"/>
       <w:r>
         <w:rPr>
           <w:rFonts w:ascii="Times New Roman" w:hAnsi="Times New Roman" w:cs="Times New Roman"/>
@@ -10075,7 +10040,7 @@
           <w:rFonts w:ascii="Times New Roman" w:hAnsi="Times New Roman" w:cs="Times New Roman"/>
         </w:rPr>
       </w:pPr>
-      <w:bookmarkStart w:id="51" w:name="_Toc183463619"/>
+      <w:bookmarkStart w:id="51" w:name="_Toc183764854"/>
       <w:r>
         <w:rPr>
           <w:rFonts w:ascii="Times New Roman" w:hAnsi="Times New Roman" w:cs="Times New Roman"/>
@@ -10111,7 +10076,7 @@
           <w:rFonts w:ascii="Times New Roman" w:hAnsi="Times New Roman" w:cs="Times New Roman"/>
         </w:rPr>
       </w:pPr>
-      <w:bookmarkStart w:id="52" w:name="_Toc183463620"/>
+      <w:bookmarkStart w:id="52" w:name="_Toc183764855"/>
       <w:r>
         <w:rPr>
           <w:rFonts w:ascii="Times New Roman" w:hAnsi="Times New Roman" w:cs="Times New Roman"/>
@@ -10147,7 +10112,7 @@
           <w:rFonts w:ascii="Times New Roman" w:hAnsi="Times New Roman" w:cs="Times New Roman"/>
         </w:rPr>
       </w:pPr>
-      <w:bookmarkStart w:id="53" w:name="_Toc183463621"/>
+      <w:bookmarkStart w:id="53" w:name="_Toc183764856"/>
       <w:r>
         <w:rPr>
           <w:rFonts w:ascii="Times New Roman" w:hAnsi="Times New Roman" w:cs="Times New Roman"/>
@@ -10183,7 +10148,7 @@
           <w:rFonts w:ascii="Times New Roman" w:hAnsi="Times New Roman" w:cs="Times New Roman"/>
         </w:rPr>
       </w:pPr>
-      <w:bookmarkStart w:id="54" w:name="_Toc183463622"/>
+      <w:bookmarkStart w:id="54" w:name="_Toc183764857"/>
       <w:r>
         <w:rPr>
           <w:rFonts w:ascii="Times New Roman" w:hAnsi="Times New Roman" w:cs="Times New Roman"/>
@@ -10219,7 +10184,7 @@
           <w:rFonts w:ascii="Times New Roman" w:hAnsi="Times New Roman" w:cs="Times New Roman"/>
         </w:rPr>
       </w:pPr>
-      <w:bookmarkStart w:id="55" w:name="_Toc183463623"/>
+      <w:bookmarkStart w:id="55" w:name="_Toc183764858"/>
       <w:r>
         <w:rPr>
           <w:rFonts w:ascii="Times New Roman" w:hAnsi="Times New Roman" w:cs="Times New Roman"/>
@@ -10290,7 +10255,7 @@
           <w:rFonts w:ascii="Times New Roman" w:hAnsi="Times New Roman" w:cs="Times New Roman"/>
         </w:rPr>
       </w:pPr>
-      <w:bookmarkStart w:id="56" w:name="_Toc183463624"/>
+      <w:bookmarkStart w:id="56" w:name="_Toc183764859"/>
       <w:r>
         <w:rPr>
           <w:rFonts w:ascii="Times New Roman" w:hAnsi="Times New Roman" w:cs="Times New Roman"/>
@@ -10347,7 +10312,7 @@
           <w:rFonts w:ascii="Times New Roman" w:hAnsi="Times New Roman" w:cs="Times New Roman"/>
         </w:rPr>
       </w:pPr>
-      <w:bookmarkStart w:id="57" w:name="_Toc183463625"/>
+      <w:bookmarkStart w:id="57" w:name="_Toc183764860"/>
       <w:r>
         <w:rPr>
           <w:rFonts w:ascii="Times New Roman" w:hAnsi="Times New Roman" w:cs="Times New Roman"/>
@@ -10490,13 +10455,19 @@
           <w:rFonts w:ascii="Times New Roman" w:hAnsi="Times New Roman" w:cs="Times New Roman"/>
         </w:rPr>
       </w:pPr>
-      <w:bookmarkStart w:id="58" w:name="_Toc183463626"/>
+      <w:bookmarkStart w:id="58" w:name="_Toc183764861"/>
       <w:r>
         <w:rPr>
           <w:rFonts w:ascii="Times New Roman" w:hAnsi="Times New Roman" w:cs="Times New Roman"/>
         </w:rPr>
         <w:lastRenderedPageBreak/>
-        <w:t>Select Option Window</w:t>
+        <w:t xml:space="preserve">Select Option </w:t>
+      </w:r>
+      <w:r>
+        <w:rPr>
+          <w:rFonts w:ascii="Times New Roman" w:hAnsi="Times New Roman" w:cs="Times New Roman"/>
+        </w:rPr>
+        <w:t>Page</w:t>
       </w:r>
       <w:bookmarkEnd w:id="58"/>
     </w:p>
@@ -10745,6 +10716,13 @@
           </wp:inline>
         </w:drawing>
       </w:r>
+    </w:p>
+    <w:p>
+      <w:pPr>
+        <w:rPr>
+          <w:rFonts w:ascii="Times New Roman" w:hAnsi="Times New Roman" w:cs="Times New Roman"/>
+        </w:rPr>
+      </w:pPr>
       <w:r>
         <w:rPr>
           <w:rFonts w:ascii="Times New Roman" w:hAnsi="Times New Roman" w:cs="Times New Roman"/>
@@ -10764,13 +10742,19 @@
           <w:rFonts w:ascii="Times New Roman" w:hAnsi="Times New Roman" w:cs="Times New Roman"/>
         </w:rPr>
       </w:pPr>
-      <w:bookmarkStart w:id="59" w:name="_Toc183463627"/>
+      <w:bookmarkStart w:id="59" w:name="_Toc183764862"/>
       <w:r>
         <w:rPr>
           <w:rFonts w:ascii="Times New Roman" w:hAnsi="Times New Roman" w:cs="Times New Roman"/>
         </w:rPr>
         <w:lastRenderedPageBreak/>
-        <w:t>Signup Page</w:t>
+        <w:t>Add Player</w:t>
+      </w:r>
+      <w:r>
+        <w:rPr>
+          <w:rFonts w:ascii="Times New Roman" w:hAnsi="Times New Roman" w:cs="Times New Roman"/>
+        </w:rPr>
+        <w:t xml:space="preserve"> Page</w:t>
       </w:r>
       <w:bookmarkEnd w:id="59"/>
     </w:p>
@@ -10784,146 +10768,7 @@
         <w:rPr>
           <w:rFonts w:ascii="Times New Roman" w:hAnsi="Times New Roman" w:cs="Times New Roman"/>
         </w:rPr>
-        <w:t>The sign-up page allows new players to create an account. To register, the player must provide the following details:</w:t>
-      </w:r>
-    </w:p>
-    <w:p>
-      <w:pPr>
-        <w:pStyle w:val="ListParagraph"/>
-        <w:numPr>
-          <w:ilvl w:val="0"/>
-          <w:numId w:val="4"/>
-        </w:numPr>
-        <w:rPr>
-          <w:rFonts w:ascii="Times New Roman" w:hAnsi="Times New Roman" w:cs="Times New Roman"/>
-        </w:rPr>
-      </w:pPr>
-      <w:r>
-        <w:rPr>
-          <w:rFonts w:ascii="Times New Roman" w:hAnsi="Times New Roman" w:cs="Times New Roman"/>
-        </w:rPr>
-        <w:t>First Name</w:t>
-      </w:r>
-    </w:p>
-    <w:p>
-      <w:pPr>
-        <w:pStyle w:val="ListParagraph"/>
-        <w:numPr>
-          <w:ilvl w:val="0"/>
-          <w:numId w:val="4"/>
-        </w:numPr>
-        <w:rPr>
-          <w:rFonts w:ascii="Times New Roman" w:hAnsi="Times New Roman" w:cs="Times New Roman"/>
-        </w:rPr>
-      </w:pPr>
-      <w:r>
-        <w:rPr>
-          <w:rFonts w:ascii="Times New Roman" w:hAnsi="Times New Roman" w:cs="Times New Roman"/>
-        </w:rPr>
-        <w:t>Last Name</w:t>
-      </w:r>
-    </w:p>
-    <w:p>
-      <w:pPr>
-        <w:pStyle w:val="ListParagraph"/>
-        <w:numPr>
-          <w:ilvl w:val="0"/>
-          <w:numId w:val="4"/>
-        </w:numPr>
-        <w:rPr>
-          <w:rFonts w:ascii="Times New Roman" w:hAnsi="Times New Roman" w:cs="Times New Roman"/>
-        </w:rPr>
-      </w:pPr>
-      <w:r>
-        <w:rPr>
-          <w:rFonts w:ascii="Times New Roman" w:hAnsi="Times New Roman" w:cs="Times New Roman"/>
-        </w:rPr>
-        <w:t>Username</w:t>
-      </w:r>
-    </w:p>
-    <w:p>
-      <w:pPr>
-        <w:pStyle w:val="ListParagraph"/>
-        <w:numPr>
-          <w:ilvl w:val="0"/>
-          <w:numId w:val="4"/>
-        </w:numPr>
-        <w:rPr>
-          <w:rFonts w:ascii="Times New Roman" w:hAnsi="Times New Roman" w:cs="Times New Roman"/>
-        </w:rPr>
-      </w:pPr>
-      <w:r>
-        <w:rPr>
-          <w:rFonts w:ascii="Times New Roman" w:hAnsi="Times New Roman" w:cs="Times New Roman"/>
-        </w:rPr>
-        <w:t>Password</w:t>
-      </w:r>
-    </w:p>
-    <w:p>
-      <w:pPr>
-        <w:pStyle w:val="ListParagraph"/>
-        <w:numPr>
-          <w:ilvl w:val="0"/>
-          <w:numId w:val="4"/>
-        </w:numPr>
-        <w:rPr>
-          <w:rFonts w:ascii="Times New Roman" w:hAnsi="Times New Roman" w:cs="Times New Roman"/>
-        </w:rPr>
-      </w:pPr>
-      <w:r>
-        <w:rPr>
-          <w:rFonts w:ascii="Times New Roman" w:hAnsi="Times New Roman" w:cs="Times New Roman"/>
-        </w:rPr>
-        <w:t>Date of Birth</w:t>
-      </w:r>
-    </w:p>
-    <w:p>
-      <w:pPr>
-        <w:rPr>
-          <w:rFonts w:ascii="Times New Roman" w:hAnsi="Times New Roman" w:cs="Times New Roman"/>
-        </w:rPr>
-      </w:pPr>
-      <w:r>
-        <w:rPr>
-          <w:rFonts w:ascii="Times New Roman" w:hAnsi="Times New Roman" w:cs="Times New Roman"/>
-        </w:rPr>
-        <w:t xml:space="preserve">Additionally, the window will display a default bonus point value of 100. Once the player fills in the required information and clicks on the </w:t>
-      </w:r>
-      <w:r>
-        <w:rPr>
-          <w:rFonts w:ascii="Times New Roman" w:hAnsi="Times New Roman" w:cs="Times New Roman"/>
-        </w:rPr>
-        <w:t>“</w:t>
-      </w:r>
-      <w:r>
-        <w:rPr>
-          <w:rFonts w:ascii="Times New Roman" w:hAnsi="Times New Roman" w:cs="Times New Roman"/>
-        </w:rPr>
-        <w:t>Sign Up</w:t>
-      </w:r>
-      <w:r>
-        <w:rPr>
-          <w:rFonts w:ascii="Times New Roman" w:hAnsi="Times New Roman" w:cs="Times New Roman"/>
-        </w:rPr>
-        <w:t>”</w:t>
-      </w:r>
-      <w:r>
-        <w:rPr>
-          <w:rFonts w:ascii="Times New Roman" w:hAnsi="Times New Roman" w:cs="Times New Roman"/>
-        </w:rPr>
-        <w:t xml:space="preserve"> button, the system will validate the inputs. If everything checks out, the player</w:t>
-      </w:r>
-      <w:r>
-        <w:rPr>
-          <w:rFonts w:ascii="Times New Roman" w:hAnsi="Times New Roman" w:cs="Times New Roman"/>
-        </w:rPr>
-        <w:t>’</w:t>
-      </w:r>
-      <w:r>
-        <w:rPr>
-          <w:rFonts w:ascii="Times New Roman" w:hAnsi="Times New Roman" w:cs="Times New Roman"/>
-        </w:rPr>
-        <w:t>s account will be created successfully, and they will be added to the game database.</w:t>
+        <w:t xml:space="preserve">Upon clicking on the “Add Player” button, users will be directed to the Add Player View. The Add Player view looks like the following. Upon clicking on the “Add Player” on the window, it will add the player to the data if all requirements are fulfilled. </w:t>
       </w:r>
     </w:p>
     <w:p>
@@ -10937,10 +10782,10 @@
           <w:noProof/>
         </w:rPr>
         <w:drawing>
-          <wp:inline distT="0" distB="0" distL="0" distR="0" wp14:anchorId="56EC9380" wp14:editId="4CE3763B">
-            <wp:extent cx="4562475" cy="4619625"/>
-            <wp:effectExtent l="0" t="0" r="9525" b="9525"/>
-            <wp:docPr id="219120027" name="Picture 1" descr="A screenshot of a sign up form&#10;&#10;Description automatically generated"/>
+          <wp:inline distT="0" distB="0" distL="0" distR="0" wp14:anchorId="55A9D5CB" wp14:editId="04DF42F5">
+            <wp:extent cx="4533900" cy="3619500"/>
+            <wp:effectExtent l="0" t="0" r="0" b="0"/>
+            <wp:docPr id="966586777" name="Picture 1" descr="A screenshot of a computer screen&#10;&#10;Description automatically generated"/>
             <wp:cNvGraphicFramePr>
               <a:graphicFrameLocks xmlns:a="http://schemas.openxmlformats.org/drawingml/2006/main" noChangeAspect="1"/>
             </wp:cNvGraphicFramePr>
@@ -10948,7 +10793,7 @@
               <a:graphicData uri="http://schemas.openxmlformats.org/drawingml/2006/picture">
                 <pic:pic xmlns:pic="http://schemas.openxmlformats.org/drawingml/2006/picture">
                   <pic:nvPicPr>
-                    <pic:cNvPr id="1625524796" name="Picture 1" descr="A screenshot of a sign up form&#10;&#10;Description automatically generated"/>
+                    <pic:cNvPr id="966586777" name="Picture 1" descr="A screenshot of a computer screen&#10;&#10;Description automatically generated"/>
                     <pic:cNvPicPr/>
                   </pic:nvPicPr>
                   <pic:blipFill>
@@ -10960,7 +10805,7 @@
                   <pic:spPr>
                     <a:xfrm>
                       <a:off x="0" y="0"/>
-                      <a:ext cx="4562475" cy="4619625"/>
+                      <a:ext cx="4533900" cy="3619500"/>
                     </a:xfrm>
                     <a:prstGeom prst="rect">
                       <a:avLst/>
@@ -10972,13 +10817,6 @@
           </wp:inline>
         </w:drawing>
       </w:r>
-    </w:p>
-    <w:p>
-      <w:pPr>
-        <w:rPr>
-          <w:rFonts w:ascii="Times New Roman" w:hAnsi="Times New Roman" w:cs="Times New Roman"/>
-        </w:rPr>
-      </w:pPr>
       <w:r>
         <w:rPr>
           <w:rFonts w:ascii="Times New Roman" w:hAnsi="Times New Roman" w:cs="Times New Roman"/>
@@ -10998,7 +10836,241 @@
           <w:rFonts w:ascii="Times New Roman" w:hAnsi="Times New Roman" w:cs="Times New Roman"/>
         </w:rPr>
       </w:pPr>
-      <w:bookmarkStart w:id="60" w:name="_Toc183463628"/>
+      <w:bookmarkStart w:id="60" w:name="_Toc183764863"/>
+      <w:r>
+        <w:rPr>
+          <w:rFonts w:ascii="Times New Roman" w:hAnsi="Times New Roman" w:cs="Times New Roman"/>
+        </w:rPr>
+        <w:lastRenderedPageBreak/>
+        <w:t>Signup Page</w:t>
+      </w:r>
+      <w:bookmarkEnd w:id="60"/>
+    </w:p>
+    <w:p>
+      <w:pPr>
+        <w:rPr>
+          <w:rFonts w:ascii="Times New Roman" w:hAnsi="Times New Roman" w:cs="Times New Roman"/>
+        </w:rPr>
+      </w:pPr>
+      <w:r>
+        <w:rPr>
+          <w:rFonts w:ascii="Times New Roman" w:hAnsi="Times New Roman" w:cs="Times New Roman"/>
+        </w:rPr>
+        <w:t>The sign-up page allows new players to create an account. To register, the player must provide the following details:</w:t>
+      </w:r>
+    </w:p>
+    <w:p>
+      <w:pPr>
+        <w:pStyle w:val="ListParagraph"/>
+        <w:numPr>
+          <w:ilvl w:val="0"/>
+          <w:numId w:val="4"/>
+        </w:numPr>
+        <w:rPr>
+          <w:rFonts w:ascii="Times New Roman" w:hAnsi="Times New Roman" w:cs="Times New Roman"/>
+        </w:rPr>
+      </w:pPr>
+      <w:r>
+        <w:rPr>
+          <w:rFonts w:ascii="Times New Roman" w:hAnsi="Times New Roman" w:cs="Times New Roman"/>
+        </w:rPr>
+        <w:t>First Name</w:t>
+      </w:r>
+    </w:p>
+    <w:p>
+      <w:pPr>
+        <w:pStyle w:val="ListParagraph"/>
+        <w:numPr>
+          <w:ilvl w:val="0"/>
+          <w:numId w:val="4"/>
+        </w:numPr>
+        <w:rPr>
+          <w:rFonts w:ascii="Times New Roman" w:hAnsi="Times New Roman" w:cs="Times New Roman"/>
+        </w:rPr>
+      </w:pPr>
+      <w:r>
+        <w:rPr>
+          <w:rFonts w:ascii="Times New Roman" w:hAnsi="Times New Roman" w:cs="Times New Roman"/>
+        </w:rPr>
+        <w:t>Last Name</w:t>
+      </w:r>
+    </w:p>
+    <w:p>
+      <w:pPr>
+        <w:pStyle w:val="ListParagraph"/>
+        <w:numPr>
+          <w:ilvl w:val="0"/>
+          <w:numId w:val="4"/>
+        </w:numPr>
+        <w:rPr>
+          <w:rFonts w:ascii="Times New Roman" w:hAnsi="Times New Roman" w:cs="Times New Roman"/>
+        </w:rPr>
+      </w:pPr>
+      <w:r>
+        <w:rPr>
+          <w:rFonts w:ascii="Times New Roman" w:hAnsi="Times New Roman" w:cs="Times New Roman"/>
+        </w:rPr>
+        <w:t>Username</w:t>
+      </w:r>
+    </w:p>
+    <w:p>
+      <w:pPr>
+        <w:pStyle w:val="ListParagraph"/>
+        <w:numPr>
+          <w:ilvl w:val="0"/>
+          <w:numId w:val="4"/>
+        </w:numPr>
+        <w:rPr>
+          <w:rFonts w:ascii="Times New Roman" w:hAnsi="Times New Roman" w:cs="Times New Roman"/>
+        </w:rPr>
+      </w:pPr>
+      <w:r>
+        <w:rPr>
+          <w:rFonts w:ascii="Times New Roman" w:hAnsi="Times New Roman" w:cs="Times New Roman"/>
+        </w:rPr>
+        <w:t>Password</w:t>
+      </w:r>
+    </w:p>
+    <w:p>
+      <w:pPr>
+        <w:pStyle w:val="ListParagraph"/>
+        <w:numPr>
+          <w:ilvl w:val="0"/>
+          <w:numId w:val="4"/>
+        </w:numPr>
+        <w:rPr>
+          <w:rFonts w:ascii="Times New Roman" w:hAnsi="Times New Roman" w:cs="Times New Roman"/>
+        </w:rPr>
+      </w:pPr>
+      <w:r>
+        <w:rPr>
+          <w:rFonts w:ascii="Times New Roman" w:hAnsi="Times New Roman" w:cs="Times New Roman"/>
+        </w:rPr>
+        <w:t>Date of Birth</w:t>
+      </w:r>
+    </w:p>
+    <w:p>
+      <w:pPr>
+        <w:rPr>
+          <w:rFonts w:ascii="Times New Roman" w:hAnsi="Times New Roman" w:cs="Times New Roman"/>
+        </w:rPr>
+      </w:pPr>
+      <w:r>
+        <w:rPr>
+          <w:rFonts w:ascii="Times New Roman" w:hAnsi="Times New Roman" w:cs="Times New Roman"/>
+        </w:rPr>
+        <w:t xml:space="preserve">Additionally, the window will display a default bonus point value of 100. Once the player fills in the required information and clicks on the </w:t>
+      </w:r>
+      <w:r>
+        <w:rPr>
+          <w:rFonts w:ascii="Times New Roman" w:hAnsi="Times New Roman" w:cs="Times New Roman"/>
+        </w:rPr>
+        <w:t>“</w:t>
+      </w:r>
+      <w:r>
+        <w:rPr>
+          <w:rFonts w:ascii="Times New Roman" w:hAnsi="Times New Roman" w:cs="Times New Roman"/>
+        </w:rPr>
+        <w:t>Sign Up</w:t>
+      </w:r>
+      <w:r>
+        <w:rPr>
+          <w:rFonts w:ascii="Times New Roman" w:hAnsi="Times New Roman" w:cs="Times New Roman"/>
+        </w:rPr>
+        <w:t>”</w:t>
+      </w:r>
+      <w:r>
+        <w:rPr>
+          <w:rFonts w:ascii="Times New Roman" w:hAnsi="Times New Roman" w:cs="Times New Roman"/>
+        </w:rPr>
+        <w:t xml:space="preserve"> button, the system will validate the inputs. If everything checks out, the player</w:t>
+      </w:r>
+      <w:r>
+        <w:rPr>
+          <w:rFonts w:ascii="Times New Roman" w:hAnsi="Times New Roman" w:cs="Times New Roman"/>
+        </w:rPr>
+        <w:t>’</w:t>
+      </w:r>
+      <w:r>
+        <w:rPr>
+          <w:rFonts w:ascii="Times New Roman" w:hAnsi="Times New Roman" w:cs="Times New Roman"/>
+        </w:rPr>
+        <w:t>s account will be created successfully, and they will be added to the game database.</w:t>
+      </w:r>
+    </w:p>
+    <w:p>
+      <w:pPr>
+        <w:rPr>
+          <w:rFonts w:ascii="Times New Roman" w:hAnsi="Times New Roman" w:cs="Times New Roman"/>
+        </w:rPr>
+      </w:pPr>
+      <w:r>
+        <w:rPr>
+          <w:noProof/>
+        </w:rPr>
+        <w:drawing>
+          <wp:inline distT="0" distB="0" distL="0" distR="0" wp14:anchorId="7436DBDE" wp14:editId="60051205">
+            <wp:extent cx="4495800" cy="4657725"/>
+            <wp:effectExtent l="0" t="0" r="0" b="9525"/>
+            <wp:docPr id="2131076164" name="Picture 1" descr="A screen shot of a login form&#10;&#10;Description automatically generated"/>
+            <wp:cNvGraphicFramePr>
+              <a:graphicFrameLocks xmlns:a="http://schemas.openxmlformats.org/drawingml/2006/main" noChangeAspect="1"/>
+            </wp:cNvGraphicFramePr>
+            <a:graphic xmlns:a="http://schemas.openxmlformats.org/drawingml/2006/main">
+              <a:graphicData uri="http://schemas.openxmlformats.org/drawingml/2006/picture">
+                <pic:pic xmlns:pic="http://schemas.openxmlformats.org/drawingml/2006/picture">
+                  <pic:nvPicPr>
+                    <pic:cNvPr id="2131076164" name="Picture 1" descr="A screen shot of a login form&#10;&#10;Description automatically generated"/>
+                    <pic:cNvPicPr/>
+                  </pic:nvPicPr>
+                  <pic:blipFill>
+                    <a:blip r:embed="rId17"/>
+                    <a:stretch>
+                      <a:fillRect/>
+                    </a:stretch>
+                  </pic:blipFill>
+                  <pic:spPr>
+                    <a:xfrm>
+                      <a:off x="0" y="0"/>
+                      <a:ext cx="4495800" cy="4657725"/>
+                    </a:xfrm>
+                    <a:prstGeom prst="rect">
+                      <a:avLst/>
+                    </a:prstGeom>
+                  </pic:spPr>
+                </pic:pic>
+              </a:graphicData>
+            </a:graphic>
+          </wp:inline>
+        </w:drawing>
+      </w:r>
+    </w:p>
+    <w:p>
+      <w:pPr>
+        <w:rPr>
+          <w:rFonts w:ascii="Times New Roman" w:hAnsi="Times New Roman" w:cs="Times New Roman"/>
+        </w:rPr>
+      </w:pPr>
+      <w:r>
+        <w:rPr>
+          <w:rFonts w:ascii="Times New Roman" w:hAnsi="Times New Roman" w:cs="Times New Roman"/>
+        </w:rPr>
+        <w:br w:type="page"/>
+      </w:r>
+    </w:p>
+    <w:p>
+      <w:pPr>
+        <w:pStyle w:val="Heading2"/>
+        <w:numPr>
+          <w:ilvl w:val="1"/>
+          <w:numId w:val="14"/>
+        </w:numPr>
+        <w:ind w:left="540" w:hanging="540"/>
+        <w:rPr>
+          <w:rFonts w:ascii="Times New Roman" w:hAnsi="Times New Roman" w:cs="Times New Roman"/>
+        </w:rPr>
+      </w:pPr>
+      <w:bookmarkStart w:id="61" w:name="_Toc183764864"/>
       <w:r>
         <w:rPr>
           <w:rFonts w:ascii="Times New Roman" w:hAnsi="Times New Roman" w:cs="Times New Roman"/>
@@ -11006,7 +11078,7 @@
         <w:lastRenderedPageBreak/>
         <w:t>Update Page</w:t>
       </w:r>
-      <w:bookmarkEnd w:id="60"/>
+      <w:bookmarkEnd w:id="61"/>
     </w:p>
     <w:p>
       <w:pPr>
@@ -11286,7 +11358,7 @@
                     <pic:cNvPicPr/>
                   </pic:nvPicPr>
                   <pic:blipFill>
-                    <a:blip r:embed="rId17"/>
+                    <a:blip r:embed="rId18"/>
                     <a:stretch>
                       <a:fillRect/>
                     </a:stretch>
@@ -11319,7 +11391,7 @@
           <w:rFonts w:ascii="Times New Roman" w:hAnsi="Times New Roman" w:cs="Times New Roman"/>
         </w:rPr>
       </w:pPr>
-      <w:bookmarkStart w:id="61" w:name="_Toc183463629"/>
+      <w:bookmarkStart w:id="62" w:name="_Toc183764865"/>
       <w:r>
         <w:rPr>
           <w:rFonts w:ascii="Times New Roman" w:hAnsi="Times New Roman" w:cs="Times New Roman"/>
@@ -11327,7 +11399,7 @@
         <w:lastRenderedPageBreak/>
         <w:t>Game Page</w:t>
       </w:r>
-      <w:bookmarkEnd w:id="61"/>
+      <w:bookmarkEnd w:id="62"/>
     </w:p>
     <w:p>
       <w:pPr>
@@ -11370,6 +11442,25 @@
           <w:rFonts w:ascii="Times New Roman" w:hAnsi="Times New Roman" w:cs="Times New Roman"/>
         </w:rPr>
         <w:t>The three cards for each player will be revealed, their points will be updated accordingly with a change (+x or -x) displayed, and a message at the bottom will announce the winners.</w:t>
+      </w:r>
+    </w:p>
+    <w:p>
+      <w:pPr>
+        <w:rPr>
+          <w:rFonts w:ascii="Times New Roman" w:hAnsi="Times New Roman" w:cs="Times New Roman"/>
+        </w:rPr>
+      </w:pPr>
+      <w:r>
+        <w:rPr>
+          <w:rFonts w:ascii="Times New Roman" w:hAnsi="Times New Roman" w:cs="Times New Roman"/>
+        </w:rPr>
+        <w:t>This view is TBD</w:t>
+      </w:r>
+      <w:r>
+        <w:rPr>
+          <w:rFonts w:ascii="Times New Roman" w:hAnsi="Times New Roman" w:cs="Times New Roman"/>
+        </w:rPr>
+        <w:t>.</w:t>
       </w:r>
     </w:p>
     <w:p>
@@ -11398,7 +11489,7 @@
                     <pic:cNvPicPr/>
                   </pic:nvPicPr>
                   <pic:blipFill>
-                    <a:blip r:embed="rId18"/>
+                    <a:blip r:embed="rId19"/>
                     <a:stretch>
                       <a:fillRect/>
                     </a:stretch>
@@ -11438,7 +11529,7 @@
           <w:rFonts w:ascii="Times New Roman" w:hAnsi="Times New Roman" w:cs="Times New Roman"/>
         </w:rPr>
       </w:pPr>
-      <w:bookmarkStart w:id="62" w:name="_Toc183463630"/>
+      <w:bookmarkStart w:id="63" w:name="_Toc183764866"/>
       <w:r>
         <w:rPr>
           <w:rFonts w:ascii="Times New Roman" w:hAnsi="Times New Roman" w:cs="Times New Roman"/>
@@ -11446,7 +11537,7 @@
         <w:lastRenderedPageBreak/>
         <w:t>Conclusion</w:t>
       </w:r>
-      <w:bookmarkEnd w:id="62"/>
+      <w:bookmarkEnd w:id="63"/>
     </w:p>
     <w:p>
       <w:pPr>
@@ -11485,7 +11576,7 @@
       </w:pPr>
     </w:p>
     <w:sectPr>
-      <w:headerReference w:type="default" r:id="rId19"/>
+      <w:headerReference w:type="default" r:id="rId20"/>
       <w:pgSz w:w="12240" w:h="15840"/>
       <w:pgMar w:top="1440" w:right="1440" w:bottom="1440" w:left="1440" w:header="720" w:footer="720" w:gutter="0"/>
       <w:pgNumType w:start="1"/>
@@ -15122,10 +15213,14 @@
     <w:autoRedefine/>
     <w:uiPriority w:val="39"/>
     <w:unhideWhenUsed/>
-    <w:rsid w:val="00EF7E4C"/>
+    <w:rsid w:val="001E094E"/>
     <w:pPr>
-      <w:spacing w:after="100"/>
-      <w:ind w:left="240"/>
+      <w:tabs>
+        <w:tab w:val="left" w:pos="960"/>
+        <w:tab w:val="right" w:leader="dot" w:pos="9350"/>
+      </w:tabs>
+      <w:spacing w:after="0" w:line="372" w:lineRule="auto"/>
+      <w:ind w:left="245"/>
     </w:pPr>
   </w:style>
   <w:style w:type="paragraph" w:styleId="TOC3">

</xml_diff>